<commit_message>
Add C++ code with calculation.
</commit_message>
<xml_diff>
--- a/Solovtsov_SM7-61b.docx
+++ b/Solovtsov_SM7-61b.docx
@@ -374,7 +374,7 @@
           <w:sz w:val="44"/>
           <w:u w:val="single"/>
         </w:rPr>
-        <w:t>Лабораторная работа № 1</w:t>
+        <w:t>Курсовая работа</w:t>
       </w:r>
     </w:p>
     <w:p>
@@ -414,7 +414,7 @@
           <w:sz w:val="32"/>
           <w:szCs w:val="32"/>
         </w:rPr>
-        <w:t>Нелинейная ТАУ</w:t>
+        <w:t>ДММ и ОК</w:t>
       </w:r>
       <w:r>
         <w:rPr>
@@ -766,6 +766,11 @@
     </w:p>
     <w:p>
       <w:pPr>
+        <w:pStyle w:val="ListParagraph"/>
+        <w:numPr>
+          <w:ilvl w:val="0"/>
+          <w:numId w:val="2"/>
+        </w:numPr>
         <w:jc w:val="both"/>
         <w:rPr>
           <w:rFonts w:ascii="Times New Roman" w:hAnsi="Times New Roman"/>
@@ -791,6 +796,19 @@
     </w:p>
     <w:p>
       <w:pPr>
+        <w:pStyle w:val="ListParagraph"/>
+        <w:ind w:left="1080"/>
+        <w:jc w:val="both"/>
+        <w:rPr>
+          <w:rFonts w:ascii="Times New Roman" w:hAnsi="Times New Roman"/>
+          <w:iCs/>
+          <w:sz w:val="8"/>
+          <w:szCs w:val="6"/>
+        </w:rPr>
+      </w:pPr>
+    </w:p>
+    <w:p>
+      <w:pPr>
         <w:ind w:firstLine="708"/>
         <w:jc w:val="both"/>
         <w:rPr>
@@ -949,6 +967,7 @@
         <w:rPr>
           <w:rFonts w:ascii="Times New Roman" w:hAnsi="Times New Roman"/>
           <w:iCs/>
+          <w:noProof/>
           <w:sz w:val="28"/>
         </w:rPr>
         <w:drawing>
@@ -1939,6 +1958,3974 @@
           <w:sz w:val="28"/>
         </w:rPr>
       </w:pPr>
+    </w:p>
+    <w:p>
+      <w:pPr>
+        <w:jc w:val="both"/>
+        <w:rPr>
+          <w:rFonts w:ascii="Times New Roman" w:hAnsi="Times New Roman"/>
+          <w:iCs/>
+          <w:sz w:val="28"/>
+        </w:rPr>
+      </w:pPr>
+    </w:p>
+    <w:p>
+      <w:pPr>
+        <w:pStyle w:val="ListParagraph"/>
+        <w:numPr>
+          <w:ilvl w:val="0"/>
+          <w:numId w:val="2"/>
+        </w:numPr>
+        <w:jc w:val="both"/>
+        <w:rPr>
+          <w:rFonts w:ascii="Times New Roman" w:hAnsi="Times New Roman"/>
+          <w:b/>
+          <w:bCs/>
+          <w:iCs/>
+          <w:sz w:val="32"/>
+          <w:szCs w:val="28"/>
+        </w:rPr>
+      </w:pPr>
+      <w:r>
+        <w:rPr>
+          <w:rFonts w:ascii="Times New Roman" w:hAnsi="Times New Roman"/>
+          <w:b/>
+          <w:bCs/>
+          <w:iCs/>
+          <w:sz w:val="32"/>
+          <w:szCs w:val="28"/>
+        </w:rPr>
+        <w:t>Выбор двигателя</w:t>
+      </w:r>
+    </w:p>
+    <w:p>
+      <w:pPr>
+        <w:pStyle w:val="ListParagraph"/>
+        <w:ind w:left="1080"/>
+        <w:jc w:val="both"/>
+        <w:rPr>
+          <w:rFonts w:ascii="Times New Roman" w:hAnsi="Times New Roman"/>
+          <w:iCs/>
+          <w:sz w:val="8"/>
+          <w:szCs w:val="8"/>
+        </w:rPr>
+      </w:pPr>
+    </w:p>
+    <w:p>
+      <w:pPr>
+        <w:pStyle w:val="Standard"/>
+        <w:numPr>
+          <w:ilvl w:val="0"/>
+          <w:numId w:val="4"/>
+        </w:numPr>
+        <w:rPr>
+          <w:rFonts w:cs="Times New Roman"/>
+          <w:sz w:val="28"/>
+          <w:szCs w:val="28"/>
+        </w:rPr>
+      </w:pPr>
+      <w:r>
+        <w:rPr>
+          <w:rFonts w:cs="Times New Roman"/>
+          <w:sz w:val="28"/>
+          <w:szCs w:val="28"/>
+        </w:rPr>
+        <w:t xml:space="preserve">Рассчитаем уточненное значение </w:t>
+      </w:r>
+      <w:r>
+        <w:rPr>
+          <w:rFonts w:cs="Times New Roman"/>
+          <w:sz w:val="28"/>
+          <w:szCs w:val="28"/>
+        </w:rPr>
+        <w:t>расчетной</w:t>
+      </w:r>
+      <w:r>
+        <w:rPr>
+          <w:rFonts w:cs="Times New Roman"/>
+          <w:sz w:val="28"/>
+          <w:szCs w:val="28"/>
+        </w:rPr>
+        <w:t xml:space="preserve"> мощности двигателя:</w:t>
+      </w:r>
+    </w:p>
+    <w:p>
+      <w:pPr>
+        <w:pStyle w:val="Standard"/>
+        <w:ind w:left="720"/>
+        <w:rPr>
+          <w:rFonts w:cs="Times New Roman"/>
+          <w:sz w:val="28"/>
+          <w:szCs w:val="28"/>
+        </w:rPr>
+      </w:pPr>
+    </w:p>
+    <w:p>
+      <w:pPr>
+        <w:pStyle w:val="Standard"/>
+        <w:rPr>
+          <w:rFonts w:cs="Times New Roman"/>
+          <w:sz w:val="28"/>
+          <w:szCs w:val="28"/>
+        </w:rPr>
+      </w:pPr>
+      <w:r>
+        <w:rPr>
+          <w:rFonts w:cs="Times New Roman"/>
+          <w:sz w:val="28"/>
+          <w:szCs w:val="28"/>
+        </w:rPr>
+        <w:t xml:space="preserve"> </w:t>
+      </w:r>
+      <m:oMath>
+        <m:sSub>
+          <m:sSubPr>
+            <m:ctrlPr>
+              <w:rPr>
+                <w:rFonts w:ascii="Cambria Math" w:hAnsi="Cambria Math" w:cs="Times New Roman"/>
+                <w:sz w:val="28"/>
+                <w:szCs w:val="28"/>
+              </w:rPr>
+            </m:ctrlPr>
+          </m:sSubPr>
+          <m:e>
+            <m:r>
+              <w:rPr>
+                <w:rFonts w:ascii="Cambria Math" w:hAnsi="Cambria Math" w:cs="Times New Roman"/>
+                <w:sz w:val="28"/>
+                <w:szCs w:val="28"/>
+              </w:rPr>
+              <m:t>P</m:t>
+            </m:r>
+          </m:e>
+          <m:sub>
+            <m:r>
+              <w:rPr>
+                <w:rFonts w:ascii="Cambria Math" w:hAnsi="Cambria Math" w:cs="Times New Roman"/>
+                <w:sz w:val="28"/>
+                <w:szCs w:val="28"/>
+              </w:rPr>
+              <m:t>дв</m:t>
+            </m:r>
+          </m:sub>
+        </m:sSub>
+        <m:r>
+          <w:rPr>
+            <w:rFonts w:ascii="Cambria Math" w:hAnsi="Cambria Math" w:cs="Times New Roman"/>
+            <w:sz w:val="28"/>
+            <w:szCs w:val="28"/>
+          </w:rPr>
+          <m:t>≥</m:t>
+        </m:r>
+        <m:sSub>
+          <m:sSubPr>
+            <m:ctrlPr>
+              <w:rPr>
+                <w:rFonts w:ascii="Cambria Math" w:hAnsi="Cambria Math" w:cs="Times New Roman"/>
+                <w:sz w:val="28"/>
+                <w:szCs w:val="28"/>
+              </w:rPr>
+            </m:ctrlPr>
+          </m:sSubPr>
+          <m:e>
+            <m:r>
+              <w:rPr>
+                <w:rFonts w:ascii="Cambria Math" w:hAnsi="Cambria Math" w:cs="Times New Roman"/>
+                <w:sz w:val="28"/>
+                <w:szCs w:val="28"/>
+              </w:rPr>
+              <m:t>(</m:t>
+            </m:r>
+            <m:sSub>
+              <m:sSubPr>
+                <m:ctrlPr>
+                  <w:rPr>
+                    <w:rFonts w:ascii="Cambria Math" w:hAnsi="Cambria Math" w:cs="Times New Roman"/>
+                    <w:sz w:val="28"/>
+                    <w:szCs w:val="28"/>
+                  </w:rPr>
+                </m:ctrlPr>
+              </m:sSubPr>
+              <m:e>
+                <m:r>
+                  <w:rPr>
+                    <w:rFonts w:ascii="Cambria Math" w:hAnsi="Cambria Math" w:cs="Times New Roman"/>
+                    <w:sz w:val="28"/>
+                    <w:szCs w:val="28"/>
+                  </w:rPr>
+                  <m:t>P</m:t>
+                </m:r>
+              </m:e>
+              <m:sub>
+                <m:r>
+                  <w:rPr>
+                    <w:rFonts w:ascii="Cambria Math" w:hAnsi="Cambria Math" w:cs="Times New Roman"/>
+                    <w:sz w:val="28"/>
+                    <w:szCs w:val="28"/>
+                  </w:rPr>
+                  <m:t>дв</m:t>
+                </m:r>
+              </m:sub>
+            </m:sSub>
+            <m:r>
+              <w:rPr>
+                <w:rFonts w:ascii="Cambria Math" w:hAnsi="Cambria Math" w:cs="Times New Roman"/>
+                <w:sz w:val="28"/>
+                <w:szCs w:val="28"/>
+              </w:rPr>
+              <m:t>)</m:t>
+            </m:r>
+          </m:e>
+          <m:sub>
+            <m:r>
+              <w:rPr>
+                <w:rFonts w:ascii="Cambria Math" w:hAnsi="Cambria Math" w:cs="Times New Roman"/>
+                <w:sz w:val="28"/>
+                <w:szCs w:val="28"/>
+              </w:rPr>
+              <m:t>расч</m:t>
+            </m:r>
+          </m:sub>
+        </m:sSub>
+      </m:oMath>
+      <w:r>
+        <w:rPr>
+          <w:rFonts w:cs="Times New Roman"/>
+          <w:sz w:val="28"/>
+          <w:szCs w:val="28"/>
+        </w:rPr>
+        <w:t xml:space="preserve">     </w:t>
+      </w:r>
+    </w:p>
+    <w:p>
+      <w:pPr>
+        <w:pStyle w:val="Standard"/>
+        <w:rPr>
+          <w:rFonts w:cs="Times New Roman"/>
+          <w:sz w:val="28"/>
+          <w:szCs w:val="28"/>
+        </w:rPr>
+      </w:pPr>
+      <w:r>
+        <w:rPr>
+          <w:rFonts w:cs="Times New Roman"/>
+          <w:sz w:val="28"/>
+          <w:szCs w:val="28"/>
+        </w:rPr>
+        <w:br/>
+        <w:t xml:space="preserve">    </w:t>
+      </w:r>
+      <m:oMath>
+        <m:sSub>
+          <m:sSubPr>
+            <m:ctrlPr>
+              <w:rPr>
+                <w:rFonts w:ascii="Cambria Math" w:hAnsi="Cambria Math" w:cs="Times New Roman"/>
+                <w:sz w:val="28"/>
+                <w:szCs w:val="28"/>
+              </w:rPr>
+            </m:ctrlPr>
+          </m:sSubPr>
+          <m:e>
+            <m:r>
+              <w:rPr>
+                <w:rFonts w:ascii="Cambria Math" w:hAnsi="Cambria Math" w:cs="Times New Roman"/>
+                <w:sz w:val="28"/>
+                <w:szCs w:val="28"/>
+              </w:rPr>
+              <m:t>(</m:t>
+            </m:r>
+            <m:sSub>
+              <m:sSubPr>
+                <m:ctrlPr>
+                  <w:rPr>
+                    <w:rFonts w:ascii="Cambria Math" w:hAnsi="Cambria Math" w:cs="Times New Roman"/>
+                    <w:sz w:val="28"/>
+                    <w:szCs w:val="28"/>
+                  </w:rPr>
+                </m:ctrlPr>
+              </m:sSubPr>
+              <m:e>
+                <m:r>
+                  <w:rPr>
+                    <w:rFonts w:ascii="Cambria Math" w:hAnsi="Cambria Math" w:cs="Times New Roman"/>
+                    <w:sz w:val="28"/>
+                    <w:szCs w:val="28"/>
+                  </w:rPr>
+                  <m:t>P</m:t>
+                </m:r>
+              </m:e>
+              <m:sub>
+                <m:r>
+                  <w:rPr>
+                    <w:rFonts w:ascii="Cambria Math" w:hAnsi="Cambria Math" w:cs="Times New Roman"/>
+                    <w:sz w:val="28"/>
+                    <w:szCs w:val="28"/>
+                  </w:rPr>
+                  <m:t>дв</m:t>
+                </m:r>
+              </m:sub>
+            </m:sSub>
+            <m:r>
+              <w:rPr>
+                <w:rFonts w:ascii="Cambria Math" w:hAnsi="Cambria Math" w:cs="Times New Roman"/>
+                <w:sz w:val="28"/>
+                <w:szCs w:val="28"/>
+              </w:rPr>
+              <m:t>)</m:t>
+            </m:r>
+          </m:e>
+          <m:sub>
+            <m:r>
+              <w:rPr>
+                <w:rFonts w:ascii="Cambria Math" w:hAnsi="Cambria Math" w:cs="Times New Roman"/>
+                <w:sz w:val="28"/>
+                <w:szCs w:val="28"/>
+              </w:rPr>
+              <m:t>расч</m:t>
+            </m:r>
+          </m:sub>
+        </m:sSub>
+        <m:r>
+          <w:rPr>
+            <w:rFonts w:ascii="Cambria Math" w:hAnsi="Cambria Math" w:cs="Times New Roman"/>
+            <w:sz w:val="28"/>
+            <w:szCs w:val="28"/>
+          </w:rPr>
+          <m:t>=ξ</m:t>
+        </m:r>
+        <m:f>
+          <m:fPr>
+            <m:ctrlPr>
+              <w:rPr>
+                <w:rFonts w:ascii="Cambria Math" w:hAnsi="Cambria Math" w:cs="Times New Roman"/>
+                <w:sz w:val="28"/>
+                <w:szCs w:val="28"/>
+              </w:rPr>
+            </m:ctrlPr>
+          </m:fPr>
+          <m:num>
+            <m:sSub>
+              <m:sSubPr>
+                <m:ctrlPr>
+                  <w:rPr>
+                    <w:rFonts w:ascii="Cambria Math" w:hAnsi="Cambria Math" w:cs="Times New Roman"/>
+                    <w:sz w:val="28"/>
+                    <w:szCs w:val="28"/>
+                  </w:rPr>
+                </m:ctrlPr>
+              </m:sSubPr>
+              <m:e>
+                <m:r>
+                  <w:rPr>
+                    <w:rFonts w:ascii="Cambria Math" w:hAnsi="Cambria Math" w:cs="Times New Roman"/>
+                    <w:sz w:val="28"/>
+                    <w:szCs w:val="28"/>
+                  </w:rPr>
+                  <m:t>P</m:t>
+                </m:r>
+              </m:e>
+              <m:sub>
+                <m:r>
+                  <w:rPr>
+                    <w:rFonts w:ascii="Cambria Math" w:hAnsi="Cambria Math" w:cs="Times New Roman"/>
+                    <w:sz w:val="28"/>
+                    <w:szCs w:val="28"/>
+                  </w:rPr>
+                  <m:t>н</m:t>
+                </m:r>
+              </m:sub>
+            </m:sSub>
+          </m:num>
+          <m:den>
+            <m:sSub>
+              <m:sSubPr>
+                <m:ctrlPr>
+                  <w:rPr>
+                    <w:rFonts w:ascii="Cambria Math" w:hAnsi="Cambria Math" w:cs="Times New Roman"/>
+                    <w:sz w:val="28"/>
+                    <w:szCs w:val="28"/>
+                  </w:rPr>
+                </m:ctrlPr>
+              </m:sSubPr>
+              <m:e>
+                <m:r>
+                  <w:rPr>
+                    <w:rFonts w:ascii="Cambria Math" w:hAnsi="Cambria Math" w:cs="Times New Roman"/>
+                    <w:sz w:val="28"/>
+                    <w:szCs w:val="28"/>
+                  </w:rPr>
+                  <m:t>η</m:t>
+                </m:r>
+              </m:e>
+              <m:sub>
+                <m:r>
+                  <w:rPr>
+                    <w:rFonts w:ascii="Cambria Math" w:hAnsi="Cambria Math" w:cs="Times New Roman"/>
+                    <w:sz w:val="28"/>
+                    <w:szCs w:val="28"/>
+                  </w:rPr>
+                  <m:t>0</m:t>
+                </m:r>
+              </m:sub>
+            </m:sSub>
+          </m:den>
+        </m:f>
+        <m:r>
+          <w:rPr>
+            <w:rFonts w:ascii="Cambria Math" w:hAnsi="Cambria Math" w:cs="Times New Roman"/>
+            <w:sz w:val="28"/>
+            <w:szCs w:val="28"/>
+          </w:rPr>
+          <m:t>,  где</m:t>
+        </m:r>
+        <m:sSub>
+          <m:sSubPr>
+            <m:ctrlPr>
+              <w:rPr>
+                <w:rFonts w:ascii="Cambria Math" w:hAnsi="Cambria Math" w:cs="Times New Roman"/>
+                <w:sz w:val="28"/>
+                <w:szCs w:val="28"/>
+              </w:rPr>
+            </m:ctrlPr>
+          </m:sSubPr>
+          <m:e>
+            <m:r>
+              <w:rPr>
+                <w:rFonts w:ascii="Cambria Math" w:hAnsi="Cambria Math" w:cs="Times New Roman"/>
+                <w:sz w:val="28"/>
+                <w:szCs w:val="28"/>
+              </w:rPr>
+              <m:t xml:space="preserve"> P</m:t>
+            </m:r>
+          </m:e>
+          <m:sub>
+            <m:r>
+              <w:rPr>
+                <w:rFonts w:ascii="Cambria Math" w:hAnsi="Cambria Math" w:cs="Times New Roman"/>
+                <w:sz w:val="28"/>
+                <w:szCs w:val="28"/>
+              </w:rPr>
+              <m:t>н</m:t>
+            </m:r>
+          </m:sub>
+        </m:sSub>
+        <m:r>
+          <w:rPr>
+            <w:rFonts w:ascii="Cambria Math" w:hAnsi="Cambria Math" w:cs="Times New Roman"/>
+            <w:sz w:val="28"/>
+            <w:szCs w:val="28"/>
+          </w:rPr>
+          <m:t>=</m:t>
+        </m:r>
+        <m:sSub>
+          <m:sSubPr>
+            <m:ctrlPr>
+              <w:rPr>
+                <w:rFonts w:ascii="Cambria Math" w:hAnsi="Cambria Math" w:cs="Times New Roman"/>
+                <w:sz w:val="28"/>
+                <w:szCs w:val="28"/>
+              </w:rPr>
+            </m:ctrlPr>
+          </m:sSubPr>
+          <m:e>
+            <m:r>
+              <w:rPr>
+                <w:rFonts w:ascii="Cambria Math" w:hAnsi="Cambria Math" w:cs="Times New Roman"/>
+                <w:sz w:val="28"/>
+                <w:szCs w:val="28"/>
+              </w:rPr>
+              <m:t>M</m:t>
+            </m:r>
+          </m:e>
+          <m:sub>
+            <m:r>
+              <w:rPr>
+                <w:rFonts w:ascii="Cambria Math" w:hAnsi="Cambria Math" w:cs="Times New Roman"/>
+                <w:sz w:val="28"/>
+                <w:szCs w:val="28"/>
+              </w:rPr>
+              <m:t>н</m:t>
+            </m:r>
+          </m:sub>
+        </m:sSub>
+        <m:r>
+          <w:rPr>
+            <w:rFonts w:ascii="Cambria Math" w:hAnsi="Cambria Math" w:cs="Times New Roman"/>
+            <w:sz w:val="28"/>
+            <w:szCs w:val="28"/>
+          </w:rPr>
+          <m:t>*</m:t>
+        </m:r>
+        <m:sSub>
+          <m:sSubPr>
+            <m:ctrlPr>
+              <w:rPr>
+                <w:rFonts w:ascii="Cambria Math" w:hAnsi="Cambria Math" w:cs="Times New Roman"/>
+                <w:sz w:val="28"/>
+                <w:szCs w:val="28"/>
+              </w:rPr>
+            </m:ctrlPr>
+          </m:sSubPr>
+          <m:e>
+            <m:r>
+              <w:rPr>
+                <w:rFonts w:ascii="Cambria Math" w:hAnsi="Cambria Math" w:cs="Times New Roman"/>
+                <w:sz w:val="28"/>
+                <w:szCs w:val="28"/>
+              </w:rPr>
+              <m:t>ω</m:t>
+            </m:r>
+          </m:e>
+          <m:sub>
+            <m:r>
+              <w:rPr>
+                <w:rFonts w:ascii="Cambria Math" w:hAnsi="Cambria Math" w:cs="Times New Roman"/>
+                <w:sz w:val="28"/>
+                <w:szCs w:val="28"/>
+              </w:rPr>
+              <m:t>н</m:t>
+            </m:r>
+          </m:sub>
+        </m:sSub>
+        <m:r>
+          <w:rPr>
+            <w:rFonts w:ascii="Cambria Math" w:hAnsi="Cambria Math" w:cs="Times New Roman"/>
+            <w:sz w:val="28"/>
+            <w:szCs w:val="28"/>
+          </w:rPr>
+          <m:t>=0.8*1.57=1.257 Вт</m:t>
+        </m:r>
+      </m:oMath>
+    </w:p>
+    <w:p>
+      <w:pPr>
+        <w:pStyle w:val="Standard"/>
+        <w:rPr>
+          <w:rFonts w:cs="Times New Roman"/>
+          <w:sz w:val="28"/>
+          <w:szCs w:val="28"/>
+        </w:rPr>
+      </w:pPr>
+    </w:p>
+    <w:p>
+      <w:pPr>
+        <w:pStyle w:val="Standard"/>
+        <w:rPr>
+          <w:rFonts w:cs="Times New Roman"/>
+          <w:sz w:val="28"/>
+          <w:szCs w:val="28"/>
+        </w:rPr>
+      </w:pPr>
+      <w:r>
+        <w:rPr>
+          <w:rFonts w:cs="Times New Roman"/>
+          <w:sz w:val="28"/>
+          <w:szCs w:val="28"/>
+        </w:rPr>
+        <w:t xml:space="preserve">Возьмем коэффициент динамичности </w:t>
+      </w:r>
+      <w:r>
+        <w:rPr>
+          <w:rFonts w:eastAsia="Courier New" w:cs="Times New Roman"/>
+          <w:sz w:val="28"/>
+          <w:szCs w:val="28"/>
+        </w:rPr>
+        <w:t xml:space="preserve">ξ = 1.2 , КПД  </w:t>
+      </w:r>
+      <w:r>
+        <w:rPr>
+          <w:rFonts w:eastAsia="Courier New" w:cs="Times New Roman"/>
+          <w:sz w:val="28"/>
+          <w:szCs w:val="28"/>
+          <w:lang w:val="en-US"/>
+        </w:rPr>
+        <w:t>η</w:t>
+      </w:r>
+      <w:r>
+        <w:rPr>
+          <w:rFonts w:eastAsia="Courier New" w:cs="Times New Roman"/>
+          <w:sz w:val="28"/>
+          <w:szCs w:val="28"/>
+          <w:vertAlign w:val="subscript"/>
+        </w:rPr>
+        <w:t>0</w:t>
+      </w:r>
+      <w:r>
+        <w:rPr>
+          <w:rFonts w:eastAsia="Courier New" w:cs="Times New Roman"/>
+          <w:sz w:val="28"/>
+          <w:szCs w:val="28"/>
+        </w:rPr>
+        <w:t xml:space="preserve"> = 0,8</w:t>
+      </w:r>
+    </w:p>
+    <w:p>
+      <w:pPr>
+        <w:pStyle w:val="Standard"/>
+        <w:rPr>
+          <w:rFonts w:cs="Times New Roman"/>
+          <w:sz w:val="28"/>
+          <w:szCs w:val="28"/>
+        </w:rPr>
+      </w:pPr>
+    </w:p>
+    <w:p>
+      <w:pPr>
+        <w:pStyle w:val="Standard"/>
+        <w:rPr>
+          <w:rFonts w:cs="Times New Roman"/>
+          <w:sz w:val="28"/>
+          <w:szCs w:val="28"/>
+        </w:rPr>
+      </w:pPr>
+      <w:r>
+        <w:rPr>
+          <w:rFonts w:cs="Times New Roman"/>
+          <w:sz w:val="28"/>
+          <w:szCs w:val="28"/>
+        </w:rPr>
+        <w:t xml:space="preserve"> </w:t>
+      </w:r>
+      <m:oMath>
+        <m:sSub>
+          <m:sSubPr>
+            <m:ctrlPr>
+              <w:rPr>
+                <w:rFonts w:ascii="Cambria Math" w:hAnsi="Cambria Math" w:cs="Times New Roman"/>
+                <w:sz w:val="28"/>
+                <w:szCs w:val="28"/>
+              </w:rPr>
+            </m:ctrlPr>
+          </m:sSubPr>
+          <m:e>
+            <m:r>
+              <w:rPr>
+                <w:rFonts w:ascii="Cambria Math" w:hAnsi="Cambria Math" w:cs="Times New Roman"/>
+                <w:sz w:val="28"/>
+                <w:szCs w:val="28"/>
+              </w:rPr>
+              <m:t>(</m:t>
+            </m:r>
+            <m:sSub>
+              <m:sSubPr>
+                <m:ctrlPr>
+                  <w:rPr>
+                    <w:rFonts w:ascii="Cambria Math" w:hAnsi="Cambria Math" w:cs="Times New Roman"/>
+                    <w:sz w:val="28"/>
+                    <w:szCs w:val="28"/>
+                  </w:rPr>
+                </m:ctrlPr>
+              </m:sSubPr>
+              <m:e>
+                <m:r>
+                  <w:rPr>
+                    <w:rFonts w:ascii="Cambria Math" w:hAnsi="Cambria Math" w:cs="Times New Roman"/>
+                    <w:sz w:val="28"/>
+                    <w:szCs w:val="28"/>
+                  </w:rPr>
+                  <m:t>P</m:t>
+                </m:r>
+              </m:e>
+              <m:sub>
+                <m:r>
+                  <w:rPr>
+                    <w:rFonts w:ascii="Cambria Math" w:hAnsi="Cambria Math" w:cs="Times New Roman"/>
+                    <w:sz w:val="28"/>
+                    <w:szCs w:val="28"/>
+                  </w:rPr>
+                  <m:t>дв</m:t>
+                </m:r>
+              </m:sub>
+            </m:sSub>
+            <m:r>
+              <w:rPr>
+                <w:rFonts w:ascii="Cambria Math" w:hAnsi="Cambria Math" w:cs="Times New Roman"/>
+                <w:sz w:val="28"/>
+                <w:szCs w:val="28"/>
+              </w:rPr>
+              <m:t>)</m:t>
+            </m:r>
+          </m:e>
+          <m:sub>
+            <m:r>
+              <w:rPr>
+                <w:rFonts w:ascii="Cambria Math" w:hAnsi="Cambria Math" w:cs="Times New Roman"/>
+                <w:sz w:val="28"/>
+                <w:szCs w:val="28"/>
+              </w:rPr>
+              <m:t>расч</m:t>
+            </m:r>
+          </m:sub>
+        </m:sSub>
+        <m:r>
+          <w:rPr>
+            <w:rFonts w:ascii="Cambria Math" w:hAnsi="Cambria Math" w:cs="Times New Roman"/>
+            <w:sz w:val="28"/>
+            <w:szCs w:val="28"/>
+          </w:rPr>
+          <m:t>=ξ</m:t>
+        </m:r>
+        <m:f>
+          <m:fPr>
+            <m:ctrlPr>
+              <w:rPr>
+                <w:rFonts w:ascii="Cambria Math" w:hAnsi="Cambria Math" w:cs="Times New Roman"/>
+                <w:sz w:val="28"/>
+                <w:szCs w:val="28"/>
+              </w:rPr>
+            </m:ctrlPr>
+          </m:fPr>
+          <m:num>
+            <m:sSub>
+              <m:sSubPr>
+                <m:ctrlPr>
+                  <w:rPr>
+                    <w:rFonts w:ascii="Cambria Math" w:hAnsi="Cambria Math" w:cs="Times New Roman"/>
+                    <w:sz w:val="28"/>
+                    <w:szCs w:val="28"/>
+                  </w:rPr>
+                </m:ctrlPr>
+              </m:sSubPr>
+              <m:e>
+                <m:r>
+                  <w:rPr>
+                    <w:rFonts w:ascii="Cambria Math" w:hAnsi="Cambria Math" w:cs="Times New Roman"/>
+                    <w:sz w:val="28"/>
+                    <w:szCs w:val="28"/>
+                  </w:rPr>
+                  <m:t>P</m:t>
+                </m:r>
+              </m:e>
+              <m:sub>
+                <m:r>
+                  <w:rPr>
+                    <w:rFonts w:ascii="Cambria Math" w:hAnsi="Cambria Math" w:cs="Times New Roman"/>
+                    <w:sz w:val="28"/>
+                    <w:szCs w:val="28"/>
+                  </w:rPr>
+                  <m:t>н</m:t>
+                </m:r>
+              </m:sub>
+            </m:sSub>
+          </m:num>
+          <m:den>
+            <m:sSub>
+              <m:sSubPr>
+                <m:ctrlPr>
+                  <w:rPr>
+                    <w:rFonts w:ascii="Cambria Math" w:hAnsi="Cambria Math" w:cs="Times New Roman"/>
+                    <w:sz w:val="28"/>
+                    <w:szCs w:val="28"/>
+                  </w:rPr>
+                </m:ctrlPr>
+              </m:sSubPr>
+              <m:e>
+                <m:r>
+                  <w:rPr>
+                    <w:rFonts w:ascii="Cambria Math" w:hAnsi="Cambria Math" w:cs="Times New Roman"/>
+                    <w:sz w:val="28"/>
+                    <w:szCs w:val="28"/>
+                  </w:rPr>
+                  <m:t>η</m:t>
+                </m:r>
+              </m:e>
+              <m:sub>
+                <m:r>
+                  <w:rPr>
+                    <w:rFonts w:ascii="Cambria Math" w:hAnsi="Cambria Math" w:cs="Times New Roman"/>
+                    <w:sz w:val="28"/>
+                    <w:szCs w:val="28"/>
+                  </w:rPr>
+                  <m:t>0</m:t>
+                </m:r>
+              </m:sub>
+            </m:sSub>
+          </m:den>
+        </m:f>
+        <m:r>
+          <w:rPr>
+            <w:rFonts w:ascii="Cambria Math" w:hAnsi="Cambria Math" w:cs="Times New Roman"/>
+            <w:sz w:val="28"/>
+            <w:szCs w:val="28"/>
+          </w:rPr>
+          <m:t>=1.2*</m:t>
+        </m:r>
+        <m:d>
+          <m:dPr>
+            <m:ctrlPr>
+              <w:rPr>
+                <w:rFonts w:ascii="Cambria Math" w:hAnsi="Cambria Math" w:cs="Times New Roman"/>
+                <w:i/>
+                <w:sz w:val="28"/>
+                <w:szCs w:val="28"/>
+              </w:rPr>
+            </m:ctrlPr>
+          </m:dPr>
+          <m:e>
+            <m:f>
+              <m:fPr>
+                <m:ctrlPr>
+                  <w:rPr>
+                    <w:rFonts w:ascii="Cambria Math" w:hAnsi="Cambria Math" w:cs="Times New Roman"/>
+                    <w:sz w:val="28"/>
+                    <w:szCs w:val="28"/>
+                  </w:rPr>
+                </m:ctrlPr>
+              </m:fPr>
+              <m:num>
+                <m:r>
+                  <w:rPr>
+                    <w:rFonts w:ascii="Cambria Math" w:hAnsi="Cambria Math" w:cs="Times New Roman"/>
+                    <w:sz w:val="28"/>
+                    <w:szCs w:val="28"/>
+                  </w:rPr>
+                  <m:t>1.257</m:t>
+                </m:r>
+              </m:num>
+              <m:den>
+                <m:r>
+                  <w:rPr>
+                    <w:rFonts w:ascii="Cambria Math" w:hAnsi="Cambria Math" w:cs="Times New Roman"/>
+                    <w:sz w:val="28"/>
+                    <w:szCs w:val="28"/>
+                  </w:rPr>
+                  <m:t>0.8</m:t>
+                </m:r>
+              </m:den>
+            </m:f>
+          </m:e>
+        </m:d>
+        <m:r>
+          <w:rPr>
+            <w:rFonts w:ascii="Cambria Math" w:hAnsi="Cambria Math" w:cs="Times New Roman"/>
+            <w:sz w:val="28"/>
+            <w:szCs w:val="28"/>
+          </w:rPr>
+          <m:t>=1.884 Вт</m:t>
+        </m:r>
+      </m:oMath>
+    </w:p>
+    <w:p>
+      <w:pPr>
+        <w:pStyle w:val="Standard"/>
+        <w:rPr>
+          <w:rFonts w:cs="Times New Roman"/>
+          <w:sz w:val="28"/>
+          <w:szCs w:val="28"/>
+        </w:rPr>
+      </w:pPr>
+    </w:p>
+    <w:p>
+      <w:pPr>
+        <w:pStyle w:val="Standard"/>
+        <w:ind w:firstLine="708"/>
+        <w:rPr>
+          <w:rFonts w:cs="Times New Roman"/>
+          <w:sz w:val="28"/>
+          <w:szCs w:val="28"/>
+        </w:rPr>
+      </w:pPr>
+      <w:r>
+        <w:rPr>
+          <w:rFonts w:cs="Times New Roman"/>
+          <w:sz w:val="28"/>
+          <w:szCs w:val="28"/>
+        </w:rPr>
+        <w:t>Нашим требованиям удовлетворяет двигатель марки ЭМ-4М со следующими характеристиками :</w:t>
+      </w:r>
+    </w:p>
+    <w:p>
+      <w:pPr>
+        <w:pStyle w:val="Standard"/>
+        <w:rPr>
+          <w:rFonts w:cs="Times New Roman"/>
+          <w:sz w:val="28"/>
+          <w:szCs w:val="28"/>
+        </w:rPr>
+      </w:pPr>
+    </w:p>
+    <w:p>
+      <w:pPr>
+        <w:pStyle w:val="Standard"/>
+        <w:rPr>
+          <w:rFonts w:cs="Times New Roman"/>
+          <w:sz w:val="28"/>
+          <w:szCs w:val="28"/>
+        </w:rPr>
+      </w:pPr>
+      <w:r>
+        <w:rPr>
+          <w:rFonts w:cs="Times New Roman"/>
+          <w:sz w:val="28"/>
+          <w:szCs w:val="28"/>
+        </w:rPr>
+        <w:lastRenderedPageBreak/>
+        <w:t xml:space="preserve">    </w:t>
+      </w:r>
+      <w:r>
+        <w:rPr>
+          <w:rFonts w:cs="Times New Roman"/>
+          <w:sz w:val="28"/>
+          <w:szCs w:val="28"/>
+          <w:lang w:val="en-US"/>
+        </w:rPr>
+        <w:t>n</w:t>
+      </w:r>
+      <w:r>
+        <w:rPr>
+          <w:rFonts w:cs="Times New Roman"/>
+          <w:sz w:val="28"/>
+          <w:szCs w:val="28"/>
+        </w:rPr>
+        <w:t xml:space="preserve"> = 3300 об/мин</w:t>
+      </w:r>
+    </w:p>
+    <w:p>
+      <w:pPr>
+        <w:pStyle w:val="Standard"/>
+        <w:rPr>
+          <w:rFonts w:cs="Times New Roman"/>
+          <w:sz w:val="28"/>
+          <w:szCs w:val="28"/>
+        </w:rPr>
+      </w:pPr>
+      <w:r>
+        <w:rPr>
+          <w:rFonts w:cs="Times New Roman"/>
+          <w:sz w:val="28"/>
+          <w:szCs w:val="28"/>
+        </w:rPr>
+        <w:t xml:space="preserve">    М</w:t>
+      </w:r>
+      <w:r>
+        <w:rPr>
+          <w:rFonts w:cs="Times New Roman"/>
+          <w:sz w:val="28"/>
+          <w:szCs w:val="28"/>
+          <w:vertAlign w:val="subscript"/>
+        </w:rPr>
+        <w:t>ном</w:t>
+      </w:r>
+      <w:r>
+        <w:rPr>
+          <w:rFonts w:cs="Times New Roman"/>
+          <w:sz w:val="28"/>
+          <w:szCs w:val="28"/>
+        </w:rPr>
+        <w:t xml:space="preserve"> = 0,012 Н*м</w:t>
+      </w:r>
+    </w:p>
+    <w:p>
+      <w:pPr>
+        <w:pStyle w:val="Standard"/>
+        <w:rPr>
+          <w:rFonts w:cs="Times New Roman"/>
+          <w:sz w:val="28"/>
+          <w:szCs w:val="28"/>
+        </w:rPr>
+      </w:pPr>
+      <w:r>
+        <w:rPr>
+          <w:rFonts w:cs="Times New Roman"/>
+          <w:sz w:val="28"/>
+          <w:szCs w:val="28"/>
+        </w:rPr>
+        <w:t xml:space="preserve">    М</w:t>
+      </w:r>
+      <w:r>
+        <w:rPr>
+          <w:rFonts w:cs="Times New Roman"/>
+          <w:sz w:val="28"/>
+          <w:szCs w:val="28"/>
+          <w:vertAlign w:val="subscript"/>
+        </w:rPr>
+        <w:t>п</w:t>
+      </w:r>
+      <w:r>
+        <w:rPr>
+          <w:rFonts w:cs="Times New Roman"/>
+          <w:sz w:val="28"/>
+          <w:szCs w:val="28"/>
+        </w:rPr>
+        <w:t xml:space="preserve"> = 0.022 Н*м = 22 Н*мм</w:t>
+      </w:r>
+    </w:p>
+    <w:p>
+      <w:pPr>
+        <w:pStyle w:val="Standard"/>
+        <w:rPr>
+          <w:rFonts w:cs="Times New Roman"/>
+          <w:sz w:val="28"/>
+          <w:szCs w:val="28"/>
+        </w:rPr>
+      </w:pPr>
+      <w:r>
+        <w:rPr>
+          <w:rFonts w:cs="Times New Roman"/>
+          <w:sz w:val="28"/>
+          <w:szCs w:val="28"/>
+        </w:rPr>
+        <w:t xml:space="preserve">     </w:t>
+      </w:r>
+      <m:oMath>
+        <m:sSub>
+          <m:sSubPr>
+            <m:ctrlPr>
+              <w:rPr>
+                <w:rFonts w:ascii="Cambria Math" w:hAnsi="Cambria Math" w:cs="Times New Roman"/>
+                <w:sz w:val="28"/>
+                <w:szCs w:val="28"/>
+              </w:rPr>
+            </m:ctrlPr>
+          </m:sSubPr>
+          <m:e>
+            <m:r>
+              <w:rPr>
+                <w:rFonts w:ascii="Cambria Math" w:hAnsi="Cambria Math" w:cs="Times New Roman"/>
+                <w:sz w:val="28"/>
+                <w:szCs w:val="28"/>
+              </w:rPr>
+              <m:t>J</m:t>
+            </m:r>
+          </m:e>
+          <m:sub>
+            <m:r>
+              <w:rPr>
+                <w:rFonts w:ascii="Cambria Math" w:hAnsi="Cambria Math" w:cs="Times New Roman"/>
+                <w:sz w:val="28"/>
+                <w:szCs w:val="28"/>
+              </w:rPr>
+              <m:t>р</m:t>
+            </m:r>
+          </m:sub>
+        </m:sSub>
+        <m:r>
+          <w:rPr>
+            <w:rFonts w:ascii="Cambria Math" w:hAnsi="Cambria Math" w:cs="Times New Roman"/>
+            <w:sz w:val="28"/>
+            <w:szCs w:val="28"/>
+          </w:rPr>
+          <m:t>=1.3*</m:t>
+        </m:r>
+        <m:sSup>
+          <m:sSupPr>
+            <m:ctrlPr>
+              <w:rPr>
+                <w:rFonts w:ascii="Cambria Math" w:hAnsi="Cambria Math" w:cs="Times New Roman"/>
+                <w:sz w:val="28"/>
+                <w:szCs w:val="28"/>
+              </w:rPr>
+            </m:ctrlPr>
+          </m:sSupPr>
+          <m:e>
+            <m:r>
+              <w:rPr>
+                <w:rFonts w:ascii="Cambria Math" w:hAnsi="Cambria Math" w:cs="Times New Roman"/>
+                <w:sz w:val="28"/>
+                <w:szCs w:val="28"/>
+              </w:rPr>
+              <m:t>10</m:t>
+            </m:r>
+          </m:e>
+          <m:sup>
+            <m:r>
+              <w:rPr>
+                <w:rFonts w:ascii="Cambria Math" w:hAnsi="Cambria Math" w:cs="Times New Roman"/>
+                <w:sz w:val="28"/>
+                <w:szCs w:val="28"/>
+              </w:rPr>
+              <m:t>-6</m:t>
+            </m:r>
+          </m:sup>
+        </m:sSup>
+        <m:r>
+          <w:rPr>
+            <w:rFonts w:ascii="Cambria Math" w:hAnsi="Cambria Math" w:cs="Times New Roman"/>
+            <w:sz w:val="28"/>
+            <w:szCs w:val="28"/>
+          </w:rPr>
+          <m:t>кг*</m:t>
+        </m:r>
+        <m:sSup>
+          <m:sSupPr>
+            <m:ctrlPr>
+              <w:rPr>
+                <w:rFonts w:ascii="Cambria Math" w:hAnsi="Cambria Math" w:cs="Times New Roman"/>
+                <w:sz w:val="28"/>
+                <w:szCs w:val="28"/>
+              </w:rPr>
+            </m:ctrlPr>
+          </m:sSupPr>
+          <m:e>
+            <m:r>
+              <w:rPr>
+                <w:rFonts w:ascii="Cambria Math" w:hAnsi="Cambria Math" w:cs="Times New Roman"/>
+                <w:sz w:val="28"/>
+                <w:szCs w:val="28"/>
+              </w:rPr>
+              <m:t>м</m:t>
+            </m:r>
+          </m:e>
+          <m:sup>
+            <m:r>
+              <w:rPr>
+                <w:rFonts w:ascii="Cambria Math" w:hAnsi="Cambria Math" w:cs="Times New Roman"/>
+                <w:sz w:val="28"/>
+                <w:szCs w:val="28"/>
+              </w:rPr>
+              <m:t>2</m:t>
+            </m:r>
+          </m:sup>
+        </m:sSup>
+      </m:oMath>
+    </w:p>
+    <w:p>
+      <w:pPr>
+        <w:pStyle w:val="Standard"/>
+        <w:rPr>
+          <w:rFonts w:cs="Times New Roman"/>
+          <w:sz w:val="28"/>
+          <w:szCs w:val="28"/>
+        </w:rPr>
+      </w:pPr>
+      <w:r>
+        <w:rPr>
+          <w:rFonts w:cs="Times New Roman"/>
+          <w:sz w:val="28"/>
+          <w:szCs w:val="28"/>
+        </w:rPr>
+        <w:br/>
+        <w:t xml:space="preserve">  2) Рассчитаем уточненное значение номинальной мощности двигателя: </w:t>
+      </w:r>
+      <w:r>
+        <w:rPr>
+          <w:rFonts w:cs="Times New Roman"/>
+          <w:sz w:val="28"/>
+          <w:szCs w:val="28"/>
+        </w:rPr>
+        <w:br/>
+        <w:t xml:space="preserve">  </w:t>
+      </w:r>
+    </w:p>
+    <w:p>
+      <w:pPr>
+        <w:pStyle w:val="Standard"/>
+        <w:rPr>
+          <w:rFonts w:cs="Times New Roman"/>
+          <w:sz w:val="28"/>
+          <w:szCs w:val="28"/>
+        </w:rPr>
+      </w:pPr>
+      <w:r>
+        <w:rPr>
+          <w:rFonts w:cs="Times New Roman"/>
+          <w:sz w:val="28"/>
+          <w:szCs w:val="28"/>
+        </w:rPr>
+        <w:t xml:space="preserve"> </w:t>
+      </w:r>
+      <m:oMath>
+        <m:sSub>
+          <m:sSubPr>
+            <m:ctrlPr>
+              <w:rPr>
+                <w:rFonts w:ascii="Cambria Math" w:hAnsi="Cambria Math" w:cs="Times New Roman"/>
+                <w:sz w:val="28"/>
+                <w:szCs w:val="28"/>
+              </w:rPr>
+            </m:ctrlPr>
+          </m:sSubPr>
+          <m:e>
+            <m:r>
+              <w:rPr>
+                <w:rFonts w:ascii="Cambria Math" w:hAnsi="Cambria Math" w:cs="Times New Roman"/>
+                <w:sz w:val="28"/>
+                <w:szCs w:val="28"/>
+              </w:rPr>
+              <m:t>P</m:t>
+            </m:r>
+          </m:e>
+          <m:sub>
+            <m:r>
+              <w:rPr>
+                <w:rFonts w:ascii="Cambria Math" w:hAnsi="Cambria Math" w:cs="Times New Roman"/>
+                <w:sz w:val="28"/>
+                <w:szCs w:val="28"/>
+              </w:rPr>
+              <m:t>дв.ном</m:t>
+            </m:r>
+          </m:sub>
+        </m:sSub>
+        <m:r>
+          <w:rPr>
+            <w:rFonts w:ascii="Cambria Math" w:hAnsi="Cambria Math" w:cs="Times New Roman"/>
+            <w:sz w:val="28"/>
+            <w:szCs w:val="28"/>
+          </w:rPr>
+          <m:t>=</m:t>
+        </m:r>
+        <m:sSub>
+          <m:sSubPr>
+            <m:ctrlPr>
+              <w:rPr>
+                <w:rFonts w:ascii="Cambria Math" w:hAnsi="Cambria Math" w:cs="Times New Roman"/>
+                <w:sz w:val="28"/>
+                <w:szCs w:val="28"/>
+              </w:rPr>
+            </m:ctrlPr>
+          </m:sSubPr>
+          <m:e>
+            <m:r>
+              <w:rPr>
+                <w:rFonts w:ascii="Cambria Math" w:hAnsi="Cambria Math" w:cs="Times New Roman"/>
+                <w:sz w:val="28"/>
+                <w:szCs w:val="28"/>
+              </w:rPr>
+              <m:t>M</m:t>
+            </m:r>
+          </m:e>
+          <m:sub>
+            <m:r>
+              <w:rPr>
+                <w:rFonts w:ascii="Cambria Math" w:hAnsi="Cambria Math" w:cs="Times New Roman"/>
+                <w:sz w:val="28"/>
+                <w:szCs w:val="28"/>
+              </w:rPr>
+              <m:t>дв.ном</m:t>
+            </m:r>
+          </m:sub>
+        </m:sSub>
+        <m:r>
+          <w:rPr>
+            <w:rFonts w:ascii="Cambria Math" w:hAnsi="Cambria Math" w:cs="Times New Roman"/>
+            <w:sz w:val="28"/>
+            <w:szCs w:val="28"/>
+          </w:rPr>
+          <m:t>*</m:t>
+        </m:r>
+        <m:sSub>
+          <m:sSubPr>
+            <m:ctrlPr>
+              <w:rPr>
+                <w:rFonts w:ascii="Cambria Math" w:hAnsi="Cambria Math" w:cs="Times New Roman"/>
+                <w:sz w:val="28"/>
+                <w:szCs w:val="28"/>
+              </w:rPr>
+            </m:ctrlPr>
+          </m:sSubPr>
+          <m:e>
+            <m:r>
+              <w:rPr>
+                <w:rFonts w:ascii="Cambria Math" w:hAnsi="Cambria Math" w:cs="Times New Roman"/>
+                <w:sz w:val="28"/>
+                <w:szCs w:val="28"/>
+              </w:rPr>
+              <m:t>ω</m:t>
+            </m:r>
+          </m:e>
+          <m:sub>
+            <m:r>
+              <w:rPr>
+                <w:rFonts w:ascii="Cambria Math" w:hAnsi="Cambria Math" w:cs="Times New Roman"/>
+                <w:sz w:val="28"/>
+                <w:szCs w:val="28"/>
+              </w:rPr>
+              <m:t>ном</m:t>
+            </m:r>
+          </m:sub>
+        </m:sSub>
+        <m:r>
+          <w:rPr>
+            <w:rFonts w:ascii="Cambria Math" w:hAnsi="Cambria Math" w:cs="Times New Roman"/>
+            <w:sz w:val="28"/>
+            <w:szCs w:val="28"/>
+          </w:rPr>
+          <m:t>=</m:t>
+        </m:r>
+        <m:sSub>
+          <m:sSubPr>
+            <m:ctrlPr>
+              <w:rPr>
+                <w:rFonts w:ascii="Cambria Math" w:hAnsi="Cambria Math" w:cs="Times New Roman"/>
+                <w:sz w:val="28"/>
+                <w:szCs w:val="28"/>
+              </w:rPr>
+            </m:ctrlPr>
+          </m:sSubPr>
+          <m:e>
+            <m:r>
+              <w:rPr>
+                <w:rFonts w:ascii="Cambria Math" w:hAnsi="Cambria Math" w:cs="Times New Roman"/>
+                <w:sz w:val="28"/>
+                <w:szCs w:val="28"/>
+              </w:rPr>
+              <m:t>M</m:t>
+            </m:r>
+          </m:e>
+          <m:sub>
+            <m:r>
+              <w:rPr>
+                <w:rFonts w:ascii="Cambria Math" w:hAnsi="Cambria Math" w:cs="Times New Roman"/>
+                <w:sz w:val="28"/>
+                <w:szCs w:val="28"/>
+              </w:rPr>
+              <m:t>дв.ном</m:t>
+            </m:r>
+          </m:sub>
+        </m:sSub>
+        <m:f>
+          <m:fPr>
+            <m:ctrlPr>
+              <w:rPr>
+                <w:rFonts w:ascii="Cambria Math" w:hAnsi="Cambria Math" w:cs="Times New Roman"/>
+                <w:sz w:val="28"/>
+                <w:szCs w:val="28"/>
+              </w:rPr>
+            </m:ctrlPr>
+          </m:fPr>
+          <m:num>
+            <m:r>
+              <w:rPr>
+                <w:rFonts w:ascii="Cambria Math" w:hAnsi="Cambria Math" w:cs="Times New Roman"/>
+                <w:sz w:val="28"/>
+                <w:szCs w:val="28"/>
+              </w:rPr>
+              <m:t>π</m:t>
+            </m:r>
+            <m:sSub>
+              <m:sSubPr>
+                <m:ctrlPr>
+                  <w:rPr>
+                    <w:rFonts w:ascii="Cambria Math" w:hAnsi="Cambria Math" w:cs="Times New Roman"/>
+                    <w:sz w:val="28"/>
+                    <w:szCs w:val="28"/>
+                  </w:rPr>
+                </m:ctrlPr>
+              </m:sSubPr>
+              <m:e>
+                <m:r>
+                  <w:rPr>
+                    <w:rFonts w:ascii="Cambria Math" w:hAnsi="Cambria Math" w:cs="Times New Roman"/>
+                    <w:sz w:val="28"/>
+                    <w:szCs w:val="28"/>
+                  </w:rPr>
+                  <m:t>n</m:t>
+                </m:r>
+              </m:e>
+              <m:sub>
+                <m:r>
+                  <w:rPr>
+                    <w:rFonts w:ascii="Cambria Math" w:hAnsi="Cambria Math" w:cs="Times New Roman"/>
+                    <w:sz w:val="28"/>
+                    <w:szCs w:val="28"/>
+                  </w:rPr>
+                  <m:t>ном</m:t>
+                </m:r>
+              </m:sub>
+            </m:sSub>
+          </m:num>
+          <m:den>
+            <m:r>
+              <w:rPr>
+                <w:rFonts w:ascii="Cambria Math" w:hAnsi="Cambria Math" w:cs="Times New Roman"/>
+                <w:sz w:val="28"/>
+                <w:szCs w:val="28"/>
+              </w:rPr>
+              <m:t>30</m:t>
+            </m:r>
+          </m:den>
+        </m:f>
+        <m:r>
+          <w:rPr>
+            <w:rFonts w:ascii="Cambria Math" w:hAnsi="Cambria Math" w:cs="Times New Roman"/>
+            <w:sz w:val="28"/>
+            <w:szCs w:val="28"/>
+          </w:rPr>
+          <m:t>=4.147 Вт</m:t>
+        </m:r>
+      </m:oMath>
+    </w:p>
+    <w:p>
+      <w:pPr>
+        <w:pStyle w:val="Standard"/>
+        <w:rPr>
+          <w:rFonts w:cs="Times New Roman"/>
+          <w:sz w:val="28"/>
+          <w:szCs w:val="28"/>
+        </w:rPr>
+      </w:pPr>
+      <w:r>
+        <w:rPr>
+          <w:rFonts w:cs="Times New Roman"/>
+          <w:sz w:val="28"/>
+          <w:szCs w:val="28"/>
+        </w:rPr>
+        <w:t xml:space="preserve">  Полученное значение удовлетворяет условию: </w:t>
+      </w:r>
+      <m:oMath>
+        <m:sSub>
+          <m:sSubPr>
+            <m:ctrlPr>
+              <w:rPr>
+                <w:rFonts w:ascii="Cambria Math" w:hAnsi="Cambria Math" w:cs="Times New Roman"/>
+                <w:sz w:val="28"/>
+                <w:szCs w:val="28"/>
+              </w:rPr>
+            </m:ctrlPr>
+          </m:sSubPr>
+          <m:e>
+            <m:r>
+              <w:rPr>
+                <w:rFonts w:ascii="Cambria Math" w:hAnsi="Cambria Math" w:cs="Times New Roman"/>
+                <w:sz w:val="28"/>
+                <w:szCs w:val="28"/>
+              </w:rPr>
+              <m:t>P</m:t>
+            </m:r>
+          </m:e>
+          <m:sub>
+            <m:r>
+              <w:rPr>
+                <w:rFonts w:ascii="Cambria Math" w:hAnsi="Cambria Math" w:cs="Times New Roman"/>
+                <w:sz w:val="28"/>
+                <w:szCs w:val="28"/>
+              </w:rPr>
+              <m:t>дв</m:t>
+            </m:r>
+          </m:sub>
+        </m:sSub>
+        <m:r>
+          <w:rPr>
+            <w:rFonts w:ascii="Cambria Math" w:hAnsi="Cambria Math" w:cs="Times New Roman"/>
+            <w:sz w:val="28"/>
+            <w:szCs w:val="28"/>
+          </w:rPr>
+          <m:t>≥</m:t>
+        </m:r>
+        <m:sSub>
+          <m:sSubPr>
+            <m:ctrlPr>
+              <w:rPr>
+                <w:rFonts w:ascii="Cambria Math" w:hAnsi="Cambria Math" w:cs="Times New Roman"/>
+                <w:sz w:val="28"/>
+                <w:szCs w:val="28"/>
+              </w:rPr>
+            </m:ctrlPr>
+          </m:sSubPr>
+          <m:e>
+            <m:r>
+              <w:rPr>
+                <w:rFonts w:ascii="Cambria Math" w:hAnsi="Cambria Math" w:cs="Times New Roman"/>
+                <w:sz w:val="28"/>
+                <w:szCs w:val="28"/>
+              </w:rPr>
+              <m:t>(</m:t>
+            </m:r>
+            <m:sSub>
+              <m:sSubPr>
+                <m:ctrlPr>
+                  <w:rPr>
+                    <w:rFonts w:ascii="Cambria Math" w:hAnsi="Cambria Math" w:cs="Times New Roman"/>
+                    <w:sz w:val="28"/>
+                    <w:szCs w:val="28"/>
+                  </w:rPr>
+                </m:ctrlPr>
+              </m:sSubPr>
+              <m:e>
+                <m:r>
+                  <w:rPr>
+                    <w:rFonts w:ascii="Cambria Math" w:hAnsi="Cambria Math" w:cs="Times New Roman"/>
+                    <w:sz w:val="28"/>
+                    <w:szCs w:val="28"/>
+                  </w:rPr>
+                  <m:t>P</m:t>
+                </m:r>
+              </m:e>
+              <m:sub>
+                <m:r>
+                  <w:rPr>
+                    <w:rFonts w:ascii="Cambria Math" w:hAnsi="Cambria Math" w:cs="Times New Roman"/>
+                    <w:sz w:val="28"/>
+                    <w:szCs w:val="28"/>
+                  </w:rPr>
+                  <m:t>дв</m:t>
+                </m:r>
+              </m:sub>
+            </m:sSub>
+            <m:r>
+              <w:rPr>
+                <w:rFonts w:ascii="Cambria Math" w:hAnsi="Cambria Math" w:cs="Times New Roman"/>
+                <w:sz w:val="28"/>
+                <w:szCs w:val="28"/>
+              </w:rPr>
+              <m:t>)</m:t>
+            </m:r>
+          </m:e>
+          <m:sub>
+            <m:r>
+              <w:rPr>
+                <w:rFonts w:ascii="Cambria Math" w:hAnsi="Cambria Math" w:cs="Times New Roman"/>
+                <w:sz w:val="28"/>
+                <w:szCs w:val="28"/>
+              </w:rPr>
+              <m:t>расч</m:t>
+            </m:r>
+          </m:sub>
+        </m:sSub>
+      </m:oMath>
+    </w:p>
+    <w:p>
+      <w:pPr>
+        <w:pStyle w:val="Standard"/>
+        <w:rPr>
+          <w:rFonts w:cs="Times New Roman"/>
+          <w:sz w:val="28"/>
+          <w:szCs w:val="28"/>
+        </w:rPr>
+      </w:pPr>
+      <w:r>
+        <w:rPr>
+          <w:rFonts w:cs="Times New Roman"/>
+          <w:sz w:val="28"/>
+          <w:szCs w:val="28"/>
+        </w:rPr>
+        <w:t xml:space="preserve">   </w:t>
+      </w:r>
+      <w:r>
+        <w:rPr>
+          <w:rFonts w:cs="Times New Roman"/>
+          <w:sz w:val="28"/>
+          <w:szCs w:val="28"/>
+        </w:rPr>
+        <w:tab/>
+        <w:t>Следовательно, двигатель ЭМ-4М подходит.</w:t>
+      </w:r>
+    </w:p>
+    <w:p>
+      <w:pPr>
+        <w:pStyle w:val="Standard"/>
+        <w:rPr>
+          <w:rFonts w:cs="Times New Roman"/>
+          <w:sz w:val="28"/>
+          <w:szCs w:val="28"/>
+        </w:rPr>
+      </w:pPr>
+      <w:r>
+        <w:rPr>
+          <w:rFonts w:cs="Times New Roman"/>
+          <w:sz w:val="28"/>
+          <w:szCs w:val="28"/>
+        </w:rPr>
+        <w:t xml:space="preserve">  Коэффициент запаса по мощности равен:</w:t>
+      </w:r>
+    </w:p>
+    <w:p>
+      <w:pPr>
+        <w:pStyle w:val="Standard"/>
+        <w:rPr>
+          <w:rFonts w:cs="Times New Roman"/>
+          <w:sz w:val="28"/>
+          <w:szCs w:val="28"/>
+        </w:rPr>
+      </w:pPr>
+    </w:p>
+    <w:p>
+      <w:pPr>
+        <w:pStyle w:val="Standard"/>
+        <w:rPr>
+          <w:rFonts w:cs="Times New Roman"/>
+          <w:sz w:val="28"/>
+          <w:szCs w:val="28"/>
+        </w:rPr>
+      </w:pPr>
+      <w:r>
+        <w:rPr>
+          <w:rFonts w:cs="Times New Roman"/>
+          <w:sz w:val="28"/>
+          <w:szCs w:val="28"/>
+        </w:rPr>
+        <w:t xml:space="preserve">  </w:t>
+      </w:r>
+      <m:oMath>
+        <m:r>
+          <w:rPr>
+            <w:rFonts w:ascii="Cambria Math" w:hAnsi="Cambria Math" w:cs="Times New Roman"/>
+            <w:sz w:val="28"/>
+            <w:szCs w:val="28"/>
+          </w:rPr>
+          <m:t>n=</m:t>
+        </m:r>
+        <m:f>
+          <m:fPr>
+            <m:ctrlPr>
+              <w:rPr>
+                <w:rFonts w:ascii="Cambria Math" w:hAnsi="Cambria Math" w:cs="Times New Roman"/>
+                <w:sz w:val="28"/>
+                <w:szCs w:val="28"/>
+              </w:rPr>
+            </m:ctrlPr>
+          </m:fPr>
+          <m:num>
+            <m:sSub>
+              <m:sSubPr>
+                <m:ctrlPr>
+                  <w:rPr>
+                    <w:rFonts w:ascii="Cambria Math" w:hAnsi="Cambria Math" w:cs="Times New Roman"/>
+                    <w:sz w:val="28"/>
+                    <w:szCs w:val="28"/>
+                  </w:rPr>
+                </m:ctrlPr>
+              </m:sSubPr>
+              <m:e>
+                <m:r>
+                  <w:rPr>
+                    <w:rFonts w:ascii="Cambria Math" w:hAnsi="Cambria Math" w:cs="Times New Roman"/>
+                    <w:sz w:val="28"/>
+                    <w:szCs w:val="28"/>
+                  </w:rPr>
+                  <m:t>P</m:t>
+                </m:r>
+              </m:e>
+              <m:sub>
+                <m:r>
+                  <w:rPr>
+                    <w:rFonts w:ascii="Cambria Math" w:hAnsi="Cambria Math" w:cs="Times New Roman"/>
+                    <w:sz w:val="28"/>
+                    <w:szCs w:val="28"/>
+                  </w:rPr>
+                  <m:t>дв.ном</m:t>
+                </m:r>
+              </m:sub>
+            </m:sSub>
+          </m:num>
+          <m:den>
+            <m:sSub>
+              <m:sSubPr>
+                <m:ctrlPr>
+                  <w:rPr>
+                    <w:rFonts w:ascii="Cambria Math" w:hAnsi="Cambria Math" w:cs="Times New Roman"/>
+                    <w:sz w:val="28"/>
+                    <w:szCs w:val="28"/>
+                  </w:rPr>
+                </m:ctrlPr>
+              </m:sSubPr>
+              <m:e>
+                <m:r>
+                  <w:rPr>
+                    <w:rFonts w:ascii="Cambria Math" w:hAnsi="Cambria Math" w:cs="Times New Roman"/>
+                    <w:sz w:val="28"/>
+                    <w:szCs w:val="28"/>
+                  </w:rPr>
+                  <m:t>(</m:t>
+                </m:r>
+                <m:sSub>
+                  <m:sSubPr>
+                    <m:ctrlPr>
+                      <w:rPr>
+                        <w:rFonts w:ascii="Cambria Math" w:hAnsi="Cambria Math" w:cs="Times New Roman"/>
+                        <w:sz w:val="28"/>
+                        <w:szCs w:val="28"/>
+                      </w:rPr>
+                    </m:ctrlPr>
+                  </m:sSubPr>
+                  <m:e>
+                    <m:r>
+                      <w:rPr>
+                        <w:rFonts w:ascii="Cambria Math" w:hAnsi="Cambria Math" w:cs="Times New Roman"/>
+                        <w:sz w:val="28"/>
+                        <w:szCs w:val="28"/>
+                      </w:rPr>
+                      <m:t>P</m:t>
+                    </m:r>
+                  </m:e>
+                  <m:sub>
+                    <m:r>
+                      <w:rPr>
+                        <w:rFonts w:ascii="Cambria Math" w:hAnsi="Cambria Math" w:cs="Times New Roman"/>
+                        <w:sz w:val="28"/>
+                        <w:szCs w:val="28"/>
+                      </w:rPr>
+                      <m:t>дв</m:t>
+                    </m:r>
+                  </m:sub>
+                </m:sSub>
+                <m:r>
+                  <w:rPr>
+                    <w:rFonts w:ascii="Cambria Math" w:hAnsi="Cambria Math" w:cs="Times New Roman"/>
+                    <w:sz w:val="28"/>
+                    <w:szCs w:val="28"/>
+                  </w:rPr>
+                  <m:t>)</m:t>
+                </m:r>
+              </m:e>
+              <m:sub>
+                <m:r>
+                  <w:rPr>
+                    <w:rFonts w:ascii="Cambria Math" w:hAnsi="Cambria Math" w:cs="Times New Roman"/>
+                    <w:sz w:val="28"/>
+                    <w:szCs w:val="28"/>
+                  </w:rPr>
+                  <m:t>расч</m:t>
+                </m:r>
+              </m:sub>
+            </m:sSub>
+          </m:den>
+        </m:f>
+        <m:r>
+          <w:rPr>
+            <w:rFonts w:ascii="Cambria Math" w:hAnsi="Cambria Math" w:cs="Times New Roman"/>
+            <w:sz w:val="28"/>
+            <w:szCs w:val="28"/>
+          </w:rPr>
+          <m:t>=2.2</m:t>
+        </m:r>
+      </m:oMath>
+    </w:p>
+    <w:p>
+      <w:pPr>
+        <w:pStyle w:val="Standard"/>
+        <w:rPr>
+          <w:rFonts w:cs="Times New Roman"/>
+          <w:sz w:val="28"/>
+          <w:szCs w:val="28"/>
+        </w:rPr>
+      </w:pPr>
+    </w:p>
+    <w:p>
+      <w:pPr>
+        <w:pStyle w:val="Standard"/>
+        <w:ind w:firstLine="708"/>
+        <w:rPr>
+          <w:rFonts w:cs="Times New Roman"/>
+          <w:sz w:val="28"/>
+          <w:szCs w:val="28"/>
+        </w:rPr>
+      </w:pPr>
+      <w:r>
+        <w:rPr>
+          <w:rFonts w:cs="Times New Roman"/>
+          <w:sz w:val="28"/>
+          <w:szCs w:val="28"/>
+        </w:rPr>
+        <w:t>Поскольку в условии нет специальных указаний, то значение коэффициента запаса можно считать достаточным, а поставленную задачу решенной.</w:t>
+      </w:r>
+    </w:p>
+    <w:p>
+      <w:pPr>
+        <w:pStyle w:val="Standard"/>
+        <w:rPr>
+          <w:rFonts w:cs="Times New Roman"/>
+          <w:sz w:val="28"/>
+          <w:szCs w:val="28"/>
+        </w:rPr>
+      </w:pPr>
+    </w:p>
+    <w:p>
+      <w:pPr>
+        <w:pStyle w:val="Standard"/>
+        <w:rPr>
+          <w:rFonts w:cs="Times New Roman"/>
+          <w:sz w:val="28"/>
+          <w:szCs w:val="28"/>
+        </w:rPr>
+      </w:pPr>
+      <w:r>
+        <w:rPr>
+          <w:rFonts w:cs="Times New Roman"/>
+          <w:sz w:val="28"/>
+          <w:szCs w:val="28"/>
+        </w:rPr>
+        <w:t>3) Осуществим проверку соответствия двигателя, сверившись с условием:</w:t>
+      </w:r>
+    </w:p>
+    <w:p>
+      <w:pPr>
+        <w:pStyle w:val="Standard"/>
+        <w:rPr>
+          <w:rFonts w:cs="Times New Roman"/>
+          <w:sz w:val="28"/>
+          <w:szCs w:val="28"/>
+        </w:rPr>
+      </w:pPr>
+    </w:p>
+    <w:p>
+      <w:pPr>
+        <w:pStyle w:val="Standard"/>
+        <w:rPr>
+          <w:rFonts w:cs="Times New Roman"/>
+          <w:sz w:val="28"/>
+          <w:szCs w:val="28"/>
+        </w:rPr>
+      </w:pPr>
+      <w:r>
+        <w:rPr>
+          <w:rFonts w:cs="Times New Roman"/>
+          <w:sz w:val="28"/>
+          <w:szCs w:val="28"/>
+        </w:rPr>
+        <w:t xml:space="preserve">  </w:t>
+      </w:r>
+      <m:oMath>
+        <m:sSub>
+          <m:sSubPr>
+            <m:ctrlPr>
+              <w:rPr>
+                <w:rFonts w:ascii="Cambria Math" w:hAnsi="Cambria Math" w:cs="Times New Roman"/>
+                <w:sz w:val="28"/>
+                <w:szCs w:val="28"/>
+              </w:rPr>
+            </m:ctrlPr>
+          </m:sSubPr>
+          <m:e>
+            <m:r>
+              <w:rPr>
+                <w:rFonts w:ascii="Cambria Math" w:hAnsi="Cambria Math" w:cs="Times New Roman"/>
+                <w:sz w:val="28"/>
+                <w:szCs w:val="28"/>
+              </w:rPr>
+              <m:t>M</m:t>
+            </m:r>
+          </m:e>
+          <m:sub>
+            <m:r>
+              <w:rPr>
+                <w:rFonts w:ascii="Cambria Math" w:hAnsi="Cambria Math" w:cs="Times New Roman"/>
+                <w:sz w:val="28"/>
+                <w:szCs w:val="28"/>
+              </w:rPr>
+              <m:t>п</m:t>
+            </m:r>
+          </m:sub>
+        </m:sSub>
+        <m:r>
+          <w:rPr>
+            <w:rFonts w:ascii="Cambria Math" w:hAnsi="Cambria Math" w:cs="Times New Roman"/>
+            <w:sz w:val="28"/>
+            <w:szCs w:val="28"/>
+          </w:rPr>
+          <m:t>⩾</m:t>
+        </m:r>
+        <m:sSubSup>
+          <m:sSubSupPr>
+            <m:ctrlPr>
+              <w:rPr>
+                <w:rFonts w:ascii="Cambria Math" w:hAnsi="Cambria Math" w:cs="Times New Roman"/>
+                <w:sz w:val="28"/>
+                <w:szCs w:val="28"/>
+              </w:rPr>
+            </m:ctrlPr>
+          </m:sSubSupPr>
+          <m:e>
+            <m:r>
+              <w:rPr>
+                <w:rFonts w:ascii="Cambria Math" w:hAnsi="Cambria Math" w:cs="Times New Roman"/>
+                <w:sz w:val="28"/>
+                <w:szCs w:val="28"/>
+              </w:rPr>
+              <m:t>M</m:t>
+            </m:r>
+          </m:e>
+          <m:sub>
+            <m:r>
+              <w:rPr>
+                <w:rFonts w:ascii="Cambria Math" w:hAnsi="Cambria Math" w:cs="Times New Roman"/>
+                <w:sz w:val="28"/>
+                <w:szCs w:val="28"/>
+              </w:rPr>
+              <m:t>ст</m:t>
+            </m:r>
+          </m:sub>
+          <m:sup>
+            <m:r>
+              <w:rPr>
+                <w:rFonts w:ascii="Cambria Math" w:hAnsi="Cambria Math" w:cs="Times New Roman"/>
+                <w:sz w:val="28"/>
+                <w:szCs w:val="28"/>
+              </w:rPr>
+              <m:t>'</m:t>
+            </m:r>
+          </m:sup>
+        </m:sSubSup>
+        <m:r>
+          <w:rPr>
+            <w:rFonts w:ascii="Cambria Math" w:hAnsi="Cambria Math" w:cs="Times New Roman"/>
+            <w:sz w:val="28"/>
+            <w:szCs w:val="28"/>
+          </w:rPr>
+          <m:t>+</m:t>
+        </m:r>
+        <m:sSubSup>
+          <m:sSubSupPr>
+            <m:ctrlPr>
+              <w:rPr>
+                <w:rFonts w:ascii="Cambria Math" w:hAnsi="Cambria Math" w:cs="Times New Roman"/>
+                <w:sz w:val="28"/>
+                <w:szCs w:val="28"/>
+              </w:rPr>
+            </m:ctrlPr>
+          </m:sSubSupPr>
+          <m:e>
+            <m:r>
+              <w:rPr>
+                <w:rFonts w:ascii="Cambria Math" w:hAnsi="Cambria Math" w:cs="Times New Roman"/>
+                <w:sz w:val="28"/>
+                <w:szCs w:val="28"/>
+              </w:rPr>
+              <m:t>M</m:t>
+            </m:r>
+          </m:e>
+          <m:sub>
+            <m:r>
+              <w:rPr>
+                <w:rFonts w:ascii="Cambria Math" w:hAnsi="Cambria Math" w:cs="Times New Roman"/>
+                <w:sz w:val="28"/>
+                <w:szCs w:val="28"/>
+              </w:rPr>
+              <m:t>дин</m:t>
+            </m:r>
+          </m:sub>
+          <m:sup>
+            <m:r>
+              <w:rPr>
+                <w:rFonts w:ascii="Cambria Math" w:hAnsi="Cambria Math" w:cs="Times New Roman"/>
+                <w:sz w:val="28"/>
+                <w:szCs w:val="28"/>
+              </w:rPr>
+              <m:t>'</m:t>
+            </m:r>
+          </m:sup>
+        </m:sSubSup>
+      </m:oMath>
+      <w:r>
+        <w:rPr>
+          <w:rFonts w:cs="Times New Roman"/>
+          <w:sz w:val="28"/>
+          <w:szCs w:val="28"/>
+        </w:rPr>
+        <w:br/>
+      </w:r>
+      <w:r>
+        <w:rPr>
+          <w:rFonts w:cs="Times New Roman"/>
+          <w:sz w:val="28"/>
+          <w:szCs w:val="28"/>
+        </w:rPr>
+        <w:br/>
+        <w:t>где М</w:t>
+      </w:r>
+      <w:r>
+        <w:rPr>
+          <w:rFonts w:cs="Times New Roman"/>
+          <w:sz w:val="28"/>
+          <w:szCs w:val="28"/>
+          <w:vertAlign w:val="subscript"/>
+        </w:rPr>
+        <w:t>'ст</w:t>
+      </w:r>
+      <w:r>
+        <w:rPr>
+          <w:rFonts w:cs="Times New Roman"/>
+          <w:sz w:val="28"/>
+          <w:szCs w:val="28"/>
+        </w:rPr>
+        <w:t xml:space="preserve"> и М'</w:t>
+      </w:r>
+      <w:r>
+        <w:rPr>
+          <w:rFonts w:cs="Times New Roman"/>
+          <w:sz w:val="28"/>
+          <w:szCs w:val="28"/>
+          <w:vertAlign w:val="subscript"/>
+        </w:rPr>
+        <w:t>дин</w:t>
+      </w:r>
+      <w:r>
+        <w:rPr>
+          <w:rFonts w:cs="Times New Roman"/>
+          <w:sz w:val="28"/>
+          <w:szCs w:val="28"/>
+        </w:rPr>
+        <w:t xml:space="preserve"> – соответственно статический и динамический моменты,</w:t>
+      </w:r>
+      <w:r>
+        <w:rPr>
+          <w:rFonts w:cs="Times New Roman"/>
+          <w:sz w:val="28"/>
+          <w:szCs w:val="28"/>
+        </w:rPr>
+        <w:br/>
+        <w:t>приведенные к валу двигателя.</w:t>
+      </w:r>
+      <w:r>
+        <w:rPr>
+          <w:rFonts w:cs="Times New Roman"/>
+          <w:sz w:val="28"/>
+          <w:szCs w:val="28"/>
+        </w:rPr>
+        <w:br/>
+        <w:t xml:space="preserve">Статический момент, приведённый к валу двигателя, рассчитывается по формуле: </w:t>
+      </w:r>
+      <w:r>
+        <w:rPr>
+          <w:rFonts w:cs="Times New Roman"/>
+          <w:sz w:val="28"/>
+          <w:szCs w:val="28"/>
+        </w:rPr>
+        <w:br/>
+        <w:t xml:space="preserve">                                                </w:t>
+      </w:r>
+      <m:oMath>
+        <m:sSubSup>
+          <m:sSubSupPr>
+            <m:ctrlPr>
+              <w:rPr>
+                <w:rFonts w:ascii="Cambria Math" w:hAnsi="Cambria Math" w:cs="Times New Roman"/>
+                <w:sz w:val="28"/>
+                <w:szCs w:val="28"/>
+              </w:rPr>
+            </m:ctrlPr>
+          </m:sSubSupPr>
+          <m:e>
+            <m:r>
+              <w:rPr>
+                <w:rFonts w:ascii="Cambria Math" w:hAnsi="Cambria Math" w:cs="Times New Roman"/>
+                <w:sz w:val="28"/>
+                <w:szCs w:val="28"/>
+              </w:rPr>
+              <m:t>M</m:t>
+            </m:r>
+          </m:e>
+          <m:sub>
+            <m:r>
+              <w:rPr>
+                <w:rFonts w:ascii="Cambria Math" w:hAnsi="Cambria Math" w:cs="Times New Roman"/>
+                <w:sz w:val="28"/>
+                <w:szCs w:val="28"/>
+              </w:rPr>
+              <m:t>ст</m:t>
+            </m:r>
+          </m:sub>
+          <m:sup>
+            <m:r>
+              <w:rPr>
+                <w:rFonts w:ascii="Cambria Math" w:hAnsi="Cambria Math" w:cs="Times New Roman"/>
+                <w:sz w:val="28"/>
+                <w:szCs w:val="28"/>
+              </w:rPr>
+              <m:t>'</m:t>
+            </m:r>
+          </m:sup>
+        </m:sSubSup>
+        <m:r>
+          <w:rPr>
+            <w:rFonts w:ascii="Cambria Math" w:hAnsi="Cambria Math" w:cs="Times New Roman"/>
+            <w:sz w:val="28"/>
+            <w:szCs w:val="28"/>
+          </w:rPr>
+          <m:t>=ξ</m:t>
+        </m:r>
+        <m:f>
+          <m:fPr>
+            <m:ctrlPr>
+              <w:rPr>
+                <w:rFonts w:ascii="Cambria Math" w:hAnsi="Cambria Math" w:cs="Times New Roman"/>
+                <w:sz w:val="28"/>
+                <w:szCs w:val="28"/>
+              </w:rPr>
+            </m:ctrlPr>
+          </m:fPr>
+          <m:num>
+            <m:sSub>
+              <m:sSubPr>
+                <m:ctrlPr>
+                  <w:rPr>
+                    <w:rFonts w:ascii="Cambria Math" w:hAnsi="Cambria Math" w:cs="Times New Roman"/>
+                    <w:sz w:val="28"/>
+                    <w:szCs w:val="28"/>
+                  </w:rPr>
+                </m:ctrlPr>
+              </m:sSubPr>
+              <m:e>
+                <m:r>
+                  <w:rPr>
+                    <w:rFonts w:ascii="Cambria Math" w:hAnsi="Cambria Math" w:cs="Times New Roman"/>
+                    <w:sz w:val="28"/>
+                    <w:szCs w:val="28"/>
+                  </w:rPr>
+                  <m:t>M</m:t>
+                </m:r>
+              </m:e>
+              <m:sub>
+                <m:r>
+                  <w:rPr>
+                    <w:rFonts w:ascii="Cambria Math" w:hAnsi="Cambria Math" w:cs="Times New Roman"/>
+                    <w:sz w:val="28"/>
+                    <w:szCs w:val="28"/>
+                  </w:rPr>
+                  <m:t>н</m:t>
+                </m:r>
+              </m:sub>
+            </m:sSub>
+          </m:num>
+          <m:den>
+            <m:sSub>
+              <m:sSubPr>
+                <m:ctrlPr>
+                  <w:rPr>
+                    <w:rFonts w:ascii="Cambria Math" w:hAnsi="Cambria Math" w:cs="Times New Roman"/>
+                    <w:sz w:val="28"/>
+                    <w:szCs w:val="28"/>
+                  </w:rPr>
+                </m:ctrlPr>
+              </m:sSubPr>
+              <m:e>
+                <m:r>
+                  <w:rPr>
+                    <w:rFonts w:ascii="Cambria Math" w:hAnsi="Cambria Math" w:cs="Times New Roman"/>
+                    <w:sz w:val="28"/>
+                    <w:szCs w:val="28"/>
+                  </w:rPr>
+                  <m:t>η</m:t>
+                </m:r>
+              </m:e>
+              <m:sub>
+                <m:r>
+                  <w:rPr>
+                    <w:rFonts w:ascii="Cambria Math" w:hAnsi="Cambria Math" w:cs="Times New Roman"/>
+                    <w:sz w:val="28"/>
+                    <w:szCs w:val="28"/>
+                  </w:rPr>
+                  <m:t>0</m:t>
+                </m:r>
+              </m:sub>
+            </m:sSub>
+            <m:sSub>
+              <m:sSubPr>
+                <m:ctrlPr>
+                  <w:rPr>
+                    <w:rFonts w:ascii="Cambria Math" w:hAnsi="Cambria Math" w:cs="Times New Roman"/>
+                    <w:sz w:val="28"/>
+                    <w:szCs w:val="28"/>
+                  </w:rPr>
+                </m:ctrlPr>
+              </m:sSubPr>
+              <m:e>
+                <m:r>
+                  <w:rPr>
+                    <w:rFonts w:ascii="Cambria Math" w:hAnsi="Cambria Math" w:cs="Times New Roman"/>
+                    <w:sz w:val="28"/>
+                    <w:szCs w:val="28"/>
+                  </w:rPr>
+                  <m:t>i</m:t>
+                </m:r>
+              </m:e>
+              <m:sub>
+                <m:r>
+                  <w:rPr>
+                    <w:rFonts w:ascii="Cambria Math" w:hAnsi="Cambria Math" w:cs="Times New Roman"/>
+                    <w:sz w:val="28"/>
+                    <w:szCs w:val="28"/>
+                  </w:rPr>
+                  <m:t>0</m:t>
+                </m:r>
+              </m:sub>
+            </m:sSub>
+          </m:den>
+        </m:f>
+      </m:oMath>
+    </w:p>
+    <w:p>
+      <w:pPr>
+        <w:pStyle w:val="Standard"/>
+        <w:rPr>
+          <w:rFonts w:cs="Times New Roman"/>
+          <w:sz w:val="28"/>
+          <w:szCs w:val="28"/>
+        </w:rPr>
+      </w:pPr>
+      <w:r>
+        <w:rPr>
+          <w:rFonts w:cs="Times New Roman"/>
+          <w:sz w:val="28"/>
+          <w:szCs w:val="28"/>
+        </w:rPr>
+        <w:t xml:space="preserve">где </w:t>
+      </w:r>
+      <m:oMath>
+        <m:sSub>
+          <m:sSubPr>
+            <m:ctrlPr>
+              <w:rPr>
+                <w:rFonts w:ascii="Cambria Math" w:hAnsi="Cambria Math" w:cs="Times New Roman"/>
+                <w:sz w:val="28"/>
+                <w:szCs w:val="28"/>
+              </w:rPr>
+            </m:ctrlPr>
+          </m:sSubPr>
+          <m:e>
+            <m:r>
+              <w:rPr>
+                <w:rFonts w:ascii="Cambria Math" w:hAnsi="Cambria Math" w:cs="Times New Roman"/>
+                <w:sz w:val="28"/>
+                <w:szCs w:val="28"/>
+              </w:rPr>
+              <m:t>i</m:t>
+            </m:r>
+          </m:e>
+          <m:sub>
+            <m:r>
+              <w:rPr>
+                <w:rFonts w:ascii="Cambria Math" w:hAnsi="Cambria Math" w:cs="Times New Roman"/>
+                <w:sz w:val="28"/>
+                <w:szCs w:val="28"/>
+              </w:rPr>
+              <m:t>0</m:t>
+            </m:r>
+          </m:sub>
+        </m:sSub>
+        <m:r>
+          <w:rPr>
+            <w:rFonts w:ascii="Cambria Math" w:hAnsi="Cambria Math" w:cs="Times New Roman"/>
+            <w:sz w:val="28"/>
+            <w:szCs w:val="28"/>
+          </w:rPr>
+          <m:t>=</m:t>
+        </m:r>
+        <m:f>
+          <m:fPr>
+            <m:ctrlPr>
+              <w:rPr>
+                <w:rFonts w:ascii="Cambria Math" w:hAnsi="Cambria Math" w:cs="Times New Roman"/>
+                <w:sz w:val="28"/>
+                <w:szCs w:val="28"/>
+              </w:rPr>
+            </m:ctrlPr>
+          </m:fPr>
+          <m:num>
+            <m:sSub>
+              <m:sSubPr>
+                <m:ctrlPr>
+                  <w:rPr>
+                    <w:rFonts w:ascii="Cambria Math" w:hAnsi="Cambria Math" w:cs="Times New Roman"/>
+                    <w:sz w:val="28"/>
+                    <w:szCs w:val="28"/>
+                  </w:rPr>
+                </m:ctrlPr>
+              </m:sSubPr>
+              <m:e>
+                <m:r>
+                  <w:rPr>
+                    <w:rFonts w:ascii="Cambria Math" w:hAnsi="Cambria Math" w:cs="Times New Roman"/>
+                    <w:sz w:val="28"/>
+                    <w:szCs w:val="28"/>
+                  </w:rPr>
+                  <m:t>ω</m:t>
+                </m:r>
+              </m:e>
+              <m:sub>
+                <m:r>
+                  <w:rPr>
+                    <w:rFonts w:ascii="Cambria Math" w:hAnsi="Cambria Math" w:cs="Times New Roman"/>
+                    <w:sz w:val="28"/>
+                    <w:szCs w:val="28"/>
+                  </w:rPr>
+                  <m:t>дв</m:t>
+                </m:r>
+              </m:sub>
+            </m:sSub>
+          </m:num>
+          <m:den>
+            <m:sSub>
+              <m:sSubPr>
+                <m:ctrlPr>
+                  <w:rPr>
+                    <w:rFonts w:ascii="Cambria Math" w:hAnsi="Cambria Math" w:cs="Times New Roman"/>
+                    <w:sz w:val="28"/>
+                    <w:szCs w:val="28"/>
+                  </w:rPr>
+                </m:ctrlPr>
+              </m:sSubPr>
+              <m:e>
+                <m:r>
+                  <w:rPr>
+                    <w:rFonts w:ascii="Cambria Math" w:hAnsi="Cambria Math" w:cs="Times New Roman"/>
+                    <w:sz w:val="28"/>
+                    <w:szCs w:val="28"/>
+                  </w:rPr>
+                  <m:t>ω</m:t>
+                </m:r>
+              </m:e>
+              <m:sub>
+                <m:r>
+                  <w:rPr>
+                    <w:rFonts w:ascii="Cambria Math" w:hAnsi="Cambria Math" w:cs="Times New Roman"/>
+                    <w:sz w:val="28"/>
+                    <w:szCs w:val="28"/>
+                  </w:rPr>
+                  <m:t>вых</m:t>
+                </m:r>
+              </m:sub>
+            </m:sSub>
+          </m:den>
+        </m:f>
+        <m:r>
+          <w:rPr>
+            <w:rFonts w:ascii="Cambria Math" w:hAnsi="Cambria Math" w:cs="Times New Roman"/>
+            <w:sz w:val="28"/>
+            <w:szCs w:val="28"/>
+          </w:rPr>
+          <m:t xml:space="preserve"> =220 </m:t>
+        </m:r>
+      </m:oMath>
+      <w:r>
+        <w:rPr>
+          <w:rFonts w:cs="Times New Roman"/>
+          <w:sz w:val="28"/>
+          <w:szCs w:val="28"/>
+        </w:rPr>
+        <w:t xml:space="preserve">- общее передаточное отношение редуктора </w:t>
+      </w:r>
+      <w:r>
+        <w:rPr>
+          <w:rFonts w:cs="Times New Roman"/>
+          <w:sz w:val="28"/>
+          <w:szCs w:val="28"/>
+        </w:rPr>
+        <w:br/>
+      </w:r>
+      <w:r>
+        <w:rPr>
+          <w:rFonts w:cs="Times New Roman"/>
+          <w:sz w:val="28"/>
+          <w:szCs w:val="28"/>
+        </w:rPr>
+        <w:br/>
+      </w:r>
+      <m:oMathPara>
+        <m:oMathParaPr>
+          <m:jc m:val="left"/>
+        </m:oMathParaPr>
+        <m:oMath>
+          <m:sSubSup>
+            <m:sSubSupPr>
+              <m:ctrlPr>
+                <w:rPr>
+                  <w:rFonts w:ascii="Cambria Math" w:hAnsi="Cambria Math" w:cs="Times New Roman"/>
+                  <w:sz w:val="28"/>
+                  <w:szCs w:val="28"/>
+                </w:rPr>
+              </m:ctrlPr>
+            </m:sSubSupPr>
+            <m:e>
+              <m:r>
+                <w:rPr>
+                  <w:rFonts w:ascii="Cambria Math" w:hAnsi="Cambria Math" w:cs="Times New Roman"/>
+                  <w:sz w:val="28"/>
+                  <w:szCs w:val="28"/>
+                </w:rPr>
+                <m:t>M</m:t>
+              </m:r>
+            </m:e>
+            <m:sub>
+              <m:r>
+                <w:rPr>
+                  <w:rFonts w:ascii="Cambria Math" w:hAnsi="Cambria Math" w:cs="Times New Roman"/>
+                  <w:sz w:val="28"/>
+                  <w:szCs w:val="28"/>
+                </w:rPr>
+                <m:t>ст</m:t>
+              </m:r>
+            </m:sub>
+            <m:sup>
+              <m:r>
+                <w:rPr>
+                  <w:rFonts w:ascii="Cambria Math" w:hAnsi="Cambria Math" w:cs="Times New Roman"/>
+                  <w:sz w:val="28"/>
+                  <w:szCs w:val="28"/>
+                </w:rPr>
+                <m:t>'</m:t>
+              </m:r>
+            </m:sup>
+          </m:sSubSup>
+          <m:r>
+            <w:rPr>
+              <w:rFonts w:ascii="Cambria Math" w:hAnsi="Cambria Math" w:cs="Times New Roman"/>
+              <w:sz w:val="28"/>
+              <w:szCs w:val="28"/>
+            </w:rPr>
+            <m:t>=ξ</m:t>
+          </m:r>
+          <m:f>
+            <m:fPr>
+              <m:ctrlPr>
+                <w:rPr>
+                  <w:rFonts w:ascii="Cambria Math" w:hAnsi="Cambria Math" w:cs="Times New Roman"/>
+                  <w:sz w:val="28"/>
+                  <w:szCs w:val="28"/>
+                </w:rPr>
+              </m:ctrlPr>
+            </m:fPr>
+            <m:num>
+              <m:sSub>
+                <m:sSubPr>
+                  <m:ctrlPr>
+                    <w:rPr>
+                      <w:rFonts w:ascii="Cambria Math" w:hAnsi="Cambria Math" w:cs="Times New Roman"/>
+                      <w:sz w:val="28"/>
+                      <w:szCs w:val="28"/>
+                    </w:rPr>
+                  </m:ctrlPr>
+                </m:sSubPr>
+                <m:e>
+                  <m:r>
+                    <w:rPr>
+                      <w:rFonts w:ascii="Cambria Math" w:hAnsi="Cambria Math" w:cs="Times New Roman"/>
+                      <w:sz w:val="28"/>
+                      <w:szCs w:val="28"/>
+                    </w:rPr>
+                    <m:t>M</m:t>
+                  </m:r>
+                </m:e>
+                <m:sub>
+                  <m:r>
+                    <w:rPr>
+                      <w:rFonts w:ascii="Cambria Math" w:hAnsi="Cambria Math" w:cs="Times New Roman"/>
+                      <w:sz w:val="28"/>
+                      <w:szCs w:val="28"/>
+                    </w:rPr>
+                    <m:t>н</m:t>
+                  </m:r>
+                </m:sub>
+              </m:sSub>
+            </m:num>
+            <m:den>
+              <m:sSub>
+                <m:sSubPr>
+                  <m:ctrlPr>
+                    <w:rPr>
+                      <w:rFonts w:ascii="Cambria Math" w:hAnsi="Cambria Math" w:cs="Times New Roman"/>
+                      <w:sz w:val="28"/>
+                      <w:szCs w:val="28"/>
+                    </w:rPr>
+                  </m:ctrlPr>
+                </m:sSubPr>
+                <m:e>
+                  <m:r>
+                    <w:rPr>
+                      <w:rFonts w:ascii="Cambria Math" w:hAnsi="Cambria Math" w:cs="Times New Roman"/>
+                      <w:sz w:val="28"/>
+                      <w:szCs w:val="28"/>
+                    </w:rPr>
+                    <m:t>η</m:t>
+                  </m:r>
+                </m:e>
+                <m:sub>
+                  <m:r>
+                    <w:rPr>
+                      <w:rFonts w:ascii="Cambria Math" w:hAnsi="Cambria Math" w:cs="Times New Roman"/>
+                      <w:sz w:val="28"/>
+                      <w:szCs w:val="28"/>
+                    </w:rPr>
+                    <m:t>0</m:t>
+                  </m:r>
+                </m:sub>
+              </m:sSub>
+              <m:sSub>
+                <m:sSubPr>
+                  <m:ctrlPr>
+                    <w:rPr>
+                      <w:rFonts w:ascii="Cambria Math" w:hAnsi="Cambria Math" w:cs="Times New Roman"/>
+                      <w:sz w:val="28"/>
+                      <w:szCs w:val="28"/>
+                    </w:rPr>
+                  </m:ctrlPr>
+                </m:sSubPr>
+                <m:e>
+                  <m:r>
+                    <w:rPr>
+                      <w:rFonts w:ascii="Cambria Math" w:hAnsi="Cambria Math" w:cs="Times New Roman"/>
+                      <w:sz w:val="28"/>
+                      <w:szCs w:val="28"/>
+                    </w:rPr>
+                    <m:t>i</m:t>
+                  </m:r>
+                </m:e>
+                <m:sub>
+                  <m:r>
+                    <w:rPr>
+                      <w:rFonts w:ascii="Cambria Math" w:hAnsi="Cambria Math" w:cs="Times New Roman"/>
+                      <w:sz w:val="28"/>
+                      <w:szCs w:val="28"/>
+                    </w:rPr>
+                    <m:t>0</m:t>
+                  </m:r>
+                </m:sub>
+              </m:sSub>
+            </m:den>
+          </m:f>
+          <m:r>
+            <w:rPr>
+              <w:rFonts w:ascii="Cambria Math" w:hAnsi="Cambria Math" w:cs="Times New Roman"/>
+              <w:sz w:val="28"/>
+              <w:szCs w:val="28"/>
+            </w:rPr>
+            <m:t>=1.2</m:t>
+          </m:r>
+          <m:f>
+            <m:fPr>
+              <m:ctrlPr>
+                <w:rPr>
+                  <w:rFonts w:ascii="Cambria Math" w:hAnsi="Cambria Math" w:cs="Times New Roman"/>
+                  <w:sz w:val="28"/>
+                  <w:szCs w:val="28"/>
+                </w:rPr>
+              </m:ctrlPr>
+            </m:fPr>
+            <m:num>
+              <m:r>
+                <w:rPr>
+                  <w:rFonts w:ascii="Cambria Math" w:hAnsi="Cambria Math" w:cs="Times New Roman"/>
+                  <w:sz w:val="28"/>
+                  <w:szCs w:val="28"/>
+                </w:rPr>
+                <m:t>0.8</m:t>
+              </m:r>
+            </m:num>
+            <m:den>
+              <m:r>
+                <w:rPr>
+                  <w:rFonts w:ascii="Cambria Math" w:hAnsi="Cambria Math" w:cs="Times New Roman"/>
+                  <w:sz w:val="28"/>
+                  <w:szCs w:val="28"/>
+                </w:rPr>
+                <m:t>0.8*220</m:t>
+              </m:r>
+            </m:den>
+          </m:f>
+          <m:r>
+            <w:rPr>
+              <w:rFonts w:ascii="Cambria Math" w:hAnsi="Cambria Math" w:cs="Times New Roman"/>
+              <w:sz w:val="28"/>
+              <w:szCs w:val="28"/>
+            </w:rPr>
+            <m:t>≈0.005 Н*м=5 Н*мм</m:t>
+          </m:r>
+        </m:oMath>
+      </m:oMathPara>
+    </w:p>
+    <w:p>
+      <w:pPr>
+        <w:pStyle w:val="Standard"/>
+        <w:rPr>
+          <w:rFonts w:cs="Times New Roman"/>
+          <w:sz w:val="28"/>
+          <w:szCs w:val="28"/>
+        </w:rPr>
+      </w:pPr>
+      <w:r>
+        <w:rPr>
+          <w:rFonts w:cs="Times New Roman"/>
+          <w:sz w:val="28"/>
+          <w:szCs w:val="28"/>
+        </w:rPr>
+        <w:t xml:space="preserve">  </w:t>
+      </w:r>
+    </w:p>
+    <w:p>
+      <w:pPr>
+        <w:pStyle w:val="Standard"/>
+        <w:ind w:firstLine="708"/>
+        <w:rPr>
+          <w:rFonts w:cs="Times New Roman"/>
+          <w:sz w:val="28"/>
+          <w:szCs w:val="28"/>
+        </w:rPr>
+      </w:pPr>
+      <w:r>
+        <w:rPr>
+          <w:rFonts w:cs="Times New Roman"/>
+          <w:sz w:val="28"/>
+          <w:szCs w:val="28"/>
+        </w:rPr>
+        <w:t>Заметим, что полученное значение статического момента, приведенного к валу двигателя, М'</w:t>
+      </w:r>
+      <w:r>
+        <w:rPr>
+          <w:rFonts w:cs="Times New Roman"/>
+          <w:sz w:val="28"/>
+          <w:szCs w:val="28"/>
+          <w:vertAlign w:val="subscript"/>
+        </w:rPr>
+        <w:t>ст</w:t>
+      </w:r>
+      <w:r>
+        <w:rPr>
+          <w:rFonts w:cs="Times New Roman"/>
+          <w:sz w:val="28"/>
+          <w:szCs w:val="28"/>
+        </w:rPr>
+        <w:t xml:space="preserve"> меньше чем табличное значение номинального момента М'</w:t>
+      </w:r>
+      <w:r>
+        <w:rPr>
+          <w:rFonts w:cs="Times New Roman"/>
+          <w:sz w:val="28"/>
+          <w:szCs w:val="28"/>
+          <w:vertAlign w:val="subscript"/>
+        </w:rPr>
+        <w:t xml:space="preserve">ном </w:t>
+      </w:r>
+      <w:r>
+        <w:rPr>
+          <w:rFonts w:cs="Times New Roman"/>
+          <w:sz w:val="28"/>
+          <w:szCs w:val="28"/>
+        </w:rPr>
+        <w:t>выбранного двигателя</w:t>
+      </w:r>
+    </w:p>
+    <w:p>
+      <w:pPr>
+        <w:pStyle w:val="Standard"/>
+        <w:rPr>
+          <w:rFonts w:cs="Times New Roman"/>
+          <w:sz w:val="28"/>
+          <w:szCs w:val="28"/>
+        </w:rPr>
+      </w:pPr>
+    </w:p>
+    <w:p>
+      <w:pPr>
+        <w:pStyle w:val="Standard"/>
+        <w:rPr>
+          <w:rFonts w:cs="Times New Roman"/>
+          <w:sz w:val="28"/>
+          <w:szCs w:val="28"/>
+        </w:rPr>
+      </w:pPr>
+      <w:r>
+        <w:rPr>
+          <w:rFonts w:cs="Times New Roman"/>
+          <w:sz w:val="28"/>
+          <w:szCs w:val="28"/>
+        </w:rPr>
+        <w:t xml:space="preserve">                                  5 Н·мм &lt; 12 Н·мм </w:t>
+      </w:r>
+      <w:r>
+        <w:rPr>
+          <w:rFonts w:cs="Times New Roman"/>
+          <w:sz w:val="28"/>
+          <w:szCs w:val="28"/>
+        </w:rPr>
+        <w:br/>
+      </w:r>
+      <m:oMath>
+        <m:sSub>
+          <m:sSubPr>
+            <m:ctrlPr>
+              <w:rPr>
+                <w:rFonts w:ascii="Cambria Math" w:hAnsi="Cambria Math" w:cs="Times New Roman"/>
+                <w:sz w:val="28"/>
+                <w:szCs w:val="28"/>
+              </w:rPr>
+            </m:ctrlPr>
+          </m:sSubPr>
+          <m:e>
+            <m:r>
+              <w:rPr>
+                <w:rFonts w:ascii="Cambria Math" w:hAnsi="Cambria Math" w:cs="Times New Roman"/>
+                <w:sz w:val="28"/>
+                <w:szCs w:val="28"/>
+              </w:rPr>
+              <m:t>ε</m:t>
+            </m:r>
+          </m:e>
+          <m:sub>
+            <m:r>
+              <w:rPr>
+                <w:rFonts w:ascii="Cambria Math" w:hAnsi="Cambria Math" w:cs="Times New Roman"/>
+                <w:sz w:val="28"/>
+                <w:szCs w:val="28"/>
+              </w:rPr>
+              <m:t>дв</m:t>
+            </m:r>
+          </m:sub>
+        </m:sSub>
+        <m:r>
+          <w:rPr>
+            <w:rFonts w:ascii="Cambria Math" w:hAnsi="Cambria Math" w:cs="Times New Roman"/>
+            <w:sz w:val="28"/>
+            <w:szCs w:val="28"/>
+          </w:rPr>
+          <m:t>=</m:t>
+        </m:r>
+        <m:sSub>
+          <m:sSubPr>
+            <m:ctrlPr>
+              <w:rPr>
+                <w:rFonts w:ascii="Cambria Math" w:hAnsi="Cambria Math" w:cs="Times New Roman"/>
+                <w:sz w:val="28"/>
+                <w:szCs w:val="28"/>
+              </w:rPr>
+            </m:ctrlPr>
+          </m:sSubPr>
+          <m:e>
+            <m:r>
+              <w:rPr>
+                <w:rFonts w:ascii="Cambria Math" w:hAnsi="Cambria Math" w:cs="Times New Roman"/>
+                <w:sz w:val="28"/>
+                <w:szCs w:val="28"/>
+              </w:rPr>
+              <m:t>ε</m:t>
+            </m:r>
+          </m:e>
+          <m:sub>
+            <m:r>
+              <w:rPr>
+                <w:rFonts w:ascii="Cambria Math" w:hAnsi="Cambria Math" w:cs="Times New Roman"/>
+                <w:sz w:val="28"/>
+                <w:szCs w:val="28"/>
+              </w:rPr>
+              <m:t>вых</m:t>
+            </m:r>
+          </m:sub>
+        </m:sSub>
+        <m:r>
+          <w:rPr>
+            <w:rFonts w:ascii="Cambria Math" w:hAnsi="Cambria Math" w:cs="Times New Roman"/>
+            <w:sz w:val="28"/>
+            <w:szCs w:val="28"/>
+          </w:rPr>
+          <m:t>*</m:t>
+        </m:r>
+        <m:sSub>
+          <m:sSubPr>
+            <m:ctrlPr>
+              <w:rPr>
+                <w:rFonts w:ascii="Cambria Math" w:hAnsi="Cambria Math" w:cs="Times New Roman"/>
+                <w:sz w:val="28"/>
+                <w:szCs w:val="28"/>
+              </w:rPr>
+            </m:ctrlPr>
+          </m:sSubPr>
+          <m:e>
+            <m:r>
+              <w:rPr>
+                <w:rFonts w:ascii="Cambria Math" w:hAnsi="Cambria Math" w:cs="Times New Roman"/>
+                <w:sz w:val="28"/>
+                <w:szCs w:val="28"/>
+              </w:rPr>
+              <m:t>i</m:t>
+            </m:r>
+          </m:e>
+          <m:sub>
+            <m:r>
+              <w:rPr>
+                <w:rFonts w:ascii="Cambria Math" w:hAnsi="Cambria Math" w:cs="Times New Roman"/>
+                <w:sz w:val="28"/>
+                <w:szCs w:val="28"/>
+              </w:rPr>
+              <m:t>0</m:t>
+            </m:r>
+          </m:sub>
+        </m:sSub>
+        <m:r>
+          <w:rPr>
+            <w:rFonts w:ascii="Cambria Math" w:hAnsi="Cambria Math" w:cs="Times New Roman"/>
+            <w:sz w:val="28"/>
+            <w:szCs w:val="28"/>
+          </w:rPr>
+          <m:t>=0.8*220=176</m:t>
+        </m:r>
+        <m:f>
+          <m:fPr>
+            <m:type m:val="lin"/>
+            <m:ctrlPr>
+              <w:rPr>
+                <w:rFonts w:ascii="Cambria Math" w:hAnsi="Cambria Math" w:cs="Times New Roman"/>
+                <w:sz w:val="28"/>
+                <w:szCs w:val="28"/>
+              </w:rPr>
+            </m:ctrlPr>
+          </m:fPr>
+          <m:num>
+            <m:r>
+              <w:rPr>
+                <w:rFonts w:ascii="Cambria Math" w:hAnsi="Cambria Math" w:cs="Times New Roman"/>
+                <w:sz w:val="28"/>
+                <w:szCs w:val="28"/>
+              </w:rPr>
+              <m:t>рад</m:t>
+            </m:r>
+          </m:num>
+          <m:den>
+            <m:sSup>
+              <m:sSupPr>
+                <m:ctrlPr>
+                  <w:rPr>
+                    <w:rFonts w:ascii="Cambria Math" w:hAnsi="Cambria Math" w:cs="Times New Roman"/>
+                    <w:sz w:val="28"/>
+                    <w:szCs w:val="28"/>
+                  </w:rPr>
+                </m:ctrlPr>
+              </m:sSupPr>
+              <m:e>
+                <m:r>
+                  <w:rPr>
+                    <w:rFonts w:ascii="Cambria Math" w:hAnsi="Cambria Math" w:cs="Times New Roman"/>
+                    <w:sz w:val="28"/>
+                    <w:szCs w:val="28"/>
+                  </w:rPr>
+                  <m:t>с</m:t>
+                </m:r>
+              </m:e>
+              <m:sup>
+                <m:r>
+                  <w:rPr>
+                    <w:rFonts w:ascii="Cambria Math" w:hAnsi="Cambria Math" w:cs="Times New Roman"/>
+                    <w:sz w:val="28"/>
+                    <w:szCs w:val="28"/>
+                  </w:rPr>
+                  <m:t>2</m:t>
+                </m:r>
+              </m:sup>
+            </m:sSup>
+          </m:den>
+        </m:f>
+      </m:oMath>
+      <w:r>
+        <w:rPr>
+          <w:rFonts w:cs="Times New Roman"/>
+          <w:sz w:val="28"/>
+          <w:szCs w:val="28"/>
+        </w:rPr>
+        <w:t xml:space="preserve"> - динамический момент нагрузки, приведённой к валу двигателя.</w:t>
+      </w:r>
+    </w:p>
+    <w:p>
+      <w:pPr>
+        <w:pStyle w:val="Standard"/>
+        <w:rPr>
+          <w:rFonts w:cs="Times New Roman"/>
+          <w:sz w:val="28"/>
+          <w:szCs w:val="28"/>
+        </w:rPr>
+      </w:pPr>
+    </w:p>
+    <w:p>
+      <w:pPr>
+        <w:pStyle w:val="Standard"/>
+        <w:ind w:firstLine="708"/>
+        <w:rPr>
+          <w:rFonts w:cs="Times New Roman"/>
+          <w:sz w:val="28"/>
+          <w:szCs w:val="28"/>
+        </w:rPr>
+      </w:pPr>
+      <w:r>
+        <w:rPr>
+          <w:rFonts w:cs="Times New Roman"/>
+          <w:sz w:val="28"/>
+          <w:szCs w:val="28"/>
+        </w:rPr>
+        <w:t>Момент инерции нагрузки, приведённый к валу двигателя</w:t>
+      </w:r>
+    </w:p>
+    <w:p>
+      <w:pPr>
+        <w:pStyle w:val="Standard"/>
+        <w:rPr>
+          <w:rFonts w:cs="Times New Roman"/>
+          <w:sz w:val="28"/>
+          <w:szCs w:val="28"/>
+        </w:rPr>
+      </w:pPr>
+      <m:oMathPara>
+        <m:oMathParaPr>
+          <m:jc m:val="left"/>
+        </m:oMathParaPr>
+        <m:oMath>
+          <m:sSubSup>
+            <m:sSubSupPr>
+              <m:ctrlPr>
+                <w:rPr>
+                  <w:rFonts w:ascii="Cambria Math" w:hAnsi="Cambria Math" w:cs="Times New Roman"/>
+                  <w:sz w:val="28"/>
+                  <w:szCs w:val="28"/>
+                </w:rPr>
+              </m:ctrlPr>
+            </m:sSubSupPr>
+            <m:e>
+              <m:r>
+                <w:rPr>
+                  <w:rFonts w:ascii="Cambria Math" w:hAnsi="Cambria Math" w:cs="Times New Roman"/>
+                  <w:sz w:val="28"/>
+                  <w:szCs w:val="28"/>
+                </w:rPr>
+                <m:t>J</m:t>
+              </m:r>
+            </m:e>
+            <m:sub>
+              <m:r>
+                <w:rPr>
+                  <w:rFonts w:ascii="Cambria Math" w:hAnsi="Cambria Math" w:cs="Times New Roman"/>
+                  <w:sz w:val="28"/>
+                  <w:szCs w:val="28"/>
+                </w:rPr>
+                <m:t>Н</m:t>
+              </m:r>
+            </m:sub>
+            <m:sup>
+              <m:r>
+                <w:rPr>
+                  <w:rFonts w:ascii="Cambria Math" w:hAnsi="Cambria Math" w:cs="Times New Roman"/>
+                  <w:sz w:val="28"/>
+                  <w:szCs w:val="28"/>
+                </w:rPr>
+                <m:t>'</m:t>
+              </m:r>
+            </m:sup>
+          </m:sSubSup>
+          <m:r>
+            <w:rPr>
+              <w:rFonts w:ascii="Cambria Math" w:hAnsi="Cambria Math" w:cs="Times New Roman"/>
+              <w:sz w:val="28"/>
+              <w:szCs w:val="28"/>
+            </w:rPr>
+            <m:t>=</m:t>
+          </m:r>
+          <m:f>
+            <m:fPr>
+              <m:ctrlPr>
+                <w:rPr>
+                  <w:rFonts w:ascii="Cambria Math" w:hAnsi="Cambria Math" w:cs="Times New Roman"/>
+                  <w:sz w:val="28"/>
+                  <w:szCs w:val="28"/>
+                </w:rPr>
+              </m:ctrlPr>
+            </m:fPr>
+            <m:num>
+              <m:sSub>
+                <m:sSubPr>
+                  <m:ctrlPr>
+                    <w:rPr>
+                      <w:rFonts w:ascii="Cambria Math" w:hAnsi="Cambria Math" w:cs="Times New Roman"/>
+                      <w:sz w:val="28"/>
+                      <w:szCs w:val="28"/>
+                    </w:rPr>
+                  </m:ctrlPr>
+                </m:sSubPr>
+                <m:e>
+                  <m:r>
+                    <w:rPr>
+                      <w:rFonts w:ascii="Cambria Math" w:hAnsi="Cambria Math" w:cs="Times New Roman"/>
+                      <w:sz w:val="28"/>
+                      <w:szCs w:val="28"/>
+                    </w:rPr>
+                    <m:t>J</m:t>
+                  </m:r>
+                </m:e>
+                <m:sub>
+                  <m:r>
+                    <w:rPr>
+                      <w:rFonts w:ascii="Cambria Math" w:hAnsi="Cambria Math" w:cs="Times New Roman"/>
+                      <w:sz w:val="28"/>
+                      <w:szCs w:val="28"/>
+                    </w:rPr>
+                    <m:t>Н</m:t>
+                  </m:r>
+                </m:sub>
+              </m:sSub>
+            </m:num>
+            <m:den>
+              <m:sSubSup>
+                <m:sSubSupPr>
+                  <m:ctrlPr>
+                    <w:rPr>
+                      <w:rFonts w:ascii="Cambria Math" w:hAnsi="Cambria Math" w:cs="Times New Roman"/>
+                      <w:sz w:val="28"/>
+                      <w:szCs w:val="28"/>
+                    </w:rPr>
+                  </m:ctrlPr>
+                </m:sSubSupPr>
+                <m:e>
+                  <m:r>
+                    <w:rPr>
+                      <w:rFonts w:ascii="Cambria Math" w:hAnsi="Cambria Math" w:cs="Times New Roman"/>
+                      <w:sz w:val="28"/>
+                      <w:szCs w:val="28"/>
+                    </w:rPr>
+                    <m:t>i</m:t>
+                  </m:r>
+                </m:e>
+                <m:sub>
+                  <m:r>
+                    <w:rPr>
+                      <w:rFonts w:ascii="Cambria Math" w:hAnsi="Cambria Math" w:cs="Times New Roman"/>
+                      <w:sz w:val="28"/>
+                      <w:szCs w:val="28"/>
+                    </w:rPr>
+                    <m:t>0</m:t>
+                  </m:r>
+                </m:sub>
+                <m:sup>
+                  <m:r>
+                    <w:rPr>
+                      <w:rFonts w:ascii="Cambria Math" w:hAnsi="Cambria Math" w:cs="Times New Roman"/>
+                      <w:sz w:val="28"/>
+                      <w:szCs w:val="28"/>
+                    </w:rPr>
+                    <m:t>2</m:t>
+                  </m:r>
+                </m:sup>
+              </m:sSubSup>
+            </m:den>
+          </m:f>
+          <m:r>
+            <w:rPr>
+              <w:rFonts w:ascii="Cambria Math" w:hAnsi="Cambria Math" w:cs="Times New Roman"/>
+              <w:sz w:val="28"/>
+              <w:szCs w:val="28"/>
+            </w:rPr>
+            <m:t>=3.099*</m:t>
+          </m:r>
+          <m:sSup>
+            <m:sSupPr>
+              <m:ctrlPr>
+                <w:rPr>
+                  <w:rFonts w:ascii="Cambria Math" w:hAnsi="Cambria Math" w:cs="Times New Roman"/>
+                  <w:sz w:val="28"/>
+                  <w:szCs w:val="28"/>
+                </w:rPr>
+              </m:ctrlPr>
+            </m:sSupPr>
+            <m:e>
+              <m:r>
+                <w:rPr>
+                  <w:rFonts w:ascii="Cambria Math" w:hAnsi="Cambria Math" w:cs="Times New Roman"/>
+                  <w:sz w:val="28"/>
+                  <w:szCs w:val="28"/>
+                </w:rPr>
+                <m:t>10</m:t>
+              </m:r>
+            </m:e>
+            <m:sup>
+              <m:r>
+                <w:rPr>
+                  <w:rFonts w:ascii="Cambria Math" w:hAnsi="Cambria Math" w:cs="Times New Roman"/>
+                  <w:sz w:val="28"/>
+                  <w:szCs w:val="28"/>
+                </w:rPr>
+                <m:t>-3</m:t>
+              </m:r>
+            </m:sup>
+          </m:sSup>
+          <m:r>
+            <w:rPr>
+              <w:rFonts w:ascii="Cambria Math" w:hAnsi="Cambria Math" w:cs="Times New Roman"/>
+              <w:sz w:val="28"/>
+              <w:szCs w:val="28"/>
+            </w:rPr>
+            <m:t xml:space="preserve"> кг*</m:t>
+          </m:r>
+          <m:sSup>
+            <m:sSupPr>
+              <m:ctrlPr>
+                <w:rPr>
+                  <w:rFonts w:ascii="Cambria Math" w:hAnsi="Cambria Math" w:cs="Times New Roman"/>
+                  <w:sz w:val="28"/>
+                  <w:szCs w:val="28"/>
+                </w:rPr>
+              </m:ctrlPr>
+            </m:sSupPr>
+            <m:e>
+              <m:r>
+                <w:rPr>
+                  <w:rFonts w:ascii="Cambria Math" w:hAnsi="Cambria Math" w:cs="Times New Roman"/>
+                  <w:sz w:val="28"/>
+                  <w:szCs w:val="28"/>
+                </w:rPr>
+                <m:t>м</m:t>
+              </m:r>
+            </m:e>
+            <m:sup>
+              <m:r>
+                <w:rPr>
+                  <w:rFonts w:ascii="Cambria Math" w:hAnsi="Cambria Math" w:cs="Times New Roman"/>
+                  <w:sz w:val="28"/>
+                  <w:szCs w:val="28"/>
+                </w:rPr>
+                <m:t>2</m:t>
+              </m:r>
+            </m:sup>
+          </m:sSup>
+        </m:oMath>
+      </m:oMathPara>
+    </w:p>
+    <w:p>
+      <w:pPr>
+        <w:pStyle w:val="Standard"/>
+        <w:rPr>
+          <w:rFonts w:cs="Times New Roman"/>
+          <w:sz w:val="28"/>
+          <w:szCs w:val="28"/>
+        </w:rPr>
+      </w:pPr>
+      <w:r>
+        <w:rPr>
+          <w:rFonts w:cs="Times New Roman"/>
+          <w:sz w:val="28"/>
+          <w:szCs w:val="28"/>
+        </w:rPr>
+        <w:t>Так как двигатель ЭМ-4М имеет полый ротор, принимаем:</w:t>
+      </w:r>
+    </w:p>
+    <w:p>
+      <w:pPr>
+        <w:pStyle w:val="Standard"/>
+        <w:rPr>
+          <w:rFonts w:cs="Times New Roman"/>
+          <w:sz w:val="28"/>
+          <w:szCs w:val="28"/>
+        </w:rPr>
+      </w:pPr>
+      <w:r>
+        <w:rPr>
+          <w:rFonts w:cs="Times New Roman"/>
+          <w:sz w:val="28"/>
+          <w:szCs w:val="28"/>
+        </w:rPr>
+        <w:br/>
+      </w:r>
+      <m:oMathPara>
+        <m:oMathParaPr>
+          <m:jc m:val="left"/>
+        </m:oMathParaPr>
+        <m:oMath>
+          <m:sSubSup>
+            <m:sSubSupPr>
+              <m:ctrlPr>
+                <w:rPr>
+                  <w:rFonts w:ascii="Cambria Math" w:hAnsi="Cambria Math" w:cs="Times New Roman"/>
+                  <w:sz w:val="28"/>
+                  <w:szCs w:val="28"/>
+                </w:rPr>
+              </m:ctrlPr>
+            </m:sSubSupPr>
+            <m:e>
+              <m:r>
+                <w:rPr>
+                  <w:rFonts w:ascii="Cambria Math" w:hAnsi="Cambria Math" w:cs="Times New Roman"/>
+                  <w:sz w:val="28"/>
+                  <w:szCs w:val="28"/>
+                </w:rPr>
+                <m:t>J</m:t>
+              </m:r>
+            </m:e>
+            <m:sub>
+              <m:r>
+                <w:rPr>
+                  <w:rFonts w:ascii="Cambria Math" w:hAnsi="Cambria Math" w:cs="Times New Roman"/>
+                  <w:sz w:val="28"/>
+                  <w:szCs w:val="28"/>
+                </w:rPr>
+                <m:t>ред</m:t>
+              </m:r>
+            </m:sub>
+            <m:sup>
+              <m:r>
+                <w:rPr>
+                  <w:rFonts w:ascii="Cambria Math" w:hAnsi="Cambria Math" w:cs="Times New Roman"/>
+                  <w:sz w:val="28"/>
+                  <w:szCs w:val="28"/>
+                </w:rPr>
+                <m:t>'</m:t>
+              </m:r>
+            </m:sup>
+          </m:sSubSup>
+          <m:r>
+            <w:rPr>
+              <w:rFonts w:ascii="Cambria Math" w:hAnsi="Cambria Math" w:cs="Times New Roman"/>
+              <w:sz w:val="28"/>
+              <w:szCs w:val="28"/>
+            </w:rPr>
+            <m:t>=</m:t>
+          </m:r>
+          <m:sSub>
+            <m:sSubPr>
+              <m:ctrlPr>
+                <w:rPr>
+                  <w:rFonts w:ascii="Cambria Math" w:hAnsi="Cambria Math" w:cs="Times New Roman"/>
+                  <w:sz w:val="28"/>
+                  <w:szCs w:val="28"/>
+                </w:rPr>
+              </m:ctrlPr>
+            </m:sSubPr>
+            <m:e>
+              <m:r>
+                <w:rPr>
+                  <w:rFonts w:ascii="Cambria Math" w:hAnsi="Cambria Math" w:cs="Times New Roman"/>
+                  <w:sz w:val="28"/>
+                  <w:szCs w:val="28"/>
+                </w:rPr>
+                <m:t>J</m:t>
+              </m:r>
+            </m:e>
+            <m:sub>
+              <m:r>
+                <w:rPr>
+                  <w:rFonts w:ascii="Cambria Math" w:hAnsi="Cambria Math" w:cs="Times New Roman"/>
+                  <w:sz w:val="28"/>
+                  <w:szCs w:val="28"/>
+                </w:rPr>
+                <m:t>р.дв</m:t>
+              </m:r>
+            </m:sub>
+          </m:sSub>
+          <m:r>
+            <w:rPr>
+              <w:rFonts w:ascii="Cambria Math" w:hAnsi="Cambria Math" w:cs="Times New Roman"/>
+              <w:sz w:val="28"/>
+              <w:szCs w:val="28"/>
+            </w:rPr>
+            <m:t>*0.45=5.85*</m:t>
+          </m:r>
+          <m:sSup>
+            <m:sSupPr>
+              <m:ctrlPr>
+                <w:rPr>
+                  <w:rFonts w:ascii="Cambria Math" w:hAnsi="Cambria Math" w:cs="Times New Roman"/>
+                  <w:sz w:val="28"/>
+                  <w:szCs w:val="28"/>
+                </w:rPr>
+              </m:ctrlPr>
+            </m:sSupPr>
+            <m:e>
+              <m:r>
+                <w:rPr>
+                  <w:rFonts w:ascii="Cambria Math" w:hAnsi="Cambria Math" w:cs="Times New Roman"/>
+                  <w:sz w:val="28"/>
+                  <w:szCs w:val="28"/>
+                </w:rPr>
+                <m:t>10</m:t>
+              </m:r>
+            </m:e>
+            <m:sup>
+              <m:r>
+                <w:rPr>
+                  <w:rFonts w:ascii="Cambria Math" w:hAnsi="Cambria Math" w:cs="Times New Roman"/>
+                  <w:sz w:val="28"/>
+                  <w:szCs w:val="28"/>
+                </w:rPr>
+                <m:t>-7</m:t>
+              </m:r>
+            </m:sup>
+          </m:sSup>
+          <m:r>
+            <w:rPr>
+              <w:rFonts w:ascii="Cambria Math" w:hAnsi="Cambria Math" w:cs="Times New Roman"/>
+              <w:sz w:val="28"/>
+              <w:szCs w:val="28"/>
+            </w:rPr>
+            <m:t>кг*</m:t>
+          </m:r>
+          <m:sSup>
+            <m:sSupPr>
+              <m:ctrlPr>
+                <w:rPr>
+                  <w:rFonts w:ascii="Cambria Math" w:hAnsi="Cambria Math" w:cs="Times New Roman"/>
+                  <w:sz w:val="28"/>
+                  <w:szCs w:val="28"/>
+                </w:rPr>
+              </m:ctrlPr>
+            </m:sSupPr>
+            <m:e>
+              <m:r>
+                <w:rPr>
+                  <w:rFonts w:ascii="Cambria Math" w:hAnsi="Cambria Math" w:cs="Times New Roman"/>
+                  <w:sz w:val="28"/>
+                  <w:szCs w:val="28"/>
+                </w:rPr>
+                <m:t>м</m:t>
+              </m:r>
+            </m:e>
+            <m:sup>
+              <m:r>
+                <w:rPr>
+                  <w:rFonts w:ascii="Cambria Math" w:hAnsi="Cambria Math" w:cs="Times New Roman"/>
+                  <w:sz w:val="28"/>
+                  <w:szCs w:val="28"/>
+                </w:rPr>
+                <m:t>2</m:t>
+              </m:r>
+            </m:sup>
+          </m:sSup>
+        </m:oMath>
+      </m:oMathPara>
+    </w:p>
+    <w:p>
+      <w:pPr>
+        <w:pStyle w:val="Standard"/>
+        <w:ind w:firstLine="708"/>
+        <w:rPr>
+          <w:rFonts w:cs="Times New Roman"/>
+          <w:sz w:val="28"/>
+          <w:szCs w:val="28"/>
+        </w:rPr>
+      </w:pPr>
+      <w:r>
+        <w:rPr>
+          <w:rFonts w:cs="Times New Roman"/>
+          <w:sz w:val="28"/>
+          <w:szCs w:val="28"/>
+        </w:rPr>
+        <w:t>Динамический момент нагрузки, приведённой к валу двигателя, определяется по формуле:</w:t>
+      </w:r>
+    </w:p>
+    <w:p>
+      <w:pPr>
+        <w:pStyle w:val="Standard"/>
+        <w:rPr>
+          <w:rFonts w:cs="Times New Roman"/>
+          <w:sz w:val="28"/>
+          <w:szCs w:val="28"/>
+        </w:rPr>
+      </w:pPr>
+      <w:r>
+        <w:rPr>
+          <w:rFonts w:cs="Times New Roman"/>
+          <w:sz w:val="28"/>
+          <w:szCs w:val="28"/>
+        </w:rPr>
+        <w:t xml:space="preserve"> </w:t>
+      </w:r>
+      <m:oMath>
+        <m:sSubSup>
+          <m:sSubSupPr>
+            <m:ctrlPr>
+              <w:rPr>
+                <w:rFonts w:ascii="Cambria Math" w:hAnsi="Cambria Math" w:cs="Times New Roman"/>
+                <w:sz w:val="28"/>
+                <w:szCs w:val="28"/>
+              </w:rPr>
+            </m:ctrlPr>
+          </m:sSubSupPr>
+          <m:e>
+            <m:r>
+              <w:rPr>
+                <w:rFonts w:ascii="Cambria Math" w:hAnsi="Cambria Math" w:cs="Times New Roman"/>
+                <w:sz w:val="28"/>
+                <w:szCs w:val="28"/>
+              </w:rPr>
+              <m:t>M</m:t>
+            </m:r>
+          </m:e>
+          <m:sub>
+            <m:r>
+              <w:rPr>
+                <w:rFonts w:ascii="Cambria Math" w:hAnsi="Cambria Math" w:cs="Times New Roman"/>
+                <w:sz w:val="28"/>
+                <w:szCs w:val="28"/>
+              </w:rPr>
+              <m:t>дин</m:t>
+            </m:r>
+          </m:sub>
+          <m:sup>
+            <m:r>
+              <w:rPr>
+                <w:rFonts w:ascii="Cambria Math" w:hAnsi="Cambria Math" w:cs="Times New Roman"/>
+                <w:sz w:val="28"/>
+                <w:szCs w:val="28"/>
+              </w:rPr>
+              <m:t>'</m:t>
+            </m:r>
+          </m:sup>
+        </m:sSubSup>
+        <m:r>
+          <w:rPr>
+            <w:rFonts w:ascii="Cambria Math" w:hAnsi="Cambria Math" w:cs="Times New Roman"/>
+            <w:sz w:val="28"/>
+            <w:szCs w:val="28"/>
+          </w:rPr>
+          <m:t>=</m:t>
+        </m:r>
+        <m:sSub>
+          <m:sSubPr>
+            <m:ctrlPr>
+              <w:rPr>
+                <w:rFonts w:ascii="Cambria Math" w:hAnsi="Cambria Math" w:cs="Times New Roman"/>
+                <w:sz w:val="28"/>
+                <w:szCs w:val="28"/>
+              </w:rPr>
+            </m:ctrlPr>
+          </m:sSubPr>
+          <m:e>
+            <m:r>
+              <w:rPr>
+                <w:rFonts w:ascii="Cambria Math" w:hAnsi="Cambria Math" w:cs="Times New Roman"/>
+                <w:sz w:val="28"/>
+                <w:szCs w:val="28"/>
+              </w:rPr>
+              <m:t>ε</m:t>
+            </m:r>
+          </m:e>
+          <m:sub>
+            <m:r>
+              <w:rPr>
+                <w:rFonts w:ascii="Cambria Math" w:hAnsi="Cambria Math" w:cs="Times New Roman"/>
+                <w:sz w:val="28"/>
+                <w:szCs w:val="28"/>
+              </w:rPr>
+              <m:t>дв</m:t>
+            </m:r>
+          </m:sub>
+        </m:sSub>
+        <m:d>
+          <m:dPr>
+            <m:ctrlPr>
+              <w:rPr>
+                <w:rFonts w:ascii="Cambria Math" w:hAnsi="Cambria Math" w:cs="Times New Roman"/>
+                <w:i/>
+                <w:sz w:val="28"/>
+                <w:szCs w:val="28"/>
+              </w:rPr>
+            </m:ctrlPr>
+          </m:dPr>
+          <m:e>
+            <m:sSub>
+              <m:sSubPr>
+                <m:ctrlPr>
+                  <w:rPr>
+                    <w:rFonts w:ascii="Cambria Math" w:hAnsi="Cambria Math" w:cs="Times New Roman"/>
+                    <w:sz w:val="28"/>
+                    <w:szCs w:val="28"/>
+                  </w:rPr>
+                </m:ctrlPr>
+              </m:sSubPr>
+              <m:e>
+                <m:r>
+                  <w:rPr>
+                    <w:rFonts w:ascii="Cambria Math" w:hAnsi="Cambria Math" w:cs="Times New Roman"/>
+                    <w:sz w:val="28"/>
+                    <w:szCs w:val="28"/>
+                  </w:rPr>
+                  <m:t>J</m:t>
+                </m:r>
+              </m:e>
+              <m:sub>
+                <m:r>
+                  <w:rPr>
+                    <w:rFonts w:ascii="Cambria Math" w:hAnsi="Cambria Math" w:cs="Times New Roman"/>
+                    <w:sz w:val="28"/>
+                    <w:szCs w:val="28"/>
+                  </w:rPr>
+                  <m:t>р.дв</m:t>
+                </m:r>
+              </m:sub>
+            </m:sSub>
+            <m:r>
+              <w:rPr>
+                <w:rFonts w:ascii="Cambria Math" w:hAnsi="Cambria Math" w:cs="Times New Roman"/>
+                <w:sz w:val="28"/>
+                <w:szCs w:val="28"/>
+              </w:rPr>
+              <m:t>+</m:t>
+            </m:r>
+            <m:sSubSup>
+              <m:sSubSupPr>
+                <m:ctrlPr>
+                  <w:rPr>
+                    <w:rFonts w:ascii="Cambria Math" w:hAnsi="Cambria Math" w:cs="Times New Roman"/>
+                    <w:sz w:val="28"/>
+                    <w:szCs w:val="28"/>
+                  </w:rPr>
+                </m:ctrlPr>
+              </m:sSubSupPr>
+              <m:e>
+                <m:r>
+                  <w:rPr>
+                    <w:rFonts w:ascii="Cambria Math" w:hAnsi="Cambria Math" w:cs="Times New Roman"/>
+                    <w:sz w:val="28"/>
+                    <w:szCs w:val="28"/>
+                  </w:rPr>
+                  <m:t>J</m:t>
+                </m:r>
+              </m:e>
+              <m:sub>
+                <m:r>
+                  <w:rPr>
+                    <w:rFonts w:ascii="Cambria Math" w:hAnsi="Cambria Math" w:cs="Times New Roman"/>
+                    <w:sz w:val="28"/>
+                    <w:szCs w:val="28"/>
+                  </w:rPr>
+                  <m:t>ред</m:t>
+                </m:r>
+              </m:sub>
+              <m:sup>
+                <m:r>
+                  <w:rPr>
+                    <w:rFonts w:ascii="Cambria Math" w:hAnsi="Cambria Math" w:cs="Times New Roman"/>
+                    <w:sz w:val="28"/>
+                    <w:szCs w:val="28"/>
+                  </w:rPr>
+                  <m:t>'</m:t>
+                </m:r>
+              </m:sup>
+            </m:sSubSup>
+            <m:r>
+              <w:rPr>
+                <w:rFonts w:ascii="Cambria Math" w:hAnsi="Cambria Math" w:cs="Times New Roman"/>
+                <w:sz w:val="28"/>
+                <w:szCs w:val="28"/>
+              </w:rPr>
+              <m:t>+</m:t>
+            </m:r>
+            <m:f>
+              <m:fPr>
+                <m:ctrlPr>
+                  <w:rPr>
+                    <w:rFonts w:ascii="Cambria Math" w:hAnsi="Cambria Math" w:cs="Times New Roman"/>
+                    <w:sz w:val="28"/>
+                    <w:szCs w:val="28"/>
+                  </w:rPr>
+                </m:ctrlPr>
+              </m:fPr>
+              <m:num>
+                <m:sSub>
+                  <m:sSubPr>
+                    <m:ctrlPr>
+                      <w:rPr>
+                        <w:rFonts w:ascii="Cambria Math" w:hAnsi="Cambria Math" w:cs="Times New Roman"/>
+                        <w:sz w:val="28"/>
+                        <w:szCs w:val="28"/>
+                      </w:rPr>
+                    </m:ctrlPr>
+                  </m:sSubPr>
+                  <m:e>
+                    <m:r>
+                      <w:rPr>
+                        <w:rFonts w:ascii="Cambria Math" w:hAnsi="Cambria Math" w:cs="Times New Roman"/>
+                        <w:sz w:val="28"/>
+                        <w:szCs w:val="28"/>
+                      </w:rPr>
+                      <m:t>J</m:t>
+                    </m:r>
+                  </m:e>
+                  <m:sub>
+                    <m:r>
+                      <w:rPr>
+                        <w:rFonts w:ascii="Cambria Math" w:hAnsi="Cambria Math" w:cs="Times New Roman"/>
+                        <w:sz w:val="28"/>
+                        <w:szCs w:val="28"/>
+                      </w:rPr>
+                      <m:t>н</m:t>
+                    </m:r>
+                  </m:sub>
+                </m:sSub>
+              </m:num>
+              <m:den>
+                <m:sSubSup>
+                  <m:sSubSupPr>
+                    <m:ctrlPr>
+                      <w:rPr>
+                        <w:rFonts w:ascii="Cambria Math" w:hAnsi="Cambria Math" w:cs="Times New Roman"/>
+                        <w:sz w:val="28"/>
+                        <w:szCs w:val="28"/>
+                      </w:rPr>
+                    </m:ctrlPr>
+                  </m:sSubSupPr>
+                  <m:e>
+                    <m:r>
+                      <w:rPr>
+                        <w:rFonts w:ascii="Cambria Math" w:hAnsi="Cambria Math" w:cs="Times New Roman"/>
+                        <w:sz w:val="28"/>
+                        <w:szCs w:val="28"/>
+                      </w:rPr>
+                      <m:t>i</m:t>
+                    </m:r>
+                  </m:e>
+                  <m:sub>
+                    <m:r>
+                      <w:rPr>
+                        <w:rFonts w:ascii="Cambria Math" w:hAnsi="Cambria Math" w:cs="Times New Roman"/>
+                        <w:sz w:val="28"/>
+                        <w:szCs w:val="28"/>
+                      </w:rPr>
+                      <m:t>0</m:t>
+                    </m:r>
+                  </m:sub>
+                  <m:sup>
+                    <m:r>
+                      <w:rPr>
+                        <w:rFonts w:ascii="Cambria Math" w:hAnsi="Cambria Math" w:cs="Times New Roman"/>
+                        <w:sz w:val="28"/>
+                        <w:szCs w:val="28"/>
+                      </w:rPr>
+                      <m:t>2</m:t>
+                    </m:r>
+                  </m:sup>
+                </m:sSubSup>
+              </m:den>
+            </m:f>
+          </m:e>
+        </m:d>
+        <m:r>
+          <w:rPr>
+            <w:rFonts w:ascii="Cambria Math" w:hAnsi="Cambria Math" w:cs="Times New Roman"/>
+            <w:sz w:val="28"/>
+            <w:szCs w:val="28"/>
+          </w:rPr>
+          <m:t>=0.006 Н*м=6 Н*мм</m:t>
+        </m:r>
+      </m:oMath>
+    </w:p>
+    <w:p>
+      <w:pPr>
+        <w:pStyle w:val="Standard"/>
+        <w:rPr>
+          <w:rFonts w:cs="Times New Roman"/>
+          <w:sz w:val="28"/>
+          <w:szCs w:val="28"/>
+        </w:rPr>
+      </w:pPr>
+    </w:p>
+    <w:p>
+      <w:pPr>
+        <w:pStyle w:val="Standard"/>
+        <w:rPr>
+          <w:rFonts w:cs="Times New Roman"/>
+          <w:sz w:val="28"/>
+          <w:szCs w:val="28"/>
+        </w:rPr>
+      </w:pPr>
+      <m:oMathPara>
+        <m:oMathParaPr>
+          <m:jc m:val="left"/>
+        </m:oMathParaPr>
+        <m:oMath>
+          <m:sSubSup>
+            <m:sSubSupPr>
+              <m:ctrlPr>
+                <w:rPr>
+                  <w:rFonts w:ascii="Cambria Math" w:hAnsi="Cambria Math" w:cs="Times New Roman"/>
+                  <w:sz w:val="28"/>
+                  <w:szCs w:val="28"/>
+                </w:rPr>
+              </m:ctrlPr>
+            </m:sSubSupPr>
+            <m:e>
+              <m:r>
+                <w:rPr>
+                  <w:rFonts w:ascii="Cambria Math" w:hAnsi="Cambria Math" w:cs="Times New Roman"/>
+                  <w:sz w:val="28"/>
+                  <w:szCs w:val="28"/>
+                </w:rPr>
+                <m:t>M</m:t>
+              </m:r>
+            </m:e>
+            <m:sub>
+              <m:r>
+                <w:rPr>
+                  <w:rFonts w:ascii="Cambria Math" w:hAnsi="Cambria Math" w:cs="Times New Roman"/>
+                  <w:sz w:val="28"/>
+                  <w:szCs w:val="28"/>
+                </w:rPr>
+                <m:t>ст</m:t>
+              </m:r>
+            </m:sub>
+            <m:sup>
+              <m:r>
+                <w:rPr>
+                  <w:rFonts w:ascii="Cambria Math" w:hAnsi="Cambria Math" w:cs="Times New Roman"/>
+                  <w:sz w:val="28"/>
+                  <w:szCs w:val="28"/>
+                </w:rPr>
+                <m:t>'</m:t>
+              </m:r>
+            </m:sup>
+          </m:sSubSup>
+          <m:r>
+            <w:rPr>
+              <w:rFonts w:ascii="Cambria Math" w:hAnsi="Cambria Math" w:cs="Times New Roman"/>
+              <w:sz w:val="28"/>
+              <w:szCs w:val="28"/>
+            </w:rPr>
+            <m:t>+</m:t>
+          </m:r>
+          <m:sSubSup>
+            <m:sSubSupPr>
+              <m:ctrlPr>
+                <w:rPr>
+                  <w:rFonts w:ascii="Cambria Math" w:hAnsi="Cambria Math" w:cs="Times New Roman"/>
+                  <w:sz w:val="28"/>
+                  <w:szCs w:val="28"/>
+                </w:rPr>
+              </m:ctrlPr>
+            </m:sSubSupPr>
+            <m:e>
+              <m:r>
+                <w:rPr>
+                  <w:rFonts w:ascii="Cambria Math" w:hAnsi="Cambria Math" w:cs="Times New Roman"/>
+                  <w:sz w:val="28"/>
+                  <w:szCs w:val="28"/>
+                </w:rPr>
+                <m:t>M</m:t>
+              </m:r>
+            </m:e>
+            <m:sub>
+              <m:r>
+                <w:rPr>
+                  <w:rFonts w:ascii="Cambria Math" w:hAnsi="Cambria Math" w:cs="Times New Roman"/>
+                  <w:sz w:val="28"/>
+                  <w:szCs w:val="28"/>
+                </w:rPr>
+                <m:t>дин</m:t>
+              </m:r>
+            </m:sub>
+            <m:sup>
+              <m:r>
+                <w:rPr>
+                  <w:rFonts w:ascii="Cambria Math" w:hAnsi="Cambria Math" w:cs="Times New Roman"/>
+                  <w:sz w:val="28"/>
+                  <w:szCs w:val="28"/>
+                </w:rPr>
+                <m:t>'</m:t>
+              </m:r>
+            </m:sup>
+          </m:sSubSup>
+          <m:r>
+            <w:rPr>
+              <w:rFonts w:ascii="Cambria Math" w:hAnsi="Cambria Math" w:cs="Times New Roman"/>
+              <w:sz w:val="28"/>
+              <w:szCs w:val="28"/>
+            </w:rPr>
+            <m:t>=5+6=11 Н*мм</m:t>
+          </m:r>
+        </m:oMath>
+      </m:oMathPara>
+    </w:p>
+    <w:p>
+      <w:pPr>
+        <w:jc w:val="both"/>
+        <w:rPr>
+          <w:rFonts w:ascii="Times New Roman" w:hAnsi="Times New Roman"/>
+          <w:iCs/>
+          <w:sz w:val="28"/>
+          <w:szCs w:val="28"/>
+        </w:rPr>
+      </w:pPr>
+      <w:r>
+        <w:rPr>
+          <w:rFonts w:ascii="Times New Roman" w:hAnsi="Times New Roman" w:cs="Times New Roman"/>
+          <w:sz w:val="28"/>
+          <w:szCs w:val="28"/>
+        </w:rPr>
+        <w:br/>
+        <w:t>С</w:t>
+      </w:r>
+      <w:r>
+        <w:rPr>
+          <w:rFonts w:ascii="Times New Roman" w:hAnsi="Times New Roman" w:cs="Times New Roman"/>
+          <w:sz w:val="28"/>
+          <w:szCs w:val="28"/>
+        </w:rPr>
+        <w:t xml:space="preserve"> </w:t>
+      </w:r>
+      <w:r>
+        <w:rPr>
+          <w:rFonts w:ascii="Times New Roman" w:hAnsi="Times New Roman" w:cs="Times New Roman"/>
+          <w:sz w:val="28"/>
+          <w:szCs w:val="28"/>
+        </w:rPr>
+        <w:t>учётом суммы статического и динамического моментов можно сделать</w:t>
+      </w:r>
+      <w:r>
+        <w:rPr>
+          <w:rFonts w:ascii="Times New Roman" w:hAnsi="Times New Roman" w:cs="Times New Roman"/>
+          <w:sz w:val="28"/>
+          <w:szCs w:val="28"/>
+        </w:rPr>
+        <w:t xml:space="preserve"> </w:t>
+      </w:r>
+      <w:r>
+        <w:rPr>
+          <w:rFonts w:ascii="Times New Roman" w:hAnsi="Times New Roman" w:cs="Times New Roman"/>
+          <w:sz w:val="28"/>
+          <w:szCs w:val="28"/>
+        </w:rPr>
+        <w:t xml:space="preserve">вывод что условие  </w:t>
+      </w:r>
+      <m:oMath>
+        <m:sSub>
+          <m:sSubPr>
+            <m:ctrlPr>
+              <w:rPr>
+                <w:rFonts w:ascii="Cambria Math" w:hAnsi="Cambria Math" w:cs="Times New Roman"/>
+                <w:sz w:val="28"/>
+                <w:szCs w:val="28"/>
+              </w:rPr>
+            </m:ctrlPr>
+          </m:sSubPr>
+          <m:e>
+            <m:r>
+              <w:rPr>
+                <w:rFonts w:ascii="Cambria Math" w:hAnsi="Cambria Math" w:cs="Times New Roman"/>
+                <w:sz w:val="28"/>
+                <w:szCs w:val="28"/>
+              </w:rPr>
+              <m:t>M</m:t>
+            </m:r>
+          </m:e>
+          <m:sub>
+            <m:r>
+              <w:rPr>
+                <w:rFonts w:ascii="Cambria Math" w:hAnsi="Cambria Math" w:cs="Times New Roman"/>
+                <w:sz w:val="28"/>
+                <w:szCs w:val="28"/>
+              </w:rPr>
+              <m:t>п</m:t>
+            </m:r>
+          </m:sub>
+        </m:sSub>
+        <m:r>
+          <w:rPr>
+            <w:rFonts w:ascii="Cambria Math" w:hAnsi="Cambria Math" w:cs="Times New Roman"/>
+            <w:sz w:val="28"/>
+            <w:szCs w:val="28"/>
+          </w:rPr>
+          <m:t>⩾</m:t>
+        </m:r>
+        <m:sSubSup>
+          <m:sSubSupPr>
+            <m:ctrlPr>
+              <w:rPr>
+                <w:rFonts w:ascii="Cambria Math" w:hAnsi="Cambria Math" w:cs="Times New Roman"/>
+                <w:sz w:val="28"/>
+                <w:szCs w:val="28"/>
+              </w:rPr>
+            </m:ctrlPr>
+          </m:sSubSupPr>
+          <m:e>
+            <m:r>
+              <w:rPr>
+                <w:rFonts w:ascii="Cambria Math" w:hAnsi="Cambria Math" w:cs="Times New Roman"/>
+                <w:sz w:val="28"/>
+                <w:szCs w:val="28"/>
+              </w:rPr>
+              <m:t>M</m:t>
+            </m:r>
+          </m:e>
+          <m:sub>
+            <m:r>
+              <w:rPr>
+                <w:rFonts w:ascii="Cambria Math" w:hAnsi="Cambria Math" w:cs="Times New Roman"/>
+                <w:sz w:val="28"/>
+                <w:szCs w:val="28"/>
+              </w:rPr>
+              <m:t>ст</m:t>
+            </m:r>
+          </m:sub>
+          <m:sup>
+            <m:r>
+              <w:rPr>
+                <w:rFonts w:ascii="Cambria Math" w:hAnsi="Cambria Math" w:cs="Times New Roman"/>
+                <w:sz w:val="28"/>
+                <w:szCs w:val="28"/>
+              </w:rPr>
+              <m:t>'</m:t>
+            </m:r>
+          </m:sup>
+        </m:sSubSup>
+        <m:r>
+          <w:rPr>
+            <w:rFonts w:ascii="Cambria Math" w:hAnsi="Cambria Math" w:cs="Times New Roman"/>
+            <w:sz w:val="28"/>
+            <w:szCs w:val="28"/>
+          </w:rPr>
+          <m:t>+</m:t>
+        </m:r>
+        <m:sSubSup>
+          <m:sSubSupPr>
+            <m:ctrlPr>
+              <w:rPr>
+                <w:rFonts w:ascii="Cambria Math" w:hAnsi="Cambria Math" w:cs="Times New Roman"/>
+                <w:sz w:val="28"/>
+                <w:szCs w:val="28"/>
+              </w:rPr>
+            </m:ctrlPr>
+          </m:sSubSupPr>
+          <m:e>
+            <m:r>
+              <w:rPr>
+                <w:rFonts w:ascii="Cambria Math" w:hAnsi="Cambria Math" w:cs="Times New Roman"/>
+                <w:sz w:val="28"/>
+                <w:szCs w:val="28"/>
+              </w:rPr>
+              <m:t>M</m:t>
+            </m:r>
+          </m:e>
+          <m:sub>
+            <m:r>
+              <w:rPr>
+                <w:rFonts w:ascii="Cambria Math" w:hAnsi="Cambria Math" w:cs="Times New Roman"/>
+                <w:sz w:val="28"/>
+                <w:szCs w:val="28"/>
+              </w:rPr>
+              <m:t>дин</m:t>
+            </m:r>
+          </m:sub>
+          <m:sup>
+            <m:r>
+              <w:rPr>
+                <w:rFonts w:ascii="Cambria Math" w:hAnsi="Cambria Math" w:cs="Times New Roman"/>
+                <w:sz w:val="28"/>
+                <w:szCs w:val="28"/>
+              </w:rPr>
+              <m:t>'</m:t>
+            </m:r>
+          </m:sup>
+        </m:sSubSup>
+      </m:oMath>
+      <w:r>
+        <w:rPr>
+          <w:rFonts w:ascii="Times New Roman" w:hAnsi="Times New Roman" w:cs="Times New Roman"/>
+          <w:sz w:val="28"/>
+          <w:szCs w:val="28"/>
+        </w:rPr>
+        <w:t xml:space="preserve"> выполняется, и двигатель ЭМ-4М действительно</w:t>
+      </w:r>
+      <w:r>
+        <w:rPr>
+          <w:rFonts w:ascii="Times New Roman" w:hAnsi="Times New Roman" w:cs="Times New Roman"/>
+          <w:sz w:val="28"/>
+          <w:szCs w:val="28"/>
+        </w:rPr>
+        <w:t xml:space="preserve"> </w:t>
+      </w:r>
+      <w:r>
+        <w:rPr>
+          <w:rFonts w:ascii="Times New Roman" w:hAnsi="Times New Roman" w:cs="Times New Roman"/>
+          <w:sz w:val="28"/>
+          <w:szCs w:val="28"/>
+        </w:rPr>
+        <w:t>подходит</w:t>
+      </w:r>
+      <w:r>
+        <w:rPr>
+          <w:rFonts w:ascii="Times New Roman" w:hAnsi="Times New Roman" w:cs="Times New Roman"/>
+          <w:sz w:val="28"/>
+          <w:szCs w:val="28"/>
+        </w:rPr>
+        <w:t xml:space="preserve">. </w:t>
+      </w:r>
+      <w:r>
+        <w:rPr>
+          <w:sz w:val="32"/>
+          <w:szCs w:val="32"/>
+        </w:rPr>
+        <w:br/>
+      </w:r>
     </w:p>
     <w:sectPr>
       <w:footerReference w:type="default" r:id="rId9"/>
@@ -2046,16 +6033,16 @@
 <file path=word/numbering.xml><?xml version="1.0" encoding="utf-8"?>
 <w:numbering xmlns:wpc="http://schemas.microsoft.com/office/word/2010/wordprocessingCanvas" xmlns:cx="http://schemas.microsoft.com/office/drawing/2014/chartex" xmlns:cx1="http://schemas.microsoft.com/office/drawing/2015/9/8/chartex" xmlns:cx2="http://schemas.microsoft.com/office/drawing/2015/10/21/chartex" xmlns:cx3="http://schemas.microsoft.com/office/drawing/2016/5/9/chartex" xmlns:cx4="http://schemas.microsoft.com/office/drawing/2016/5/10/chartex" xmlns:cx5="http://schemas.microsoft.com/office/drawing/2016/5/11/chartex" xmlns:cx6="http://schemas.microsoft.com/office/drawing/2016/5/12/chartex" xmlns:cx7="http://schemas.microsoft.com/office/drawing/2016/5/13/chartex" xmlns:cx8="http://schemas.microsoft.com/office/drawing/2016/5/14/chartex" xmlns:mc="http://schemas.openxmlformats.org/markup-compatibility/2006" xmlns:aink="http://schemas.microsoft.com/office/drawing/2016/ink" xmlns:am3d="http://schemas.microsoft.com/office/drawing/2017/model3d" xmlns:o="urn:schemas-microsoft-com:office:office" xmlns:r="http://schemas.openxmlformats.org/officeDocument/2006/relationships" xmlns:m="http://schemas.openxmlformats.org/officeDocument/2006/math" xmlns:v="urn:schemas-microsoft-com:vml" xmlns:wp14="http://schemas.microsoft.com/office/word/2010/wordprocessingDrawing" xmlns:wp="http://schemas.openxmlformats.org/drawingml/2006/wordprocessingDrawing" xmlns:w10="urn:schemas-microsoft-com:office:word" xmlns:w="http://schemas.openxmlformats.org/wordprocessingml/2006/main" xmlns:w14="http://schemas.microsoft.com/office/word/2010/wordml" xmlns:w15="http://schemas.microsoft.com/office/word/2012/wordml" xmlns:w16cex="http://schemas.microsoft.com/office/word/2018/wordml/cex" xmlns:w16cid="http://schemas.microsoft.com/office/word/2016/wordml/cid" xmlns:w16="http://schemas.microsoft.com/office/word/2018/wordml" xmlns:w16sdtdh="http://schemas.microsoft.com/office/word/2020/wordml/sdtdatahash" xmlns:w16se="http://schemas.microsoft.com/office/word/2015/wordml/symex" xmlns:wpg="http://schemas.microsoft.com/office/word/2010/wordprocessingGroup" xmlns:wpi="http://schemas.microsoft.com/office/word/2010/wordprocessingInk" xmlns:wne="http://schemas.microsoft.com/office/word/2006/wordml" xmlns:wps="http://schemas.microsoft.com/office/word/2010/wordprocessingShape" mc:Ignorable="w14 w15 w16se w16cid w16 w16cex w16sdtdh wp14">
   <w:abstractNum w:abstractNumId="0" w15:restartNumberingAfterBreak="0">
-    <w:nsid w:val="63212A0D"/>
+    <w:nsid w:val="18C33534"/>
     <w:multiLevelType w:val="hybridMultilevel"/>
-    <w:tmpl w:val="DDA8FDAA"/>
-    <w:lvl w:ilvl="0" w:tplc="569E85F8">
+    <w:tmpl w:val="CE669654"/>
+    <w:lvl w:ilvl="0" w:tplc="04190011">
       <w:start w:val="1"/>
       <w:numFmt w:val="decimal"/>
-      <w:lvlText w:val="%1."/>
+      <w:lvlText w:val="%1)"/>
       <w:lvlJc w:val="left"/>
       <w:pPr>
-        <w:ind w:left="1068" w:hanging="360"/>
+        <w:ind w:left="720" w:hanging="360"/>
       </w:pPr>
       <w:rPr>
         <w:rFonts w:hint="default"/>
@@ -2067,7 +6054,7 @@
       <w:lvlText w:val="%2."/>
       <w:lvlJc w:val="left"/>
       <w:pPr>
-        <w:ind w:left="1788" w:hanging="360"/>
+        <w:ind w:left="1440" w:hanging="360"/>
       </w:pPr>
     </w:lvl>
     <w:lvl w:ilvl="2" w:tplc="0419001B" w:tentative="1">
@@ -2076,7 +6063,7 @@
       <w:lvlText w:val="%3."/>
       <w:lvlJc w:val="right"/>
       <w:pPr>
-        <w:ind w:left="2508" w:hanging="180"/>
+        <w:ind w:left="2160" w:hanging="180"/>
       </w:pPr>
     </w:lvl>
     <w:lvl w:ilvl="3" w:tplc="0419000F" w:tentative="1">
@@ -2085,7 +6072,7 @@
       <w:lvlText w:val="%4."/>
       <w:lvlJc w:val="left"/>
       <w:pPr>
-        <w:ind w:left="3228" w:hanging="360"/>
+        <w:ind w:left="2880" w:hanging="360"/>
       </w:pPr>
     </w:lvl>
     <w:lvl w:ilvl="4" w:tplc="04190019" w:tentative="1">
@@ -2094,7 +6081,7 @@
       <w:lvlText w:val="%5."/>
       <w:lvlJc w:val="left"/>
       <w:pPr>
-        <w:ind w:left="3948" w:hanging="360"/>
+        <w:ind w:left="3600" w:hanging="360"/>
       </w:pPr>
     </w:lvl>
     <w:lvl w:ilvl="5" w:tplc="0419001B" w:tentative="1">
@@ -2103,7 +6090,7 @@
       <w:lvlText w:val="%6."/>
       <w:lvlJc w:val="right"/>
       <w:pPr>
-        <w:ind w:left="4668" w:hanging="180"/>
+        <w:ind w:left="4320" w:hanging="180"/>
       </w:pPr>
     </w:lvl>
     <w:lvl w:ilvl="6" w:tplc="0419000F" w:tentative="1">
@@ -2112,7 +6099,7 @@
       <w:lvlText w:val="%7."/>
       <w:lvlJc w:val="left"/>
       <w:pPr>
-        <w:ind w:left="5388" w:hanging="360"/>
+        <w:ind w:left="5040" w:hanging="360"/>
       </w:pPr>
     </w:lvl>
     <w:lvl w:ilvl="7" w:tplc="04190019" w:tentative="1">
@@ -2121,7 +6108,7 @@
       <w:lvlText w:val="%8."/>
       <w:lvlJc w:val="left"/>
       <w:pPr>
-        <w:ind w:left="6108" w:hanging="360"/>
+        <w:ind w:left="5760" w:hanging="360"/>
       </w:pPr>
     </w:lvl>
     <w:lvl w:ilvl="8" w:tplc="0419001B" w:tentative="1">
@@ -2130,12 +6117,288 @@
       <w:lvlText w:val="%9."/>
       <w:lvlJc w:val="right"/>
       <w:pPr>
+        <w:ind w:left="6480" w:hanging="180"/>
+      </w:pPr>
+    </w:lvl>
+  </w:abstractNum>
+  <w:abstractNum w:abstractNumId="1" w15:restartNumberingAfterBreak="0">
+    <w:nsid w:val="29916542"/>
+    <w:multiLevelType w:val="hybridMultilevel"/>
+    <w:tmpl w:val="7A30E5F0"/>
+    <w:lvl w:ilvl="0" w:tplc="04190011">
+      <w:start w:val="1"/>
+      <w:numFmt w:val="decimal"/>
+      <w:lvlText w:val="%1)"/>
+      <w:lvlJc w:val="left"/>
+      <w:pPr>
+        <w:ind w:left="720" w:hanging="360"/>
+      </w:pPr>
+      <w:rPr>
+        <w:rFonts w:hint="default"/>
+      </w:rPr>
+    </w:lvl>
+    <w:lvl w:ilvl="1" w:tplc="04190019" w:tentative="1">
+      <w:start w:val="1"/>
+      <w:numFmt w:val="lowerLetter"/>
+      <w:lvlText w:val="%2."/>
+      <w:lvlJc w:val="left"/>
+      <w:pPr>
+        <w:ind w:left="1440" w:hanging="360"/>
+      </w:pPr>
+    </w:lvl>
+    <w:lvl w:ilvl="2" w:tplc="0419001B" w:tentative="1">
+      <w:start w:val="1"/>
+      <w:numFmt w:val="lowerRoman"/>
+      <w:lvlText w:val="%3."/>
+      <w:lvlJc w:val="right"/>
+      <w:pPr>
+        <w:ind w:left="2160" w:hanging="180"/>
+      </w:pPr>
+    </w:lvl>
+    <w:lvl w:ilvl="3" w:tplc="0419000F" w:tentative="1">
+      <w:start w:val="1"/>
+      <w:numFmt w:val="decimal"/>
+      <w:lvlText w:val="%4."/>
+      <w:lvlJc w:val="left"/>
+      <w:pPr>
+        <w:ind w:left="2880" w:hanging="360"/>
+      </w:pPr>
+    </w:lvl>
+    <w:lvl w:ilvl="4" w:tplc="04190019" w:tentative="1">
+      <w:start w:val="1"/>
+      <w:numFmt w:val="lowerLetter"/>
+      <w:lvlText w:val="%5."/>
+      <w:lvlJc w:val="left"/>
+      <w:pPr>
+        <w:ind w:left="3600" w:hanging="360"/>
+      </w:pPr>
+    </w:lvl>
+    <w:lvl w:ilvl="5" w:tplc="0419001B" w:tentative="1">
+      <w:start w:val="1"/>
+      <w:numFmt w:val="lowerRoman"/>
+      <w:lvlText w:val="%6."/>
+      <w:lvlJc w:val="right"/>
+      <w:pPr>
+        <w:ind w:left="4320" w:hanging="180"/>
+      </w:pPr>
+    </w:lvl>
+    <w:lvl w:ilvl="6" w:tplc="0419000F" w:tentative="1">
+      <w:start w:val="1"/>
+      <w:numFmt w:val="decimal"/>
+      <w:lvlText w:val="%7."/>
+      <w:lvlJc w:val="left"/>
+      <w:pPr>
+        <w:ind w:left="5040" w:hanging="360"/>
+      </w:pPr>
+    </w:lvl>
+    <w:lvl w:ilvl="7" w:tplc="04190019" w:tentative="1">
+      <w:start w:val="1"/>
+      <w:numFmt w:val="lowerLetter"/>
+      <w:lvlText w:val="%8."/>
+      <w:lvlJc w:val="left"/>
+      <w:pPr>
+        <w:ind w:left="5760" w:hanging="360"/>
+      </w:pPr>
+    </w:lvl>
+    <w:lvl w:ilvl="8" w:tplc="0419001B" w:tentative="1">
+      <w:start w:val="1"/>
+      <w:numFmt w:val="lowerRoman"/>
+      <w:lvlText w:val="%9."/>
+      <w:lvlJc w:val="right"/>
+      <w:pPr>
+        <w:ind w:left="6480" w:hanging="180"/>
+      </w:pPr>
+    </w:lvl>
+  </w:abstractNum>
+  <w:abstractNum w:abstractNumId="2" w15:restartNumberingAfterBreak="0">
+    <w:nsid w:val="63212A0D"/>
+    <w:multiLevelType w:val="hybridMultilevel"/>
+    <w:tmpl w:val="DDA8FDAA"/>
+    <w:lvl w:ilvl="0" w:tplc="569E85F8">
+      <w:start w:val="1"/>
+      <w:numFmt w:val="decimal"/>
+      <w:lvlText w:val="%1."/>
+      <w:lvlJc w:val="left"/>
+      <w:pPr>
+        <w:ind w:left="1068" w:hanging="360"/>
+      </w:pPr>
+      <w:rPr>
+        <w:rFonts w:hint="default"/>
+      </w:rPr>
+    </w:lvl>
+    <w:lvl w:ilvl="1" w:tplc="04190019" w:tentative="1">
+      <w:start w:val="1"/>
+      <w:numFmt w:val="lowerLetter"/>
+      <w:lvlText w:val="%2."/>
+      <w:lvlJc w:val="left"/>
+      <w:pPr>
+        <w:ind w:left="1788" w:hanging="360"/>
+      </w:pPr>
+    </w:lvl>
+    <w:lvl w:ilvl="2" w:tplc="0419001B" w:tentative="1">
+      <w:start w:val="1"/>
+      <w:numFmt w:val="lowerRoman"/>
+      <w:lvlText w:val="%3."/>
+      <w:lvlJc w:val="right"/>
+      <w:pPr>
+        <w:ind w:left="2508" w:hanging="180"/>
+      </w:pPr>
+    </w:lvl>
+    <w:lvl w:ilvl="3" w:tplc="0419000F" w:tentative="1">
+      <w:start w:val="1"/>
+      <w:numFmt w:val="decimal"/>
+      <w:lvlText w:val="%4."/>
+      <w:lvlJc w:val="left"/>
+      <w:pPr>
+        <w:ind w:left="3228" w:hanging="360"/>
+      </w:pPr>
+    </w:lvl>
+    <w:lvl w:ilvl="4" w:tplc="04190019" w:tentative="1">
+      <w:start w:val="1"/>
+      <w:numFmt w:val="lowerLetter"/>
+      <w:lvlText w:val="%5."/>
+      <w:lvlJc w:val="left"/>
+      <w:pPr>
+        <w:ind w:left="3948" w:hanging="360"/>
+      </w:pPr>
+    </w:lvl>
+    <w:lvl w:ilvl="5" w:tplc="0419001B" w:tentative="1">
+      <w:start w:val="1"/>
+      <w:numFmt w:val="lowerRoman"/>
+      <w:lvlText w:val="%6."/>
+      <w:lvlJc w:val="right"/>
+      <w:pPr>
+        <w:ind w:left="4668" w:hanging="180"/>
+      </w:pPr>
+    </w:lvl>
+    <w:lvl w:ilvl="6" w:tplc="0419000F" w:tentative="1">
+      <w:start w:val="1"/>
+      <w:numFmt w:val="decimal"/>
+      <w:lvlText w:val="%7."/>
+      <w:lvlJc w:val="left"/>
+      <w:pPr>
+        <w:ind w:left="5388" w:hanging="360"/>
+      </w:pPr>
+    </w:lvl>
+    <w:lvl w:ilvl="7" w:tplc="04190019" w:tentative="1">
+      <w:start w:val="1"/>
+      <w:numFmt w:val="lowerLetter"/>
+      <w:lvlText w:val="%8."/>
+      <w:lvlJc w:val="left"/>
+      <w:pPr>
+        <w:ind w:left="6108" w:hanging="360"/>
+      </w:pPr>
+    </w:lvl>
+    <w:lvl w:ilvl="8" w:tplc="0419001B" w:tentative="1">
+      <w:start w:val="1"/>
+      <w:numFmt w:val="lowerRoman"/>
+      <w:lvlText w:val="%9."/>
+      <w:lvlJc w:val="right"/>
+      <w:pPr>
         <w:ind w:left="6828" w:hanging="180"/>
+      </w:pPr>
+    </w:lvl>
+  </w:abstractNum>
+  <w:abstractNum w:abstractNumId="3" w15:restartNumberingAfterBreak="0">
+    <w:nsid w:val="69FF32F9"/>
+    <w:multiLevelType w:val="hybridMultilevel"/>
+    <w:tmpl w:val="4C56DD1E"/>
+    <w:lvl w:ilvl="0" w:tplc="F4D65736">
+      <w:start w:val="1"/>
+      <w:numFmt w:val="upperRoman"/>
+      <w:lvlText w:val="%1."/>
+      <w:lvlJc w:val="left"/>
+      <w:pPr>
+        <w:ind w:left="1080" w:hanging="720"/>
+      </w:pPr>
+      <w:rPr>
+        <w:rFonts w:hint="default"/>
+      </w:rPr>
+    </w:lvl>
+    <w:lvl w:ilvl="1" w:tplc="04190019" w:tentative="1">
+      <w:start w:val="1"/>
+      <w:numFmt w:val="lowerLetter"/>
+      <w:lvlText w:val="%2."/>
+      <w:lvlJc w:val="left"/>
+      <w:pPr>
+        <w:ind w:left="1440" w:hanging="360"/>
+      </w:pPr>
+    </w:lvl>
+    <w:lvl w:ilvl="2" w:tplc="0419001B" w:tentative="1">
+      <w:start w:val="1"/>
+      <w:numFmt w:val="lowerRoman"/>
+      <w:lvlText w:val="%3."/>
+      <w:lvlJc w:val="right"/>
+      <w:pPr>
+        <w:ind w:left="2160" w:hanging="180"/>
+      </w:pPr>
+    </w:lvl>
+    <w:lvl w:ilvl="3" w:tplc="0419000F" w:tentative="1">
+      <w:start w:val="1"/>
+      <w:numFmt w:val="decimal"/>
+      <w:lvlText w:val="%4."/>
+      <w:lvlJc w:val="left"/>
+      <w:pPr>
+        <w:ind w:left="2880" w:hanging="360"/>
+      </w:pPr>
+    </w:lvl>
+    <w:lvl w:ilvl="4" w:tplc="04190019" w:tentative="1">
+      <w:start w:val="1"/>
+      <w:numFmt w:val="lowerLetter"/>
+      <w:lvlText w:val="%5."/>
+      <w:lvlJc w:val="left"/>
+      <w:pPr>
+        <w:ind w:left="3600" w:hanging="360"/>
+      </w:pPr>
+    </w:lvl>
+    <w:lvl w:ilvl="5" w:tplc="0419001B" w:tentative="1">
+      <w:start w:val="1"/>
+      <w:numFmt w:val="lowerRoman"/>
+      <w:lvlText w:val="%6."/>
+      <w:lvlJc w:val="right"/>
+      <w:pPr>
+        <w:ind w:left="4320" w:hanging="180"/>
+      </w:pPr>
+    </w:lvl>
+    <w:lvl w:ilvl="6" w:tplc="0419000F" w:tentative="1">
+      <w:start w:val="1"/>
+      <w:numFmt w:val="decimal"/>
+      <w:lvlText w:val="%7."/>
+      <w:lvlJc w:val="left"/>
+      <w:pPr>
+        <w:ind w:left="5040" w:hanging="360"/>
+      </w:pPr>
+    </w:lvl>
+    <w:lvl w:ilvl="7" w:tplc="04190019" w:tentative="1">
+      <w:start w:val="1"/>
+      <w:numFmt w:val="lowerLetter"/>
+      <w:lvlText w:val="%8."/>
+      <w:lvlJc w:val="left"/>
+      <w:pPr>
+        <w:ind w:left="5760" w:hanging="360"/>
+      </w:pPr>
+    </w:lvl>
+    <w:lvl w:ilvl="8" w:tplc="0419001B" w:tentative="1">
+      <w:start w:val="1"/>
+      <w:numFmt w:val="lowerRoman"/>
+      <w:lvlText w:val="%9."/>
+      <w:lvlJc w:val="right"/>
+      <w:pPr>
+        <w:ind w:left="6480" w:hanging="180"/>
       </w:pPr>
     </w:lvl>
   </w:abstractNum>
   <w:num w:numId="1">
+    <w:abstractNumId w:val="2"/>
+  </w:num>
+  <w:num w:numId="2">
+    <w:abstractNumId w:val="3"/>
+  </w:num>
+  <w:num w:numId="3">
     <w:abstractNumId w:val="0"/>
+  </w:num>
+  <w:num w:numId="4">
+    <w:abstractNumId w:val="1"/>
   </w:num>
 </w:numbering>
 </file>
@@ -2552,6 +6815,7 @@
   <w:style w:type="character" w:default="1" w:styleId="DefaultParagraphFont">
     <w:name w:val="Default Paragraph Font"/>
     <w:uiPriority w:val="1"/>
+    <w:semiHidden/>
     <w:unhideWhenUsed/>
   </w:style>
   <w:style w:type="table" w:default="1" w:styleId="TableNormal">
@@ -2652,6 +6916,24 @@
       <w:sz w:val="24"/>
       <w:szCs w:val="24"/>
       <w:lang w:eastAsia="ru-RU"/>
+    </w:rPr>
+  </w:style>
+  <w:style w:type="paragraph" w:customStyle="1" w:styleId="Standard">
+    <w:name w:val="Standard"/>
+    <w:rsid w:val="00784237"/>
+    <w:pPr>
+      <w:widowControl w:val="0"/>
+      <w:suppressAutoHyphens/>
+      <w:autoSpaceDN w:val="0"/>
+      <w:spacing w:after="0" w:line="240" w:lineRule="auto"/>
+      <w:textAlignment w:val="baseline"/>
+    </w:pPr>
+    <w:rPr>
+      <w:rFonts w:ascii="Times New Roman" w:eastAsia="SimSun" w:hAnsi="Times New Roman" w:cs="Mangal"/>
+      <w:kern w:val="3"/>
+      <w:sz w:val="24"/>
+      <w:szCs w:val="24"/>
+      <w:lang w:eastAsia="zh-CN" w:bidi="hi-IN"/>
     </w:rPr>
   </w:style>
 </w:styles>

</xml_diff>

<commit_message>
Redesign MechanicalTransmitionDevise, rewrite it in WORD document + New Model of Motor(old)
</commit_message>
<xml_diff>
--- a/Solovtsov_SM7-61b.docx
+++ b/Solovtsov_SM7-61b.docx
@@ -2342,7 +2342,7 @@
             <v:path o:extrusionok="f" gradientshapeok="t" o:connecttype="rect"/>
             <o:lock v:ext="edit" aspectratio="t"/>
           </v:shapetype>
-          <v:shape id="_x0000_i1025" type="#_x0000_t75" style="width:71.5pt;height:18pt" equationxml="&lt;">
+          <v:shape id="_x0000_i1025" type="#_x0000_t75" style="width:71.4pt;height:18pt" equationxml="&lt;">
             <v:imagedata r:id="rId10" o:title="" chromakey="white"/>
           </v:shape>
         </w:pict>
@@ -2368,7 +2368,7 @@
           <w:position w:val="-10"/>
         </w:rPr>
         <w:pict w14:anchorId="030BF2FD">
-          <v:shape id="_x0000_i1026" type="#_x0000_t75" style="width:71.5pt;height:18pt" equationxml="&lt;">
+          <v:shape id="_x0000_i1026" type="#_x0000_t75" style="width:71.4pt;height:18pt" equationxml="&lt;">
             <v:imagedata r:id="rId10" o:title="" chromakey="white"/>
           </v:shape>
         </w:pict>
@@ -2426,7 +2426,7 @@
           <w:position w:val="-20"/>
         </w:rPr>
         <w:pict w14:anchorId="7C7583C9">
-          <v:shape id="_x0000_i1027" type="#_x0000_t75" style="width:74.5pt;height:26pt" equationxml="&lt;">
+          <v:shape id="_x0000_i1027" type="#_x0000_t75" style="width:74.4pt;height:25.8pt" equationxml="&lt;">
             <v:imagedata r:id="rId11" o:title="" chromakey="white"/>
           </v:shape>
         </w:pict>
@@ -2452,7 +2452,7 @@
           <w:position w:val="-20"/>
         </w:rPr>
         <w:pict w14:anchorId="434DB8D9">
-          <v:shape id="_x0000_i1028" type="#_x0000_t75" style="width:74.5pt;height:26pt" equationxml="&lt;">
+          <v:shape id="_x0000_i1028" type="#_x0000_t75" style="width:74.4pt;height:25.8pt" equationxml="&lt;">
             <v:imagedata r:id="rId11" o:title="" chromakey="white"/>
           </v:shape>
         </w:pict>
@@ -7671,10 +7671,10 @@
           <w:lang w:val="en-US"/>
         </w:rPr>
         <w:object w:dxaOrig="180" w:dyaOrig="279" w14:anchorId="1A4BD5E1">
-          <v:shape id="_x0000_i1029" type="#_x0000_t75" style="width:9pt;height:14pt" o:ole="">
+          <v:shape id="_x0000_i1029" type="#_x0000_t75" style="width:9pt;height:13.8pt" o:ole="">
             <v:imagedata r:id="rId17" o:title=""/>
           </v:shape>
-          <o:OLEObject Type="Embed" ProgID="Equation.DSMT4" ShapeID="_x0000_i1029" DrawAspect="Content" ObjectID="_1773951934" r:id="rId18"/>
+          <o:OLEObject Type="Embed" ProgID="Equation.DSMT4" ShapeID="_x0000_i1029" DrawAspect="Content" ObjectID="_1774009438" r:id="rId18"/>
         </w:object>
       </w:r>
     </w:p>
@@ -7824,10 +7824,10 @@
           <w:lang w:val="en-US"/>
         </w:rPr>
         <w:object w:dxaOrig="180" w:dyaOrig="279" w14:anchorId="71185C43">
-          <v:shape id="_x0000_i1030" type="#_x0000_t75" style="width:9pt;height:14pt" o:ole="">
+          <v:shape id="_x0000_i1030" type="#_x0000_t75" style="width:9pt;height:13.8pt" o:ole="">
             <v:imagedata r:id="rId17" o:title=""/>
           </v:shape>
-          <o:OLEObject Type="Embed" ProgID="Equation.DSMT4" ShapeID="_x0000_i1030" DrawAspect="Content" ObjectID="_1773951935" r:id="rId19"/>
+          <o:OLEObject Type="Embed" ProgID="Equation.DSMT4" ShapeID="_x0000_i1030" DrawAspect="Content" ObjectID="_1774009439" r:id="rId19"/>
         </w:object>
       </w:r>
     </w:p>
@@ -7878,6 +7878,7 @@
           <w:iCs/>
           <w:sz w:val="28"/>
           <w:szCs w:val="28"/>
+          <w:lang w:val="en-US"/>
         </w:rPr>
       </w:pPr>
       <m:oMath>
@@ -7920,20 +7921,10 @@
           <w:iCs/>
           <w:sz w:val="28"/>
           <w:szCs w:val="28"/>
-        </w:rPr>
-        <w:t xml:space="preserve"> + 2 </w:t>
-      </w:r>
-      <w:proofErr w:type="gramStart"/>
-      <w:r>
-        <w:rPr>
-          <w:rFonts w:ascii="Times New Roman" w:hAnsi="Times New Roman"/>
-          <w:iCs/>
-          <w:sz w:val="28"/>
-          <w:szCs w:val="28"/>
-        </w:rPr>
-        <w:t>&lt; (</w:t>
-      </w:r>
-      <w:proofErr w:type="gramEnd"/>
+          <w:lang w:val="en-US"/>
+        </w:rPr>
+        <w:t xml:space="preserve"> + 2 &lt; (</w:t>
+      </w:r>
       <m:oMath>
         <m:sSub>
           <m:sSubPr>
@@ -7974,6 +7965,7 @@
           <w:iCs/>
           <w:sz w:val="28"/>
           <w:szCs w:val="28"/>
+          <w:lang w:val="en-US"/>
         </w:rPr>
         <w:t xml:space="preserve"> +  </w:t>
       </w:r>
@@ -8017,6 +8009,7 @@
           <w:iCs/>
           <w:sz w:val="28"/>
           <w:szCs w:val="28"/>
+          <w:lang w:val="en-US"/>
         </w:rPr>
         <w:t>)</w:t>
       </w:r>
@@ -8026,6 +8019,7 @@
             <w:rFonts w:ascii="Cambria Math" w:hAnsi="Cambria Math"/>
             <w:sz w:val="28"/>
             <w:szCs w:val="28"/>
+            <w:lang w:val="en-US"/>
           </w:rPr>
           <m:t xml:space="preserve"> ⋅</m:t>
         </m:r>
@@ -8036,6 +8030,7 @@
           <w:iCs/>
           <w:sz w:val="28"/>
           <w:szCs w:val="28"/>
+          <w:lang w:val="en-US"/>
         </w:rPr>
         <w:t xml:space="preserve"> </w:t>
       </w:r>
@@ -8055,6 +8050,7 @@
           <w:iCs/>
           <w:sz w:val="28"/>
           <w:szCs w:val="28"/>
+          <w:lang w:val="en-US"/>
         </w:rPr>
         <w:t xml:space="preserve"> (</w:t>
       </w:r>
@@ -8086,6 +8082,7 @@
                 <w:rFonts w:ascii="Cambria Math" w:hAnsi="Cambria Math"/>
                 <w:sz w:val="28"/>
                 <w:szCs w:val="28"/>
+                <w:lang w:val="en-US"/>
               </w:rPr>
               <m:t>3</m:t>
             </m:r>
@@ -8098,6 +8095,7 @@
           <w:iCs/>
           <w:sz w:val="28"/>
           <w:szCs w:val="28"/>
+          <w:lang w:val="en-US"/>
         </w:rPr>
         <w:t>)</w:t>
       </w:r>
@@ -10966,15 +10964,7 @@
                 <w:sz w:val="28"/>
                 <w:szCs w:val="28"/>
               </w:rPr>
-              <m:t>0.3</m:t>
-            </m:r>
-            <m:r>
-              <w:rPr>
-                <w:rFonts w:ascii="Cambria Math" w:hAnsi="Cambria Math"/>
-                <w:sz w:val="28"/>
-                <w:szCs w:val="28"/>
-              </w:rPr>
-              <m:t>615</m:t>
+              <m:t>0.3615</m:t>
             </m:r>
           </m:num>
           <m:den>
@@ -10994,23 +10984,7 @@
             <w:sz w:val="28"/>
             <w:szCs w:val="28"/>
           </w:rPr>
-          <m:t>=0.04</m:t>
-        </m:r>
-        <m:r>
-          <w:rPr>
-            <w:rFonts w:ascii="Cambria Math" w:hAnsi="Cambria Math"/>
-            <w:sz w:val="28"/>
-            <w:szCs w:val="28"/>
-          </w:rPr>
-          <m:t>63</m:t>
-        </m:r>
-        <m:r>
-          <w:rPr>
-            <w:rFonts w:ascii="Cambria Math" w:hAnsi="Cambria Math"/>
-            <w:sz w:val="28"/>
-            <w:szCs w:val="28"/>
-          </w:rPr>
-          <m:t xml:space="preserve"> </m:t>
+          <m:t xml:space="preserve">=0.0463 </m:t>
         </m:r>
       </m:oMath>
       <w:r>
@@ -11312,10 +11286,10 @@
           <w:szCs w:val="28"/>
         </w:rPr>
         <w:object w:dxaOrig="2732" w:dyaOrig="1000" w14:anchorId="0F551C3B">
-          <v:shape id="Object 44" o:spid="_x0000_i1031" type="#_x0000_t75" style="width:136pt;height:50pt;visibility:visible;mso-wrap-style:square" o:ole="">
+          <v:shape id="Object 44" o:spid="_x0000_i1031" type="#_x0000_t75" style="width:136.2pt;height:49.8pt;visibility:visible;mso-wrap-style:square" o:ole="">
             <v:imagedata r:id="rId20" o:title=""/>
           </v:shape>
-          <o:OLEObject Type="Embed" ProgID="Equation.DSMT4" ShapeID="Object 44" DrawAspect="Content" ObjectID="_1773951936" r:id="rId21"/>
+          <o:OLEObject Type="Embed" ProgID="Equation.DSMT4" ShapeID="Object 44" DrawAspect="Content" ObjectID="_1774009440" r:id="rId21"/>
         </w:object>
       </w:r>
     </w:p>
@@ -12010,7 +11984,61 @@
           <w:sz w:val="28"/>
           <w:szCs w:val="28"/>
         </w:rPr>
-        <w:t>Сталь 45 – популярный материал для изготовления деталей механизмов, требующих повышенной прочности и износостойкости.</w:t>
+        <w:t>Сталь 5</w:t>
+      </w:r>
+      <w:r>
+        <w:rPr>
+          <w:rFonts w:ascii="Times New Roman" w:hAnsi="Times New Roman"/>
+          <w:iCs/>
+          <w:sz w:val="28"/>
+          <w:szCs w:val="28"/>
+        </w:rPr>
+        <w:t>0 и сталь 45</w:t>
+      </w:r>
+      <w:r>
+        <w:rPr>
+          <w:rFonts w:ascii="Times New Roman" w:hAnsi="Times New Roman"/>
+          <w:iCs/>
+          <w:sz w:val="28"/>
+          <w:szCs w:val="28"/>
+        </w:rPr>
+        <w:t xml:space="preserve"> – популярны</w:t>
+      </w:r>
+      <w:r>
+        <w:rPr>
+          <w:rFonts w:ascii="Times New Roman" w:hAnsi="Times New Roman"/>
+          <w:iCs/>
+          <w:sz w:val="28"/>
+          <w:szCs w:val="28"/>
+        </w:rPr>
+        <w:t>е</w:t>
+      </w:r>
+      <w:r>
+        <w:rPr>
+          <w:rFonts w:ascii="Times New Roman" w:hAnsi="Times New Roman"/>
+          <w:iCs/>
+          <w:sz w:val="28"/>
+          <w:szCs w:val="28"/>
+        </w:rPr>
+        <w:t xml:space="preserve"> материал</w:t>
+      </w:r>
+      <w:r>
+        <w:rPr>
+          <w:rFonts w:ascii="Times New Roman" w:hAnsi="Times New Roman"/>
+          <w:iCs/>
+          <w:sz w:val="28"/>
+          <w:szCs w:val="28"/>
+        </w:rPr>
+        <w:t>ы</w:t>
+      </w:r>
+      <w:r>
+        <w:rPr>
+          <w:rFonts w:ascii="Times New Roman" w:hAnsi="Times New Roman"/>
+          <w:iCs/>
+          <w:sz w:val="28"/>
+          <w:szCs w:val="28"/>
+        </w:rPr>
+        <w:t xml:space="preserve"> для изготовления деталей механизмов, требующих повышенной прочности и износостойкости.</w:t>
       </w:r>
     </w:p>
     <w:p>
@@ -12040,7 +12068,153 @@
           <w:sz w:val="28"/>
           <w:szCs w:val="28"/>
         </w:rPr>
-        <w:t>ыбираем СТ45</w:t>
+        <w:t xml:space="preserve">ыбираем СТ45 </w:t>
+      </w:r>
+      <w:r>
+        <w:rPr>
+          <w:rFonts w:ascii="Times New Roman" w:hAnsi="Times New Roman"/>
+          <w:iCs/>
+          <w:sz w:val="28"/>
+          <w:szCs w:val="28"/>
+        </w:rPr>
+        <w:t>(</w:t>
+      </w:r>
+      <w:r>
+        <w:rPr>
+          <w:rFonts w:ascii="Times New Roman" w:hAnsi="Times New Roman"/>
+          <w:iCs/>
+          <w:sz w:val="28"/>
+          <w:szCs w:val="28"/>
+        </w:rPr>
+        <w:t>[σ</w:t>
+      </w:r>
+      <w:r>
+        <w:rPr>
+          <w:rFonts w:ascii="Times New Roman" w:hAnsi="Times New Roman"/>
+          <w:iCs/>
+          <w:sz w:val="28"/>
+          <w:szCs w:val="28"/>
+          <w:vertAlign w:val="subscript"/>
+        </w:rPr>
+        <w:t>-1</w:t>
+      </w:r>
+      <w:r>
+        <w:rPr>
+          <w:rFonts w:ascii="Times New Roman" w:hAnsi="Times New Roman"/>
+          <w:iCs/>
+          <w:sz w:val="28"/>
+          <w:szCs w:val="28"/>
+        </w:rPr>
+        <w:t>] =</w:t>
+      </w:r>
+      <w:r>
+        <w:rPr>
+          <w:rFonts w:ascii="Times New Roman" w:hAnsi="Times New Roman"/>
+          <w:iCs/>
+          <w:sz w:val="28"/>
+          <w:szCs w:val="28"/>
+        </w:rPr>
+        <w:t xml:space="preserve"> </w:t>
+      </w:r>
+      <w:r>
+        <w:rPr>
+          <w:rFonts w:ascii="Times New Roman" w:hAnsi="Times New Roman"/>
+          <w:iCs/>
+          <w:sz w:val="28"/>
+          <w:szCs w:val="28"/>
+        </w:rPr>
+        <w:t>280</w:t>
+      </w:r>
+      <w:r>
+        <w:rPr>
+          <w:rFonts w:ascii="Times New Roman" w:hAnsi="Times New Roman"/>
+          <w:iCs/>
+          <w:sz w:val="28"/>
+          <w:szCs w:val="28"/>
+        </w:rPr>
+        <w:t>)</w:t>
+      </w:r>
+      <w:r>
+        <w:rPr>
+          <w:rFonts w:ascii="Times New Roman" w:hAnsi="Times New Roman"/>
+          <w:iCs/>
+          <w:sz w:val="28"/>
+          <w:szCs w:val="28"/>
+        </w:rPr>
+        <w:t xml:space="preserve"> </w:t>
+      </w:r>
+      <w:r>
+        <w:rPr>
+          <w:rFonts w:ascii="Times New Roman" w:hAnsi="Times New Roman"/>
+          <w:iCs/>
+          <w:sz w:val="28"/>
+          <w:szCs w:val="28"/>
+        </w:rPr>
+        <w:t>для сателлитов и эпицикла и СТ50</w:t>
+      </w:r>
+      <w:r>
+        <w:rPr>
+          <w:rFonts w:ascii="Times New Roman" w:hAnsi="Times New Roman"/>
+          <w:iCs/>
+          <w:sz w:val="28"/>
+          <w:szCs w:val="28"/>
+        </w:rPr>
+        <w:t xml:space="preserve"> </w:t>
+      </w:r>
+      <w:r>
+        <w:rPr>
+          <w:rFonts w:ascii="Times New Roman" w:hAnsi="Times New Roman"/>
+          <w:iCs/>
+          <w:sz w:val="28"/>
+          <w:szCs w:val="28"/>
+        </w:rPr>
+        <w:t>(</w:t>
+      </w:r>
+      <w:r>
+        <w:rPr>
+          <w:rFonts w:ascii="Times New Roman" w:hAnsi="Times New Roman"/>
+          <w:iCs/>
+          <w:sz w:val="28"/>
+          <w:szCs w:val="28"/>
+        </w:rPr>
+        <w:t>[σ</w:t>
+      </w:r>
+      <w:r>
+        <w:rPr>
+          <w:rFonts w:ascii="Times New Roman" w:hAnsi="Times New Roman"/>
+          <w:iCs/>
+          <w:sz w:val="28"/>
+          <w:szCs w:val="28"/>
+          <w:vertAlign w:val="subscript"/>
+        </w:rPr>
+        <w:t>-1</w:t>
+      </w:r>
+      <w:r>
+        <w:rPr>
+          <w:rFonts w:ascii="Times New Roman" w:hAnsi="Times New Roman"/>
+          <w:iCs/>
+          <w:sz w:val="28"/>
+          <w:szCs w:val="28"/>
+        </w:rPr>
+        <w:t>] =</w:t>
+      </w:r>
+      <w:r>
+        <w:rPr>
+          <w:rFonts w:ascii="Times New Roman" w:hAnsi="Times New Roman"/>
+          <w:iCs/>
+          <w:sz w:val="28"/>
+          <w:szCs w:val="28"/>
+        </w:rPr>
+        <w:t xml:space="preserve"> </w:t>
+      </w:r>
+      <w:r>
+        <w:rPr>
+          <w:rFonts w:ascii="Times New Roman" w:hAnsi="Times New Roman"/>
+          <w:iCs/>
+          <w:sz w:val="28"/>
+          <w:szCs w:val="28"/>
+        </w:rPr>
+        <w:t xml:space="preserve">421, для солнечных колес, </w:t>
       </w:r>
       <w:proofErr w:type="gramStart"/>
       <w:r>
@@ -12050,7 +12224,7 @@
           <w:sz w:val="28"/>
           <w:szCs w:val="28"/>
         </w:rPr>
-        <w:t xml:space="preserve">   [</w:t>
+        <w:t>т.к.</w:t>
       </w:r>
       <w:proofErr w:type="gramEnd"/>
       <w:r>
@@ -12060,26 +12234,7 @@
           <w:sz w:val="28"/>
           <w:szCs w:val="28"/>
         </w:rPr>
-        <w:t>σ</w:t>
-      </w:r>
-      <w:r>
-        <w:rPr>
-          <w:rFonts w:ascii="Times New Roman" w:hAnsi="Times New Roman"/>
-          <w:iCs/>
-          <w:sz w:val="28"/>
-          <w:szCs w:val="28"/>
-          <w:vertAlign w:val="subscript"/>
-        </w:rPr>
-        <w:t>-1</w:t>
-      </w:r>
-      <w:r>
-        <w:rPr>
-          <w:rFonts w:ascii="Times New Roman" w:hAnsi="Times New Roman"/>
-          <w:iCs/>
-          <w:sz w:val="28"/>
-          <w:szCs w:val="28"/>
-        </w:rPr>
-        <w:t xml:space="preserve">] =280  </w:t>
+        <w:t xml:space="preserve"> на них основная нагрузка):</w:t>
       </w:r>
     </w:p>
     <w:p>
@@ -12294,7 +12449,25 @@
           <w:sz w:val="28"/>
           <w:szCs w:val="28"/>
         </w:rPr>
-        <w:t>Допускаемое напряжение для выбранных материалов шестерни и колеса равны:</w:t>
+        <w:t>Допускаемое напряжение для выбранных материалов колес равны</w:t>
+      </w:r>
+      <w:r>
+        <w:rPr>
+          <w:rFonts w:ascii="Times New Roman" w:hAnsi="Times New Roman"/>
+          <w:iCs/>
+          <w:sz w:val="28"/>
+          <w:szCs w:val="28"/>
+        </w:rPr>
+        <w:t xml:space="preserve"> соответственно</w:t>
+      </w:r>
+      <w:r>
+        <w:rPr>
+          <w:rFonts w:ascii="Times New Roman" w:hAnsi="Times New Roman"/>
+          <w:iCs/>
+          <w:sz w:val="28"/>
+          <w:szCs w:val="28"/>
+        </w:rPr>
+        <w:t>:</w:t>
       </w:r>
     </w:p>
     <w:p>
@@ -12355,15 +12528,7 @@
             <w:sz w:val="28"/>
             <w:szCs w:val="28"/>
           </w:rPr>
-          <m:t>]</m:t>
-        </m:r>
-        <m:r>
-          <w:rPr>
-            <w:rFonts w:ascii="Cambria Math" w:hAnsi="Cambria Math"/>
-            <w:sz w:val="28"/>
-            <w:szCs w:val="28"/>
-          </w:rPr>
-          <m:t>=</m:t>
+          <m:t>]=</m:t>
         </m:r>
         <m:f>
           <m:fPr>
@@ -12403,7 +12568,15 @@
             <w:sz w:val="28"/>
             <w:szCs w:val="28"/>
           </w:rPr>
-          <m:t>≈187</m:t>
+          <m:t>≈</m:t>
+        </m:r>
+        <m:r>
+          <w:rPr>
+            <w:rFonts w:ascii="Cambria Math" w:hAnsi="Cambria Math"/>
+            <w:sz w:val="28"/>
+            <w:szCs w:val="28"/>
+          </w:rPr>
+          <m:t>187</m:t>
         </m:r>
       </m:oMath>
       <w:r>
@@ -12425,6 +12598,134 @@
         </w:rPr>
         <w:t>;</w:t>
       </w:r>
+      <w:r>
+        <w:rPr>
+          <w:rFonts w:ascii="Times New Roman" w:hAnsi="Times New Roman"/>
+          <w:iCs/>
+          <w:sz w:val="28"/>
+          <w:szCs w:val="28"/>
+        </w:rPr>
+        <w:tab/>
+      </w:r>
+      <w:r>
+        <w:rPr>
+          <w:rFonts w:ascii="Times New Roman" w:hAnsi="Times New Roman"/>
+          <w:iCs/>
+          <w:sz w:val="28"/>
+          <w:szCs w:val="28"/>
+        </w:rPr>
+        <w:tab/>
+        <w:t xml:space="preserve"> </w:t>
+      </w:r>
+      <m:oMath>
+        <m:r>
+          <w:rPr>
+            <w:rFonts w:ascii="Cambria Math" w:hAnsi="Cambria Math"/>
+            <w:sz w:val="28"/>
+            <w:szCs w:val="28"/>
+          </w:rPr>
+          <m:t>[</m:t>
+        </m:r>
+        <m:sSub>
+          <m:sSubPr>
+            <m:ctrlPr>
+              <w:rPr>
+                <w:rFonts w:ascii="Cambria Math" w:hAnsi="Cambria Math"/>
+                <w:iCs/>
+                <w:sz w:val="28"/>
+                <w:szCs w:val="28"/>
+              </w:rPr>
+            </m:ctrlPr>
+          </m:sSubPr>
+          <m:e>
+            <m:r>
+              <w:rPr>
+                <w:rFonts w:ascii="Cambria Math" w:hAnsi="Cambria Math"/>
+                <w:sz w:val="28"/>
+                <w:szCs w:val="28"/>
+              </w:rPr>
+              <m:t>σ</m:t>
+            </m:r>
+          </m:e>
+          <m:sub>
+            <m:r>
+              <w:rPr>
+                <w:rFonts w:ascii="Cambria Math" w:hAnsi="Cambria Math"/>
+                <w:sz w:val="28"/>
+                <w:szCs w:val="28"/>
+              </w:rPr>
+              <m:t>F</m:t>
+            </m:r>
+          </m:sub>
+        </m:sSub>
+        <m:r>
+          <w:rPr>
+            <w:rFonts w:ascii="Cambria Math" w:hAnsi="Cambria Math"/>
+            <w:sz w:val="28"/>
+            <w:szCs w:val="28"/>
+          </w:rPr>
+          <m:t>]=</m:t>
+        </m:r>
+        <m:f>
+          <m:fPr>
+            <m:ctrlPr>
+              <w:rPr>
+                <w:rFonts w:ascii="Cambria Math" w:hAnsi="Cambria Math"/>
+                <w:iCs/>
+                <w:sz w:val="28"/>
+                <w:szCs w:val="28"/>
+              </w:rPr>
+            </m:ctrlPr>
+          </m:fPr>
+          <m:num>
+            <m:r>
+              <w:rPr>
+                <w:rFonts w:ascii="Cambria Math" w:hAnsi="Cambria Math"/>
+                <w:sz w:val="28"/>
+                <w:szCs w:val="28"/>
+              </w:rPr>
+              <m:t>421</m:t>
+            </m:r>
+          </m:num>
+          <m:den>
+            <m:r>
+              <w:rPr>
+                <w:rFonts w:ascii="Cambria Math" w:hAnsi="Cambria Math"/>
+                <w:sz w:val="28"/>
+                <w:szCs w:val="28"/>
+              </w:rPr>
+              <m:t>1.5</m:t>
+            </m:r>
+          </m:den>
+        </m:f>
+        <m:r>
+          <w:rPr>
+            <w:rFonts w:ascii="Cambria Math" w:hAnsi="Cambria Math"/>
+            <w:sz w:val="28"/>
+            <w:szCs w:val="28"/>
+          </w:rPr>
+          <m:t>≈280</m:t>
+        </m:r>
+      </m:oMath>
+      <w:r>
+        <w:rPr>
+          <w:rFonts w:ascii="Times New Roman" w:hAnsi="Times New Roman"/>
+          <w:i/>
+          <w:iCs/>
+          <w:sz w:val="28"/>
+          <w:szCs w:val="28"/>
+        </w:rPr>
+        <w:t>МПа</w:t>
+      </w:r>
+      <w:r>
+        <w:rPr>
+          <w:rFonts w:ascii="Times New Roman" w:hAnsi="Times New Roman"/>
+          <w:iCs/>
+          <w:sz w:val="28"/>
+          <w:szCs w:val="28"/>
+        </w:rPr>
+        <w:t>;</w:t>
+      </w:r>
     </w:p>
     <w:p>
       <w:pPr>
@@ -12453,7 +12754,7 @@
     <w:p>
       <w:pPr>
         <w:spacing w:line="360" w:lineRule="auto"/>
-        <w:jc w:val="both"/>
+        <w:jc w:val="center"/>
         <w:rPr>
           <w:rFonts w:ascii="Times New Roman" w:hAnsi="Times New Roman"/>
           <w:iCs/>
@@ -12473,6 +12774,18 @@
           <w:szCs w:val="28"/>
         </w:rPr>
       </w:pPr>
+    </w:p>
+    <w:p>
+      <w:pPr>
+        <w:spacing w:line="360" w:lineRule="auto"/>
+        <w:jc w:val="both"/>
+        <w:rPr>
+          <w:rFonts w:ascii="Times New Roman" w:hAnsi="Times New Roman"/>
+          <w:iCs/>
+          <w:sz w:val="28"/>
+          <w:szCs w:val="28"/>
+        </w:rPr>
+      </w:pPr>
       <w:r>
         <w:rPr>
           <w:rFonts w:ascii="Times New Roman" w:hAnsi="Times New Roman"/>
@@ -12481,7 +12794,6 @@
           <w:szCs w:val="28"/>
           <w:lang w:val="en-US"/>
         </w:rPr>
-        <w:lastRenderedPageBreak/>
         <w:t>m</w:t>
       </w:r>
       <w:r>
@@ -12629,7 +12941,15 @@
                     <w:sz w:val="28"/>
                     <w:szCs w:val="28"/>
                   </w:rPr>
-                  <m:t>zb</m:t>
+                  <m:t>z</m:t>
+                </m:r>
+                <m:r>
+                  <w:rPr>
+                    <w:rFonts w:ascii="Cambria Math" w:hAnsi="Cambria Math"/>
+                    <w:sz w:val="28"/>
+                    <w:szCs w:val="28"/>
+                  </w:rPr>
+                  <m:t>a</m:t>
                 </m:r>
                 <m:r>
                   <m:rPr>
@@ -12801,7 +13121,7 @@
                     <w:sz w:val="28"/>
                     <w:szCs w:val="28"/>
                   </w:rPr>
-                  <m:t>22∙1.3∙3.6</m:t>
+                  <m:t>22∙1∙3.6</m:t>
                 </m:r>
               </m:num>
               <m:den>
@@ -12811,7 +13131,7 @@
                     <w:sz w:val="28"/>
                     <w:szCs w:val="28"/>
                   </w:rPr>
-                  <m:t>1</m:t>
+                  <m:t>18∙</m:t>
                 </m:r>
                 <m:r>
                   <w:rPr>
@@ -12819,7 +13139,7 @@
                     <w:sz w:val="28"/>
                     <w:szCs w:val="28"/>
                   </w:rPr>
-                  <m:t>8</m:t>
+                  <m:t>16</m:t>
                 </m:r>
                 <m:r>
                   <w:rPr>
@@ -12827,7 +13147,15 @@
                     <w:sz w:val="28"/>
                     <w:szCs w:val="28"/>
                   </w:rPr>
-                  <m:t>∙7∙187</m:t>
+                  <m:t>∙</m:t>
+                </m:r>
+                <m:r>
+                  <w:rPr>
+                    <w:rFonts w:ascii="Cambria Math" w:hAnsi="Cambria Math"/>
+                    <w:sz w:val="28"/>
+                    <w:szCs w:val="28"/>
+                  </w:rPr>
+                  <m:t>280</m:t>
                 </m:r>
               </m:den>
             </m:f>
@@ -12858,7 +13186,7 @@
           <w:sz w:val="28"/>
           <w:szCs w:val="28"/>
         </w:rPr>
-        <w:t>2.405</w:t>
+        <w:t>1.406</w:t>
       </w:r>
       <w:r>
         <w:rPr>
@@ -13219,23 +13547,7 @@
                     <w:sz w:val="28"/>
                     <w:szCs w:val="28"/>
                   </w:rPr>
-                  <m:t>2</m:t>
-                </m:r>
-                <m:r>
-                  <w:rPr>
-                    <w:rFonts w:ascii="Cambria Math" w:hAnsi="Cambria Math"/>
-                    <w:sz w:val="28"/>
-                    <w:szCs w:val="28"/>
-                  </w:rPr>
-                  <m:t>2</m:t>
-                </m:r>
-                <m:r>
-                  <w:rPr>
-                    <w:rFonts w:ascii="Cambria Math" w:hAnsi="Cambria Math"/>
-                    <w:sz w:val="28"/>
-                    <w:szCs w:val="28"/>
-                  </w:rPr>
-                  <m:t>∙1.3∙3.6</m:t>
+                  <m:t>22∙1∙3.6</m:t>
                 </m:r>
               </m:num>
               <m:den>
@@ -13245,7 +13557,31 @@
                     <w:sz w:val="28"/>
                     <w:szCs w:val="28"/>
                   </w:rPr>
-                  <m:t>54∙7∙187</m:t>
+                  <m:t>54∙</m:t>
+                </m:r>
+                <m:r>
+                  <w:rPr>
+                    <w:rFonts w:ascii="Cambria Math" w:hAnsi="Cambria Math"/>
+                    <w:sz w:val="28"/>
+                    <w:szCs w:val="28"/>
+                  </w:rPr>
+                  <m:t>16</m:t>
+                </m:r>
+                <m:r>
+                  <w:rPr>
+                    <w:rFonts w:ascii="Cambria Math" w:hAnsi="Cambria Math"/>
+                    <w:sz w:val="28"/>
+                    <w:szCs w:val="28"/>
+                  </w:rPr>
+                  <m:t>∙</m:t>
+                </m:r>
+                <m:r>
+                  <w:rPr>
+                    <w:rFonts w:ascii="Cambria Math" w:hAnsi="Cambria Math"/>
+                    <w:sz w:val="28"/>
+                    <w:szCs w:val="28"/>
+                  </w:rPr>
+                  <m:t>280</m:t>
                 </m:r>
               </m:den>
             </m:f>
@@ -13276,16 +13612,7 @@
           <w:sz w:val="28"/>
           <w:szCs w:val="28"/>
         </w:rPr>
-        <w:t>1.</w:t>
-      </w:r>
-      <w:r>
-        <w:rPr>
-          <w:rFonts w:ascii="Times New Roman" w:hAnsi="Times New Roman"/>
-          <w:iCs/>
-          <w:sz w:val="28"/>
-          <w:szCs w:val="28"/>
-        </w:rPr>
-        <w:t>606</w:t>
+        <w:t>0.975</w:t>
       </w:r>
       <w:r>
         <w:rPr>
@@ -13474,7 +13801,15 @@
                     <w:sz w:val="28"/>
                     <w:szCs w:val="28"/>
                   </w:rPr>
-                  <m:t>zb</m:t>
+                  <m:t>z</m:t>
+                </m:r>
+                <m:r>
+                  <w:rPr>
+                    <w:rFonts w:ascii="Cambria Math" w:hAnsi="Cambria Math"/>
+                    <w:sz w:val="28"/>
+                    <w:szCs w:val="28"/>
+                  </w:rPr>
+                  <m:t>g</m:t>
                 </m:r>
                 <m:r>
                   <m:rPr>
@@ -13646,23 +13981,7 @@
                     <w:sz w:val="28"/>
                     <w:szCs w:val="28"/>
                   </w:rPr>
-                  <m:t>2</m:t>
-                </m:r>
-                <m:r>
-                  <w:rPr>
-                    <w:rFonts w:ascii="Cambria Math" w:hAnsi="Cambria Math"/>
-                    <w:sz w:val="28"/>
-                    <w:szCs w:val="28"/>
-                  </w:rPr>
-                  <m:t>2</m:t>
-                </m:r>
-                <m:r>
-                  <w:rPr>
-                    <w:rFonts w:ascii="Cambria Math" w:hAnsi="Cambria Math"/>
-                    <w:sz w:val="28"/>
-                    <w:szCs w:val="28"/>
-                  </w:rPr>
-                  <m:t>∙1.3∙3.6</m:t>
+                  <m:t>22∙1∙3.6</m:t>
                 </m:r>
               </m:num>
               <m:den>
@@ -13672,7 +13991,7 @@
                     <w:sz w:val="28"/>
                     <w:szCs w:val="28"/>
                   </w:rPr>
-                  <m:t>1</m:t>
+                  <m:t>126∙</m:t>
                 </m:r>
                 <m:r>
                   <w:rPr>
@@ -13680,7 +13999,7 @@
                     <w:sz w:val="28"/>
                     <w:szCs w:val="28"/>
                   </w:rPr>
-                  <m:t>26</m:t>
+                  <m:t>16</m:t>
                 </m:r>
                 <m:r>
                   <w:rPr>
@@ -13688,7 +14007,15 @@
                     <w:sz w:val="28"/>
                     <w:szCs w:val="28"/>
                   </w:rPr>
-                  <m:t>∙7∙187</m:t>
+                  <m:t>∙</m:t>
+                </m:r>
+                <m:r>
+                  <w:rPr>
+                    <w:rFonts w:ascii="Cambria Math" w:hAnsi="Cambria Math"/>
+                    <w:sz w:val="28"/>
+                    <w:szCs w:val="28"/>
+                  </w:rPr>
+                  <m:t>280</m:t>
                 </m:r>
               </m:den>
             </m:f>
@@ -13711,7 +14038,7 @@
           <w:sz w:val="28"/>
           <w:szCs w:val="28"/>
         </w:rPr>
-        <w:t>1.257</w:t>
+        <w:t>0.735</w:t>
       </w:r>
       <w:r>
         <w:rPr>
@@ -13847,7 +14174,7 @@
           <w:sz w:val="28"/>
           <w:szCs w:val="28"/>
         </w:rPr>
-        <w:t>2</w:t>
+        <w:t>1</w:t>
       </w:r>
       <w:r>
         <w:rPr>
@@ -13927,7 +14254,7 @@
           <w:sz w:val="28"/>
           <w:szCs w:val="28"/>
         </w:rPr>
-        <w:t>2</w:t>
+        <w:t>1</w:t>
       </w:r>
       <w:r>
         <w:rPr>
@@ -14007,7 +14334,7 @@
           <w:sz w:val="28"/>
           <w:szCs w:val="28"/>
         </w:rPr>
-        <w:t>2</w:t>
+        <w:t>1</w:t>
       </w:r>
       <w:r>
         <w:rPr>
@@ -14125,10 +14452,10 @@
           <w:szCs w:val="28"/>
         </w:rPr>
         <w:object w:dxaOrig="1173" w:dyaOrig="307" w14:anchorId="3907C62D">
-          <v:shape id="Object 48" o:spid="_x0000_i1032" type="#_x0000_t75" style="width:58pt;height:15.5pt;visibility:visible;mso-wrap-style:square" o:ole="">
+          <v:shape id="Object 48" o:spid="_x0000_i1032" type="#_x0000_t75" style="width:58.2pt;height:15.6pt;visibility:visible;mso-wrap-style:square" o:ole="">
             <v:imagedata r:id="rId22" o:title=""/>
           </v:shape>
-          <o:OLEObject Type="Embed" ProgID="Equation.3" ShapeID="Object 48" DrawAspect="Content" ObjectID="_1773951937" r:id="rId23"/>
+          <o:OLEObject Type="Embed" ProgID="Equation.3" ShapeID="Object 48" DrawAspect="Content" ObjectID="_1774009441" r:id="rId23"/>
         </w:object>
       </w:r>
       <w:r>
@@ -14187,10 +14514,10 @@
           <w:szCs w:val="28"/>
         </w:rPr>
         <w:object w:dxaOrig="1586" w:dyaOrig="453" w14:anchorId="7A4A7B8B">
-          <v:shape id="Object 49" o:spid="_x0000_i1033" type="#_x0000_t75" style="width:80pt;height:22pt;visibility:visible;mso-wrap-style:square" o:ole="">
+          <v:shape id="Object 49" o:spid="_x0000_i1033" type="#_x0000_t75" style="width:79.8pt;height:22.2pt;visibility:visible;mso-wrap-style:square" o:ole="">
             <v:imagedata r:id="rId24" o:title=""/>
           </v:shape>
-          <o:OLEObject Type="Embed" ProgID="Equation.3" ShapeID="Object 49" DrawAspect="Content" ObjectID="_1773951938" r:id="rId25"/>
+          <o:OLEObject Type="Embed" ProgID="Equation.3" ShapeID="Object 49" DrawAspect="Content" ObjectID="_1774009442" r:id="rId25"/>
         </w:object>
       </w:r>
       <w:r>
@@ -14249,10 +14576,10 @@
           <w:szCs w:val="28"/>
         </w:rPr>
         <w:object w:dxaOrig="3000" w:dyaOrig="453" w14:anchorId="1672837A">
-          <v:shape id="Object 50" o:spid="_x0000_i1034" type="#_x0000_t75" style="width:150pt;height:22pt;visibility:visible;mso-wrap-style:square" o:ole="">
+          <v:shape id="Object 50" o:spid="_x0000_i1034" type="#_x0000_t75" style="width:150pt;height:22.2pt;visibility:visible;mso-wrap-style:square" o:ole="">
             <v:imagedata r:id="rId26" o:title=""/>
           </v:shape>
-          <o:OLEObject Type="Embed" ProgID="Equation.3" ShapeID="Object 50" DrawAspect="Content" ObjectID="_1773951939" r:id="rId27"/>
+          <o:OLEObject Type="Embed" ProgID="Equation.3" ShapeID="Object 50" DrawAspect="Content" ObjectID="_1774009443" r:id="rId27"/>
         </w:object>
       </w:r>
       <w:r>
@@ -14373,10 +14700,10 @@
           <w:szCs w:val="28"/>
         </w:rPr>
         <w:object w:dxaOrig="187" w:dyaOrig="227" w14:anchorId="422A9C16">
-          <v:shape id="Object 51" o:spid="_x0000_i1035" type="#_x0000_t75" style="width:9.5pt;height:11.5pt;visibility:visible;mso-wrap-style:square" o:ole="">
+          <v:shape id="Object 51" o:spid="_x0000_i1035" type="#_x0000_t75" style="width:9.6pt;height:11.4pt;visibility:visible;mso-wrap-style:square" o:ole="">
             <v:imagedata r:id="rId28" o:title=""/>
           </v:shape>
-          <o:OLEObject Type="Embed" ProgID="Equation.3" ShapeID="Object 51" DrawAspect="Content" ObjectID="_1773951940" r:id="rId29"/>
+          <o:OLEObject Type="Embed" ProgID="Equation.3" ShapeID="Object 51" DrawAspect="Content" ObjectID="_1774009444" r:id="rId29"/>
         </w:object>
       </w:r>
       <w:r>
@@ -14498,10 +14825,10 @@
           <w:szCs w:val="28"/>
         </w:rPr>
         <w:object w:dxaOrig="1000" w:dyaOrig="347" w14:anchorId="77B2DDBE">
-          <v:shape id="Object 52" o:spid="_x0000_i1036" type="#_x0000_t75" style="width:50pt;height:17.5pt;visibility:visible;mso-wrap-style:square" o:ole="">
+          <v:shape id="Object 52" o:spid="_x0000_i1036" type="#_x0000_t75" style="width:49.8pt;height:17.4pt;visibility:visible;mso-wrap-style:square" o:ole="">
             <v:imagedata r:id="rId30" o:title=""/>
           </v:shape>
-          <o:OLEObject Type="Embed" ProgID="Equation.3" ShapeID="Object 52" DrawAspect="Content" ObjectID="_1773951941" r:id="rId31"/>
+          <o:OLEObject Type="Embed" ProgID="Equation.3" ShapeID="Object 52" DrawAspect="Content" ObjectID="_1774009445" r:id="rId31"/>
         </w:object>
       </w:r>
       <w:r>
@@ -14690,10 +15017,10 @@
           <w:szCs w:val="28"/>
         </w:rPr>
         <w:object w:dxaOrig="1934" w:dyaOrig="667" w14:anchorId="23F1B57D">
-          <v:shape id="Object 53" o:spid="_x0000_i1037" type="#_x0000_t75" style="width:96.5pt;height:33.5pt;visibility:visible;mso-wrap-style:square" o:ole="">
+          <v:shape id="Object 53" o:spid="_x0000_i1037" type="#_x0000_t75" style="width:96.6pt;height:33.6pt;visibility:visible;mso-wrap-style:square" o:ole="">
             <v:imagedata r:id="rId32" o:title=""/>
           </v:shape>
-          <o:OLEObject Type="Embed" ProgID="Equation.DSMT4" ShapeID="Object 53" DrawAspect="Content" ObjectID="_1773951942" r:id="rId33"/>
+          <o:OLEObject Type="Embed" ProgID="Equation.DSMT4" ShapeID="Object 53" DrawAspect="Content" ObjectID="_1774009446" r:id="rId33"/>
         </w:object>
       </w:r>
       <w:r>
@@ -14966,10 +15293,10 @@
                 <w:szCs w:val="28"/>
               </w:rPr>
               <w:object w:dxaOrig="787" w:dyaOrig="307" w14:anchorId="0ACC52CE">
-                <v:shape id="Object 54" o:spid="_x0000_i1038" type="#_x0000_t75" style="width:39.5pt;height:15.5pt;visibility:visible;mso-wrap-style:square" o:ole="">
+                <v:shape id="Object 54" o:spid="_x0000_i1038" type="#_x0000_t75" style="width:39.6pt;height:15.6pt;visibility:visible;mso-wrap-style:square" o:ole="">
                   <v:imagedata r:id="rId34" o:title=""/>
                 </v:shape>
-                <o:OLEObject Type="Embed" ProgID="Equation.3" ShapeID="Object 54" DrawAspect="Content" ObjectID="_1773951943" r:id="rId35"/>
+                <o:OLEObject Type="Embed" ProgID="Equation.3" ShapeID="Object 54" DrawAspect="Content" ObjectID="_1774009447" r:id="rId35"/>
               </w:object>
             </w:r>
             <w:r>
@@ -15033,10 +15360,10 @@
                 <w:szCs w:val="28"/>
               </w:rPr>
               <w:object w:dxaOrig="1387" w:dyaOrig="347" w14:anchorId="5B916CDF">
-                <v:shape id="Object 55" o:spid="_x0000_i1039" type="#_x0000_t75" style="width:69.5pt;height:17.5pt;visibility:visible;mso-wrap-style:square" o:ole="">
+                <v:shape id="Object 55" o:spid="_x0000_i1039" type="#_x0000_t75" style="width:69.6pt;height:17.4pt;visibility:visible;mso-wrap-style:square" o:ole="">
                   <v:imagedata r:id="rId36" o:title=""/>
                 </v:shape>
-                <o:OLEObject Type="Embed" ProgID="Equation.3" ShapeID="Object 55" DrawAspect="Content" ObjectID="_1773951944" r:id="rId37"/>
+                <o:OLEObject Type="Embed" ProgID="Equation.3" ShapeID="Object 55" DrawAspect="Content" ObjectID="_1774009448" r:id="rId37"/>
               </w:object>
             </w:r>
             <w:r>
@@ -15395,6 +15722,7 @@
                 <w:iCs/>
                 <w:sz w:val="28"/>
                 <w:szCs w:val="28"/>
+                <w:lang w:val="en-US"/>
               </w:rPr>
             </w:pPr>
             <w:r>
@@ -15403,8 +15731,9 @@
                 <w:iCs/>
                 <w:sz w:val="28"/>
                 <w:szCs w:val="28"/>
-              </w:rPr>
-              <w:t>40</w:t>
+                <w:lang w:val="en-US"/>
+              </w:rPr>
+              <w:t>27</w:t>
             </w:r>
           </w:p>
         </w:tc>
@@ -15433,6 +15762,7 @@
                 <w:iCs/>
                 <w:sz w:val="28"/>
                 <w:szCs w:val="28"/>
+                <w:lang w:val="en-US"/>
               </w:rPr>
             </w:pPr>
             <w:r>
@@ -15441,6 +15771,7 @@
                 <w:iCs/>
                 <w:sz w:val="28"/>
                 <w:szCs w:val="28"/>
+                <w:lang w:val="en-US"/>
               </w:rPr>
               <w:t>50</w:t>
             </w:r>
@@ -15471,6 +15802,7 @@
                 <w:iCs/>
                 <w:sz w:val="28"/>
                 <w:szCs w:val="28"/>
+                <w:lang w:val="en-US"/>
               </w:rPr>
             </w:pPr>
             <w:r>
@@ -15479,8 +15811,9 @@
                 <w:iCs/>
                 <w:sz w:val="28"/>
                 <w:szCs w:val="28"/>
-              </w:rPr>
-              <w:t>38.25</w:t>
+                <w:lang w:val="en-US"/>
+              </w:rPr>
+              <w:t>22.95</w:t>
             </w:r>
           </w:p>
         </w:tc>
@@ -15509,6 +15842,7 @@
                 <w:iCs/>
                 <w:sz w:val="28"/>
                 <w:szCs w:val="28"/>
+                <w:lang w:val="en-US"/>
               </w:rPr>
             </w:pPr>
             <w:r>
@@ -15518,7 +15852,17 @@
                 <w:sz w:val="28"/>
                 <w:szCs w:val="28"/>
               </w:rPr>
-              <w:t>25</w:t>
+              <w:t>2</w:t>
+            </w:r>
+            <w:r>
+              <w:rPr>
+                <w:rFonts w:ascii="Times New Roman" w:hAnsi="Times New Roman"/>
+                <w:iCs/>
+                <w:sz w:val="28"/>
+                <w:szCs w:val="28"/>
+                <w:lang w:val="en-US"/>
+              </w:rPr>
+              <w:t>4</w:t>
             </w:r>
           </w:p>
         </w:tc>
@@ -15677,6 +16021,7 @@
                 <w:iCs/>
                 <w:sz w:val="28"/>
                 <w:szCs w:val="28"/>
+                <w:lang w:val="en-US"/>
               </w:rPr>
             </w:pPr>
             <w:r>
@@ -15685,8 +16030,9 @@
                 <w:iCs/>
                 <w:sz w:val="28"/>
                 <w:szCs w:val="28"/>
-              </w:rPr>
-              <w:t>135</w:t>
+                <w:lang w:val="en-US"/>
+              </w:rPr>
+              <w:t>81</w:t>
             </w:r>
           </w:p>
         </w:tc>
@@ -15715,6 +16061,7 @@
                 <w:iCs/>
                 <w:sz w:val="28"/>
                 <w:szCs w:val="28"/>
+                <w:lang w:val="en-US"/>
               </w:rPr>
             </w:pPr>
             <w:r>
@@ -15723,8 +16070,9 @@
                 <w:iCs/>
                 <w:sz w:val="28"/>
                 <w:szCs w:val="28"/>
-              </w:rPr>
-              <w:t>140</w:t>
+                <w:lang w:val="en-US"/>
+              </w:rPr>
+              <w:t>84</w:t>
             </w:r>
           </w:p>
         </w:tc>
@@ -15753,6 +16101,7 @@
                 <w:iCs/>
                 <w:sz w:val="28"/>
                 <w:szCs w:val="28"/>
+                <w:lang w:val="en-US"/>
               </w:rPr>
             </w:pPr>
             <w:r>
@@ -15761,8 +16110,9 @@
                 <w:iCs/>
                 <w:sz w:val="28"/>
                 <w:szCs w:val="28"/>
-              </w:rPr>
-              <w:t>128.25</w:t>
+                <w:lang w:val="en-US"/>
+              </w:rPr>
+              <w:t>76.95</w:t>
             </w:r>
           </w:p>
         </w:tc>
@@ -15801,7 +16151,7 @@
                 <w:szCs w:val="28"/>
                 <w:lang w:val="en-US"/>
               </w:rPr>
-              <w:t>17.5</w:t>
+              <w:t>21</w:t>
             </w:r>
           </w:p>
         </w:tc>
@@ -15824,6 +16174,7 @@
                 <w:iCs/>
                 <w:sz w:val="28"/>
                 <w:szCs w:val="28"/>
+                <w:lang w:val="en-US"/>
               </w:rPr>
             </w:pPr>
             <w:r>
@@ -15832,8 +16183,9 @@
                 <w:iCs/>
                 <w:sz w:val="28"/>
                 <w:szCs w:val="28"/>
-              </w:rPr>
-              <w:t>90</w:t>
+                <w:lang w:val="en-US"/>
+              </w:rPr>
+              <w:t>54</w:t>
             </w:r>
           </w:p>
         </w:tc>
@@ -15940,6 +16292,7 @@
                 <w:iCs/>
                 <w:sz w:val="28"/>
                 <w:szCs w:val="28"/>
+                <w:lang w:val="en-US"/>
               </w:rPr>
             </w:pPr>
             <w:r>
@@ -15948,8 +16301,9 @@
                 <w:iCs/>
                 <w:sz w:val="28"/>
                 <w:szCs w:val="28"/>
-              </w:rPr>
-              <w:t>315</w:t>
+                <w:lang w:val="en-US"/>
+              </w:rPr>
+              <w:t>189</w:t>
             </w:r>
           </w:p>
         </w:tc>
@@ -15978,6 +16332,7 @@
                 <w:iCs/>
                 <w:sz w:val="28"/>
                 <w:szCs w:val="28"/>
+                <w:lang w:val="en-US"/>
               </w:rPr>
             </w:pPr>
             <w:r>
@@ -15986,8 +16341,9 @@
                 <w:iCs/>
                 <w:sz w:val="28"/>
                 <w:szCs w:val="28"/>
-              </w:rPr>
-              <w:t>320</w:t>
+                <w:lang w:val="en-US"/>
+              </w:rPr>
+              <w:t>192</w:t>
             </w:r>
           </w:p>
         </w:tc>
@@ -16016,6 +16372,7 @@
                 <w:iCs/>
                 <w:sz w:val="28"/>
                 <w:szCs w:val="28"/>
+                <w:lang w:val="en-US"/>
               </w:rPr>
             </w:pPr>
             <w:r>
@@ -16024,8 +16381,9 @@
                 <w:iCs/>
                 <w:sz w:val="28"/>
                 <w:szCs w:val="28"/>
-              </w:rPr>
-              <w:t>308.25</w:t>
+                <w:lang w:val="en-US"/>
+              </w:rPr>
+              <w:t>184.95</w:t>
             </w:r>
           </w:p>
         </w:tc>
@@ -16065,7 +16423,7 @@
                 <w:szCs w:val="28"/>
                 <w:lang w:val="en-US"/>
               </w:rPr>
-              <w:t>17.5</w:t>
+              <w:t>21</w:t>
             </w:r>
           </w:p>
         </w:tc>
@@ -16088,6 +16446,7 @@
                 <w:iCs/>
                 <w:sz w:val="28"/>
                 <w:szCs w:val="28"/>
+                <w:lang w:val="en-US"/>
               </w:rPr>
             </w:pPr>
             <w:r>
@@ -16096,8 +16455,9 @@
                 <w:iCs/>
                 <w:sz w:val="28"/>
                 <w:szCs w:val="28"/>
-              </w:rPr>
-              <w:t>225</w:t>
+                <w:lang w:val="en-US"/>
+              </w:rPr>
+              <w:t>135</w:t>
             </w:r>
           </w:p>
         </w:tc>

</xml_diff>

<commit_message>
Design the Carrier (with & without sun) and the Frame;  Develop the assembly of Transmition Device
</commit_message>
<xml_diff>
--- a/Solovtsov_SM7-61b.docx
+++ b/Solovtsov_SM7-61b.docx
@@ -474,32 +474,9 @@
           <w:rFonts w:ascii="Times New Roman" w:hAnsi="Times New Roman"/>
           <w:sz w:val="28"/>
           <w:szCs w:val="28"/>
-        </w:rPr>
-      </w:pPr>
-      <w:r>
-        <w:rPr>
-          <w:rFonts w:ascii="Times New Roman" w:hAnsi="Times New Roman"/>
-          <w:sz w:val="28"/>
-          <w:szCs w:val="28"/>
-        </w:rPr>
-        <w:t xml:space="preserve">Вариант </w:t>
-      </w:r>
-      <w:r>
-        <w:rPr>
-          <w:rFonts w:ascii="Times New Roman" w:hAnsi="Times New Roman"/>
-          <w:sz w:val="28"/>
-          <w:szCs w:val="28"/>
-        </w:rPr>
-        <w:t>2</w:t>
-      </w:r>
-      <w:r>
-        <w:rPr>
-          <w:rFonts w:ascii="Times New Roman" w:hAnsi="Times New Roman"/>
-          <w:sz w:val="28"/>
-          <w:szCs w:val="28"/>
-        </w:rPr>
-        <w:t>2</w:t>
-      </w:r>
+          <w:lang w:val="en-US"/>
+        </w:rPr>
+      </w:pPr>
     </w:p>
     <w:p>
       <w:pPr>
@@ -536,6 +513,7 @@
         <w:rPr>
           <w:rFonts w:ascii="Times New Roman" w:hAnsi="Times New Roman"/>
           <w:sz w:val="28"/>
+          <w:lang w:val="en-US"/>
         </w:rPr>
       </w:pPr>
       <w:r>
@@ -552,14 +530,59 @@
         </w:rPr>
         <w:t>Соловцов Михаил</w:t>
       </w:r>
-    </w:p>
-    <w:p>
-      <w:pPr>
-        <w:rPr>
-          <w:rFonts w:ascii="Times New Roman" w:hAnsi="Times New Roman"/>
-          <w:sz w:val="28"/>
-        </w:rPr>
-      </w:pPr>
+      <w:r>
+        <w:rPr>
+          <w:rFonts w:ascii="Times New Roman" w:hAnsi="Times New Roman"/>
+          <w:sz w:val="28"/>
+        </w:rPr>
+        <w:tab/>
+      </w:r>
+      <w:r>
+        <w:rPr>
+          <w:rFonts w:ascii="Times New Roman" w:hAnsi="Times New Roman"/>
+          <w:sz w:val="28"/>
+        </w:rPr>
+        <w:tab/>
+      </w:r>
+      <w:r>
+        <w:rPr>
+          <w:rFonts w:ascii="Times New Roman" w:hAnsi="Times New Roman"/>
+          <w:sz w:val="28"/>
+        </w:rPr>
+        <w:tab/>
+      </w:r>
+      <w:r>
+        <w:rPr>
+          <w:rFonts w:ascii="Times New Roman" w:hAnsi="Times New Roman"/>
+          <w:sz w:val="28"/>
+        </w:rPr>
+        <w:tab/>
+      </w:r>
+      <w:r>
+        <w:rPr>
+          <w:rFonts w:ascii="Times New Roman" w:hAnsi="Times New Roman"/>
+          <w:sz w:val="28"/>
+        </w:rPr>
+        <w:tab/>
+        <w:t>_</w:t>
+      </w:r>
+      <w:r>
+        <w:rPr>
+          <w:rFonts w:ascii="Times New Roman" w:hAnsi="Times New Roman"/>
+          <w:sz w:val="28"/>
+          <w:lang w:val="en-US"/>
+        </w:rPr>
+        <w:t>_______________</w:t>
+      </w:r>
+    </w:p>
+    <w:p>
+      <w:pPr>
+        <w:rPr>
+          <w:rFonts w:ascii="Times New Roman" w:hAnsi="Times New Roman"/>
+          <w:sz w:val="28"/>
+        </w:rPr>
+      </w:pPr>
+      <w:proofErr w:type="gramStart"/>
       <w:r>
         <w:rPr>
           <w:rFonts w:ascii="Times New Roman" w:hAnsi="Times New Roman"/>
@@ -567,6 +590,7 @@
         </w:rPr>
         <w:t xml:space="preserve">Группа:   </w:t>
       </w:r>
+      <w:proofErr w:type="gramEnd"/>
       <w:r>
         <w:rPr>
           <w:rFonts w:ascii="Times New Roman" w:hAnsi="Times New Roman"/>
@@ -595,53 +619,205 @@
         </w:rPr>
         <w:t xml:space="preserve">  </w:t>
       </w:r>
-    </w:p>
-    <w:p>
-      <w:pPr>
-        <w:rPr>
-          <w:rFonts w:ascii="Times New Roman" w:hAnsi="Times New Roman"/>
-          <w:sz w:val="28"/>
-        </w:rPr>
-      </w:pPr>
-    </w:p>
-    <w:p>
-      <w:pPr>
-        <w:rPr>
-          <w:rFonts w:ascii="Times New Roman" w:hAnsi="Times New Roman"/>
-          <w:sz w:val="28"/>
-        </w:rPr>
-      </w:pPr>
-    </w:p>
-    <w:p>
-      <w:pPr>
-        <w:rPr>
-          <w:rFonts w:ascii="Times New Roman" w:hAnsi="Times New Roman"/>
-          <w:sz w:val="28"/>
-        </w:rPr>
-      </w:pPr>
-    </w:p>
-    <w:p>
-      <w:pPr>
-        <w:rPr>
-          <w:rFonts w:ascii="Times New Roman" w:hAnsi="Times New Roman"/>
-          <w:sz w:val="28"/>
-        </w:rPr>
-      </w:pPr>
-      <w:r>
-        <w:rPr>
-          <w:rFonts w:ascii="Times New Roman" w:hAnsi="Times New Roman"/>
-          <w:sz w:val="28"/>
-        </w:rPr>
-        <w:t xml:space="preserve">Проверил(а): </w:t>
-      </w:r>
-    </w:p>
-    <w:p>
-      <w:pPr>
-        <w:rPr>
-          <w:rFonts w:ascii="Times New Roman" w:hAnsi="Times New Roman"/>
-          <w:sz w:val="28"/>
-        </w:rPr>
-      </w:pPr>
+      <w:r>
+        <w:rPr>
+          <w:rFonts w:ascii="Times New Roman" w:hAnsi="Times New Roman"/>
+          <w:sz w:val="28"/>
+        </w:rPr>
+        <w:tab/>
+      </w:r>
+      <w:r>
+        <w:rPr>
+          <w:rFonts w:ascii="Times New Roman" w:hAnsi="Times New Roman"/>
+          <w:sz w:val="28"/>
+        </w:rPr>
+        <w:tab/>
+      </w:r>
+      <w:r>
+        <w:rPr>
+          <w:rFonts w:ascii="Times New Roman" w:hAnsi="Times New Roman"/>
+          <w:sz w:val="28"/>
+        </w:rPr>
+        <w:tab/>
+      </w:r>
+      <w:r>
+        <w:rPr>
+          <w:rFonts w:ascii="Times New Roman" w:hAnsi="Times New Roman"/>
+          <w:sz w:val="28"/>
+        </w:rPr>
+        <w:tab/>
+      </w:r>
+      <w:r>
+        <w:rPr>
+          <w:rFonts w:ascii="Times New Roman" w:hAnsi="Times New Roman"/>
+          <w:sz w:val="28"/>
+        </w:rPr>
+        <w:tab/>
+      </w:r>
+      <w:r>
+        <w:rPr>
+          <w:rFonts w:ascii="Times New Roman" w:hAnsi="Times New Roman"/>
+          <w:sz w:val="28"/>
+        </w:rPr>
+        <w:tab/>
+      </w:r>
+      <w:r>
+        <w:rPr>
+          <w:rFonts w:ascii="Times New Roman" w:hAnsi="Times New Roman"/>
+          <w:sz w:val="28"/>
+        </w:rPr>
+        <w:tab/>
+      </w:r>
+      <w:r>
+        <w:rPr>
+          <w:rFonts w:ascii="Times New Roman" w:hAnsi="Times New Roman"/>
+          <w:sz w:val="28"/>
+        </w:rPr>
+        <w:t xml:space="preserve">        </w:t>
+      </w:r>
+      <w:r>
+        <w:rPr>
+          <w:rFonts w:ascii="Times New Roman" w:hAnsi="Times New Roman"/>
+          <w:color w:val="D0CECE" w:themeColor="background2" w:themeShade="E6"/>
+          <w:sz w:val="28"/>
+        </w:rPr>
+        <w:t>(подпись)</w:t>
+      </w:r>
+    </w:p>
+    <w:p>
+      <w:pPr>
+        <w:rPr>
+          <w:rFonts w:ascii="Times New Roman" w:hAnsi="Times New Roman"/>
+          <w:sz w:val="28"/>
+        </w:rPr>
+      </w:pPr>
+    </w:p>
+    <w:p>
+      <w:pPr>
+        <w:rPr>
+          <w:rFonts w:ascii="Times New Roman" w:hAnsi="Times New Roman"/>
+          <w:sz w:val="28"/>
+        </w:rPr>
+      </w:pPr>
+    </w:p>
+    <w:p>
+      <w:pPr>
+        <w:rPr>
+          <w:rFonts w:ascii="Times New Roman" w:hAnsi="Times New Roman"/>
+          <w:sz w:val="28"/>
+        </w:rPr>
+      </w:pPr>
+    </w:p>
+    <w:p>
+      <w:pPr>
+        <w:rPr>
+          <w:rFonts w:ascii="Times New Roman" w:hAnsi="Times New Roman"/>
+          <w:sz w:val="28"/>
+        </w:rPr>
+      </w:pPr>
+      <w:r>
+        <w:rPr>
+          <w:rFonts w:ascii="Times New Roman" w:hAnsi="Times New Roman"/>
+          <w:sz w:val="28"/>
+        </w:rPr>
+        <w:t>Проверила:</w:t>
+      </w:r>
+      <w:r>
+        <w:rPr>
+          <w:rFonts w:ascii="Times New Roman" w:hAnsi="Times New Roman"/>
+          <w:sz w:val="28"/>
+        </w:rPr>
+        <w:t xml:space="preserve"> </w:t>
+      </w:r>
+      <w:r>
+        <w:rPr>
+          <w:rFonts w:ascii="Times New Roman" w:hAnsi="Times New Roman"/>
+          <w:sz w:val="28"/>
+        </w:rPr>
+        <w:t xml:space="preserve">Перминова </w:t>
+      </w:r>
+      <w:proofErr w:type="gramStart"/>
+      <w:r>
+        <w:rPr>
+          <w:rFonts w:ascii="Times New Roman" w:hAnsi="Times New Roman"/>
+          <w:sz w:val="28"/>
+        </w:rPr>
+        <w:t>Е.А.</w:t>
+      </w:r>
+      <w:proofErr w:type="gramEnd"/>
+      <w:r>
+        <w:rPr>
+          <w:rFonts w:ascii="Times New Roman" w:hAnsi="Times New Roman"/>
+          <w:sz w:val="28"/>
+        </w:rPr>
+        <w:t xml:space="preserve"> </w:t>
+      </w:r>
+      <w:r>
+        <w:rPr>
+          <w:rFonts w:ascii="Times New Roman" w:hAnsi="Times New Roman"/>
+          <w:sz w:val="28"/>
+        </w:rPr>
+        <w:tab/>
+      </w:r>
+      <w:r>
+        <w:rPr>
+          <w:rFonts w:ascii="Times New Roman" w:hAnsi="Times New Roman"/>
+          <w:sz w:val="28"/>
+        </w:rPr>
+        <w:tab/>
+      </w:r>
+      <w:r>
+        <w:rPr>
+          <w:rFonts w:ascii="Times New Roman" w:hAnsi="Times New Roman"/>
+          <w:sz w:val="28"/>
+        </w:rPr>
+        <w:tab/>
+      </w:r>
+      <w:r>
+        <w:rPr>
+          <w:rFonts w:ascii="Times New Roman" w:hAnsi="Times New Roman"/>
+          <w:sz w:val="28"/>
+        </w:rPr>
+        <w:tab/>
+      </w:r>
+      <w:r>
+        <w:rPr>
+          <w:rFonts w:ascii="Times New Roman" w:hAnsi="Times New Roman"/>
+          <w:sz w:val="28"/>
+        </w:rPr>
+        <w:tab/>
+      </w:r>
+      <w:r>
+        <w:rPr>
+          <w:rFonts w:ascii="Times New Roman" w:hAnsi="Times New Roman"/>
+          <w:sz w:val="28"/>
+        </w:rPr>
+        <w:tab/>
+      </w:r>
+      <w:r>
+        <w:rPr>
+          <w:rFonts w:ascii="Times New Roman" w:hAnsi="Times New Roman"/>
+          <w:sz w:val="28"/>
+        </w:rPr>
+        <w:t>________________</w:t>
+      </w:r>
+    </w:p>
+    <w:p>
+      <w:pPr>
+        <w:ind w:left="7080" w:firstLine="708"/>
+        <w:rPr>
+          <w:rFonts w:ascii="Times New Roman" w:hAnsi="Times New Roman"/>
+          <w:sz w:val="28"/>
+        </w:rPr>
+      </w:pPr>
+      <w:r>
+        <w:rPr>
+          <w:rFonts w:ascii="Times New Roman" w:hAnsi="Times New Roman"/>
+          <w:color w:val="D0CECE" w:themeColor="background2" w:themeShade="E6"/>
+          <w:sz w:val="28"/>
+        </w:rPr>
+        <w:t>(подпись)</w:t>
+      </w:r>
     </w:p>
     <w:p>
       <w:pPr>
@@ -697,19 +873,33 @@
     </w:p>
     <w:p>
       <w:pPr>
-        <w:jc w:val="both"/>
-        <w:rPr>
-          <w:rFonts w:ascii="Times New Roman" w:hAnsi="Times New Roman"/>
-          <w:u w:val="single"/>
-        </w:rPr>
-      </w:pPr>
-    </w:p>
-    <w:p>
-      <w:pPr>
-        <w:jc w:val="both"/>
-        <w:rPr>
-          <w:rFonts w:ascii="Times New Roman" w:hAnsi="Times New Roman"/>
-          <w:sz w:val="20"/>
+        <w:rPr>
+          <w:rFonts w:ascii="Times New Roman" w:hAnsi="Times New Roman"/>
+          <w:i/>
+        </w:rPr>
+      </w:pPr>
+    </w:p>
+    <w:p>
+      <w:pPr>
+        <w:rPr>
+          <w:rFonts w:ascii="Times New Roman" w:hAnsi="Times New Roman"/>
+          <w:i/>
+        </w:rPr>
+      </w:pPr>
+    </w:p>
+    <w:p>
+      <w:pPr>
+        <w:rPr>
+          <w:rFonts w:ascii="Times New Roman" w:hAnsi="Times New Roman"/>
+          <w:i/>
+        </w:rPr>
+      </w:pPr>
+    </w:p>
+    <w:p>
+      <w:pPr>
+        <w:rPr>
+          <w:rFonts w:ascii="Times New Roman" w:hAnsi="Times New Roman"/>
+          <w:i/>
         </w:rPr>
       </w:pPr>
     </w:p>
@@ -718,33 +908,17 @@
         <w:jc w:val="center"/>
         <w:rPr>
           <w:rFonts w:ascii="Times New Roman" w:hAnsi="Times New Roman"/>
-          <w:i/>
-        </w:rPr>
-      </w:pPr>
-    </w:p>
-    <w:p>
-      <w:pPr>
-        <w:rPr>
-          <w:rFonts w:ascii="Times New Roman" w:hAnsi="Times New Roman"/>
-          <w:i/>
-        </w:rPr>
-      </w:pPr>
-    </w:p>
-    <w:p>
-      <w:pPr>
-        <w:jc w:val="center"/>
-        <w:rPr>
-          <w:rFonts w:ascii="Times New Roman" w:hAnsi="Times New Roman"/>
-          <w:iCs/>
-          <w:sz w:val="28"/>
-        </w:rPr>
-      </w:pPr>
-      <w:r>
-        <w:rPr>
-          <w:rFonts w:ascii="Times New Roman" w:hAnsi="Times New Roman"/>
-          <w:iCs/>
-          <w:sz w:val="28"/>
-        </w:rPr>
+          <w:iCs/>
+          <w:sz w:val="28"/>
+        </w:rPr>
+      </w:pPr>
+      <w:r>
+        <w:rPr>
+          <w:rFonts w:ascii="Times New Roman" w:hAnsi="Times New Roman"/>
+          <w:iCs/>
+          <w:sz w:val="28"/>
+        </w:rPr>
+        <w:lastRenderedPageBreak/>
         <w:t>Москва, 202</w:t>
       </w:r>
       <w:r>
@@ -791,7 +965,6 @@
           <w:sz w:val="32"/>
           <w:szCs w:val="28"/>
         </w:rPr>
-        <w:lastRenderedPageBreak/>
         <w:t xml:space="preserve">Техническое задание </w:t>
       </w:r>
     </w:p>
@@ -3084,7 +3257,6 @@
           <w:rFonts w:cs="Times New Roman"/>
           <w:sz w:val="28"/>
           <w:szCs w:val="28"/>
-          <w:lang w:val="en-US"/>
         </w:rPr>
       </w:pPr>
       <w:r>
@@ -3263,7 +3435,6 @@
           <w:rFonts w:cs="Times New Roman"/>
           <w:sz w:val="28"/>
           <w:szCs w:val="28"/>
-          <w:lang w:val="en-US"/>
         </w:rPr>
       </w:pPr>
     </w:p>
@@ -6070,7 +6241,6 @@
           <w:rFonts w:cs="Times New Roman"/>
           <w:sz w:val="28"/>
           <w:szCs w:val="28"/>
-          <w:lang w:val="en-US"/>
         </w:rPr>
       </w:pPr>
     </w:p>
@@ -6082,7 +6252,6 @@
           <w:rFonts w:cs="Times New Roman"/>
           <w:sz w:val="28"/>
           <w:szCs w:val="28"/>
-          <w:lang w:val="en-US"/>
         </w:rPr>
       </w:pPr>
     </w:p>
@@ -6094,7 +6263,6 @@
           <w:rFonts w:cs="Times New Roman"/>
           <w:sz w:val="28"/>
           <w:szCs w:val="28"/>
-          <w:lang w:val="en-US"/>
         </w:rPr>
       </w:pPr>
     </w:p>
@@ -7691,7 +7859,7 @@
           <v:shape id="_x0000_i1029" type="#_x0000_t75" style="width:9pt;height:14pt" o:ole="">
             <v:imagedata r:id="rId17" o:title=""/>
           </v:shape>
-          <o:OLEObject Type="Embed" ProgID="Equation.DSMT4" ShapeID="_x0000_i1029" DrawAspect="Content" ObjectID="_1774098214" r:id="rId18"/>
+          <o:OLEObject Type="Embed" ProgID="Equation.DSMT4" ShapeID="_x0000_i1029" DrawAspect="Content" ObjectID="_1774099761" r:id="rId18"/>
         </w:object>
       </w:r>
     </w:p>
@@ -7844,7 +8012,7 @@
           <v:shape id="_x0000_i1030" type="#_x0000_t75" style="width:9pt;height:14pt" o:ole="">
             <v:imagedata r:id="rId17" o:title=""/>
           </v:shape>
-          <o:OLEObject Type="Embed" ProgID="Equation.DSMT4" ShapeID="_x0000_i1030" DrawAspect="Content" ObjectID="_1774098215" r:id="rId19"/>
+          <o:OLEObject Type="Embed" ProgID="Equation.DSMT4" ShapeID="_x0000_i1030" DrawAspect="Content" ObjectID="_1774099762" r:id="rId19"/>
         </w:object>
       </w:r>
     </w:p>
@@ -7895,6 +8063,7 @@
           <w:iCs/>
           <w:sz w:val="28"/>
           <w:szCs w:val="28"/>
+          <w:lang w:val="en-US"/>
         </w:rPr>
       </w:pPr>
       <m:oMath>
@@ -7937,20 +8106,10 @@
           <w:iCs/>
           <w:sz w:val="28"/>
           <w:szCs w:val="28"/>
-        </w:rPr>
-        <w:t xml:space="preserve"> + 2 </w:t>
-      </w:r>
-      <w:proofErr w:type="gramStart"/>
-      <w:r>
-        <w:rPr>
-          <w:rFonts w:ascii="Times New Roman" w:hAnsi="Times New Roman"/>
-          <w:iCs/>
-          <w:sz w:val="28"/>
-          <w:szCs w:val="28"/>
-        </w:rPr>
-        <w:t>&lt; (</w:t>
-      </w:r>
-      <w:proofErr w:type="gramEnd"/>
+          <w:lang w:val="en-US"/>
+        </w:rPr>
+        <w:t xml:space="preserve"> + 2 &lt; (</w:t>
+      </w:r>
       <m:oMath>
         <m:sSub>
           <m:sSubPr>
@@ -7991,6 +8150,7 @@
           <w:iCs/>
           <w:sz w:val="28"/>
           <w:szCs w:val="28"/>
+          <w:lang w:val="en-US"/>
         </w:rPr>
         <w:t xml:space="preserve"> +  </w:t>
       </w:r>
@@ -8034,6 +8194,7 @@
           <w:iCs/>
           <w:sz w:val="28"/>
           <w:szCs w:val="28"/>
+          <w:lang w:val="en-US"/>
         </w:rPr>
         <w:t>)</w:t>
       </w:r>
@@ -8043,6 +8204,7 @@
             <w:rFonts w:ascii="Cambria Math" w:hAnsi="Cambria Math"/>
             <w:sz w:val="28"/>
             <w:szCs w:val="28"/>
+            <w:lang w:val="en-US"/>
           </w:rPr>
           <m:t xml:space="preserve"> ⋅</m:t>
         </m:r>
@@ -8053,6 +8215,7 @@
           <w:iCs/>
           <w:sz w:val="28"/>
           <w:szCs w:val="28"/>
+          <w:lang w:val="en-US"/>
         </w:rPr>
         <w:t xml:space="preserve"> </w:t>
       </w:r>
@@ -8072,6 +8235,7 @@
           <w:iCs/>
           <w:sz w:val="28"/>
           <w:szCs w:val="28"/>
+          <w:lang w:val="en-US"/>
         </w:rPr>
         <w:t xml:space="preserve"> (</w:t>
       </w:r>
@@ -8103,6 +8267,7 @@
                 <w:rFonts w:ascii="Cambria Math" w:hAnsi="Cambria Math"/>
                 <w:sz w:val="28"/>
                 <w:szCs w:val="28"/>
+                <w:lang w:val="en-US"/>
               </w:rPr>
               <m:t>3</m:t>
             </m:r>
@@ -8115,6 +8280,7 @@
           <w:iCs/>
           <w:sz w:val="28"/>
           <w:szCs w:val="28"/>
+          <w:lang w:val="en-US"/>
         </w:rPr>
         <w:t>)</w:t>
       </w:r>
@@ -10060,7 +10226,6 @@
           <w:iCs/>
           <w:sz w:val="28"/>
           <w:szCs w:val="28"/>
-          <w:lang w:val="en-US"/>
         </w:rPr>
       </w:pPr>
       <w:r>
@@ -10109,7 +10274,6 @@
                 <w:rFonts w:ascii="Cambria Math" w:hAnsi="Cambria Math"/>
                 <w:sz w:val="28"/>
                 <w:szCs w:val="28"/>
-                <w:lang w:val="en-US"/>
               </w:rPr>
               <m:t>h</m:t>
             </m:r>
@@ -10251,7 +10415,6 @@
                 <w:rFonts w:ascii="Cambria Math" w:hAnsi="Cambria Math"/>
                 <w:sz w:val="28"/>
                 <w:szCs w:val="28"/>
-                <w:lang w:val="en-US"/>
               </w:rPr>
               <m:t>h</m:t>
             </m:r>
@@ -10312,7 +10475,6 @@
                     <w:rFonts w:ascii="Cambria Math" w:hAnsi="Cambria Math"/>
                     <w:sz w:val="28"/>
                     <w:szCs w:val="28"/>
-                    <w:lang w:val="en-US"/>
                   </w:rPr>
                   <m:t>h</m:t>
                 </m:r>
@@ -10549,7 +10711,6 @@
                 <w:rFonts w:ascii="Cambria Math" w:hAnsi="Cambria Math"/>
                 <w:sz w:val="28"/>
                 <w:szCs w:val="28"/>
-                <w:lang w:val="en-US"/>
               </w:rPr>
               <m:t>h</m:t>
             </m:r>
@@ -10610,7 +10771,6 @@
                     <w:rFonts w:ascii="Cambria Math" w:hAnsi="Cambria Math"/>
                     <w:sz w:val="28"/>
                     <w:szCs w:val="28"/>
-                    <w:lang w:val="en-US"/>
                   </w:rPr>
                   <m:t>h</m:t>
                 </m:r>
@@ -10899,7 +11059,6 @@
                     <w:rFonts w:ascii="Cambria Math" w:hAnsi="Cambria Math"/>
                     <w:sz w:val="28"/>
                     <w:szCs w:val="28"/>
-                    <w:lang w:val="en-US"/>
                   </w:rPr>
                   <m:t>h</m:t>
                 </m:r>
@@ -11313,7 +11472,6 @@
           <w:sz w:val="28"/>
           <w:szCs w:val="28"/>
           <w:u w:val="single"/>
-          <w:lang w:val="en-US"/>
         </w:rPr>
       </w:pPr>
     </w:p>
@@ -11548,9 +11706,19 @@
           <w:sz w:val="28"/>
           <w:szCs w:val="28"/>
           <w:vertAlign w:val="superscript"/>
+        </w:rPr>
+      </w:pPr>
+      <w:r>
+        <w:rPr>
+          <w:rFonts w:ascii="Times New Roman" w:hAnsi="Times New Roman"/>
+          <w:i/>
+          <w:iCs/>
+          <w:sz w:val="28"/>
+          <w:szCs w:val="28"/>
           <w:lang w:val="en-US"/>
         </w:rPr>
-      </w:pPr>
+        <w:t>k</w:t>
+      </w:r>
       <w:r>
         <w:rPr>
           <w:rFonts w:ascii="Times New Roman" w:hAnsi="Times New Roman"/>
@@ -11558,9 +11726,9 @@
           <w:iCs/>
           <w:sz w:val="28"/>
           <w:szCs w:val="28"/>
-          <w:lang w:val="en-US"/>
-        </w:rPr>
-        <w:t>k</w:t>
+          <w:vertAlign w:val="subscript"/>
+        </w:rPr>
+        <w:t>0к</w:t>
       </w:r>
       <w:r>
         <w:rPr>
@@ -11571,7 +11739,7 @@
           <w:szCs w:val="28"/>
           <w:vertAlign w:val="subscript"/>
         </w:rPr>
-        <w:t>0</w:t>
+        <w:t xml:space="preserve"> </w:t>
       </w:r>
       <w:r>
         <w:rPr>
@@ -11580,9 +11748,8 @@
           <w:iCs/>
           <w:sz w:val="28"/>
           <w:szCs w:val="28"/>
-          <w:vertAlign w:val="subscript"/>
-        </w:rPr>
-        <w:t>к</w:t>
+        </w:rPr>
+        <w:t>=</w:t>
       </w:r>
       <w:r>
         <w:rPr>
@@ -11591,7 +11758,6 @@
           <w:iCs/>
           <w:sz w:val="28"/>
           <w:szCs w:val="28"/>
-          <w:vertAlign w:val="subscript"/>
         </w:rPr>
         <w:t xml:space="preserve"> </w:t>
       </w:r>
@@ -11603,47 +11769,7 @@
           <w:sz w:val="28"/>
           <w:szCs w:val="28"/>
         </w:rPr>
-        <w:t>=</w:t>
-      </w:r>
-      <w:r>
-        <w:rPr>
-          <w:rFonts w:ascii="Times New Roman" w:hAnsi="Times New Roman"/>
-          <w:i/>
-          <w:iCs/>
-          <w:sz w:val="28"/>
-          <w:szCs w:val="28"/>
-        </w:rPr>
-        <w:t xml:space="preserve"> </w:t>
-      </w:r>
-      <w:r>
-        <w:rPr>
-          <w:rFonts w:ascii="Times New Roman" w:hAnsi="Times New Roman"/>
-          <w:i/>
-          <w:iCs/>
-          <w:sz w:val="28"/>
-          <w:szCs w:val="28"/>
-        </w:rPr>
-        <w:t>0.26*0.3</w:t>
-      </w:r>
-      <w:r>
-        <w:rPr>
-          <w:rFonts w:ascii="Times New Roman" w:hAnsi="Times New Roman"/>
-          <w:i/>
-          <w:iCs/>
-          <w:sz w:val="28"/>
-          <w:szCs w:val="28"/>
-        </w:rPr>
-        <w:t>84</w:t>
-      </w:r>
-      <w:r>
-        <w:rPr>
-          <w:rFonts w:ascii="Times New Roman" w:hAnsi="Times New Roman"/>
-          <w:i/>
-          <w:iCs/>
-          <w:sz w:val="28"/>
-          <w:szCs w:val="28"/>
-        </w:rPr>
-        <w:t xml:space="preserve"> кгс/мм</w:t>
+        <w:t>0.26*0.384 кгс/мм</w:t>
       </w:r>
       <w:r>
         <w:rPr>
@@ -11667,7 +11793,6 @@
           <w:iCs/>
           <w:sz w:val="28"/>
           <w:szCs w:val="28"/>
-          <w:lang w:val="en-US"/>
         </w:rPr>
       </w:pPr>
     </w:p>
@@ -11877,16 +12002,7 @@
                 <w:szCs w:val="28"/>
                 <w:lang w:val="en-US"/>
               </w:rPr>
-              <m:t>-</m:t>
-            </m:r>
-            <m:r>
-              <w:rPr>
-                <w:rFonts w:ascii="Cambria Math" w:hAnsi="Cambria Math"/>
-                <w:sz w:val="28"/>
-                <w:szCs w:val="28"/>
-                <w:lang w:val="en-US"/>
-              </w:rPr>
-              <m:t>1</m:t>
+              <m:t>-1</m:t>
             </m:r>
           </m:den>
         </m:f>
@@ -11954,16 +12070,7 @@
                     <w:szCs w:val="28"/>
                     <w:lang w:val="en-US"/>
                   </w:rPr>
-                  <m:t>1</m:t>
-                </m:r>
-                <m:r>
-                  <w:rPr>
-                    <w:rFonts w:ascii="Cambria Math" w:hAnsi="Cambria Math"/>
-                    <w:sz w:val="28"/>
-                    <w:szCs w:val="28"/>
-                    <w:lang w:val="en-US"/>
-                  </w:rPr>
-                  <m:t>26</m:t>
+                  <m:t>126</m:t>
                 </m:r>
               </m:num>
               <m:den>
@@ -11974,16 +12081,7 @@
                     <w:szCs w:val="28"/>
                     <w:lang w:val="en-US"/>
                   </w:rPr>
-                  <m:t>1</m:t>
-                </m:r>
-                <m:r>
-                  <w:rPr>
-                    <w:rFonts w:ascii="Cambria Math" w:hAnsi="Cambria Math"/>
-                    <w:sz w:val="28"/>
-                    <w:szCs w:val="28"/>
-                    <w:lang w:val="en-US"/>
-                  </w:rPr>
-                  <m:t>8</m:t>
+                  <m:t>18</m:t>
                 </m:r>
               </m:den>
             </m:f>
@@ -12008,16 +12106,7 @@
                     <w:szCs w:val="28"/>
                     <w:lang w:val="en-US"/>
                   </w:rPr>
-                  <m:t>1</m:t>
-                </m:r>
-                <m:r>
-                  <w:rPr>
-                    <w:rFonts w:ascii="Cambria Math" w:hAnsi="Cambria Math"/>
-                    <w:sz w:val="28"/>
-                    <w:szCs w:val="28"/>
-                    <w:lang w:val="en-US"/>
-                  </w:rPr>
-                  <m:t>26</m:t>
+                  <m:t>126</m:t>
                 </m:r>
               </m:num>
               <m:den>
@@ -12028,16 +12117,7 @@
                     <w:szCs w:val="28"/>
                     <w:lang w:val="en-US"/>
                   </w:rPr>
-                  <m:t>1</m:t>
-                </m:r>
-                <m:r>
-                  <w:rPr>
-                    <w:rFonts w:ascii="Cambria Math" w:hAnsi="Cambria Math"/>
-                    <w:sz w:val="28"/>
-                    <w:szCs w:val="28"/>
-                    <w:lang w:val="en-US"/>
-                  </w:rPr>
-                  <m:t>8</m:t>
+                  <m:t>18</m:t>
                 </m:r>
               </m:den>
             </m:f>
@@ -12048,16 +12128,7 @@
                 <w:szCs w:val="28"/>
                 <w:lang w:val="en-US"/>
               </w:rPr>
-              <m:t>-</m:t>
-            </m:r>
-            <m:r>
-              <w:rPr>
-                <w:rFonts w:ascii="Cambria Math" w:hAnsi="Cambria Math"/>
-                <w:sz w:val="28"/>
-                <w:szCs w:val="28"/>
-                <w:lang w:val="en-US"/>
-              </w:rPr>
-              <m:t>1</m:t>
+              <m:t>-1</m:t>
             </m:r>
           </m:den>
         </m:f>
@@ -12071,40 +12142,7 @@
           <w:szCs w:val="28"/>
           <w:lang w:val="en-US"/>
         </w:rPr>
-        <w:t>*</w:t>
-      </w:r>
-      <w:r>
-        <w:rPr>
-          <w:rFonts w:ascii="Cambria Math" w:hAnsi="Cambria Math"/>
-          <w:i/>
-          <w:iCs/>
-          <w:sz w:val="28"/>
-          <w:szCs w:val="28"/>
-          <w:lang w:val="en-US"/>
-        </w:rPr>
-        <w:t xml:space="preserve"> </w:t>
-      </w:r>
-      <w:r>
-        <w:rPr>
-          <w:rFonts w:ascii="Cambria Math" w:hAnsi="Cambria Math"/>
-          <w:i/>
-          <w:iCs/>
-          <w:sz w:val="28"/>
-          <w:szCs w:val="28"/>
-          <w:lang w:val="en-US"/>
-        </w:rPr>
-        <w:t>0.15</w:t>
-      </w:r>
-      <w:r>
-        <w:rPr>
-          <w:rFonts w:ascii="Cambria Math" w:hAnsi="Cambria Math"/>
-          <w:i/>
-          <w:iCs/>
-          <w:sz w:val="28"/>
-          <w:szCs w:val="28"/>
-          <w:lang w:val="en-US"/>
-        </w:rPr>
-        <w:t xml:space="preserve"> = 0.35</w:t>
+        <w:t>* 0.15 = 0.35</w:t>
       </w:r>
     </w:p>
     <w:p>
@@ -12116,6 +12154,7 @@
           <w:i/>
           <w:sz w:val="28"/>
           <w:szCs w:val="28"/>
+          <w:lang w:val="en-US"/>
         </w:rPr>
       </w:pPr>
       <w:r>
@@ -12202,16 +12241,7 @@
                     <w:szCs w:val="28"/>
                     <w:lang w:val="en-US"/>
                   </w:rPr>
-                  <m:t>2</m:t>
-                </m:r>
-                <m:r>
-                  <w:rPr>
-                    <w:rFonts w:ascii="Cambria Math" w:hAnsi="Cambria Math" w:cs="Times New Roman"/>
-                    <w:sz w:val="28"/>
-                    <w:szCs w:val="28"/>
-                    <w:lang w:val="en-US"/>
-                  </w:rPr>
-                  <m:t>*</m:t>
+                  <m:t>2*</m:t>
                 </m:r>
                 <m:d>
                   <m:dPr>
@@ -12283,16 +12313,7 @@
                         <w:szCs w:val="28"/>
                         <w:lang w:val="en-US"/>
                       </w:rPr>
-                      <m:t>+</m:t>
-                    </m:r>
-                    <m:r>
-                      <w:rPr>
-                        <w:rFonts w:ascii="Cambria Math" w:hAnsi="Cambria Math"/>
-                        <w:sz w:val="28"/>
-                        <w:szCs w:val="28"/>
-                        <w:lang w:val="en-US"/>
-                      </w:rPr>
-                      <m:t>1</m:t>
+                      <m:t>+1</m:t>
                     </m:r>
                   </m:e>
                 </m:d>
@@ -12323,17 +12344,7 @@
                     <w:vertAlign w:val="subscript"/>
                     <w:lang w:val="en-US"/>
                   </w:rPr>
-                  <m:t>d1</m:t>
-                </m:r>
-                <m:r>
-                  <w:rPr>
-                    <w:rFonts w:ascii="Cambria Math" w:hAnsi="Cambria Math"/>
-                    <w:sz w:val="28"/>
-                    <w:szCs w:val="28"/>
-                    <w:vertAlign w:val="subscript"/>
-                    <w:lang w:val="en-US"/>
-                  </w:rPr>
-                  <m:t>*</m:t>
+                  <m:t>d1*</m:t>
                 </m:r>
                 <m:d>
                   <m:dPr>
@@ -12405,16 +12416,7 @@
                         <w:szCs w:val="28"/>
                         <w:lang w:val="en-US"/>
                       </w:rPr>
-                      <m:t>-</m:t>
-                    </m:r>
-                    <m:r>
-                      <w:rPr>
-                        <w:rFonts w:ascii="Cambria Math" w:hAnsi="Cambria Math"/>
-                        <w:sz w:val="28"/>
-                        <w:szCs w:val="28"/>
-                        <w:lang w:val="en-US"/>
-                      </w:rPr>
-                      <m:t>1</m:t>
+                      <m:t>-1</m:t>
                     </m:r>
                     <m:ctrlPr>
                       <w:rPr>
@@ -12524,16 +12526,7 @@
                     <w:szCs w:val="28"/>
                     <w:lang w:val="en-US"/>
                   </w:rPr>
-                  <m:t>2</m:t>
-                </m:r>
-                <m:r>
-                  <w:rPr>
-                    <w:rFonts w:ascii="Cambria Math" w:hAnsi="Cambria Math" w:cs="Times New Roman"/>
-                    <w:sz w:val="28"/>
-                    <w:szCs w:val="28"/>
-                    <w:lang w:val="en-US"/>
-                  </w:rPr>
-                  <m:t>*</m:t>
+                  <m:t>2*</m:t>
                 </m:r>
                 <m:d>
                   <m:dPr>
@@ -12567,16 +12560,7 @@
                             <w:szCs w:val="28"/>
                             <w:lang w:val="en-US"/>
                           </w:rPr>
-                          <m:t>1</m:t>
-                        </m:r>
-                        <m:r>
-                          <w:rPr>
-                            <w:rFonts w:ascii="Cambria Math" w:hAnsi="Cambria Math"/>
-                            <w:sz w:val="28"/>
-                            <w:szCs w:val="28"/>
-                            <w:lang w:val="en-US"/>
-                          </w:rPr>
-                          <m:t>26</m:t>
+                          <m:t>126</m:t>
                         </m:r>
                       </m:num>
                       <m:den>
@@ -12587,16 +12571,7 @@
                             <w:szCs w:val="28"/>
                             <w:lang w:val="en-US"/>
                           </w:rPr>
-                          <m:t>1</m:t>
-                        </m:r>
-                        <m:r>
-                          <w:rPr>
-                            <w:rFonts w:ascii="Cambria Math" w:hAnsi="Cambria Math"/>
-                            <w:sz w:val="28"/>
-                            <w:szCs w:val="28"/>
-                            <w:lang w:val="en-US"/>
-                          </w:rPr>
-                          <m:t>8</m:t>
+                          <m:t>18</m:t>
                         </m:r>
                       </m:den>
                     </m:f>
@@ -12638,16 +12613,7 @@
                     <w:szCs w:val="28"/>
                     <w:lang w:val="en-US"/>
                   </w:rPr>
-                  <m:t>0</m:t>
-                </m:r>
-                <m:r>
-                  <w:rPr>
-                    <w:rFonts w:ascii="Cambria Math" w:hAnsi="Cambria Math"/>
-                    <w:sz w:val="28"/>
-                    <w:szCs w:val="28"/>
-                    <w:lang w:val="en-US"/>
-                  </w:rPr>
-                  <m:t>.35</m:t>
+                  <m:t>0.35</m:t>
                 </m:r>
                 <m:r>
                   <w:rPr>
@@ -12691,16 +12657,7 @@
                             <w:szCs w:val="28"/>
                             <w:lang w:val="en-US"/>
                           </w:rPr>
-                          <m:t>1</m:t>
-                        </m:r>
-                        <m:r>
-                          <w:rPr>
-                            <w:rFonts w:ascii="Cambria Math" w:hAnsi="Cambria Math"/>
-                            <w:sz w:val="28"/>
-                            <w:szCs w:val="28"/>
-                            <w:lang w:val="en-US"/>
-                          </w:rPr>
-                          <m:t>26</m:t>
+                          <m:t>126</m:t>
                         </m:r>
                       </m:num>
                       <m:den>
@@ -12711,16 +12668,7 @@
                             <w:szCs w:val="28"/>
                             <w:lang w:val="en-US"/>
                           </w:rPr>
-                          <m:t>1</m:t>
-                        </m:r>
-                        <m:r>
-                          <w:rPr>
-                            <w:rFonts w:ascii="Cambria Math" w:hAnsi="Cambria Math"/>
-                            <w:sz w:val="28"/>
-                            <w:szCs w:val="28"/>
-                            <w:lang w:val="en-US"/>
-                          </w:rPr>
-                          <m:t>8</m:t>
+                          <m:t>18</m:t>
                         </m:r>
                       </m:den>
                     </m:f>
@@ -12731,16 +12679,7 @@
                         <w:szCs w:val="28"/>
                         <w:lang w:val="en-US"/>
                       </w:rPr>
-                      <m:t>-</m:t>
-                    </m:r>
-                    <m:r>
-                      <w:rPr>
-                        <w:rFonts w:ascii="Cambria Math" w:hAnsi="Cambria Math"/>
-                        <w:sz w:val="28"/>
-                        <w:szCs w:val="28"/>
-                        <w:lang w:val="en-US"/>
-                      </w:rPr>
-                      <m:t>1</m:t>
+                      <m:t>-1</m:t>
                     </m:r>
                     <m:ctrlPr>
                       <w:rPr>
@@ -12798,6 +12737,7 @@
           <w:i/>
           <w:sz w:val="28"/>
           <w:szCs w:val="28"/>
+          <w:lang w:val="en-US"/>
         </w:rPr>
       </w:pPr>
     </w:p>
@@ -12810,7 +12750,6 @@
           <w:iCs/>
           <w:sz w:val="28"/>
           <w:szCs w:val="28"/>
-          <w:lang w:val="en-US"/>
         </w:rPr>
       </w:pPr>
       <w:r>
@@ -12860,15 +12799,7 @@
                 <w:sz w:val="28"/>
                 <w:szCs w:val="28"/>
               </w:rPr>
-              <m:t>d</m:t>
-            </m:r>
-            <m:r>
-              <w:rPr>
-                <w:rFonts w:ascii="Cambria Math" w:hAnsi="Cambria Math"/>
-                <w:sz w:val="28"/>
-                <w:szCs w:val="28"/>
-              </w:rPr>
-              <m:t>1</m:t>
+              <m:t>d1</m:t>
             </m:r>
             <m:r>
               <w:rPr>
@@ -12957,15 +12888,7 @@
             <w:sz w:val="28"/>
             <w:szCs w:val="28"/>
           </w:rPr>
-          <m:t>=</m:t>
-        </m:r>
-        <m:r>
-          <w:rPr>
-            <w:rFonts w:ascii="Cambria Math" w:hAnsi="Cambria Math"/>
-            <w:sz w:val="28"/>
-            <w:szCs w:val="28"/>
-          </w:rPr>
-          <m:t>0.63</m:t>
+          <m:t>=0.63</m:t>
         </m:r>
       </m:oMath>
       <w:r>
@@ -12996,7 +12919,6 @@
           <w:iCs/>
           <w:sz w:val="28"/>
           <w:szCs w:val="28"/>
-          <w:lang w:val="en-US"/>
         </w:rPr>
       </w:pPr>
     </w:p>
@@ -13630,10 +13552,10 @@
                 <w:szCs w:val="28"/>
               </w:rPr>
               <w:object w:dxaOrig="787" w:dyaOrig="307" w14:anchorId="0ACC52CE">
-                <v:shape id="Object 54" o:spid="_x0000_i1038" type="#_x0000_t75" style="width:39.5pt;height:15.5pt;visibility:visible;mso-wrap-style:square" o:ole="">
+                <v:shape id="Object 54" o:spid="_x0000_i1031" type="#_x0000_t75" style="width:39.5pt;height:15.5pt;visibility:visible;mso-wrap-style:square" o:ole="">
                   <v:imagedata r:id="rId20" o:title=""/>
                 </v:shape>
-                <o:OLEObject Type="Embed" ProgID="Equation.3" ShapeID="Object 54" DrawAspect="Content" ObjectID="_1774098216" r:id="rId21"/>
+                <o:OLEObject Type="Embed" ProgID="Equation.3" ShapeID="Object 54" DrawAspect="Content" ObjectID="_1774099763" r:id="rId21"/>
               </w:object>
             </w:r>
             <w:r>
@@ -13697,10 +13619,10 @@
                 <w:szCs w:val="28"/>
               </w:rPr>
               <w:object w:dxaOrig="1387" w:dyaOrig="347" w14:anchorId="5B916CDF">
-                <v:shape id="Object 55" o:spid="_x0000_i1039" type="#_x0000_t75" style="width:69.5pt;height:17.5pt;visibility:visible;mso-wrap-style:square" o:ole="">
+                <v:shape id="Object 55" o:spid="_x0000_i1032" type="#_x0000_t75" style="width:69.5pt;height:17.5pt;visibility:visible;mso-wrap-style:square" o:ole="">
                   <v:imagedata r:id="rId22" o:title=""/>
                 </v:shape>
-                <o:OLEObject Type="Embed" ProgID="Equation.3" ShapeID="Object 55" DrawAspect="Content" ObjectID="_1774098217" r:id="rId23"/>
+                <o:OLEObject Type="Embed" ProgID="Equation.3" ShapeID="Object 55" DrawAspect="Content" ObjectID="_1774099764" r:id="rId23"/>
               </w:object>
             </w:r>
             <w:r>

</xml_diff>

<commit_message>
Design a Safety Clatch, added 3D models;  Added the global Assembly & Drawing
</commit_message>
<xml_diff>
--- a/Solovtsov_SM7-61b.docx
+++ b/Solovtsov_SM7-61b.docx
@@ -1101,6 +1101,7 @@
           <w:rFonts w:ascii="Times New Roman" w:hAnsi="Times New Roman"/>
           <w:iCs/>
           <w:sz w:val="28"/>
+          <w:lang w:val="en-US"/>
         </w:rPr>
       </w:pPr>
       <w:r>
@@ -1133,7 +1134,7 @@
         <w:pStyle w:val="a4"/>
         <w:numPr>
           <w:ilvl w:val="0"/>
-          <w:numId w:val="2"/>
+          <w:numId w:val="6"/>
         </w:numPr>
         <w:spacing w:line="360" w:lineRule="auto"/>
         <w:jc w:val="both"/>
@@ -2496,7 +2497,7 @@
         <w:pStyle w:val="a4"/>
         <w:numPr>
           <w:ilvl w:val="0"/>
-          <w:numId w:val="2"/>
+          <w:numId w:val="6"/>
         </w:numPr>
         <w:spacing w:line="360" w:lineRule="auto"/>
         <w:jc w:val="both"/>
@@ -2855,7 +2856,7 @@
             <v:path o:extrusionok="f" gradientshapeok="t" o:connecttype="rect"/>
             <o:lock v:ext="edit" aspectratio="t"/>
           </v:shapetype>
-          <v:shape id="_x0000_i1025" type="#_x0000_t75" style="width:1in;height:18.3pt" equationxml="&lt;">
+          <v:shape id="_x0000_i1025" type="#_x0000_t75" style="width:1in;height:18.5pt" equationxml="&lt;">
             <v:imagedata r:id="rId10" o:title="" chromakey="white"/>
           </v:shape>
         </w:pict>
@@ -2881,7 +2882,7 @@
           <w:position w:val="-10"/>
         </w:rPr>
         <w:pict w14:anchorId="030BF2FD">
-          <v:shape id="_x0000_i1026" type="#_x0000_t75" style="width:1in;height:18.3pt" equationxml="&lt;">
+          <v:shape id="_x0000_i1026" type="#_x0000_t75" style="width:1in;height:18.5pt" equationxml="&lt;">
             <v:imagedata r:id="rId10" o:title="" chromakey="white"/>
           </v:shape>
         </w:pict>
@@ -2939,7 +2940,7 @@
           <w:position w:val="-20"/>
         </w:rPr>
         <w:pict w14:anchorId="7C7583C9">
-          <v:shape id="_x0000_i1027" type="#_x0000_t75" style="width:1in;height:23.8pt" equationxml="&lt;">
+          <v:shape id="_x0000_i1027" type="#_x0000_t75" style="width:1in;height:24pt" equationxml="&lt;">
             <v:imagedata r:id="rId11" o:title="" chromakey="white"/>
           </v:shape>
         </w:pict>
@@ -2965,7 +2966,7 @@
           <w:position w:val="-20"/>
         </w:rPr>
         <w:pict w14:anchorId="434DB8D9">
-          <v:shape id="_x0000_i1028" type="#_x0000_t75" style="width:1in;height:23.8pt" equationxml="&lt;">
+          <v:shape id="_x0000_i1028" type="#_x0000_t75" style="width:1in;height:24pt" equationxml="&lt;">
             <v:imagedata r:id="rId11" o:title="" chromakey="white"/>
           </v:shape>
         </w:pict>
@@ -6584,7 +6585,7 @@
         <w:pStyle w:val="a4"/>
         <w:numPr>
           <w:ilvl w:val="0"/>
-          <w:numId w:val="2"/>
+          <w:numId w:val="6"/>
         </w:numPr>
         <w:spacing w:line="360" w:lineRule="auto"/>
         <w:jc w:val="both"/>
@@ -8169,10 +8170,10 @@
           <w:lang w:val="en-US"/>
         </w:rPr>
         <w:object w:dxaOrig="180" w:dyaOrig="279" w14:anchorId="1A4BD5E1">
-          <v:shape id="_x0000_i1029" type="#_x0000_t75" style="width:12.2pt;height:12.2pt" o:ole="">
+          <v:shape id="_x0000_i1029" type="#_x0000_t75" style="width:12pt;height:12pt" o:ole="">
             <v:imagedata r:id="rId17" o:title=""/>
           </v:shape>
-          <o:OLEObject Type="Embed" ProgID="Equation.DSMT4" ShapeID="_x0000_i1029" DrawAspect="Content" ObjectID="_1775735113" r:id="rId18"/>
+          <o:OLEObject Type="Embed" ProgID="Equation.DSMT4" ShapeID="_x0000_i1029" DrawAspect="Content" ObjectID="_1775763836" r:id="rId18"/>
         </w:object>
       </w:r>
     </w:p>
@@ -8322,10 +8323,10 @@
           <w:lang w:val="en-US"/>
         </w:rPr>
         <w:object w:dxaOrig="180" w:dyaOrig="279" w14:anchorId="71185C43">
-          <v:shape id="_x0000_i1030" type="#_x0000_t75" style="width:12.2pt;height:12.2pt" o:ole="">
+          <v:shape id="_x0000_i1030" type="#_x0000_t75" style="width:12pt;height:12pt" o:ole="">
             <v:imagedata r:id="rId17" o:title=""/>
           </v:shape>
-          <o:OLEObject Type="Embed" ProgID="Equation.DSMT4" ShapeID="_x0000_i1030" DrawAspect="Content" ObjectID="_1775735114" r:id="rId19"/>
+          <o:OLEObject Type="Embed" ProgID="Equation.DSMT4" ShapeID="_x0000_i1030" DrawAspect="Content" ObjectID="_1775763837" r:id="rId19"/>
         </w:object>
       </w:r>
     </w:p>
@@ -8376,6 +8377,7 @@
           <w:iCs/>
           <w:sz w:val="28"/>
           <w:szCs w:val="28"/>
+          <w:lang w:val="en-US"/>
         </w:rPr>
       </w:pPr>
       <m:oMath>
@@ -8418,20 +8420,10 @@
           <w:iCs/>
           <w:sz w:val="28"/>
           <w:szCs w:val="28"/>
-        </w:rPr>
-        <w:t xml:space="preserve"> + 2 </w:t>
-      </w:r>
-      <w:proofErr w:type="gramStart"/>
-      <w:r>
-        <w:rPr>
-          <w:rFonts w:ascii="Times New Roman" w:hAnsi="Times New Roman"/>
-          <w:iCs/>
-          <w:sz w:val="28"/>
-          <w:szCs w:val="28"/>
-        </w:rPr>
-        <w:t>&lt; (</w:t>
-      </w:r>
-      <w:proofErr w:type="gramEnd"/>
+          <w:lang w:val="en-US"/>
+        </w:rPr>
+        <w:t xml:space="preserve"> + 2 &lt; (</w:t>
+      </w:r>
       <m:oMath>
         <m:sSub>
           <m:sSubPr>
@@ -8472,6 +8464,7 @@
           <w:iCs/>
           <w:sz w:val="28"/>
           <w:szCs w:val="28"/>
+          <w:lang w:val="en-US"/>
         </w:rPr>
         <w:t xml:space="preserve"> +  </w:t>
       </w:r>
@@ -8515,6 +8508,7 @@
           <w:iCs/>
           <w:sz w:val="28"/>
           <w:szCs w:val="28"/>
+          <w:lang w:val="en-US"/>
         </w:rPr>
         <w:t>)</w:t>
       </w:r>
@@ -8524,6 +8518,7 @@
             <w:rFonts w:ascii="Cambria Math" w:hAnsi="Cambria Math"/>
             <w:sz w:val="28"/>
             <w:szCs w:val="28"/>
+            <w:lang w:val="en-US"/>
           </w:rPr>
           <m:t xml:space="preserve"> ⋅</m:t>
         </m:r>
@@ -8534,6 +8529,7 @@
           <w:iCs/>
           <w:sz w:val="28"/>
           <w:szCs w:val="28"/>
+          <w:lang w:val="en-US"/>
         </w:rPr>
         <w:t xml:space="preserve"> </w:t>
       </w:r>
@@ -8553,6 +8549,7 @@
           <w:iCs/>
           <w:sz w:val="28"/>
           <w:szCs w:val="28"/>
+          <w:lang w:val="en-US"/>
         </w:rPr>
         <w:t xml:space="preserve"> (</w:t>
       </w:r>
@@ -8584,6 +8581,7 @@
                 <w:rFonts w:ascii="Cambria Math" w:hAnsi="Cambria Math"/>
                 <w:sz w:val="28"/>
                 <w:szCs w:val="28"/>
+                <w:lang w:val="en-US"/>
               </w:rPr>
               <m:t>3</m:t>
             </m:r>
@@ -8596,6 +8594,7 @@
           <w:iCs/>
           <w:sz w:val="28"/>
           <w:szCs w:val="28"/>
+          <w:lang w:val="en-US"/>
         </w:rPr>
         <w:t>)</w:t>
       </w:r>
@@ -14973,10 +14972,10 @@
                 <w:szCs w:val="28"/>
               </w:rPr>
               <w:object w:dxaOrig="787" w:dyaOrig="307" w14:anchorId="0ACC52CE">
-                <v:shape id="Object 54" o:spid="_x0000_i1031" type="#_x0000_t75" style="width:42.1pt;height:18.3pt;visibility:visible;mso-wrap-style:square" o:ole="">
+                <v:shape id="Object 54" o:spid="_x0000_i1031" type="#_x0000_t75" style="width:42pt;height:18.5pt;visibility:visible;mso-wrap-style:square" o:ole="">
                   <v:imagedata r:id="rId20" o:title=""/>
                 </v:shape>
-                <o:OLEObject Type="Embed" ProgID="Equation.3" ShapeID="Object 54" DrawAspect="Content" ObjectID="_1775735115" r:id="rId21"/>
+                <o:OLEObject Type="Embed" ProgID="Equation.3" ShapeID="Object 54" DrawAspect="Content" ObjectID="_1775763838" r:id="rId21"/>
               </w:object>
             </w:r>
             <w:r>
@@ -15040,10 +15039,10 @@
                 <w:szCs w:val="28"/>
               </w:rPr>
               <w:object w:dxaOrig="1387" w:dyaOrig="347" w14:anchorId="5B916CDF">
-                <v:shape id="Object 55" o:spid="_x0000_i1032" type="#_x0000_t75" style="width:1in;height:17.7pt;visibility:visible;mso-wrap-style:square" o:ole="">
+                <v:shape id="Object 55" o:spid="_x0000_i1032" type="#_x0000_t75" style="width:1in;height:17.5pt;visibility:visible;mso-wrap-style:square" o:ole="">
                   <v:imagedata r:id="rId22" o:title=""/>
                 </v:shape>
-                <o:OLEObject Type="Embed" ProgID="Equation.3" ShapeID="Object 55" DrawAspect="Content" ObjectID="_1775735116" r:id="rId23"/>
+                <o:OLEObject Type="Embed" ProgID="Equation.3" ShapeID="Object 55" DrawAspect="Content" ObjectID="_1775763839" r:id="rId23"/>
               </w:object>
             </w:r>
             <w:r>
@@ -16166,7 +16165,7 @@
         <w:pStyle w:val="a4"/>
         <w:numPr>
           <w:ilvl w:val="0"/>
-          <w:numId w:val="2"/>
+          <w:numId w:val="6"/>
         </w:numPr>
         <w:spacing w:line="360" w:lineRule="auto"/>
         <w:jc w:val="both"/>
@@ -35386,7 +35385,7 @@
         <w:pStyle w:val="a4"/>
         <w:numPr>
           <w:ilvl w:val="0"/>
-          <w:numId w:val="2"/>
+          <w:numId w:val="6"/>
         </w:numPr>
         <w:tabs>
           <w:tab w:val="left" w:pos="284"/>
@@ -35565,7 +35564,7 @@
           <w:szCs w:val="28"/>
           <w:lang w:val="en-US" w:eastAsia="en-US"/>
         </w:rPr>
-        <w:t>8</w:t>
+        <w:t>9</w:t>
       </w:r>
       <w:r>
         <w:rPr>
@@ -35662,7 +35661,20 @@
           <w:szCs w:val="28"/>
           <w:lang w:eastAsia="en-US"/>
         </w:rPr>
-        <w:t>10</w:t>
+        <w:t>1</w:t>
+      </w:r>
+      <w:r>
+        <w:rPr>
+          <w:rFonts w:ascii="Times New Roman" w:eastAsia="Times New Roman" w:hAnsi="Times New Roman" w:cs="Times New Roman"/>
+          <w:bCs/>
+          <w:i/>
+          <w:iCs/>
+          <w:color w:val="000000" w:themeColor="text1"/>
+          <w:sz w:val="28"/>
+          <w:szCs w:val="28"/>
+          <w:lang w:val="en-US" w:eastAsia="en-US"/>
+        </w:rPr>
+        <w:t>4</w:t>
       </w:r>
       <w:r>
         <w:rPr>
@@ -35746,7 +35758,33 @@
           <w:szCs w:val="28"/>
           <w:lang w:eastAsia="en-US"/>
         </w:rPr>
-        <w:t>11.5</w:t>
+        <w:t>1</w:t>
+      </w:r>
+      <w:r>
+        <w:rPr>
+          <w:rFonts w:ascii="Times New Roman" w:eastAsia="Times New Roman" w:hAnsi="Times New Roman" w:cs="Times New Roman"/>
+          <w:bCs/>
+          <w:i/>
+          <w:iCs/>
+          <w:color w:val="000000" w:themeColor="text1"/>
+          <w:sz w:val="28"/>
+          <w:szCs w:val="28"/>
+          <w:lang w:val="en-US" w:eastAsia="en-US"/>
+        </w:rPr>
+        <w:t>3</w:t>
+      </w:r>
+      <w:r>
+        <w:rPr>
+          <w:rFonts w:ascii="Times New Roman" w:eastAsia="Times New Roman" w:hAnsi="Times New Roman" w:cs="Times New Roman"/>
+          <w:bCs/>
+          <w:i/>
+          <w:iCs/>
+          <w:color w:val="000000" w:themeColor="text1"/>
+          <w:sz w:val="28"/>
+          <w:szCs w:val="28"/>
+          <w:lang w:eastAsia="en-US"/>
+        </w:rPr>
+        <w:t>.5</w:t>
       </w:r>
       <w:r>
         <w:rPr>
@@ -36525,23 +36563,7 @@
               <w:sz w:val="28"/>
               <w:szCs w:val="28"/>
             </w:rPr>
-            <m:t>=</m:t>
-          </m:r>
-          <m:r>
-            <w:rPr>
-              <w:rFonts w:ascii="Cambria Math" w:hAnsi="Cambria Math" w:cs="Times New Roman"/>
-              <w:sz w:val="28"/>
-              <w:szCs w:val="28"/>
-            </w:rPr>
-            <m:t>611.1</m:t>
-          </m:r>
-          <m:r>
-            <w:rPr>
-              <w:rFonts w:ascii="Cambria Math" w:hAnsi="Cambria Math" w:cs="Times New Roman"/>
-              <w:sz w:val="28"/>
-              <w:szCs w:val="28"/>
-            </w:rPr>
-            <m:t xml:space="preserve"> Н,   </m:t>
+            <m:t xml:space="preserve">=611.1 Н,   </m:t>
           </m:r>
           <m:sSub>
             <m:sSubPr>
@@ -36737,23 +36759,7 @@
               <w:sz w:val="28"/>
               <w:szCs w:val="28"/>
             </w:rPr>
-            <m:t>=</m:t>
-          </m:r>
-          <m:r>
-            <w:rPr>
-              <w:rFonts w:ascii="Cambria Math" w:hAnsi="Cambria Math" w:cs="Times New Roman"/>
-              <w:sz w:val="28"/>
-              <w:szCs w:val="28"/>
-            </w:rPr>
-            <m:t>468.1</m:t>
-          </m:r>
-          <m:r>
-            <w:rPr>
-              <w:rFonts w:ascii="Cambria Math" w:hAnsi="Cambria Math" w:cs="Times New Roman"/>
-              <w:sz w:val="28"/>
-              <w:szCs w:val="28"/>
-            </w:rPr>
-            <m:t xml:space="preserve"> Н</m:t>
+            <m:t>=468.1 Н</m:t>
           </m:r>
         </m:oMath>
       </m:oMathPara>
@@ -36869,22 +36875,13 @@
             <w:sz w:val="28"/>
             <w:szCs w:val="28"/>
           </w:rPr>
-          <m:t>20°=</m:t>
+          <m:t>20°=2</m:t>
         </m:r>
         <m:r>
           <w:rPr>
             <w:rFonts w:ascii="Cambria Math" w:hAnsi="Cambria Math" w:cs="Times New Roman"/>
             <w:sz w:val="28"/>
             <w:szCs w:val="28"/>
-          </w:rPr>
-          <m:t>2</m:t>
-        </m:r>
-        <m:r>
-          <w:rPr>
-            <w:rFonts w:ascii="Cambria Math" w:hAnsi="Cambria Math" w:cs="Times New Roman"/>
-            <w:sz w:val="28"/>
-            <w:szCs w:val="28"/>
-            <w:lang w:val="en-US"/>
           </w:rPr>
           <m:t>22.4</m:t>
         </m:r>
@@ -36985,22 +36982,13 @@
             <w:sz w:val="28"/>
             <w:szCs w:val="28"/>
           </w:rPr>
-          <m:t>20°=</m:t>
+          <m:t>20°=1</m:t>
         </m:r>
         <m:r>
           <w:rPr>
             <w:rFonts w:ascii="Cambria Math" w:hAnsi="Cambria Math" w:cs="Times New Roman"/>
             <w:sz w:val="28"/>
             <w:szCs w:val="28"/>
-          </w:rPr>
-          <m:t>1</m:t>
-        </m:r>
-        <m:r>
-          <w:rPr>
-            <w:rFonts w:ascii="Cambria Math" w:hAnsi="Cambria Math" w:cs="Times New Roman"/>
-            <w:sz w:val="28"/>
-            <w:szCs w:val="28"/>
-            <w:lang w:val="en-US"/>
           </w:rPr>
           <m:t>70.4</m:t>
         </m:r>
@@ -37054,10 +37042,10 @@
           <w:lang w:eastAsia="en-US"/>
         </w:rPr>
         <w:drawing>
-          <wp:inline distT="0" distB="0" distL="0" distR="0" wp14:anchorId="714133D1" wp14:editId="51E5D956">
-            <wp:extent cx="5936615" cy="3721100"/>
-            <wp:effectExtent l="0" t="0" r="6985" b="0"/>
-            <wp:docPr id="1543975934" name="Рисунок 1"/>
+          <wp:inline distT="0" distB="0" distL="0" distR="0" wp14:anchorId="42B492C1" wp14:editId="70830CD4">
+            <wp:extent cx="5937250" cy="3733800"/>
+            <wp:effectExtent l="0" t="0" r="6350" b="0"/>
+            <wp:docPr id="1730077409" name="Рисунок 1"/>
             <wp:cNvGraphicFramePr>
               <a:graphicFrameLocks xmlns:a="http://schemas.openxmlformats.org/drawingml/2006/main" noChangeAspect="1"/>
             </wp:cNvGraphicFramePr>
@@ -37086,7 +37074,7 @@
                   <pic:spPr bwMode="auto">
                     <a:xfrm>
                       <a:off x="0" y="0"/>
-                      <a:ext cx="5936615" cy="3721100"/>
+                      <a:ext cx="5937250" cy="3733800"/>
                     </a:xfrm>
                     <a:prstGeom prst="rect">
                       <a:avLst/>
@@ -37976,7 +37964,7 @@
                       <w:szCs w:val="28"/>
                       <w:lang w:eastAsia="en-US"/>
                     </w:rPr>
-                    <m:t>8</m:t>
+                    <m:t>9</m:t>
                   </m:r>
                   <m:r>
                     <w:rPr>
@@ -38031,7 +38019,7 @@
                           <w:szCs w:val="28"/>
                           <w:lang w:val="en-US" w:eastAsia="en-US"/>
                         </w:rPr>
-                        <m:t>0</m:t>
+                        <m:t>4</m:t>
                       </m:r>
                       <m:r>
                         <w:rPr>
@@ -38103,7 +38091,37 @@
                       <w:szCs w:val="28"/>
                       <w:lang w:val="en-US" w:eastAsia="en-US"/>
                     </w:rPr>
-                    <m:t>0+11.5)</m:t>
+                    <m:t>4</m:t>
+                  </m:r>
+                  <m:r>
+                    <w:rPr>
+                      <w:rFonts w:ascii="Cambria Math" w:eastAsia="Times New Roman" w:hAnsi="Cambria Math" w:cs="Times New Roman"/>
+                      <w:color w:val="000000" w:themeColor="text1"/>
+                      <w:sz w:val="28"/>
+                      <w:szCs w:val="28"/>
+                      <w:lang w:val="en-US" w:eastAsia="en-US"/>
+                    </w:rPr>
+                    <m:t>+1</m:t>
+                  </m:r>
+                  <m:r>
+                    <w:rPr>
+                      <w:rFonts w:ascii="Cambria Math" w:eastAsia="Times New Roman" w:hAnsi="Cambria Math" w:cs="Times New Roman"/>
+                      <w:color w:val="000000" w:themeColor="text1"/>
+                      <w:sz w:val="28"/>
+                      <w:szCs w:val="28"/>
+                      <w:lang w:val="en-US" w:eastAsia="en-US"/>
+                    </w:rPr>
+                    <m:t>3</m:t>
+                  </m:r>
+                  <m:r>
+                    <w:rPr>
+                      <w:rFonts w:ascii="Cambria Math" w:eastAsia="Times New Roman" w:hAnsi="Cambria Math" w:cs="Times New Roman"/>
+                      <w:color w:val="000000" w:themeColor="text1"/>
+                      <w:sz w:val="28"/>
+                      <w:szCs w:val="28"/>
+                      <w:lang w:val="en-US" w:eastAsia="en-US"/>
+                    </w:rPr>
+                    <m:t>.5)</m:t>
                   </m:r>
                   <m:r>
                     <w:rPr>
@@ -38167,7 +38185,7 @@
                           <w:szCs w:val="28"/>
                           <w:lang w:eastAsia="en-US"/>
                         </w:rPr>
-                        <m:t>8</m:t>
+                        <m:t>9</m:t>
                       </m:r>
                       <m:r>
                         <w:rPr>
@@ -38177,7 +38195,17 @@
                           <w:szCs w:val="28"/>
                           <w:lang w:val="en-US" w:eastAsia="en-US"/>
                         </w:rPr>
-                        <m:t>.5+10</m:t>
+                        <m:t>.5+1</m:t>
+                      </m:r>
+                      <m:r>
+                        <w:rPr>
+                          <w:rFonts w:ascii="Cambria Math" w:eastAsia="Times New Roman" w:hAnsi="Cambria Math" w:cs="Times New Roman"/>
+                          <w:color w:val="000000" w:themeColor="text1"/>
+                          <w:sz w:val="28"/>
+                          <w:szCs w:val="28"/>
+                          <w:lang w:val="en-US" w:eastAsia="en-US"/>
+                        </w:rPr>
+                        <m:t>4</m:t>
                       </m:r>
                       <m:ctrlPr>
                         <w:rPr>
@@ -38234,7 +38262,7 @@
                           <w:szCs w:val="28"/>
                           <w:lang w:val="en-US" w:eastAsia="en-US"/>
                         </w:rPr>
-                        <m:t>0</m:t>
+                        <m:t>4</m:t>
                       </m:r>
                       <m:r>
                         <w:rPr>
@@ -38306,7 +38334,17 @@
                       <w:szCs w:val="28"/>
                       <w:lang w:val="en-US" w:eastAsia="en-US"/>
                     </w:rPr>
-                    <m:t>1.5</m:t>
+                    <m:t>3</m:t>
+                  </m:r>
+                  <m:r>
+                    <w:rPr>
+                      <w:rFonts w:ascii="Cambria Math" w:eastAsia="Times New Roman" w:hAnsi="Cambria Math" w:cs="Times New Roman"/>
+                      <w:color w:val="000000" w:themeColor="text1"/>
+                      <w:sz w:val="28"/>
+                      <w:szCs w:val="28"/>
+                      <w:lang w:val="en-US" w:eastAsia="en-US"/>
+                    </w:rPr>
+                    <m:t>.5</m:t>
                   </m:r>
                   <m:r>
                     <w:rPr>
@@ -38455,37 +38493,7 @@
                       <w:szCs w:val="28"/>
                       <w:lang w:val="en-US" w:eastAsia="en-US"/>
                     </w:rPr>
-                    <m:t>525</m:t>
-                  </m:r>
-                  <m:r>
-                    <w:rPr>
-                      <w:rFonts w:ascii="Cambria Math" w:eastAsia="Times New Roman" w:hAnsi="Cambria Math" w:cs="Times New Roman"/>
-                      <w:color w:val="000000" w:themeColor="text1"/>
-                      <w:sz w:val="28"/>
-                      <w:szCs w:val="28"/>
-                      <w:lang w:eastAsia="en-US"/>
-                    </w:rPr>
-                    <m:t>.</m:t>
-                  </m:r>
-                  <m:r>
-                    <w:rPr>
-                      <w:rFonts w:ascii="Cambria Math" w:eastAsia="Times New Roman" w:hAnsi="Cambria Math" w:cs="Times New Roman"/>
-                      <w:color w:val="000000" w:themeColor="text1"/>
-                      <w:sz w:val="28"/>
-                      <w:szCs w:val="28"/>
-                      <w:lang w:eastAsia="en-US"/>
-                    </w:rPr>
-                    <m:t>8</m:t>
-                  </m:r>
-                  <m:r>
-                    <w:rPr>
-                      <w:rFonts w:ascii="Cambria Math" w:eastAsia="Times New Roman" w:hAnsi="Cambria Math" w:cs="Times New Roman"/>
-                      <w:color w:val="000000" w:themeColor="text1"/>
-                      <w:sz w:val="28"/>
-                      <w:szCs w:val="28"/>
-                      <w:lang w:val="en-US" w:eastAsia="en-US"/>
-                    </w:rPr>
-                    <m:t>5</m:t>
+                    <m:t>334.16</m:t>
                   </m:r>
                   <m:r>
                     <w:rPr>
@@ -38586,7 +38594,7 @@
                       <w:szCs w:val="28"/>
                       <w:lang w:val="en-US" w:eastAsia="en-US"/>
                     </w:rPr>
-                    <m:t>668.85</m:t>
+                    <m:t>477.16</m:t>
                   </m:r>
                   <m:r>
                     <w:rPr>
@@ -38850,31 +38858,7 @@
               <w:sz w:val="28"/>
               <w:szCs w:val="28"/>
             </w:rPr>
-            <m:t>-</m:t>
-          </m:r>
-          <m:r>
-            <w:rPr>
-              <w:rFonts w:ascii="Cambria Math" w:hAnsi="Cambria Math" w:cs="Times New Roman"/>
-              <w:sz w:val="28"/>
-              <w:szCs w:val="28"/>
-            </w:rPr>
-            <m:t>611.</m:t>
-          </m:r>
-          <m:r>
-            <w:rPr>
-              <w:rFonts w:ascii="Cambria Math" w:hAnsi="Cambria Math" w:cs="Times New Roman"/>
-              <w:sz w:val="28"/>
-              <w:szCs w:val="28"/>
-            </w:rPr>
-            <m:t>1</m:t>
-          </m:r>
-          <m:r>
-            <w:rPr>
-              <w:rFonts w:ascii="Cambria Math" w:hAnsi="Cambria Math" w:cs="Times New Roman"/>
-              <w:sz w:val="28"/>
-              <w:szCs w:val="28"/>
-            </w:rPr>
-            <m:t>-</m:t>
+            <m:t>-611.1-</m:t>
           </m:r>
           <m:r>
             <w:rPr>
@@ -38884,27 +38868,7 @@
               <w:szCs w:val="28"/>
               <w:lang w:val="en-US" w:eastAsia="en-US"/>
             </w:rPr>
-            <m:t>1525</m:t>
-          </m:r>
-          <m:r>
-            <w:rPr>
-              <w:rFonts w:ascii="Cambria Math" w:eastAsia="Times New Roman" w:hAnsi="Cambria Math" w:cs="Times New Roman"/>
-              <w:color w:val="000000" w:themeColor="text1"/>
-              <w:sz w:val="28"/>
-              <w:szCs w:val="28"/>
-              <w:lang w:eastAsia="en-US"/>
-            </w:rPr>
-            <m:t>.8</m:t>
-          </m:r>
-          <m:r>
-            <w:rPr>
-              <w:rFonts w:ascii="Cambria Math" w:eastAsia="Times New Roman" w:hAnsi="Cambria Math" w:cs="Times New Roman"/>
-              <w:color w:val="000000" w:themeColor="text1"/>
-              <w:sz w:val="28"/>
-              <w:szCs w:val="28"/>
-              <w:lang w:val="en-US" w:eastAsia="en-US"/>
-            </w:rPr>
-            <m:t>5</m:t>
+            <m:t>1334.16</m:t>
           </m:r>
           <m:r>
             <w:rPr>
@@ -38932,7 +38896,7 @@
               <w:szCs w:val="28"/>
               <w:lang w:val="en-US" w:eastAsia="en-US"/>
             </w:rPr>
-            <m:t>668.85</m:t>
+            <m:t>477.16</m:t>
           </m:r>
           <m:r>
             <w:rPr>
@@ -38940,23 +38904,7 @@
               <w:sz w:val="28"/>
               <w:szCs w:val="28"/>
             </w:rPr>
-            <m:t>+</m:t>
-          </m:r>
-          <m:r>
-            <w:rPr>
-              <w:rFonts w:ascii="Cambria Math" w:hAnsi="Cambria Math" w:cs="Times New Roman"/>
-              <w:sz w:val="28"/>
-              <w:szCs w:val="28"/>
-            </w:rPr>
-            <m:t>468.1</m:t>
-          </m:r>
-          <m:r>
-            <w:rPr>
-              <w:rFonts w:ascii="Cambria Math" w:hAnsi="Cambria Math" w:cs="Times New Roman"/>
-              <w:sz w:val="28"/>
-              <w:szCs w:val="28"/>
-            </w:rPr>
-            <m:t>=0 Н</m:t>
+            <m:t>+468.1=0 Н</m:t>
           </m:r>
         </m:oMath>
       </m:oMathPara>
@@ -39035,7 +38983,7 @@
               <w:szCs w:val="28"/>
               <w:lang w:val="en-US"/>
             </w:rPr>
-            <m:t>9191.775</m:t>
+            <m:t>9941.66</m:t>
           </m:r>
           <m:r>
             <w:rPr>
@@ -39124,10 +39072,10 @@
         </w:rPr>
         <w:lastRenderedPageBreak/>
         <w:drawing>
-          <wp:inline distT="0" distB="0" distL="0" distR="0" wp14:anchorId="35F238C1" wp14:editId="2C057744">
-            <wp:extent cx="5936615" cy="3735070"/>
-            <wp:effectExtent l="0" t="0" r="6985" b="0"/>
-            <wp:docPr id="822118393" name="Рисунок 2"/>
+          <wp:inline distT="0" distB="0" distL="0" distR="0" wp14:anchorId="435DC8E5" wp14:editId="77D41DD4">
+            <wp:extent cx="5937250" cy="3759200"/>
+            <wp:effectExtent l="0" t="0" r="6350" b="0"/>
+            <wp:docPr id="1822150875" name="Рисунок 2"/>
             <wp:cNvGraphicFramePr>
               <a:graphicFrameLocks xmlns:a="http://schemas.openxmlformats.org/drawingml/2006/main" noChangeAspect="1"/>
             </wp:cNvGraphicFramePr>
@@ -39156,7 +39104,7 @@
                   <pic:spPr bwMode="auto">
                     <a:xfrm>
                       <a:off x="0" y="0"/>
-                      <a:ext cx="5936615" cy="3735070"/>
+                      <a:ext cx="5937250" cy="3759200"/>
                     </a:xfrm>
                     <a:prstGeom prst="rect">
                       <a:avLst/>
@@ -40068,7 +40016,7 @@
                       <w:szCs w:val="28"/>
                       <w:lang w:eastAsia="en-US"/>
                     </w:rPr>
-                    <m:t>8</m:t>
+                    <m:t>9</m:t>
                   </m:r>
                   <m:r>
                     <w:rPr>
@@ -40123,7 +40071,7 @@
                           <w:szCs w:val="28"/>
                           <w:lang w:val="en-US" w:eastAsia="en-US"/>
                         </w:rPr>
-                        <m:t>0</m:t>
+                        <m:t>4</m:t>
                       </m:r>
                       <m:r>
                         <w:rPr>
@@ -40204,7 +40152,27 @@
                       <w:szCs w:val="28"/>
                       <w:lang w:val="en-US" w:eastAsia="en-US"/>
                     </w:rPr>
-                    <m:t>0+11.5)</m:t>
+                    <m:t>0+1</m:t>
+                  </m:r>
+                  <m:r>
+                    <w:rPr>
+                      <w:rFonts w:ascii="Cambria Math" w:eastAsia="Times New Roman" w:hAnsi="Cambria Math" w:cs="Times New Roman"/>
+                      <w:color w:val="000000" w:themeColor="text1"/>
+                      <w:sz w:val="28"/>
+                      <w:szCs w:val="28"/>
+                      <w:lang w:val="en-US" w:eastAsia="en-US"/>
+                    </w:rPr>
+                    <m:t>3</m:t>
+                  </m:r>
+                  <m:r>
+                    <w:rPr>
+                      <w:rFonts w:ascii="Cambria Math" w:eastAsia="Times New Roman" w:hAnsi="Cambria Math" w:cs="Times New Roman"/>
+                      <w:color w:val="000000" w:themeColor="text1"/>
+                      <w:sz w:val="28"/>
+                      <w:szCs w:val="28"/>
+                      <w:lang w:val="en-US" w:eastAsia="en-US"/>
+                    </w:rPr>
+                    <m:t>.5)</m:t>
                   </m:r>
                   <m:r>
                     <w:rPr>
@@ -40285,7 +40253,7 @@
                           <w:szCs w:val="28"/>
                           <w:lang w:eastAsia="en-US"/>
                         </w:rPr>
-                        <m:t>8</m:t>
+                        <m:t>9</m:t>
                       </m:r>
                       <m:r>
                         <w:rPr>
@@ -40295,7 +40263,17 @@
                           <w:szCs w:val="28"/>
                           <w:lang w:val="en-US" w:eastAsia="en-US"/>
                         </w:rPr>
-                        <m:t>.5+10</m:t>
+                        <m:t>.5+1</m:t>
+                      </m:r>
+                      <m:r>
+                        <w:rPr>
+                          <w:rFonts w:ascii="Cambria Math" w:eastAsia="Times New Roman" w:hAnsi="Cambria Math" w:cs="Times New Roman"/>
+                          <w:color w:val="000000" w:themeColor="text1"/>
+                          <w:sz w:val="28"/>
+                          <w:szCs w:val="28"/>
+                          <w:lang w:val="en-US" w:eastAsia="en-US"/>
+                        </w:rPr>
+                        <m:t>4</m:t>
                       </m:r>
                       <m:ctrlPr>
                         <w:rPr>
@@ -40352,7 +40330,7 @@
                           <w:szCs w:val="28"/>
                           <w:lang w:val="en-US" w:eastAsia="en-US"/>
                         </w:rPr>
-                        <m:t>0</m:t>
+                        <m:t>4</m:t>
                       </m:r>
                       <m:r>
                         <w:rPr>
@@ -40433,7 +40411,17 @@
                       <w:szCs w:val="28"/>
                       <w:lang w:val="en-US" w:eastAsia="en-US"/>
                     </w:rPr>
-                    <m:t>1.5</m:t>
+                    <m:t>3</m:t>
+                  </m:r>
+                  <m:r>
+                    <w:rPr>
+                      <w:rFonts w:ascii="Cambria Math" w:eastAsia="Times New Roman" w:hAnsi="Cambria Math" w:cs="Times New Roman"/>
+                      <w:color w:val="000000" w:themeColor="text1"/>
+                      <w:sz w:val="28"/>
+                      <w:szCs w:val="28"/>
+                      <w:lang w:val="en-US" w:eastAsia="en-US"/>
+                    </w:rPr>
+                    <m:t>.5</m:t>
                   </m:r>
                   <m:r>
                     <w:rPr>
@@ -40572,7 +40560,7 @@
                       <w:szCs w:val="28"/>
                       <w:lang w:val="en-US" w:eastAsia="en-US"/>
                     </w:rPr>
-                    <m:t>555.4</m:t>
+                    <m:t>485.63</m:t>
                   </m:r>
                   <m:r>
                     <w:rPr>
@@ -40663,7 +40651,7 @@
                       <w:szCs w:val="28"/>
                       <w:lang w:eastAsia="en-US"/>
                     </w:rPr>
-                    <m:t>6</m:t>
+                    <m:t>5</m:t>
                   </m:r>
                   <m:r>
                     <w:rPr>
@@ -40673,7 +40661,7 @@
                       <w:szCs w:val="28"/>
                       <w:lang w:val="en-US" w:eastAsia="en-US"/>
                     </w:rPr>
-                    <m:t>07.4</m:t>
+                    <m:t>37.63</m:t>
                   </m:r>
                   <m:r>
                     <w:rPr>
@@ -40937,15 +40925,7 @@
               <w:sz w:val="28"/>
               <w:szCs w:val="28"/>
             </w:rPr>
-            <m:t>-</m:t>
-          </m:r>
-          <m:r>
-            <w:rPr>
-              <w:rFonts w:ascii="Cambria Math" w:hAnsi="Cambria Math" w:cs="Times New Roman"/>
-              <w:sz w:val="28"/>
-              <w:szCs w:val="28"/>
-            </w:rPr>
-            <m:t>2</m:t>
+            <m:t>-2</m:t>
           </m:r>
           <m:r>
             <w:rPr>
@@ -40962,15 +40942,7 @@
               <w:sz w:val="28"/>
               <w:szCs w:val="28"/>
             </w:rPr>
-            <m:t xml:space="preserve"> </m:t>
-          </m:r>
-          <m:r>
-            <w:rPr>
-              <w:rFonts w:ascii="Cambria Math" w:hAnsi="Cambria Math" w:cs="Times New Roman"/>
-              <w:sz w:val="28"/>
-              <w:szCs w:val="28"/>
-            </w:rPr>
-            <m:t>-</m:t>
+            <m:t xml:space="preserve"> -</m:t>
           </m:r>
           <m:r>
             <w:rPr>
@@ -40980,7 +40952,7 @@
               <w:szCs w:val="28"/>
               <w:lang w:val="en-US" w:eastAsia="en-US"/>
             </w:rPr>
-            <m:t xml:space="preserve">555.4 </m:t>
+            <m:t>485.63</m:t>
           </m:r>
           <m:r>
             <w:rPr>
@@ -40998,7 +40970,7 @@
               <w:szCs w:val="28"/>
               <w:lang w:eastAsia="en-US"/>
             </w:rPr>
-            <m:t>6</m:t>
+            <m:t>5</m:t>
           </m:r>
           <m:r>
             <w:rPr>
@@ -41008,7 +40980,7 @@
               <w:szCs w:val="28"/>
               <w:lang w:val="en-US" w:eastAsia="en-US"/>
             </w:rPr>
-            <m:t>07.4</m:t>
+            <m:t>37.63</m:t>
           </m:r>
           <m:r>
             <w:rPr>
@@ -41016,15 +40988,7 @@
               <w:sz w:val="28"/>
               <w:szCs w:val="28"/>
             </w:rPr>
-            <m:t>+</m:t>
-          </m:r>
-          <m:r>
-            <w:rPr>
-              <w:rFonts w:ascii="Cambria Math" w:hAnsi="Cambria Math" w:cs="Times New Roman"/>
-              <w:sz w:val="28"/>
-              <w:szCs w:val="28"/>
-            </w:rPr>
-            <m:t>1</m:t>
+            <m:t>+1</m:t>
           </m:r>
           <m:r>
             <w:rPr>
@@ -41112,7 +41076,7 @@
               <w:sz w:val="28"/>
               <w:szCs w:val="28"/>
             </w:rPr>
-            <m:t>6</m:t>
+            <m:t>7</m:t>
           </m:r>
           <m:r>
             <w:rPr>
@@ -41121,7 +41085,7 @@
               <w:szCs w:val="28"/>
               <w:lang w:val="en-US"/>
             </w:rPr>
-            <m:t>985.1</m:t>
+            <m:t>258</m:t>
           </m:r>
           <m:r>
             <w:rPr>
@@ -41372,11 +41336,13 @@
                 <m:e>
                   <m:r>
                     <w:rPr>
-                      <w:rFonts w:ascii="Cambria Math" w:hAnsi="Cambria Math" w:cs="Times New Roman"/>
+                      <w:rFonts w:ascii="Cambria Math" w:eastAsia="Times New Roman" w:hAnsi="Cambria Math" w:cs="Times New Roman"/>
+                      <w:color w:val="000000" w:themeColor="text1"/>
                       <w:sz w:val="28"/>
                       <w:szCs w:val="28"/>
+                      <w:lang w:val="en-US" w:eastAsia="en-US"/>
                     </w:rPr>
-                    <m:t>555.4</m:t>
+                    <m:t xml:space="preserve">485.63 </m:t>
                   </m:r>
                 </m:e>
                 <m:sup>
@@ -41412,11 +41378,13 @@
                 <m:e>
                   <m:r>
                     <w:rPr>
-                      <w:rFonts w:ascii="Cambria Math" w:hAnsi="Cambria Math" w:cs="Times New Roman"/>
+                      <w:rFonts w:ascii="Cambria Math" w:eastAsia="Times New Roman" w:hAnsi="Cambria Math" w:cs="Times New Roman"/>
+                      <w:color w:val="000000" w:themeColor="text1"/>
                       <w:sz w:val="28"/>
                       <w:szCs w:val="28"/>
+                      <w:lang w:val="en-US" w:eastAsia="en-US"/>
                     </w:rPr>
-                    <m:t>1525.85</m:t>
+                    <m:t xml:space="preserve">1334.16 </m:t>
                   </m:r>
                 </m:e>
                 <m:sup>
@@ -41446,7 +41414,7 @@
               <w:sz w:val="28"/>
               <w:szCs w:val="28"/>
             </w:rPr>
-            <m:t>1623</m:t>
+            <m:t>1</m:t>
           </m:r>
           <m:r>
             <w:rPr>
@@ -41455,7 +41423,7 @@
               <w:szCs w:val="28"/>
               <w:lang w:val="en-US"/>
             </w:rPr>
-            <m:t>.8</m:t>
+            <m:t>419.8</m:t>
           </m:r>
           <m:r>
             <w:rPr>
@@ -41668,20 +41636,23 @@
                 <m:e>
                   <m:r>
                     <w:rPr>
-                      <w:rFonts w:ascii="Cambria Math" w:hAnsi="Cambria Math" w:cs="Times New Roman"/>
+                      <w:rFonts w:ascii="Cambria Math" w:eastAsia="Times New Roman" w:hAnsi="Cambria Math" w:cs="Times New Roman"/>
+                      <w:color w:val="000000" w:themeColor="text1"/>
                       <w:sz w:val="28"/>
                       <w:szCs w:val="28"/>
+                      <w:lang w:eastAsia="en-US"/>
                     </w:rPr>
-                    <m:t>6</m:t>
+                    <m:t>5</m:t>
                   </m:r>
                   <m:r>
                     <w:rPr>
-                      <w:rFonts w:ascii="Cambria Math" w:hAnsi="Cambria Math" w:cs="Times New Roman"/>
+                      <w:rFonts w:ascii="Cambria Math" w:eastAsia="Times New Roman" w:hAnsi="Cambria Math" w:cs="Times New Roman"/>
+                      <w:color w:val="000000" w:themeColor="text1"/>
                       <w:sz w:val="28"/>
                       <w:szCs w:val="28"/>
-                      <w:lang w:val="en-US"/>
+                      <w:lang w:val="en-US" w:eastAsia="en-US"/>
                     </w:rPr>
-                    <m:t>07.4</m:t>
+                    <m:t>37.63</m:t>
                   </m:r>
                 </m:e>
                 <m:sup>
@@ -41733,7 +41704,7 @@
                       <w:szCs w:val="28"/>
                       <w:lang w:val="en-US" w:eastAsia="en-US"/>
                     </w:rPr>
-                    <m:t>668.85</m:t>
+                    <m:t xml:space="preserve">477.16 </m:t>
                   </m:r>
                 </m:e>
                 <m:sup>
@@ -41772,7 +41743,7 @@
               <w:szCs w:val="28"/>
               <w:lang w:val="en-US"/>
             </w:rPr>
-            <m:t>775.9</m:t>
+            <m:t>571.96</m:t>
           </m:r>
           <m:r>
             <w:rPr>
@@ -42048,7 +42019,7 @@
                       <w:sz w:val="28"/>
                       <w:szCs w:val="28"/>
                     </w:rPr>
-                    <m:t>6</m:t>
+                    <m:t>1</m:t>
                   </m:r>
                   <m:r>
                     <w:rPr>
@@ -42057,7 +42028,15 @@
                       <w:szCs w:val="28"/>
                       <w:lang w:val="en-US"/>
                     </w:rPr>
-                    <m:t>985.1</m:t>
+                    <m:t>9941.66</m:t>
+                  </m:r>
+                  <m:r>
+                    <w:rPr>
+                      <w:rFonts w:ascii="Cambria Math" w:hAnsi="Cambria Math" w:cs="Times New Roman"/>
+                      <w:sz w:val="28"/>
+                      <w:szCs w:val="28"/>
+                    </w:rPr>
+                    <m:t xml:space="preserve"> </m:t>
                   </m:r>
                 </m:e>
                 <m:sup>
@@ -42097,7 +42076,7 @@
                       <w:sz w:val="28"/>
                       <w:szCs w:val="28"/>
                     </w:rPr>
-                    <m:t>1</m:t>
+                    <m:t>7</m:t>
                   </m:r>
                   <m:r>
                     <w:rPr>
@@ -42106,7 +42085,7 @@
                       <w:szCs w:val="28"/>
                       <w:lang w:val="en-US"/>
                     </w:rPr>
-                    <m:t>9191.775</m:t>
+                    <m:t>258</m:t>
                   </m:r>
                 </m:e>
                 <m:sup>
@@ -42145,7 +42124,7 @@
               <w:szCs w:val="28"/>
               <w:lang w:val="en-US"/>
             </w:rPr>
-            <m:t>0423.4</m:t>
+            <m:t>1221.41</m:t>
           </m:r>
           <m:r>
             <w:rPr>
@@ -42396,7 +42375,7 @@
                       <w:szCs w:val="28"/>
                       <w:lang w:val="en-US"/>
                     </w:rPr>
-                    <m:t>0423.4</m:t>
+                    <m:t>1221</m:t>
                   </m:r>
                 </m:e>
                 <m:sup>
@@ -42484,7 +42463,7 @@
               <w:szCs w:val="28"/>
               <w:lang w:val="en-US"/>
             </w:rPr>
-            <m:t>7930</m:t>
+            <m:t>8519</m:t>
           </m:r>
           <m:r>
             <w:rPr>
@@ -42739,7 +42718,7 @@
                       <w:szCs w:val="28"/>
                       <w:lang w:val="en-US"/>
                     </w:rPr>
-                    <m:t>7930</m:t>
+                    <m:t>8519</m:t>
                   </m:r>
                 </m:num>
                 <m:den>
@@ -42770,15 +42749,7 @@
               <w:sz w:val="28"/>
               <w:szCs w:val="28"/>
             </w:rPr>
-            <m:t>=</m:t>
-          </m:r>
-          <m:r>
-            <w:rPr>
-              <w:rFonts w:ascii="Cambria Math" w:hAnsi="Cambria Math" w:cs="Times New Roman"/>
-              <w:sz w:val="28"/>
-              <w:szCs w:val="28"/>
-            </w:rPr>
-            <m:t>1</m:t>
+            <m:t>=1</m:t>
           </m:r>
           <m:r>
             <w:rPr>
@@ -42787,7 +42758,16 @@
               <w:szCs w:val="28"/>
               <w:lang w:val="en-US"/>
             </w:rPr>
-            <m:t>1.879</m:t>
+            <m:t>1.</m:t>
+          </m:r>
+          <m:r>
+            <w:rPr>
+              <w:rFonts w:ascii="Cambria Math" w:hAnsi="Cambria Math" w:cs="Times New Roman"/>
+              <w:sz w:val="28"/>
+              <w:szCs w:val="28"/>
+              <w:lang w:val="en-US"/>
+            </w:rPr>
+            <m:t>96</m:t>
           </m:r>
           <m:r>
             <w:rPr>
@@ -43503,15 +43483,7 @@
                 <w:sz w:val="28"/>
                 <w:szCs w:val="28"/>
               </w:rPr>
-              <m:t>h</m:t>
-            </m:r>
-            <m:r>
-              <w:rPr>
-                <w:rFonts w:ascii="Cambria Math" w:hAnsi="Cambria Math" w:cs="Times New Roman"/>
-                <w:sz w:val="28"/>
-                <w:szCs w:val="28"/>
-              </w:rPr>
-              <m:t>3</m:t>
+              <m:t>h3</m:t>
             </m:r>
           </m:sub>
         </m:sSub>
@@ -43765,7 +43737,6 @@
           <w:rFonts w:ascii="Times New Roman" w:hAnsi="Times New Roman" w:cs="Times New Roman"/>
           <w:sz w:val="28"/>
           <w:szCs w:val="28"/>
-          <w:lang w:val="en-US"/>
         </w:rPr>
         <w:t>.31</w:t>
       </w:r>
@@ -43817,7 +43788,7 @@
           <w:color w:val="000000" w:themeColor="text1"/>
           <w:sz w:val="28"/>
           <w:szCs w:val="28"/>
-          <w:lang w:val="en-US" w:eastAsia="en-US"/>
+          <w:lang w:eastAsia="en-US"/>
         </w:rPr>
       </w:pPr>
     </w:p>
@@ -43834,7 +43805,7 @@
           <w:color w:val="000000" w:themeColor="text1"/>
           <w:sz w:val="28"/>
           <w:szCs w:val="28"/>
-          <w:lang w:val="en-US" w:eastAsia="en-US"/>
+          <w:lang w:eastAsia="en-US"/>
         </w:rPr>
       </w:pPr>
     </w:p>
@@ -44015,7 +43986,18 @@
           <w:szCs w:val="28"/>
           <w:lang w:eastAsia="en-US"/>
         </w:rPr>
-        <w:t>30</w:t>
+        <w:t>45.</w:t>
+      </w:r>
+      <w:r>
+        <w:rPr>
+          <w:rFonts w:ascii="Times New Roman" w:eastAsia="Times New Roman" w:hAnsi="Times New Roman" w:cs="Times New Roman"/>
+          <w:bCs/>
+          <w:color w:val="000000" w:themeColor="text1"/>
+          <w:sz w:val="28"/>
+          <w:szCs w:val="28"/>
+          <w:lang w:eastAsia="en-US"/>
+        </w:rPr>
+        <w:t>5</w:t>
       </w:r>
       <w:r>
         <w:rPr>
@@ -44372,7 +44354,7 @@
                     <w:szCs w:val="28"/>
                     <w:lang w:eastAsia="en-US"/>
                   </w:rPr>
-                  <m:t>64∙</m:t>
+                  <m:t>64∙2</m:t>
                 </m:r>
                 <m:r>
                   <w:rPr>
@@ -44381,16 +44363,6 @@
                     <w:sz w:val="28"/>
                     <w:szCs w:val="28"/>
                     <w:lang w:eastAsia="en-US"/>
-                  </w:rPr>
-                  <m:t>2</m:t>
-                </m:r>
-                <m:r>
-                  <w:rPr>
-                    <w:rFonts w:ascii="Cambria Math" w:eastAsia="Times New Roman" w:hAnsi="Cambria Math" w:cs="Times New Roman"/>
-                    <w:color w:val="000000" w:themeColor="text1"/>
-                    <w:sz w:val="28"/>
-                    <w:szCs w:val="28"/>
-                    <w:lang w:val="en-US" w:eastAsia="en-US"/>
                   </w:rPr>
                   <m:t>2</m:t>
                 </m:r>
@@ -44412,7 +44384,7 @@
                     <w:szCs w:val="28"/>
                     <w:lang w:eastAsia="en-US"/>
                   </w:rPr>
-                  <m:t>3</m:t>
+                  <m:t>4</m:t>
                 </m:r>
                 <m:r>
                   <w:rPr>
@@ -44422,7 +44394,7 @@
                     <w:szCs w:val="28"/>
                     <w:lang w:val="en-US" w:eastAsia="en-US"/>
                   </w:rPr>
-                  <m:t>0</m:t>
+                  <m:t>5.5</m:t>
                 </m:r>
               </m:num>
               <m:den>
@@ -44507,7 +44479,7 @@
             <w:szCs w:val="28"/>
             <w:lang w:eastAsia="en-US"/>
           </w:rPr>
-          <m:t>1</m:t>
+          <m:t>8</m:t>
         </m:r>
         <m:r>
           <w:rPr>
@@ -44517,7 +44489,7 @@
             <w:szCs w:val="28"/>
             <w:lang w:val="en-US" w:eastAsia="en-US"/>
           </w:rPr>
-          <m:t>0.11</m:t>
+          <m:t>.037</m:t>
         </m:r>
         <m:r>
           <w:rPr>
@@ -45808,31 +45780,7 @@
             <w:sz w:val="28"/>
             <w:szCs w:val="28"/>
           </w:rPr>
-          <m:t>1</m:t>
-        </m:r>
-        <m:r>
-          <w:rPr>
-            <w:rFonts w:ascii="Cambria Math" w:hAnsi="Cambria Math" w:cs="Times New Roman"/>
-            <w:sz w:val="28"/>
-            <w:szCs w:val="28"/>
-          </w:rPr>
-          <m:t>775.9</m:t>
-        </m:r>
-        <m:r>
-          <w:rPr>
-            <w:rFonts w:ascii="Cambria Math" w:hAnsi="Cambria Math" w:cs="Times New Roman"/>
-            <w:sz w:val="28"/>
-            <w:szCs w:val="28"/>
-          </w:rPr>
-          <m:t xml:space="preserve"> </m:t>
-        </m:r>
-        <m:r>
-          <w:rPr>
-            <w:rFonts w:ascii="Cambria Math" w:hAnsi="Cambria Math" w:cs="Times New Roman"/>
-            <w:sz w:val="28"/>
-            <w:szCs w:val="28"/>
-          </w:rPr>
-          <m:t>Н</m:t>
+          <m:t>1775.9 Н</m:t>
         </m:r>
       </m:oMath>
       <w:r>
@@ -46394,7 +46342,7 @@
             <w:sz w:val="28"/>
             <w:szCs w:val="28"/>
           </w:rPr>
-          <m:t>=</m:t>
+          <m:t>=2</m:t>
         </m:r>
         <m:r>
           <w:rPr>
@@ -46403,7 +46351,17 @@
             <w:sz w:val="28"/>
             <w:szCs w:val="28"/>
           </w:rPr>
-          <m:t>2930</m:t>
+          <m:t>5</m:t>
+        </m:r>
+        <m:r>
+          <w:rPr>
+            <w:rFonts w:ascii="Cambria Math" w:hAnsi="Cambria Math"/>
+            <w:noProof/>
+            <w:sz w:val="28"/>
+            <w:szCs w:val="28"/>
+            <w:lang w:val="en-US"/>
+          </w:rPr>
+          <m:t>93.73</m:t>
         </m:r>
         <m:r>
           <w:rPr>
@@ -46492,7 +46450,17 @@
             <w:sz w:val="28"/>
             <w:szCs w:val="28"/>
           </w:rPr>
-          <m:t>2930</m:t>
+          <m:t>25</m:t>
+        </m:r>
+        <m:r>
+          <w:rPr>
+            <w:rFonts w:ascii="Cambria Math" w:hAnsi="Cambria Math"/>
+            <w:noProof/>
+            <w:sz w:val="28"/>
+            <w:szCs w:val="28"/>
+            <w:lang w:val="en-US"/>
+          </w:rPr>
+          <m:t>93.73</m:t>
         </m:r>
         <m:r>
           <w:rPr>
@@ -46554,7 +46522,17 @@
             <w:sz w:val="28"/>
             <w:szCs w:val="28"/>
           </w:rPr>
-          <m:t>3113.8</m:t>
+          <m:t>2</m:t>
+        </m:r>
+        <m:r>
+          <w:rPr>
+            <w:rFonts w:ascii="Cambria Math" w:hAnsi="Cambria Math"/>
+            <w:noProof/>
+            <w:sz w:val="28"/>
+            <w:szCs w:val="28"/>
+            <w:lang w:val="en-US"/>
+          </w:rPr>
+          <m:t>816.19</m:t>
         </m:r>
         <m:r>
           <w:rPr>
@@ -46941,16 +46919,27 @@
         </w:rPr>
         <w:t xml:space="preserve"> = </w:t>
       </w:r>
-      <w:r>
-        <w:rPr>
-          <w:rFonts w:ascii="Times New Roman" w:hAnsi="Times New Roman"/>
-          <w:bCs/>
-          <w:noProof/>
-          <w:sz w:val="28"/>
-          <w:szCs w:val="28"/>
-        </w:rPr>
-        <w:t>3113.8</w:t>
-      </w:r>
+      <m:oMath>
+        <m:r>
+          <w:rPr>
+            <w:rFonts w:ascii="Cambria Math" w:hAnsi="Cambria Math"/>
+            <w:noProof/>
+            <w:sz w:val="28"/>
+            <w:szCs w:val="28"/>
+          </w:rPr>
+          <m:t>2</m:t>
+        </m:r>
+        <m:r>
+          <w:rPr>
+            <w:rFonts w:ascii="Cambria Math" w:hAnsi="Cambria Math"/>
+            <w:noProof/>
+            <w:sz w:val="28"/>
+            <w:szCs w:val="28"/>
+            <w:lang w:val="en-US"/>
+          </w:rPr>
+          <m:t>816.19</m:t>
+        </m:r>
+      </m:oMath>
       <w:r>
         <w:rPr>
           <w:rFonts w:ascii="Times New Roman" w:hAnsi="Times New Roman"/>
@@ -47043,7 +47032,7 @@
         <w:pStyle w:val="a4"/>
         <w:numPr>
           <w:ilvl w:val="0"/>
-          <w:numId w:val="2"/>
+          <w:numId w:val="6"/>
         </w:numPr>
         <w:tabs>
           <w:tab w:val="left" w:pos="284"/>
@@ -47887,7 +47876,23 @@
           <w:sz w:val="28"/>
           <w:szCs w:val="28"/>
         </w:rPr>
-        <w:t xml:space="preserve">Выберем n = 8 – число пружин, тогда силу срабатывания одной пружины </w:t>
+        <w:t xml:space="preserve">Выберем n = </w:t>
+      </w:r>
+      <w:r>
+        <w:rPr>
+          <w:rFonts w:ascii="Times New Roman" w:hAnsi="Times New Roman" w:cs="Times New Roman"/>
+          <w:sz w:val="28"/>
+          <w:szCs w:val="28"/>
+        </w:rPr>
+        <w:t>6</w:t>
+      </w:r>
+      <w:r>
+        <w:rPr>
+          <w:rFonts w:ascii="Times New Roman" w:hAnsi="Times New Roman" w:cs="Times New Roman"/>
+          <w:sz w:val="28"/>
+          <w:szCs w:val="28"/>
+        </w:rPr>
+        <w:t xml:space="preserve"> – число пружин, тогда силу срабатывания одной пружины </w:t>
       </w:r>
       <w:r>
         <w:rPr>
@@ -48086,7 +48091,7 @@
                   <w:sz w:val="28"/>
                   <w:szCs w:val="28"/>
                 </w:rPr>
-                <m:t>8</m:t>
+                <m:t>6</m:t>
               </m:r>
             </m:den>
           </m:f>
@@ -48097,7 +48102,24 @@
               <w:szCs w:val="28"/>
               <w:lang w:val="en-US"/>
             </w:rPr>
-            <m:t xml:space="preserve">=113.2 </m:t>
+            <m:t>=1</m:t>
+          </m:r>
+          <m:r>
+            <w:rPr>
+              <w:rFonts w:ascii="Cambria Math" w:hAnsi="Cambria Math" w:cs="Times New Roman"/>
+              <w:sz w:val="28"/>
+              <w:szCs w:val="28"/>
+            </w:rPr>
+            <m:t>51</m:t>
+          </m:r>
+          <m:r>
+            <w:rPr>
+              <w:rFonts w:ascii="Cambria Math" w:hAnsi="Cambria Math" w:cs="Times New Roman"/>
+              <w:sz w:val="28"/>
+              <w:szCs w:val="28"/>
+              <w:lang w:val="en-US"/>
+            </w:rPr>
+            <m:t xml:space="preserve"> </m:t>
           </m:r>
           <m:r>
             <w:rPr>
@@ -48637,7 +48659,50 @@
                   <w:szCs w:val="28"/>
                   <w:lang w:val="en-US"/>
                 </w:rPr>
-                <m:t>119.2; 150.1</m:t>
+                <m:t>1</m:t>
+              </m:r>
+              <m:r>
+                <w:rPr>
+                  <w:rFonts w:ascii="Cambria Math" w:hAnsi="Cambria Math" w:cs="Times New Roman"/>
+                  <w:sz w:val="28"/>
+                  <w:szCs w:val="28"/>
+                  <w:lang w:val="en-US"/>
+                </w:rPr>
+                <m:t>5</m:t>
+              </m:r>
+              <m:r>
+                <w:rPr>
+                  <w:rFonts w:ascii="Cambria Math" w:hAnsi="Cambria Math" w:cs="Times New Roman"/>
+                  <w:sz w:val="28"/>
+                  <w:szCs w:val="28"/>
+                </w:rPr>
+                <m:t>8.9</m:t>
+              </m:r>
+              <m:r>
+                <w:rPr>
+                  <w:rFonts w:ascii="Cambria Math" w:hAnsi="Cambria Math" w:cs="Times New Roman"/>
+                  <w:sz w:val="28"/>
+                  <w:szCs w:val="28"/>
+                  <w:lang w:val="en-US"/>
+                </w:rPr>
+                <m:t xml:space="preserve">; </m:t>
+              </m:r>
+              <m:r>
+                <w:rPr>
+                  <w:rFonts w:ascii="Cambria Math" w:hAnsi="Cambria Math" w:cs="Times New Roman"/>
+                  <w:sz w:val="28"/>
+                  <w:szCs w:val="28"/>
+                  <w:lang w:val="en-US"/>
+                </w:rPr>
+                <m:t>2</m:t>
+              </m:r>
+              <m:r>
+                <w:rPr>
+                  <w:rFonts w:ascii="Cambria Math" w:hAnsi="Cambria Math" w:cs="Times New Roman"/>
+                  <w:sz w:val="28"/>
+                  <w:szCs w:val="28"/>
+                </w:rPr>
+                <m:t>01.2</m:t>
               </m:r>
             </m:e>
           </m:d>
@@ -48840,7 +48905,57 @@
               <w:szCs w:val="28"/>
               <w:lang w:val="en-US" w:eastAsia="en-US"/>
             </w:rPr>
-            <m:t xml:space="preserve">47=44.1 </m:t>
+            <m:t>5</m:t>
+          </m:r>
+          <m:r>
+            <w:rPr>
+              <w:rFonts w:ascii="Cambria Math" w:eastAsia="Times New Roman" w:hAnsi="Cambria Math" w:cs="Times New Roman"/>
+              <w:color w:val="000000" w:themeColor="text1"/>
+              <w:sz w:val="28"/>
+              <w:szCs w:val="28"/>
+              <w:lang w:eastAsia="en-US"/>
+            </w:rPr>
+            <m:t>1</m:t>
+          </m:r>
+          <m:r>
+            <w:rPr>
+              <w:rFonts w:ascii="Cambria Math" w:eastAsia="Times New Roman" w:hAnsi="Cambria Math" w:cs="Times New Roman"/>
+              <w:color w:val="000000" w:themeColor="text1"/>
+              <w:sz w:val="28"/>
+              <w:szCs w:val="28"/>
+              <w:lang w:val="en-US" w:eastAsia="en-US"/>
+            </w:rPr>
+            <m:t>=4</m:t>
+          </m:r>
+          <m:r>
+            <w:rPr>
+              <w:rFonts w:ascii="Cambria Math" w:eastAsia="Times New Roman" w:hAnsi="Cambria Math" w:cs="Times New Roman"/>
+              <w:color w:val="000000" w:themeColor="text1"/>
+              <w:sz w:val="28"/>
+              <w:szCs w:val="28"/>
+              <w:lang w:val="en-US" w:eastAsia="en-US"/>
+            </w:rPr>
+            <m:t>5</m:t>
+          </m:r>
+          <m:r>
+            <w:rPr>
+              <w:rFonts w:ascii="Cambria Math" w:eastAsia="Times New Roman" w:hAnsi="Cambria Math" w:cs="Times New Roman"/>
+              <w:color w:val="000000" w:themeColor="text1"/>
+              <w:sz w:val="28"/>
+              <w:szCs w:val="28"/>
+              <w:lang w:eastAsia="en-US"/>
+            </w:rPr>
+            <m:t>.28</m:t>
+          </m:r>
+          <m:r>
+            <w:rPr>
+              <w:rFonts w:ascii="Cambria Math" w:eastAsia="Times New Roman" w:hAnsi="Cambria Math" w:cs="Times New Roman"/>
+              <w:color w:val="000000" w:themeColor="text1"/>
+              <w:sz w:val="28"/>
+              <w:szCs w:val="28"/>
+              <w:lang w:val="en-US" w:eastAsia="en-US"/>
+            </w:rPr>
+            <m:t xml:space="preserve"> </m:t>
           </m:r>
           <m:r>
             <w:rPr>
@@ -49061,7 +49176,7 @@
                   <w:szCs w:val="28"/>
                   <w:lang w:val="en-US"/>
                 </w:rPr>
-                <m:t>13.2</m:t>
+                <m:t>5</m:t>
               </m:r>
               <m:r>
                 <w:rPr>
@@ -49069,16 +49184,23 @@
                   <w:sz w:val="28"/>
                   <w:szCs w:val="28"/>
                 </w:rPr>
-                <m:t>-3</m:t>
+                <m:t>1</m:t>
               </m:r>
               <m:r>
                 <w:rPr>
                   <w:rFonts w:ascii="Cambria Math" w:hAnsi="Cambria Math" w:cs="Times New Roman"/>
                   <w:sz w:val="28"/>
                   <w:szCs w:val="28"/>
-                  <w:lang w:val="en-US"/>
-                </w:rPr>
-                <m:t>3.9</m:t>
+                </w:rPr>
+                <m:t>-</m:t>
+              </m:r>
+              <m:r>
+                <w:rPr>
+                  <w:rFonts w:ascii="Cambria Math" w:hAnsi="Cambria Math" w:cs="Times New Roman"/>
+                  <w:sz w:val="28"/>
+                  <w:szCs w:val="28"/>
+                </w:rPr>
+                <m:t>45.28</m:t>
               </m:r>
             </m:num>
             <m:den>
@@ -49107,7 +49229,24 @@
               <w:szCs w:val="28"/>
               <w:lang w:val="en-US"/>
             </w:rPr>
-            <m:t xml:space="preserve">19.8 </m:t>
+            <m:t>2</m:t>
+          </m:r>
+          <m:r>
+            <w:rPr>
+              <w:rFonts w:ascii="Cambria Math" w:hAnsi="Cambria Math" w:cs="Times New Roman"/>
+              <w:sz w:val="28"/>
+              <w:szCs w:val="28"/>
+            </w:rPr>
+            <m:t>6.43</m:t>
+          </m:r>
+          <m:r>
+            <w:rPr>
+              <w:rFonts w:ascii="Cambria Math" w:hAnsi="Cambria Math" w:cs="Times New Roman"/>
+              <w:sz w:val="28"/>
+              <w:szCs w:val="28"/>
+              <w:lang w:val="en-US"/>
+            </w:rPr>
+            <m:t xml:space="preserve"> </m:t>
           </m:r>
           <m:r>
             <w:rPr>
@@ -49187,7 +49326,7 @@
           <w:sz w:val="28"/>
           <w:szCs w:val="28"/>
         </w:rPr>
-        <w:t xml:space="preserve"> выбираем пружину № 3</w:t>
+        <w:t xml:space="preserve"> выбираем пружину № </w:t>
       </w:r>
       <w:r>
         <w:rPr>
@@ -49196,7 +49335,7 @@
           <w:sz w:val="28"/>
           <w:szCs w:val="28"/>
         </w:rPr>
-        <w:t>84</w:t>
+        <w:t>401</w:t>
       </w:r>
       <w:r>
         <w:rPr>
@@ -49685,7 +49824,7 @@
                 <w:sz w:val="28"/>
                 <w:szCs w:val="28"/>
               </w:rPr>
-              <w:t>384</w:t>
+              <w:t>401</w:t>
             </w:r>
           </w:p>
         </w:tc>
@@ -49711,7 +49850,25 @@
                 <w:sz w:val="28"/>
                 <w:szCs w:val="28"/>
               </w:rPr>
-              <w:t>140</w:t>
+              <w:t>1</w:t>
+            </w:r>
+            <w:r>
+              <w:rPr>
+                <w:rFonts w:ascii="Times New Roman" w:hAnsi="Times New Roman" w:cs="Times New Roman"/>
+                <w:iCs/>
+                <w:sz w:val="28"/>
+                <w:szCs w:val="28"/>
+              </w:rPr>
+              <w:t>7</w:t>
+            </w:r>
+            <w:r>
+              <w:rPr>
+                <w:rFonts w:ascii="Times New Roman" w:hAnsi="Times New Roman" w:cs="Times New Roman"/>
+                <w:iCs/>
+                <w:sz w:val="28"/>
+                <w:szCs w:val="28"/>
+              </w:rPr>
+              <w:t>0</w:t>
             </w:r>
           </w:p>
         </w:tc>
@@ -49739,6 +49896,15 @@
               </w:rPr>
               <w:t>2</w:t>
             </w:r>
+            <w:r>
+              <w:rPr>
+                <w:rFonts w:ascii="Times New Roman" w:hAnsi="Times New Roman" w:cs="Times New Roman"/>
+                <w:iCs/>
+                <w:sz w:val="28"/>
+                <w:szCs w:val="28"/>
+              </w:rPr>
+              <w:t>.2</w:t>
+            </w:r>
           </w:p>
         </w:tc>
         <w:tc>
@@ -49763,7 +49929,16 @@
                 <w:sz w:val="28"/>
                 <w:szCs w:val="28"/>
               </w:rPr>
-              <w:t>12</w:t>
+              <w:t>1</w:t>
+            </w:r>
+            <w:r>
+              <w:rPr>
+                <w:rFonts w:ascii="Times New Roman" w:hAnsi="Times New Roman" w:cs="Times New Roman"/>
+                <w:iCs/>
+                <w:sz w:val="28"/>
+                <w:szCs w:val="28"/>
+              </w:rPr>
+              <w:t>3</w:t>
             </w:r>
           </w:p>
         </w:tc>
@@ -49789,7 +49964,16 @@
                 <w:sz w:val="28"/>
                 <w:szCs w:val="28"/>
               </w:rPr>
-              <w:t>157</w:t>
+              <w:t>1</w:t>
+            </w:r>
+            <w:r>
+              <w:rPr>
+                <w:rFonts w:ascii="Times New Roman" w:hAnsi="Times New Roman" w:cs="Times New Roman"/>
+                <w:iCs/>
+                <w:sz w:val="28"/>
+                <w:szCs w:val="28"/>
+              </w:rPr>
+              <w:t>82.2</w:t>
             </w:r>
           </w:p>
         </w:tc>
@@ -49815,7 +49999,16 @@
                 <w:sz w:val="28"/>
                 <w:szCs w:val="28"/>
               </w:rPr>
-              <w:t>0.892</w:t>
+              <w:t>0.</w:t>
+            </w:r>
+            <w:r>
+              <w:rPr>
+                <w:rFonts w:ascii="Times New Roman" w:hAnsi="Times New Roman" w:cs="Times New Roman"/>
+                <w:iCs/>
+                <w:sz w:val="28"/>
+                <w:szCs w:val="28"/>
+              </w:rPr>
+              <w:t>934</w:t>
             </w:r>
           </w:p>
         </w:tc>
@@ -49961,7 +50154,15 @@
                   <w:szCs w:val="28"/>
                   <w:lang w:val="en-US"/>
                 </w:rPr>
-                <m:t>57</m:t>
+                <m:t>8</m:t>
+              </m:r>
+              <m:r>
+                <w:rPr>
+                  <w:rFonts w:ascii="Cambria Math" w:hAnsi="Cambria Math" w:cs="Times New Roman"/>
+                  <w:sz w:val="28"/>
+                  <w:szCs w:val="28"/>
+                </w:rPr>
+                <m:t>2.2</m:t>
               </m:r>
             </m:num>
             <m:den>
@@ -49971,16 +50172,7 @@
                   <w:sz w:val="28"/>
                   <w:szCs w:val="28"/>
                 </w:rPr>
-                <m:t>1</m:t>
-              </m:r>
-              <m:r>
-                <w:rPr>
-                  <w:rFonts w:ascii="Cambria Math" w:hAnsi="Cambria Math" w:cs="Times New Roman"/>
-                  <w:sz w:val="28"/>
-                  <w:szCs w:val="28"/>
-                  <w:lang w:val="en-US"/>
-                </w:rPr>
-                <m:t>9.8</m:t>
+                <m:t>26.43</m:t>
               </m:r>
             </m:den>
           </m:f>
@@ -49990,7 +50182,7 @@
               <w:sz w:val="28"/>
               <w:szCs w:val="28"/>
             </w:rPr>
-            <m:t>=7.92</m:t>
+            <m:t>=</m:t>
           </m:r>
           <m:r>
             <w:rPr>
@@ -49998,7 +50190,23 @@
               <w:sz w:val="28"/>
               <w:szCs w:val="28"/>
             </w:rPr>
-            <m:t>≈8</m:t>
+            <m:t>6.89</m:t>
+          </m:r>
+          <m:r>
+            <w:rPr>
+              <w:rFonts w:ascii="Cambria Math" w:hAnsi="Cambria Math" w:cs="Times New Roman"/>
+              <w:sz w:val="28"/>
+              <w:szCs w:val="28"/>
+            </w:rPr>
+            <m:t>≈</m:t>
+          </m:r>
+          <m:r>
+            <w:rPr>
+              <w:rFonts w:ascii="Cambria Math" w:hAnsi="Cambria Math" w:cs="Times New Roman"/>
+              <w:sz w:val="28"/>
+              <w:szCs w:val="28"/>
+            </w:rPr>
+            <m:t>7</m:t>
           </m:r>
         </m:oMath>
       </m:oMathPara>
@@ -50033,7 +50241,6 @@
           <w:i/>
           <w:sz w:val="28"/>
           <w:szCs w:val="28"/>
-          <w:lang w:val="en-US"/>
         </w:rPr>
       </w:pPr>
       <m:oMathPara>
@@ -50086,7 +50293,34 @@
               <w:szCs w:val="28"/>
               <w:lang w:val="en-US"/>
             </w:rPr>
-            <m:t>n+2=8+2=10</m:t>
+            <m:t>n+2=</m:t>
+          </m:r>
+          <m:r>
+            <w:rPr>
+              <w:rFonts w:ascii="Cambria Math" w:hAnsi="Cambria Math" w:cs="Times New Roman"/>
+              <w:sz w:val="28"/>
+              <w:szCs w:val="28"/>
+              <w:lang w:val="en-US"/>
+            </w:rPr>
+            <m:t>7</m:t>
+          </m:r>
+          <m:r>
+            <w:rPr>
+              <w:rFonts w:ascii="Cambria Math" w:hAnsi="Cambria Math" w:cs="Times New Roman"/>
+              <w:sz w:val="28"/>
+              <w:szCs w:val="28"/>
+              <w:lang w:val="en-US"/>
+            </w:rPr>
+            <m:t>+2=</m:t>
+          </m:r>
+          <m:r>
+            <w:rPr>
+              <w:rFonts w:ascii="Cambria Math" w:hAnsi="Cambria Math" w:cs="Times New Roman"/>
+              <w:sz w:val="28"/>
+              <w:szCs w:val="28"/>
+              <w:lang w:val="en-US"/>
+            </w:rPr>
+            <m:t>9</m:t>
           </m:r>
         </m:oMath>
       </m:oMathPara>
@@ -50235,19 +50469,49 @@
           <m:num>
             <m:r>
               <w:rPr>
-                <w:rFonts w:ascii="Cambria Math" w:hAnsi="Cambria Math" w:cs="Times New Roman"/>
-                <w:sz w:val="28"/>
-                <w:szCs w:val="28"/>
-              </w:rPr>
-              <m:t>4</m:t>
+                <w:rFonts w:ascii="Cambria Math" w:eastAsia="Times New Roman" w:hAnsi="Cambria Math" w:cs="Times New Roman"/>
+                <w:color w:val="000000" w:themeColor="text1"/>
+                <w:sz w:val="28"/>
+                <w:szCs w:val="28"/>
+                <w:lang w:eastAsia="en-US"/>
+              </w:rPr>
+              <m:t>45</m:t>
             </m:r>
             <m:r>
               <w:rPr>
+                <w:rFonts w:ascii="Cambria Math" w:eastAsia="Times New Roman" w:hAnsi="Cambria Math" w:cs="Times New Roman"/>
+                <w:color w:val="000000" w:themeColor="text1"/>
+                <w:sz w:val="28"/>
+                <w:szCs w:val="28"/>
+                <w:lang w:eastAsia="en-US"/>
+              </w:rPr>
+              <m:t>.28</m:t>
+            </m:r>
+            <m:r>
+              <w:rPr>
+                <w:rFonts w:ascii="Cambria Math" w:eastAsia="Times New Roman" w:hAnsi="Cambria Math" w:cs="Times New Roman"/>
+                <w:color w:val="000000" w:themeColor="text1"/>
+                <w:sz w:val="28"/>
+                <w:szCs w:val="28"/>
+                <w:lang w:eastAsia="en-US"/>
+              </w:rPr>
+              <m:t xml:space="preserve"> </m:t>
+            </m:r>
+            <m:r>
+              <w:rPr>
                 <w:rFonts w:ascii="Cambria Math" w:hAnsi="Cambria Math" w:cs="Times New Roman"/>
                 <w:sz w:val="28"/>
                 <w:szCs w:val="28"/>
               </w:rPr>
-              <m:t>4.1/8</m:t>
+              <m:t>/</m:t>
+            </m:r>
+            <m:r>
+              <w:rPr>
+                <w:rFonts w:ascii="Cambria Math" w:hAnsi="Cambria Math" w:cs="Times New Roman"/>
+                <w:sz w:val="28"/>
+                <w:szCs w:val="28"/>
+              </w:rPr>
+              <m:t>6</m:t>
             </m:r>
           </m:num>
           <m:den>
@@ -50257,7 +50521,7 @@
                 <w:sz w:val="28"/>
                 <w:szCs w:val="28"/>
               </w:rPr>
-              <m:t>1</m:t>
+              <m:t>2</m:t>
             </m:r>
             <m:r>
               <w:rPr>
@@ -50265,7 +50529,7 @@
                 <w:sz w:val="28"/>
                 <w:szCs w:val="28"/>
               </w:rPr>
-              <m:t>9.8</m:t>
+              <m:t>6.43</m:t>
             </m:r>
           </m:den>
         </m:f>
@@ -50275,7 +50539,7 @@
             <w:sz w:val="28"/>
             <w:szCs w:val="28"/>
           </w:rPr>
-          <m:t>=0</m:t>
+          <m:t>=0.2</m:t>
         </m:r>
         <m:r>
           <w:rPr>
@@ -50283,7 +50547,7 @@
             <w:sz w:val="28"/>
             <w:szCs w:val="28"/>
           </w:rPr>
-          <m:t xml:space="preserve">.278 </m:t>
+          <m:t>86</m:t>
         </m:r>
         <m:r>
           <w:rPr>
@@ -50291,17 +50555,17 @@
             <w:sz w:val="28"/>
             <w:szCs w:val="28"/>
           </w:rPr>
-          <m:t>м</m:t>
-        </m:r>
-        <m:r>
-          <w:rPr>
-            <w:rFonts w:ascii="Cambria Math" w:hAnsi="Cambria Math" w:cs="Times New Roman"/>
-            <w:sz w:val="28"/>
-            <w:szCs w:val="28"/>
-          </w:rPr>
-          <m:t>м</m:t>
+          <m:t xml:space="preserve"> мм</m:t>
         </m:r>
       </m:oMath>
+      <w:r>
+        <w:rPr>
+          <w:rFonts w:ascii="Times New Roman" w:hAnsi="Times New Roman" w:cs="Times New Roman"/>
+          <w:sz w:val="28"/>
+          <w:szCs w:val="28"/>
+        </w:rPr>
+        <w:t xml:space="preserve"> </w:t>
+      </w:r>
       <w:r>
         <w:rPr>
           <w:rFonts w:ascii="Times New Roman" w:hAnsi="Times New Roman" w:cs="Times New Roman"/>
@@ -50479,7 +50743,7 @@
                 <w:sz w:val="28"/>
                 <w:szCs w:val="28"/>
               </w:rPr>
-              <m:t>147</m:t>
+              <m:t>1</m:t>
             </m:r>
             <m:r>
               <w:rPr>
@@ -50487,7 +50751,7 @@
                 <w:sz w:val="28"/>
                 <w:szCs w:val="28"/>
               </w:rPr>
-              <m:t>/8</m:t>
+              <m:t>51</m:t>
             </m:r>
           </m:num>
           <m:den>
@@ -50497,7 +50761,7 @@
                 <w:sz w:val="28"/>
                 <w:szCs w:val="28"/>
               </w:rPr>
-              <m:t>1</m:t>
+              <m:t>2</m:t>
             </m:r>
             <m:r>
               <w:rPr>
@@ -50505,7 +50769,7 @@
                 <w:sz w:val="28"/>
                 <w:szCs w:val="28"/>
               </w:rPr>
-              <m:t>9.8</m:t>
+              <m:t>6.43</m:t>
             </m:r>
           </m:den>
         </m:f>
@@ -50515,7 +50779,7 @@
             <w:sz w:val="28"/>
             <w:szCs w:val="28"/>
           </w:rPr>
-          <m:t>=0</m:t>
+          <m:t>=</m:t>
         </m:r>
         <m:r>
           <w:rPr>
@@ -50523,7 +50787,7 @@
             <w:sz w:val="28"/>
             <w:szCs w:val="28"/>
           </w:rPr>
-          <m:t>.</m:t>
+          <m:t>5.72</m:t>
         </m:r>
         <m:r>
           <w:rPr>
@@ -50531,15 +50795,7 @@
             <w:sz w:val="28"/>
             <w:szCs w:val="28"/>
           </w:rPr>
-          <m:t>9</m:t>
-        </m:r>
-        <m:r>
-          <w:rPr>
-            <w:rFonts w:ascii="Cambria Math" w:hAnsi="Cambria Math" w:cs="Times New Roman"/>
-            <w:sz w:val="28"/>
-            <w:szCs w:val="28"/>
-          </w:rPr>
-          <m:t>28</m:t>
+          <m:t xml:space="preserve"> мм</m:t>
         </m:r>
         <m:r>
           <w:rPr>
@@ -50548,14 +50804,6 @@
             <w:szCs w:val="28"/>
           </w:rPr>
           <m:t xml:space="preserve"> </m:t>
-        </m:r>
-        <m:r>
-          <w:rPr>
-            <w:rFonts w:ascii="Cambria Math" w:hAnsi="Cambria Math" w:cs="Times New Roman"/>
-            <w:sz w:val="28"/>
-            <w:szCs w:val="28"/>
-          </w:rPr>
-          <m:t>мм</m:t>
         </m:r>
       </m:oMath>
       <w:r>
@@ -50708,7 +50956,23 @@
                 <w:sz w:val="28"/>
                 <w:szCs w:val="28"/>
               </w:rPr>
-              <m:t>140</m:t>
+              <m:t>1</m:t>
+            </m:r>
+            <m:r>
+              <w:rPr>
+                <w:rFonts w:ascii="Cambria Math" w:hAnsi="Cambria Math" w:cs="Times New Roman"/>
+                <w:sz w:val="28"/>
+                <w:szCs w:val="28"/>
+              </w:rPr>
+              <m:t>7</m:t>
+            </m:r>
+            <m:r>
+              <w:rPr>
+                <w:rFonts w:ascii="Cambria Math" w:hAnsi="Cambria Math" w:cs="Times New Roman"/>
+                <w:sz w:val="28"/>
+                <w:szCs w:val="28"/>
+              </w:rPr>
+              <m:t>0</m:t>
             </m:r>
           </m:num>
           <m:den>
@@ -50718,7 +50982,7 @@
                 <w:sz w:val="28"/>
                 <w:szCs w:val="28"/>
               </w:rPr>
-              <m:t>1</m:t>
+              <m:t>2</m:t>
             </m:r>
             <m:r>
               <w:rPr>
@@ -50726,7 +50990,7 @@
                 <w:sz w:val="28"/>
                 <w:szCs w:val="28"/>
               </w:rPr>
-              <m:t>9.8</m:t>
+              <m:t>6.43</m:t>
             </m:r>
           </m:den>
         </m:f>
@@ -50744,7 +51008,7 @@
             <w:sz w:val="28"/>
             <w:szCs w:val="28"/>
           </w:rPr>
-          <m:t>7.07</m:t>
+          <m:t>6.43</m:t>
         </m:r>
         <m:r>
           <w:rPr>
@@ -50752,15 +51016,7 @@
             <w:sz w:val="28"/>
             <w:szCs w:val="28"/>
           </w:rPr>
-          <m:t xml:space="preserve"> </m:t>
-        </m:r>
-        <m:r>
-          <w:rPr>
-            <w:rFonts w:ascii="Cambria Math" w:hAnsi="Cambria Math" w:cs="Times New Roman"/>
-            <w:sz w:val="28"/>
-            <w:szCs w:val="28"/>
-          </w:rPr>
-          <m:t>мм</m:t>
+          <m:t xml:space="preserve"> мм</m:t>
         </m:r>
       </m:oMath>
       <w:r>
@@ -50779,7 +51035,16 @@
           <w:sz w:val="28"/>
           <w:szCs w:val="28"/>
         </w:rPr>
-        <w:t xml:space="preserve">- </w:t>
+        <w:t>–</w:t>
+      </w:r>
+      <w:r>
+        <w:rPr>
+          <w:rFonts w:ascii="Times New Roman" w:hAnsi="Times New Roman" w:cs="Times New Roman"/>
+          <w:iCs/>
+          <w:sz w:val="28"/>
+          <w:szCs w:val="28"/>
+        </w:rPr>
+        <w:t xml:space="preserve"> </w:t>
       </w:r>
       <w:r>
         <w:rPr>
@@ -50983,7 +51248,23 @@
               <w:sz w:val="28"/>
               <w:szCs w:val="28"/>
             </w:rPr>
-            <m:t>19+7.07=1</m:t>
+            <m:t>18.7</m:t>
+          </m:r>
+          <m:r>
+            <w:rPr>
+              <w:rFonts w:ascii="Cambria Math" w:hAnsi="Cambria Math" w:cs="Times New Roman"/>
+              <w:sz w:val="28"/>
+              <w:szCs w:val="28"/>
+            </w:rPr>
+            <m:t>+</m:t>
+          </m:r>
+          <m:r>
+            <w:rPr>
+              <w:rFonts w:ascii="Cambria Math" w:hAnsi="Cambria Math" w:cs="Times New Roman"/>
+              <w:sz w:val="28"/>
+              <w:szCs w:val="28"/>
+            </w:rPr>
+            <m:t>6.43</m:t>
           </m:r>
           <m:r>
             <w:rPr>
@@ -50999,7 +51280,23 @@
               <w:sz w:val="28"/>
               <w:szCs w:val="28"/>
             </w:rPr>
-            <m:t>6.07</m:t>
+            <m:t>5</m:t>
+          </m:r>
+          <m:r>
+            <w:rPr>
+              <w:rFonts w:ascii="Cambria Math" w:hAnsi="Cambria Math" w:cs="Times New Roman"/>
+              <w:sz w:val="28"/>
+              <w:szCs w:val="28"/>
+            </w:rPr>
+            <m:t>.</m:t>
+          </m:r>
+          <m:r>
+            <w:rPr>
+              <w:rFonts w:ascii="Cambria Math" w:hAnsi="Cambria Math" w:cs="Times New Roman"/>
+              <w:sz w:val="28"/>
+              <w:szCs w:val="28"/>
+            </w:rPr>
+            <m:t>13</m:t>
           </m:r>
           <m:r>
             <w:rPr>
@@ -51171,330 +51468,6 @@
                   <w:szCs w:val="28"/>
                 </w:rPr>
                 <m:t>1</m:t>
-              </m:r>
-            </m:sub>
-          </m:sSub>
-          <m:r>
-            <w:rPr>
-              <w:rFonts w:ascii="Cambria Math" w:hAnsi="Cambria Math" w:cs="Times New Roman"/>
-              <w:sz w:val="28"/>
-              <w:szCs w:val="28"/>
-            </w:rPr>
-            <m:t>=2</m:t>
-          </m:r>
-          <m:r>
-            <w:rPr>
-              <w:rFonts w:ascii="Cambria Math" w:hAnsi="Cambria Math" w:cs="Times New Roman"/>
-              <w:sz w:val="28"/>
-              <w:szCs w:val="28"/>
-            </w:rPr>
-            <m:t>6.07</m:t>
-          </m:r>
-          <m:r>
-            <w:rPr>
-              <w:rFonts w:ascii="Cambria Math" w:hAnsi="Cambria Math" w:cs="Times New Roman"/>
-              <w:sz w:val="28"/>
-              <w:szCs w:val="28"/>
-            </w:rPr>
-            <m:t>-0.278</m:t>
-          </m:r>
-          <m:r>
-            <w:rPr>
-              <w:rFonts w:ascii="Cambria Math" w:hAnsi="Cambria Math" w:cs="Times New Roman"/>
-              <w:sz w:val="28"/>
-              <w:szCs w:val="28"/>
-            </w:rPr>
-            <m:t>=</m:t>
-          </m:r>
-          <m:r>
-            <w:rPr>
-              <w:rFonts w:ascii="Cambria Math" w:hAnsi="Cambria Math" w:cs="Times New Roman"/>
-              <w:sz w:val="28"/>
-              <w:szCs w:val="28"/>
-            </w:rPr>
-            <m:t>25.792 мм</m:t>
-          </m:r>
-        </m:oMath>
-      </m:oMathPara>
-    </w:p>
-    <w:p>
-      <w:pPr>
-        <w:spacing w:line="360" w:lineRule="auto"/>
-        <w:ind w:right="-397"/>
-        <w:rPr>
-          <w:rFonts w:ascii="Times New Roman" w:hAnsi="Times New Roman" w:cs="Times New Roman"/>
-          <w:iCs/>
-          <w:sz w:val="28"/>
-          <w:szCs w:val="28"/>
-        </w:rPr>
-      </w:pPr>
-      <w:r>
-        <w:rPr>
-          <w:rFonts w:ascii="Times New Roman" w:hAnsi="Times New Roman" w:cs="Times New Roman"/>
-          <w:iCs/>
-          <w:sz w:val="28"/>
-          <w:szCs w:val="28"/>
-        </w:rPr>
-        <w:t>Д</w:t>
-      </w:r>
-      <w:r>
-        <w:rPr>
-          <w:rFonts w:ascii="Times New Roman" w:hAnsi="Times New Roman" w:cs="Times New Roman"/>
-          <w:iCs/>
-          <w:sz w:val="28"/>
-          <w:szCs w:val="28"/>
-        </w:rPr>
-        <w:t>лина (высота) пружины при рабочей деформации, мм</w:t>
-      </w:r>
-    </w:p>
-    <w:p>
-      <w:pPr>
-        <w:spacing w:line="360" w:lineRule="auto"/>
-        <w:ind w:right="-397"/>
-        <w:rPr>
-          <w:rFonts w:ascii="Times New Roman" w:hAnsi="Times New Roman" w:cs="Times New Roman"/>
-          <w:iCs/>
-          <w:sz w:val="28"/>
-          <w:szCs w:val="28"/>
-        </w:rPr>
-      </w:pPr>
-      <m:oMathPara>
-        <m:oMath>
-          <m:sSub>
-            <m:sSubPr>
-              <m:ctrlPr>
-                <w:rPr>
-                  <w:rFonts w:ascii="Cambria Math" w:hAnsi="Cambria Math" w:cs="Times New Roman"/>
-                  <w:i/>
-                  <w:iCs/>
-                  <w:sz w:val="28"/>
-                  <w:szCs w:val="28"/>
-                </w:rPr>
-              </m:ctrlPr>
-            </m:sSubPr>
-            <m:e>
-              <m:r>
-                <w:rPr>
-                  <w:rFonts w:ascii="Cambria Math" w:hAnsi="Cambria Math" w:cs="Times New Roman"/>
-                  <w:sz w:val="28"/>
-                  <w:szCs w:val="28"/>
-                  <w:lang w:val="en-US"/>
-                </w:rPr>
-                <m:t>l</m:t>
-              </m:r>
-            </m:e>
-            <m:sub>
-              <m:r>
-                <w:rPr>
-                  <w:rFonts w:ascii="Cambria Math" w:hAnsi="Cambria Math" w:cs="Times New Roman"/>
-                  <w:sz w:val="28"/>
-                  <w:szCs w:val="28"/>
-                </w:rPr>
-                <m:t>2</m:t>
-              </m:r>
-            </m:sub>
-          </m:sSub>
-          <m:r>
-            <w:rPr>
-              <w:rFonts w:ascii="Cambria Math" w:hAnsi="Cambria Math" w:cs="Times New Roman"/>
-              <w:sz w:val="28"/>
-              <w:szCs w:val="28"/>
-            </w:rPr>
-            <m:t>=</m:t>
-          </m:r>
-          <m:sSub>
-            <m:sSubPr>
-              <m:ctrlPr>
-                <w:rPr>
-                  <w:rFonts w:ascii="Cambria Math" w:hAnsi="Cambria Math" w:cs="Times New Roman"/>
-                  <w:i/>
-                  <w:iCs/>
-                  <w:sz w:val="28"/>
-                  <w:szCs w:val="28"/>
-                </w:rPr>
-              </m:ctrlPr>
-            </m:sSubPr>
-            <m:e>
-              <m:r>
-                <w:rPr>
-                  <w:rFonts w:ascii="Cambria Math" w:hAnsi="Cambria Math" w:cs="Times New Roman"/>
-                  <w:sz w:val="28"/>
-                  <w:szCs w:val="28"/>
-                  <w:lang w:val="en-US"/>
-                </w:rPr>
-                <m:t>l</m:t>
-              </m:r>
-            </m:e>
-            <m:sub>
-              <m:r>
-                <w:rPr>
-                  <w:rFonts w:ascii="Cambria Math" w:hAnsi="Cambria Math" w:cs="Times New Roman"/>
-                  <w:sz w:val="28"/>
-                  <w:szCs w:val="28"/>
-                </w:rPr>
-                <m:t>0</m:t>
-              </m:r>
-            </m:sub>
-          </m:sSub>
-          <m:r>
-            <w:rPr>
-              <w:rFonts w:ascii="Cambria Math" w:hAnsi="Cambria Math" w:cs="Times New Roman"/>
-              <w:sz w:val="28"/>
-              <w:szCs w:val="28"/>
-            </w:rPr>
-            <m:t>-</m:t>
-          </m:r>
-          <m:sSub>
-            <m:sSubPr>
-              <m:ctrlPr>
-                <w:rPr>
-                  <w:rFonts w:ascii="Cambria Math" w:hAnsi="Cambria Math" w:cs="Times New Roman"/>
-                  <w:i/>
-                  <w:iCs/>
-                  <w:sz w:val="28"/>
-                  <w:szCs w:val="28"/>
-                </w:rPr>
-              </m:ctrlPr>
-            </m:sSubPr>
-            <m:e>
-              <m:r>
-                <w:rPr>
-                  <w:rFonts w:ascii="Cambria Math" w:hAnsi="Cambria Math" w:cs="Times New Roman"/>
-                  <w:sz w:val="28"/>
-                  <w:szCs w:val="28"/>
-                  <w:lang w:val="en-US"/>
-                </w:rPr>
-                <m:t>s</m:t>
-              </m:r>
-            </m:e>
-            <m:sub>
-              <m:r>
-                <w:rPr>
-                  <w:rFonts w:ascii="Cambria Math" w:hAnsi="Cambria Math" w:cs="Times New Roman"/>
-                  <w:sz w:val="28"/>
-                  <w:szCs w:val="28"/>
-                </w:rPr>
-                <m:t>2</m:t>
-              </m:r>
-            </m:sub>
-          </m:sSub>
-          <m:r>
-            <w:rPr>
-              <w:rFonts w:ascii="Cambria Math" w:hAnsi="Cambria Math" w:cs="Times New Roman"/>
-              <w:sz w:val="28"/>
-              <w:szCs w:val="28"/>
-            </w:rPr>
-            <m:t>=2</m:t>
-          </m:r>
-          <m:r>
-            <w:rPr>
-              <w:rFonts w:ascii="Cambria Math" w:hAnsi="Cambria Math" w:cs="Times New Roman"/>
-              <w:sz w:val="28"/>
-              <w:szCs w:val="28"/>
-            </w:rPr>
-            <m:t>6.07</m:t>
-          </m:r>
-          <m:r>
-            <w:rPr>
-              <w:rFonts w:ascii="Cambria Math" w:hAnsi="Cambria Math" w:cs="Times New Roman"/>
-              <w:sz w:val="28"/>
-              <w:szCs w:val="28"/>
-            </w:rPr>
-            <m:t>-0.928</m:t>
-          </m:r>
-          <m:r>
-            <w:rPr>
-              <w:rFonts w:ascii="Cambria Math" w:hAnsi="Cambria Math" w:cs="Times New Roman"/>
-              <w:sz w:val="28"/>
-              <w:szCs w:val="28"/>
-            </w:rPr>
-            <m:t>=</m:t>
-          </m:r>
-          <m:r>
-            <w:rPr>
-              <w:rFonts w:ascii="Cambria Math" w:hAnsi="Cambria Math" w:cs="Times New Roman"/>
-              <w:sz w:val="28"/>
-              <w:szCs w:val="28"/>
-            </w:rPr>
-            <m:t>25.142 мм</m:t>
-          </m:r>
-        </m:oMath>
-      </m:oMathPara>
-    </w:p>
-    <w:p>
-      <w:pPr>
-        <w:spacing w:line="360" w:lineRule="auto"/>
-        <w:ind w:right="-397"/>
-        <w:rPr>
-          <w:rFonts w:ascii="Times New Roman" w:hAnsi="Times New Roman" w:cs="Times New Roman"/>
-          <w:iCs/>
-          <w:sz w:val="28"/>
-          <w:szCs w:val="28"/>
-        </w:rPr>
-      </w:pPr>
-      <w:r>
-        <w:rPr>
-          <w:rFonts w:ascii="Times New Roman" w:hAnsi="Times New Roman" w:cs="Times New Roman"/>
-          <w:iCs/>
-          <w:sz w:val="28"/>
-          <w:szCs w:val="28"/>
-        </w:rPr>
-        <w:t>Д</w:t>
-      </w:r>
-      <w:r>
-        <w:rPr>
-          <w:rFonts w:ascii="Times New Roman" w:hAnsi="Times New Roman" w:cs="Times New Roman"/>
-          <w:iCs/>
-          <w:sz w:val="28"/>
-          <w:szCs w:val="28"/>
-        </w:rPr>
-        <w:t>лина (высота) пружины при максимальной деформации, мм</w:t>
-      </w:r>
-    </w:p>
-    <w:p>
-      <w:pPr>
-        <w:spacing w:line="360" w:lineRule="auto"/>
-        <w:ind w:right="-397"/>
-        <w:rPr>
-          <w:rFonts w:ascii="Times New Roman" w:hAnsi="Times New Roman" w:cs="Times New Roman"/>
-          <w:iCs/>
-          <w:sz w:val="28"/>
-          <w:szCs w:val="28"/>
-        </w:rPr>
-      </w:pPr>
-      <m:oMathPara>
-        <m:oMath>
-          <m:sSub>
-            <m:sSubPr>
-              <m:ctrlPr>
-                <w:rPr>
-                  <w:rFonts w:ascii="Cambria Math" w:hAnsi="Cambria Math" w:cs="Times New Roman"/>
-                  <w:i/>
-                  <w:iCs/>
-                  <w:sz w:val="28"/>
-                  <w:szCs w:val="28"/>
-                </w:rPr>
-              </m:ctrlPr>
-            </m:sSubPr>
-            <m:e>
-              <m:r>
-                <w:rPr>
-                  <w:rFonts w:ascii="Cambria Math" w:hAnsi="Cambria Math" w:cs="Times New Roman"/>
-                  <w:sz w:val="28"/>
-                  <w:szCs w:val="28"/>
-                  <w:lang w:val="en-US"/>
-                </w:rPr>
-                <m:t>l</m:t>
-              </m:r>
-            </m:e>
-            <m:sub>
-              <m:r>
-                <w:rPr>
-                  <w:rFonts w:ascii="Cambria Math" w:hAnsi="Cambria Math" w:cs="Times New Roman"/>
-                  <w:sz w:val="28"/>
-                  <w:szCs w:val="28"/>
-                </w:rPr>
-                <m:t>3</m:t>
               </m:r>
             </m:sub>
           </m:sSub>
@@ -51512,48 +51485,7 @@
               <w:sz w:val="28"/>
               <w:szCs w:val="28"/>
             </w:rPr>
-            <m:t>(</m:t>
-          </m:r>
-          <m:sSub>
-            <m:sSubPr>
-              <m:ctrlPr>
-                <w:rPr>
-                  <w:rFonts w:ascii="Cambria Math" w:hAnsi="Cambria Math" w:cs="Times New Roman"/>
-                  <w:i/>
-                  <w:iCs/>
-                  <w:sz w:val="28"/>
-                  <w:szCs w:val="28"/>
-                </w:rPr>
-              </m:ctrlPr>
-            </m:sSubPr>
-            <m:e>
-              <m:r>
-                <w:rPr>
-                  <w:rFonts w:ascii="Cambria Math" w:hAnsi="Cambria Math" w:cs="Times New Roman"/>
-                  <w:sz w:val="28"/>
-                  <w:szCs w:val="28"/>
-                </w:rPr>
-                <m:t>n</m:t>
-              </m:r>
-            </m:e>
-            <m:sub>
-              <m:r>
-                <w:rPr>
-                  <w:rFonts w:ascii="Cambria Math" w:hAnsi="Cambria Math" w:cs="Times New Roman"/>
-                  <w:sz w:val="28"/>
-                  <w:szCs w:val="28"/>
-                </w:rPr>
-                <m:t>1</m:t>
-              </m:r>
-            </m:sub>
-          </m:sSub>
-          <m:r>
-            <w:rPr>
-              <w:rFonts w:ascii="Cambria Math" w:hAnsi="Cambria Math" w:cs="Times New Roman"/>
-              <w:sz w:val="28"/>
-              <w:szCs w:val="28"/>
-            </w:rPr>
-            <m:t>+1</m:t>
+            <m:t>25.13</m:t>
           </m:r>
           <m:r>
             <w:rPr>
@@ -51569,7 +51501,23 @@
               <w:sz w:val="28"/>
               <w:szCs w:val="28"/>
             </w:rPr>
-            <m:t>1</m:t>
+            <m:t>0.286</m:t>
+          </m:r>
+          <m:r>
+            <w:rPr>
+              <w:rFonts w:ascii="Cambria Math" w:hAnsi="Cambria Math" w:cs="Times New Roman"/>
+              <w:sz w:val="28"/>
+              <w:szCs w:val="28"/>
+            </w:rPr>
+            <m:t>=2</m:t>
+          </m:r>
+          <m:r>
+            <w:rPr>
+              <w:rFonts w:ascii="Cambria Math" w:hAnsi="Cambria Math" w:cs="Times New Roman"/>
+              <w:sz w:val="28"/>
+              <w:szCs w:val="28"/>
+            </w:rPr>
+            <m:t>4</m:t>
           </m:r>
           <m:r>
             <w:rPr>
@@ -51585,7 +51533,7 @@
               <w:sz w:val="28"/>
               <w:szCs w:val="28"/>
             </w:rPr>
-            <m:t>5)</m:t>
+            <m:t>844</m:t>
           </m:r>
           <m:r>
             <w:rPr>
@@ -51593,7 +51541,95 @@
               <w:sz w:val="28"/>
               <w:szCs w:val="28"/>
             </w:rPr>
-            <m:t>∙</m:t>
+            <m:t xml:space="preserve"> мм</m:t>
+          </m:r>
+        </m:oMath>
+      </m:oMathPara>
+    </w:p>
+    <w:p>
+      <w:pPr>
+        <w:spacing w:line="360" w:lineRule="auto"/>
+        <w:ind w:right="-397"/>
+        <w:rPr>
+          <w:rFonts w:ascii="Times New Roman" w:hAnsi="Times New Roman" w:cs="Times New Roman"/>
+          <w:iCs/>
+          <w:sz w:val="28"/>
+          <w:szCs w:val="28"/>
+        </w:rPr>
+      </w:pPr>
+      <w:r>
+        <w:rPr>
+          <w:rFonts w:ascii="Times New Roman" w:hAnsi="Times New Roman" w:cs="Times New Roman"/>
+          <w:iCs/>
+          <w:sz w:val="28"/>
+          <w:szCs w:val="28"/>
+        </w:rPr>
+        <w:t>Д</w:t>
+      </w:r>
+      <w:r>
+        <w:rPr>
+          <w:rFonts w:ascii="Times New Roman" w:hAnsi="Times New Roman" w:cs="Times New Roman"/>
+          <w:iCs/>
+          <w:sz w:val="28"/>
+          <w:szCs w:val="28"/>
+        </w:rPr>
+        <w:t>лина (высота) пружины при рабочей деформации, мм</w:t>
+      </w:r>
+    </w:p>
+    <w:p>
+      <w:pPr>
+        <w:spacing w:line="360" w:lineRule="auto"/>
+        <w:ind w:right="-397"/>
+        <w:rPr>
+          <w:rFonts w:ascii="Times New Roman" w:hAnsi="Times New Roman" w:cs="Times New Roman"/>
+          <w:iCs/>
+          <w:sz w:val="28"/>
+          <w:szCs w:val="28"/>
+        </w:rPr>
+      </w:pPr>
+      <m:oMathPara>
+        <m:oMath>
+          <m:sSub>
+            <m:sSubPr>
+              <m:ctrlPr>
+                <w:rPr>
+                  <w:rFonts w:ascii="Cambria Math" w:hAnsi="Cambria Math" w:cs="Times New Roman"/>
+                  <w:i/>
+                  <w:iCs/>
+                  <w:sz w:val="28"/>
+                  <w:szCs w:val="28"/>
+                </w:rPr>
+              </m:ctrlPr>
+            </m:sSubPr>
+            <m:e>
+              <m:r>
+                <w:rPr>
+                  <w:rFonts w:ascii="Cambria Math" w:hAnsi="Cambria Math" w:cs="Times New Roman"/>
+                  <w:sz w:val="28"/>
+                  <w:szCs w:val="28"/>
+                  <w:lang w:val="en-US"/>
+                </w:rPr>
+                <m:t>l</m:t>
+              </m:r>
+            </m:e>
+            <m:sub>
+              <m:r>
+                <w:rPr>
+                  <w:rFonts w:ascii="Cambria Math" w:hAnsi="Cambria Math" w:cs="Times New Roman"/>
+                  <w:sz w:val="28"/>
+                  <w:szCs w:val="28"/>
+                </w:rPr>
+                <m:t>2</m:t>
+              </m:r>
+            </m:sub>
+          </m:sSub>
+          <m:r>
+            <w:rPr>
+              <w:rFonts w:ascii="Cambria Math" w:hAnsi="Cambria Math" w:cs="Times New Roman"/>
+              <w:sz w:val="28"/>
+              <w:szCs w:val="28"/>
+            </w:rPr>
+            <m:t>=</m:t>
           </m:r>
           <m:sSub>
             <m:sSubPr>
@@ -51615,7 +51651,7 @@
                   <w:szCs w:val="28"/>
                   <w:lang w:val="en-US"/>
                 </w:rPr>
-                <m:t>d</m:t>
+                <m:t>l</m:t>
               </m:r>
             </m:e>
             <m:sub>
@@ -51625,7 +51661,49 @@
                   <w:sz w:val="28"/>
                   <w:szCs w:val="28"/>
                 </w:rPr>
-                <m:t>пр</m:t>
+                <m:t>0</m:t>
+              </m:r>
+            </m:sub>
+          </m:sSub>
+          <m:r>
+            <w:rPr>
+              <w:rFonts w:ascii="Cambria Math" w:hAnsi="Cambria Math" w:cs="Times New Roman"/>
+              <w:sz w:val="28"/>
+              <w:szCs w:val="28"/>
+            </w:rPr>
+            <m:t>-</m:t>
+          </m:r>
+          <m:sSub>
+            <m:sSubPr>
+              <m:ctrlPr>
+                <w:rPr>
+                  <w:rFonts w:ascii="Cambria Math" w:hAnsi="Cambria Math" w:cs="Times New Roman"/>
+                  <w:i/>
+                  <w:iCs/>
+                  <w:sz w:val="28"/>
+                  <w:szCs w:val="28"/>
+                </w:rPr>
+              </m:ctrlPr>
+            </m:sSubPr>
+            <m:e>
+              <m:r>
+                <w:rPr>
+                  <w:rFonts w:ascii="Cambria Math" w:hAnsi="Cambria Math" w:cs="Times New Roman"/>
+                  <w:sz w:val="28"/>
+                  <w:szCs w:val="28"/>
+                  <w:lang w:val="en-US"/>
+                </w:rPr>
+                <m:t>s</m:t>
+              </m:r>
+            </m:e>
+            <m:sub>
+              <m:r>
+                <w:rPr>
+                  <w:rFonts w:ascii="Cambria Math" w:hAnsi="Cambria Math" w:cs="Times New Roman"/>
+                  <w:sz w:val="28"/>
+                  <w:szCs w:val="28"/>
+                </w:rPr>
+                <m:t>2</m:t>
               </m:r>
             </m:sub>
           </m:sSub>
@@ -51643,15 +51721,7 @@
               <w:sz w:val="28"/>
               <w:szCs w:val="28"/>
             </w:rPr>
-            <m:t>(10</m:t>
-          </m:r>
-          <m:r>
-            <w:rPr>
-              <w:rFonts w:ascii="Cambria Math" w:hAnsi="Cambria Math" w:cs="Times New Roman"/>
-              <w:sz w:val="28"/>
-              <w:szCs w:val="28"/>
-            </w:rPr>
-            <m:t>+1</m:t>
+            <m:t>25.13</m:t>
           </m:r>
           <m:r>
             <w:rPr>
@@ -51667,7 +51737,7 @@
               <w:sz w:val="28"/>
               <w:szCs w:val="28"/>
             </w:rPr>
-            <m:t>1</m:t>
+            <m:t>5.72</m:t>
           </m:r>
           <m:r>
             <w:rPr>
@@ -51675,7 +51745,7 @@
               <w:sz w:val="28"/>
               <w:szCs w:val="28"/>
             </w:rPr>
-            <m:t>.</m:t>
+            <m:t>=</m:t>
           </m:r>
           <m:r>
             <w:rPr>
@@ -51683,7 +51753,7 @@
               <w:sz w:val="28"/>
               <w:szCs w:val="28"/>
             </w:rPr>
-            <m:t>5)</m:t>
+            <m:t>19.41</m:t>
           </m:r>
           <m:r>
             <w:rPr>
@@ -51691,7 +51761,178 @@
               <w:sz w:val="28"/>
               <w:szCs w:val="28"/>
             </w:rPr>
-            <m:t>∙</m:t>
+            <m:t xml:space="preserve"> мм</m:t>
+          </m:r>
+        </m:oMath>
+      </m:oMathPara>
+    </w:p>
+    <w:p>
+      <w:pPr>
+        <w:spacing w:line="360" w:lineRule="auto"/>
+        <w:ind w:right="-397"/>
+        <w:rPr>
+          <w:rFonts w:ascii="Times New Roman" w:hAnsi="Times New Roman" w:cs="Times New Roman"/>
+          <w:iCs/>
+          <w:sz w:val="28"/>
+          <w:szCs w:val="28"/>
+        </w:rPr>
+      </w:pPr>
+      <w:r>
+        <w:rPr>
+          <w:rFonts w:ascii="Times New Roman" w:hAnsi="Times New Roman" w:cs="Times New Roman"/>
+          <w:iCs/>
+          <w:sz w:val="28"/>
+          <w:szCs w:val="28"/>
+        </w:rPr>
+        <w:t>Д</w:t>
+      </w:r>
+      <w:r>
+        <w:rPr>
+          <w:rFonts w:ascii="Times New Roman" w:hAnsi="Times New Roman" w:cs="Times New Roman"/>
+          <w:iCs/>
+          <w:sz w:val="28"/>
+          <w:szCs w:val="28"/>
+        </w:rPr>
+        <w:t>лина (высота) пружины при максимальной деформации, мм</w:t>
+      </w:r>
+    </w:p>
+    <w:p>
+      <w:pPr>
+        <w:spacing w:line="360" w:lineRule="auto"/>
+        <w:ind w:right="-397"/>
+        <w:rPr>
+          <w:rFonts w:ascii="Times New Roman" w:hAnsi="Times New Roman" w:cs="Times New Roman"/>
+          <w:iCs/>
+          <w:sz w:val="28"/>
+          <w:szCs w:val="28"/>
+        </w:rPr>
+      </w:pPr>
+      <m:oMathPara>
+        <m:oMath>
+          <m:sSub>
+            <m:sSubPr>
+              <m:ctrlPr>
+                <w:rPr>
+                  <w:rFonts w:ascii="Cambria Math" w:hAnsi="Cambria Math" w:cs="Times New Roman"/>
+                  <w:i/>
+                  <w:iCs/>
+                  <w:sz w:val="28"/>
+                  <w:szCs w:val="28"/>
+                </w:rPr>
+              </m:ctrlPr>
+            </m:sSubPr>
+            <m:e>
+              <m:r>
+                <w:rPr>
+                  <w:rFonts w:ascii="Cambria Math" w:hAnsi="Cambria Math" w:cs="Times New Roman"/>
+                  <w:sz w:val="28"/>
+                  <w:szCs w:val="28"/>
+                  <w:lang w:val="en-US"/>
+                </w:rPr>
+                <m:t>l</m:t>
+              </m:r>
+            </m:e>
+            <m:sub>
+              <m:r>
+                <w:rPr>
+                  <w:rFonts w:ascii="Cambria Math" w:hAnsi="Cambria Math" w:cs="Times New Roman"/>
+                  <w:sz w:val="28"/>
+                  <w:szCs w:val="28"/>
+                </w:rPr>
+                <m:t>3</m:t>
+              </m:r>
+            </m:sub>
+          </m:sSub>
+          <m:r>
+            <w:rPr>
+              <w:rFonts w:ascii="Cambria Math" w:hAnsi="Cambria Math" w:cs="Times New Roman"/>
+              <w:sz w:val="28"/>
+              <w:szCs w:val="28"/>
+            </w:rPr>
+            <m:t>=(</m:t>
+          </m:r>
+          <m:sSub>
+            <m:sSubPr>
+              <m:ctrlPr>
+                <w:rPr>
+                  <w:rFonts w:ascii="Cambria Math" w:hAnsi="Cambria Math" w:cs="Times New Roman"/>
+                  <w:i/>
+                  <w:iCs/>
+                  <w:sz w:val="28"/>
+                  <w:szCs w:val="28"/>
+                </w:rPr>
+              </m:ctrlPr>
+            </m:sSubPr>
+            <m:e>
+              <m:r>
+                <w:rPr>
+                  <w:rFonts w:ascii="Cambria Math" w:hAnsi="Cambria Math" w:cs="Times New Roman"/>
+                  <w:sz w:val="28"/>
+                  <w:szCs w:val="28"/>
+                </w:rPr>
+                <m:t>n</m:t>
+              </m:r>
+            </m:e>
+            <m:sub>
+              <m:r>
+                <w:rPr>
+                  <w:rFonts w:ascii="Cambria Math" w:hAnsi="Cambria Math" w:cs="Times New Roman"/>
+                  <w:sz w:val="28"/>
+                  <w:szCs w:val="28"/>
+                </w:rPr>
+                <m:t>1</m:t>
+              </m:r>
+            </m:sub>
+          </m:sSub>
+          <m:r>
+            <w:rPr>
+              <w:rFonts w:ascii="Cambria Math" w:hAnsi="Cambria Math" w:cs="Times New Roman"/>
+              <w:sz w:val="28"/>
+              <w:szCs w:val="28"/>
+            </w:rPr>
+            <m:t>+1-1.5)∙</m:t>
+          </m:r>
+          <m:sSub>
+            <m:sSubPr>
+              <m:ctrlPr>
+                <w:rPr>
+                  <w:rFonts w:ascii="Cambria Math" w:hAnsi="Cambria Math" w:cs="Times New Roman"/>
+                  <w:i/>
+                  <w:iCs/>
+                  <w:sz w:val="28"/>
+                  <w:szCs w:val="28"/>
+                </w:rPr>
+              </m:ctrlPr>
+            </m:sSubPr>
+            <m:e>
+              <m:r>
+                <w:rPr>
+                  <w:rFonts w:ascii="Cambria Math" w:hAnsi="Cambria Math" w:cs="Times New Roman"/>
+                  <w:sz w:val="28"/>
+                  <w:szCs w:val="28"/>
+                  <w:lang w:val="en-US"/>
+                </w:rPr>
+                <m:t>d</m:t>
+              </m:r>
+            </m:e>
+            <m:sub>
+              <m:r>
+                <w:rPr>
+                  <w:rFonts w:ascii="Cambria Math" w:hAnsi="Cambria Math" w:cs="Times New Roman"/>
+                  <w:sz w:val="28"/>
+                  <w:szCs w:val="28"/>
+                </w:rPr>
+                <m:t>пр</m:t>
+              </m:r>
+            </m:sub>
+          </m:sSub>
+          <m:r>
+            <w:rPr>
+              <w:rFonts w:ascii="Cambria Math" w:hAnsi="Cambria Math" w:cs="Times New Roman"/>
+              <w:sz w:val="28"/>
+              <w:szCs w:val="28"/>
+            </w:rPr>
+            <m:t>=(</m:t>
           </m:r>
           <m:r>
             <w:rPr>
@@ -51699,7 +51940,23 @@
               <w:sz w:val="28"/>
               <w:szCs w:val="28"/>
             </w:rPr>
-            <m:t>2</m:t>
+            <m:t>9</m:t>
+          </m:r>
+          <m:r>
+            <w:rPr>
+              <w:rFonts w:ascii="Cambria Math" w:hAnsi="Cambria Math" w:cs="Times New Roman"/>
+              <w:sz w:val="28"/>
+              <w:szCs w:val="28"/>
+            </w:rPr>
+            <m:t>+1-1.5)∙2</m:t>
+          </m:r>
+          <m:r>
+            <w:rPr>
+              <w:rFonts w:ascii="Cambria Math" w:hAnsi="Cambria Math" w:cs="Times New Roman"/>
+              <w:sz w:val="28"/>
+              <w:szCs w:val="28"/>
+            </w:rPr>
+            <m:t>.2</m:t>
           </m:r>
           <m:r>
             <w:rPr>
@@ -51715,7 +51972,7 @@
               <w:sz w:val="28"/>
               <w:szCs w:val="28"/>
             </w:rPr>
-            <m:t>9</m:t>
+            <m:t>8.7</m:t>
           </m:r>
           <m:r>
             <w:rPr>
@@ -51723,15 +51980,7 @@
               <w:sz w:val="28"/>
               <w:szCs w:val="28"/>
             </w:rPr>
-            <m:t xml:space="preserve"> </m:t>
-          </m:r>
-          <m:r>
-            <w:rPr>
-              <w:rFonts w:ascii="Cambria Math" w:hAnsi="Cambria Math" w:cs="Times New Roman"/>
-              <w:sz w:val="28"/>
-              <w:szCs w:val="28"/>
-            </w:rPr>
-            <m:t>мм</m:t>
+            <m:t xml:space="preserve"> мм</m:t>
           </m:r>
         </m:oMath>
       </m:oMathPara>
@@ -51894,16 +52143,16 @@
 <file path=word/numbering.xml><?xml version="1.0" encoding="utf-8"?>
 <w:numbering xmlns:wpc="http://schemas.microsoft.com/office/word/2010/wordprocessingCanvas" xmlns:cx="http://schemas.microsoft.com/office/drawing/2014/chartex" xmlns:cx1="http://schemas.microsoft.com/office/drawing/2015/9/8/chartex" xmlns:cx2="http://schemas.microsoft.com/office/drawing/2015/10/21/chartex" xmlns:cx3="http://schemas.microsoft.com/office/drawing/2016/5/9/chartex" xmlns:cx4="http://schemas.microsoft.com/office/drawing/2016/5/10/chartex" xmlns:cx5="http://schemas.microsoft.com/office/drawing/2016/5/11/chartex" xmlns:cx6="http://schemas.microsoft.com/office/drawing/2016/5/12/chartex" xmlns:cx7="http://schemas.microsoft.com/office/drawing/2016/5/13/chartex" xmlns:cx8="http://schemas.microsoft.com/office/drawing/2016/5/14/chartex" xmlns:mc="http://schemas.openxmlformats.org/markup-compatibility/2006" xmlns:aink="http://schemas.microsoft.com/office/drawing/2016/ink" xmlns:am3d="http://schemas.microsoft.com/office/drawing/2017/model3d" xmlns:o="urn:schemas-microsoft-com:office:office" xmlns:oel="http://schemas.microsoft.com/office/2019/extlst" xmlns:r="http://schemas.openxmlformats.org/officeDocument/2006/relationships" xmlns:m="http://schemas.openxmlformats.org/officeDocument/2006/math" xmlns:v="urn:schemas-microsoft-com:vml" xmlns:wp14="http://schemas.microsoft.com/office/word/2010/wordprocessingDrawing" xmlns:wp="http://schemas.openxmlformats.org/drawingml/2006/wordprocessingDrawing" xmlns:w10="urn:schemas-microsoft-com:office:word" xmlns:w="http://schemas.openxmlformats.org/wordprocessingml/2006/main" xmlns:w14="http://schemas.microsoft.com/office/word/2010/wordml" xmlns:w15="http://schemas.microsoft.com/office/word/2012/wordml" xmlns:w16cex="http://schemas.microsoft.com/office/word/2018/wordml/cex" xmlns:w16cid="http://schemas.microsoft.com/office/word/2016/wordml/cid" xmlns:w16="http://schemas.microsoft.com/office/word/2018/wordml" xmlns:w16sdtdh="http://schemas.microsoft.com/office/word/2020/wordml/sdtdatahash" xmlns:w16se="http://schemas.microsoft.com/office/word/2015/wordml/symex" xmlns:wpg="http://schemas.microsoft.com/office/word/2010/wordprocessingGroup" xmlns:wpi="http://schemas.microsoft.com/office/word/2010/wordprocessingInk" xmlns:wne="http://schemas.microsoft.com/office/word/2006/wordml" xmlns:wps="http://schemas.microsoft.com/office/word/2010/wordprocessingShape" mc:Ignorable="w14 w15 w16se w16cid w16 w16cex w16sdtdh wp14">
   <w:abstractNum w:abstractNumId="0" w15:restartNumberingAfterBreak="0">
-    <w:nsid w:val="18C33534"/>
+    <w:nsid w:val="0D0A6D5C"/>
     <w:multiLevelType w:val="hybridMultilevel"/>
-    <w:tmpl w:val="CE669654"/>
-    <w:lvl w:ilvl="0" w:tplc="04190011">
+    <w:tmpl w:val="BA5E374E"/>
+    <w:lvl w:ilvl="0" w:tplc="D97031B0">
       <w:start w:val="1"/>
-      <w:numFmt w:val="decimal"/>
-      <w:lvlText w:val="%1)"/>
+      <w:numFmt w:val="upperRoman"/>
+      <w:lvlText w:val="%1."/>
       <w:lvlJc w:val="left"/>
       <w:pPr>
-        <w:ind w:left="720" w:hanging="360"/>
+        <w:ind w:left="1080" w:hanging="720"/>
       </w:pPr>
       <w:rPr>
         <w:rFonts w:hint="default"/>
@@ -51983,9 +52232,9 @@
     </w:lvl>
   </w:abstractNum>
   <w:abstractNum w:abstractNumId="1" w15:restartNumberingAfterBreak="0">
-    <w:nsid w:val="29916542"/>
+    <w:nsid w:val="18C33534"/>
     <w:multiLevelType w:val="hybridMultilevel"/>
-    <w:tmpl w:val="7A30E5F0"/>
+    <w:tmpl w:val="CE669654"/>
     <w:lvl w:ilvl="0" w:tplc="04190011">
       <w:start w:val="1"/>
       <w:numFmt w:val="decimal"/>
@@ -52072,16 +52321,16 @@
     </w:lvl>
   </w:abstractNum>
   <w:abstractNum w:abstractNumId="2" w15:restartNumberingAfterBreak="0">
-    <w:nsid w:val="63212A0D"/>
+    <w:nsid w:val="29916542"/>
     <w:multiLevelType w:val="hybridMultilevel"/>
-    <w:tmpl w:val="DDA8FDAA"/>
-    <w:lvl w:ilvl="0" w:tplc="569E85F8">
+    <w:tmpl w:val="7A30E5F0"/>
+    <w:lvl w:ilvl="0" w:tplc="04190011">
       <w:start w:val="1"/>
       <w:numFmt w:val="decimal"/>
-      <w:lvlText w:val="%1."/>
+      <w:lvlText w:val="%1)"/>
       <w:lvlJc w:val="left"/>
       <w:pPr>
-        <w:ind w:left="1068" w:hanging="360"/>
+        <w:ind w:left="720" w:hanging="360"/>
       </w:pPr>
       <w:rPr>
         <w:rFonts w:hint="default"/>
@@ -52093,7 +52342,7 @@
       <w:lvlText w:val="%2."/>
       <w:lvlJc w:val="left"/>
       <w:pPr>
-        <w:ind w:left="1788" w:hanging="360"/>
+        <w:ind w:left="1440" w:hanging="360"/>
       </w:pPr>
     </w:lvl>
     <w:lvl w:ilvl="2" w:tplc="0419001B" w:tentative="1">
@@ -52102,7 +52351,7 @@
       <w:lvlText w:val="%3."/>
       <w:lvlJc w:val="right"/>
       <w:pPr>
-        <w:ind w:left="2508" w:hanging="180"/>
+        <w:ind w:left="2160" w:hanging="180"/>
       </w:pPr>
     </w:lvl>
     <w:lvl w:ilvl="3" w:tplc="0419000F" w:tentative="1">
@@ -52111,7 +52360,7 @@
       <w:lvlText w:val="%4."/>
       <w:lvlJc w:val="left"/>
       <w:pPr>
-        <w:ind w:left="3228" w:hanging="360"/>
+        <w:ind w:left="2880" w:hanging="360"/>
       </w:pPr>
     </w:lvl>
     <w:lvl w:ilvl="4" w:tplc="04190019" w:tentative="1">
@@ -52120,7 +52369,7 @@
       <w:lvlText w:val="%5."/>
       <w:lvlJc w:val="left"/>
       <w:pPr>
-        <w:ind w:left="3948" w:hanging="360"/>
+        <w:ind w:left="3600" w:hanging="360"/>
       </w:pPr>
     </w:lvl>
     <w:lvl w:ilvl="5" w:tplc="0419001B" w:tentative="1">
@@ -52129,7 +52378,7 @@
       <w:lvlText w:val="%6."/>
       <w:lvlJc w:val="right"/>
       <w:pPr>
-        <w:ind w:left="4668" w:hanging="180"/>
+        <w:ind w:left="4320" w:hanging="180"/>
       </w:pPr>
     </w:lvl>
     <w:lvl w:ilvl="6" w:tplc="0419000F" w:tentative="1">
@@ -52138,7 +52387,7 @@
       <w:lvlText w:val="%7."/>
       <w:lvlJc w:val="left"/>
       <w:pPr>
-        <w:ind w:left="5388" w:hanging="360"/>
+        <w:ind w:left="5040" w:hanging="360"/>
       </w:pPr>
     </w:lvl>
     <w:lvl w:ilvl="7" w:tplc="04190019" w:tentative="1">
@@ -52147,7 +52396,7 @@
       <w:lvlText w:val="%8."/>
       <w:lvlJc w:val="left"/>
       <w:pPr>
-        <w:ind w:left="6108" w:hanging="360"/>
+        <w:ind w:left="5760" w:hanging="360"/>
       </w:pPr>
     </w:lvl>
     <w:lvl w:ilvl="8" w:tplc="0419001B" w:tentative="1">
@@ -52156,11 +52405,189 @@
       <w:lvlText w:val="%9."/>
       <w:lvlJc w:val="right"/>
       <w:pPr>
-        <w:ind w:left="6828" w:hanging="180"/>
+        <w:ind w:left="6480" w:hanging="180"/>
       </w:pPr>
     </w:lvl>
   </w:abstractNum>
   <w:abstractNum w:abstractNumId="3" w15:restartNumberingAfterBreak="0">
+    <w:nsid w:val="51F57C85"/>
+    <w:multiLevelType w:val="hybridMultilevel"/>
+    <w:tmpl w:val="770EAF58"/>
+    <w:lvl w:ilvl="0" w:tplc="05F61CD4">
+      <w:start w:val="1"/>
+      <w:numFmt w:val="upperRoman"/>
+      <w:lvlText w:val="%1."/>
+      <w:lvlJc w:val="left"/>
+      <w:pPr>
+        <w:ind w:left="1800" w:hanging="720"/>
+      </w:pPr>
+      <w:rPr>
+        <w:rFonts w:hint="default"/>
+      </w:rPr>
+    </w:lvl>
+    <w:lvl w:ilvl="1" w:tplc="04190019" w:tentative="1">
+      <w:start w:val="1"/>
+      <w:numFmt w:val="lowerLetter"/>
+      <w:lvlText w:val="%2."/>
+      <w:lvlJc w:val="left"/>
+      <w:pPr>
+        <w:ind w:left="2160" w:hanging="360"/>
+      </w:pPr>
+    </w:lvl>
+    <w:lvl w:ilvl="2" w:tplc="0419001B" w:tentative="1">
+      <w:start w:val="1"/>
+      <w:numFmt w:val="lowerRoman"/>
+      <w:lvlText w:val="%3."/>
+      <w:lvlJc w:val="right"/>
+      <w:pPr>
+        <w:ind w:left="2880" w:hanging="180"/>
+      </w:pPr>
+    </w:lvl>
+    <w:lvl w:ilvl="3" w:tplc="0419000F" w:tentative="1">
+      <w:start w:val="1"/>
+      <w:numFmt w:val="decimal"/>
+      <w:lvlText w:val="%4."/>
+      <w:lvlJc w:val="left"/>
+      <w:pPr>
+        <w:ind w:left="3600" w:hanging="360"/>
+      </w:pPr>
+    </w:lvl>
+    <w:lvl w:ilvl="4" w:tplc="04190019" w:tentative="1">
+      <w:start w:val="1"/>
+      <w:numFmt w:val="lowerLetter"/>
+      <w:lvlText w:val="%5."/>
+      <w:lvlJc w:val="left"/>
+      <w:pPr>
+        <w:ind w:left="4320" w:hanging="360"/>
+      </w:pPr>
+    </w:lvl>
+    <w:lvl w:ilvl="5" w:tplc="0419001B" w:tentative="1">
+      <w:start w:val="1"/>
+      <w:numFmt w:val="lowerRoman"/>
+      <w:lvlText w:val="%6."/>
+      <w:lvlJc w:val="right"/>
+      <w:pPr>
+        <w:ind w:left="5040" w:hanging="180"/>
+      </w:pPr>
+    </w:lvl>
+    <w:lvl w:ilvl="6" w:tplc="0419000F" w:tentative="1">
+      <w:start w:val="1"/>
+      <w:numFmt w:val="decimal"/>
+      <w:lvlText w:val="%7."/>
+      <w:lvlJc w:val="left"/>
+      <w:pPr>
+        <w:ind w:left="5760" w:hanging="360"/>
+      </w:pPr>
+    </w:lvl>
+    <w:lvl w:ilvl="7" w:tplc="04190019" w:tentative="1">
+      <w:start w:val="1"/>
+      <w:numFmt w:val="lowerLetter"/>
+      <w:lvlText w:val="%8."/>
+      <w:lvlJc w:val="left"/>
+      <w:pPr>
+        <w:ind w:left="6480" w:hanging="360"/>
+      </w:pPr>
+    </w:lvl>
+    <w:lvl w:ilvl="8" w:tplc="0419001B" w:tentative="1">
+      <w:start w:val="1"/>
+      <w:numFmt w:val="lowerRoman"/>
+      <w:lvlText w:val="%9."/>
+      <w:lvlJc w:val="right"/>
+      <w:pPr>
+        <w:ind w:left="7200" w:hanging="180"/>
+      </w:pPr>
+    </w:lvl>
+  </w:abstractNum>
+  <w:abstractNum w:abstractNumId="4" w15:restartNumberingAfterBreak="0">
+    <w:nsid w:val="63212A0D"/>
+    <w:multiLevelType w:val="hybridMultilevel"/>
+    <w:tmpl w:val="DDA8FDAA"/>
+    <w:lvl w:ilvl="0" w:tplc="569E85F8">
+      <w:start w:val="1"/>
+      <w:numFmt w:val="decimal"/>
+      <w:lvlText w:val="%1."/>
+      <w:lvlJc w:val="left"/>
+      <w:pPr>
+        <w:ind w:left="1068" w:hanging="360"/>
+      </w:pPr>
+      <w:rPr>
+        <w:rFonts w:hint="default"/>
+      </w:rPr>
+    </w:lvl>
+    <w:lvl w:ilvl="1" w:tplc="04190019" w:tentative="1">
+      <w:start w:val="1"/>
+      <w:numFmt w:val="lowerLetter"/>
+      <w:lvlText w:val="%2."/>
+      <w:lvlJc w:val="left"/>
+      <w:pPr>
+        <w:ind w:left="1788" w:hanging="360"/>
+      </w:pPr>
+    </w:lvl>
+    <w:lvl w:ilvl="2" w:tplc="0419001B" w:tentative="1">
+      <w:start w:val="1"/>
+      <w:numFmt w:val="lowerRoman"/>
+      <w:lvlText w:val="%3."/>
+      <w:lvlJc w:val="right"/>
+      <w:pPr>
+        <w:ind w:left="2508" w:hanging="180"/>
+      </w:pPr>
+    </w:lvl>
+    <w:lvl w:ilvl="3" w:tplc="0419000F" w:tentative="1">
+      <w:start w:val="1"/>
+      <w:numFmt w:val="decimal"/>
+      <w:lvlText w:val="%4."/>
+      <w:lvlJc w:val="left"/>
+      <w:pPr>
+        <w:ind w:left="3228" w:hanging="360"/>
+      </w:pPr>
+    </w:lvl>
+    <w:lvl w:ilvl="4" w:tplc="04190019" w:tentative="1">
+      <w:start w:val="1"/>
+      <w:numFmt w:val="lowerLetter"/>
+      <w:lvlText w:val="%5."/>
+      <w:lvlJc w:val="left"/>
+      <w:pPr>
+        <w:ind w:left="3948" w:hanging="360"/>
+      </w:pPr>
+    </w:lvl>
+    <w:lvl w:ilvl="5" w:tplc="0419001B" w:tentative="1">
+      <w:start w:val="1"/>
+      <w:numFmt w:val="lowerRoman"/>
+      <w:lvlText w:val="%6."/>
+      <w:lvlJc w:val="right"/>
+      <w:pPr>
+        <w:ind w:left="4668" w:hanging="180"/>
+      </w:pPr>
+    </w:lvl>
+    <w:lvl w:ilvl="6" w:tplc="0419000F" w:tentative="1">
+      <w:start w:val="1"/>
+      <w:numFmt w:val="decimal"/>
+      <w:lvlText w:val="%7."/>
+      <w:lvlJc w:val="left"/>
+      <w:pPr>
+        <w:ind w:left="5388" w:hanging="360"/>
+      </w:pPr>
+    </w:lvl>
+    <w:lvl w:ilvl="7" w:tplc="04190019" w:tentative="1">
+      <w:start w:val="1"/>
+      <w:numFmt w:val="lowerLetter"/>
+      <w:lvlText w:val="%8."/>
+      <w:lvlJc w:val="left"/>
+      <w:pPr>
+        <w:ind w:left="6108" w:hanging="360"/>
+      </w:pPr>
+    </w:lvl>
+    <w:lvl w:ilvl="8" w:tplc="0419001B" w:tentative="1">
+      <w:start w:val="1"/>
+      <w:numFmt w:val="lowerRoman"/>
+      <w:lvlText w:val="%9."/>
+      <w:lvlJc w:val="right"/>
+      <w:pPr>
+        <w:ind w:left="6828" w:hanging="180"/>
+      </w:pPr>
+    </w:lvl>
+  </w:abstractNum>
+  <w:abstractNum w:abstractNumId="5" w15:restartNumberingAfterBreak="0">
     <w:nsid w:val="69FF32F9"/>
     <w:multiLevelType w:val="hybridMultilevel"/>
     <w:tmpl w:val="3198FCF4"/>
@@ -52254,16 +52681,22 @@
     </w:lvl>
   </w:abstractNum>
   <w:num w:numId="1" w16cid:durableId="1551767381">
+    <w:abstractNumId w:val="4"/>
+  </w:num>
+  <w:num w:numId="2" w16cid:durableId="1193953305">
+    <w:abstractNumId w:val="5"/>
+  </w:num>
+  <w:num w:numId="3" w16cid:durableId="2145803933">
+    <w:abstractNumId w:val="1"/>
+  </w:num>
+  <w:num w:numId="4" w16cid:durableId="2011372402">
     <w:abstractNumId w:val="2"/>
   </w:num>
-  <w:num w:numId="2" w16cid:durableId="1193953305">
+  <w:num w:numId="5" w16cid:durableId="1773432505">
     <w:abstractNumId w:val="3"/>
   </w:num>
-  <w:num w:numId="3" w16cid:durableId="2145803933">
+  <w:num w:numId="6" w16cid:durableId="453137115">
     <w:abstractNumId w:val="0"/>
-  </w:num>
-  <w:num w:numId="4" w16cid:durableId="2011372402">
-    <w:abstractNumId w:val="1"/>
   </w:num>
 </w:numbering>
 </file>

</xml_diff>

<commit_message>
The drawing of General View
</commit_message>
<xml_diff>
--- a/Solovtsov_SM7-61b.docx
+++ b/Solovtsov_SM7-61b.docx
@@ -4574,7 +4574,7 @@
             <v:path o:extrusionok="f" gradientshapeok="t" o:connecttype="rect"/>
             <o:lock v:ext="edit" aspectratio="t"/>
           </v:shapetype>
-          <v:shape id="_x0000_i1025" type="#_x0000_t75" style="width:1in;height:19.2pt" equationxml="&lt;">
+          <v:shape id="_x0000_i1025" type="#_x0000_t75" style="width:1in;height:19pt" equationxml="&lt;">
             <v:imagedata r:id="rId10" o:title="" chromakey="white"/>
           </v:shape>
         </w:pict>
@@ -4600,7 +4600,7 @@
           <w:position w:val="-10"/>
         </w:rPr>
         <w:pict w14:anchorId="030BF2FD">
-          <v:shape id="_x0000_i1026" type="#_x0000_t75" style="width:1in;height:19.2pt" equationxml="&lt;">
+          <v:shape id="_x0000_i1026" type="#_x0000_t75" style="width:1in;height:19pt" equationxml="&lt;">
             <v:imagedata r:id="rId10" o:title="" chromakey="white"/>
           </v:shape>
         </w:pict>
@@ -10684,7 +10684,7 @@
           <v:shape id="_x0000_i1029" type="#_x0000_t75" style="width:12pt;height:12pt" o:ole="">
             <v:imagedata r:id="rId17" o:title=""/>
           </v:shape>
-          <o:OLEObject Type="Embed" ProgID="Equation.DSMT4" ShapeID="_x0000_i1029" DrawAspect="Content" ObjectID="_1776178462" r:id="rId18"/>
+          <o:OLEObject Type="Embed" ProgID="Equation.DSMT4" ShapeID="_x0000_i1029" DrawAspect="Content" ObjectID="_1776456252" r:id="rId18"/>
         </w:object>
       </w:r>
     </w:p>
@@ -10837,7 +10837,7 @@
           <v:shape id="_x0000_i1030" type="#_x0000_t75" style="width:12pt;height:12pt" o:ole="">
             <v:imagedata r:id="rId17" o:title=""/>
           </v:shape>
-          <o:OLEObject Type="Embed" ProgID="Equation.DSMT4" ShapeID="_x0000_i1030" DrawAspect="Content" ObjectID="_1776178463" r:id="rId19"/>
+          <o:OLEObject Type="Embed" ProgID="Equation.DSMT4" ShapeID="_x0000_i1030" DrawAspect="Content" ObjectID="_1776456253" r:id="rId19"/>
         </w:object>
       </w:r>
     </w:p>
@@ -10888,6 +10888,7 @@
           <w:iCs/>
           <w:sz w:val="28"/>
           <w:szCs w:val="28"/>
+          <w:lang w:val="en-US"/>
         </w:rPr>
       </w:pPr>
       <m:oMath>
@@ -10930,20 +10931,10 @@
           <w:iCs/>
           <w:sz w:val="28"/>
           <w:szCs w:val="28"/>
-        </w:rPr>
-        <w:t xml:space="preserve"> + 2 </w:t>
-      </w:r>
-      <w:proofErr w:type="gramStart"/>
-      <w:r>
-        <w:rPr>
-          <w:rFonts w:ascii="Times New Roman" w:hAnsi="Times New Roman"/>
-          <w:iCs/>
-          <w:sz w:val="28"/>
-          <w:szCs w:val="28"/>
-        </w:rPr>
-        <w:t>&lt; (</w:t>
-      </w:r>
-      <w:proofErr w:type="gramEnd"/>
+          <w:lang w:val="en-US"/>
+        </w:rPr>
+        <w:t xml:space="preserve"> + 2 &lt; (</w:t>
+      </w:r>
       <m:oMath>
         <m:sSub>
           <m:sSubPr>
@@ -10984,6 +10975,7 @@
           <w:iCs/>
           <w:sz w:val="28"/>
           <w:szCs w:val="28"/>
+          <w:lang w:val="en-US"/>
         </w:rPr>
         <w:t xml:space="preserve"> +  </w:t>
       </w:r>
@@ -11027,6 +11019,7 @@
           <w:iCs/>
           <w:sz w:val="28"/>
           <w:szCs w:val="28"/>
+          <w:lang w:val="en-US"/>
         </w:rPr>
         <w:t>)</w:t>
       </w:r>
@@ -11036,6 +11029,7 @@
             <w:rFonts w:ascii="Cambria Math" w:hAnsi="Cambria Math"/>
             <w:sz w:val="28"/>
             <w:szCs w:val="28"/>
+            <w:lang w:val="en-US"/>
           </w:rPr>
           <m:t xml:space="preserve"> ⋅</m:t>
         </m:r>
@@ -11046,6 +11040,7 @@
           <w:iCs/>
           <w:sz w:val="28"/>
           <w:szCs w:val="28"/>
+          <w:lang w:val="en-US"/>
         </w:rPr>
         <w:t xml:space="preserve"> </w:t>
       </w:r>
@@ -11065,6 +11060,7 @@
           <w:iCs/>
           <w:sz w:val="28"/>
           <w:szCs w:val="28"/>
+          <w:lang w:val="en-US"/>
         </w:rPr>
         <w:t xml:space="preserve"> (</w:t>
       </w:r>
@@ -11096,6 +11092,7 @@
                 <w:rFonts w:ascii="Cambria Math" w:hAnsi="Cambria Math"/>
                 <w:sz w:val="28"/>
                 <w:szCs w:val="28"/>
+                <w:lang w:val="en-US"/>
               </w:rPr>
               <m:t>3</m:t>
             </m:r>
@@ -11108,6 +11105,7 @@
           <w:iCs/>
           <w:sz w:val="28"/>
           <w:szCs w:val="28"/>
+          <w:lang w:val="en-US"/>
         </w:rPr>
         <w:t>)</w:t>
       </w:r>
@@ -17628,10 +17626,10 @@
                 <w:szCs w:val="28"/>
               </w:rPr>
               <w:object w:dxaOrig="787" w:dyaOrig="307" w14:anchorId="0ACC52CE">
-                <v:shape id="Object 54" o:spid="_x0000_i1031" type="#_x0000_t75" style="width:42pt;height:19.2pt;visibility:visible;mso-wrap-style:square" o:ole="">
+                <v:shape id="Object 54" o:spid="_x0000_i1031" type="#_x0000_t75" style="width:42pt;height:19pt;visibility:visible;mso-wrap-style:square" o:ole="">
                   <v:imagedata r:id="rId20" o:title=""/>
                 </v:shape>
-                <o:OLEObject Type="Embed" ProgID="Equation.3" ShapeID="Object 54" DrawAspect="Content" ObjectID="_1776178464" r:id="rId21"/>
+                <o:OLEObject Type="Embed" ProgID="Equation.3" ShapeID="Object 54" DrawAspect="Content" ObjectID="_1776456254" r:id="rId21"/>
               </w:object>
             </w:r>
             <w:r>
@@ -17695,10 +17693,10 @@
                 <w:szCs w:val="28"/>
               </w:rPr>
               <w:object w:dxaOrig="1387" w:dyaOrig="347" w14:anchorId="5B916CDF">
-                <v:shape id="Object 55" o:spid="_x0000_i1032" type="#_x0000_t75" style="width:1in;height:16.8pt;visibility:visible;mso-wrap-style:square" o:ole="">
+                <v:shape id="Object 55" o:spid="_x0000_i1032" type="#_x0000_t75" style="width:1in;height:17pt;visibility:visible;mso-wrap-style:square" o:ole="">
                   <v:imagedata r:id="rId22" o:title=""/>
                 </v:shape>
-                <o:OLEObject Type="Embed" ProgID="Equation.3" ShapeID="Object 55" DrawAspect="Content" ObjectID="_1776178465" r:id="rId23"/>
+                <o:OLEObject Type="Embed" ProgID="Equation.3" ShapeID="Object 55" DrawAspect="Content" ObjectID="_1776456255" r:id="rId23"/>
               </w:object>
             </w:r>
             <w:r>
@@ -44582,7 +44580,7 @@
           <w:sz w:val="28"/>
           <w:szCs w:val="28"/>
         </w:rPr>
-        <w:t xml:space="preserve"> = 5</w:t>
+        <w:t xml:space="preserve"> = </w:t>
       </w:r>
       <w:r>
         <w:rPr>
@@ -44590,7 +44588,7 @@
           <w:sz w:val="28"/>
           <w:szCs w:val="28"/>
         </w:rPr>
-        <w:t>0</w:t>
+        <w:t>4</w:t>
       </w:r>
       <w:r>
         <w:rPr>
@@ -44598,7 +44596,7 @@
           <w:sz w:val="28"/>
           <w:szCs w:val="28"/>
         </w:rPr>
-        <w:t>°; D = 72 мм – диаметр приложения силы. Тогда сила сжатия пружин в номинальном режиме:</w:t>
+        <w:t>5°; D = 72 мм – диаметр приложения силы. Тогда сила сжатия пружин в номинальном режиме:</w:t>
       </w:r>
     </w:p>
     <w:p>

</xml_diff>